<commit_message>
fix main figures and update manuscript
</commit_message>
<xml_diff>
--- a/manuscript/Draft08.docx
+++ b/manuscript/Draft08.docx
@@ -96,24 +96,7 @@
           <w:sz w:val="28"/>
           <w:szCs w:val="28"/>
         </w:rPr>
-        <w:t xml:space="preserve">records and culture </w:t>
-      </w:r>
-      <w:commentRangeStart w:id="0"/>
-      <w:r>
-        <w:rPr>
-          <w:sz w:val="28"/>
-          <w:szCs w:val="28"/>
-        </w:rPr>
-        <w:t>data</w:t>
-      </w:r>
-      <w:commentRangeEnd w:id="0"/>
-      <w:r>
-        <w:rPr>
-          <w:rStyle w:val="CommentReference"/>
-          <w:sz w:val="28"/>
-          <w:szCs w:val="28"/>
-        </w:rPr>
-        <w:commentReference w:id="0"/>
+        <w:t>records and culture data</w:t>
       </w:r>
     </w:p>
     <w:p>
@@ -473,10 +456,10 @@
           <w:color w:val="000000"/>
         </w:rPr>
       </w:pPr>
-      <w:bookmarkStart w:id="1" w:name="30j0zll" w:colFirst="0" w:colLast="0"/>
-      <w:bookmarkStart w:id="2" w:name="1fob9te" w:colFirst="0" w:colLast="0"/>
+      <w:bookmarkStart w:id="0" w:name="30j0zll" w:colFirst="0" w:colLast="0"/>
+      <w:bookmarkStart w:id="1" w:name="1fob9te" w:colFirst="0" w:colLast="0"/>
+      <w:bookmarkEnd w:id="0"/>
       <w:bookmarkEnd w:id="1"/>
-      <w:bookmarkEnd w:id="2"/>
       <w:r>
         <w:rPr>
           <w:b/>
@@ -1414,6 +1397,9 @@
     <w:p>
       <w:pPr>
         <w:jc w:val="both"/>
+        <w:rPr>
+          <w:color w:val="000000" w:themeColor="text1"/>
+        </w:rPr>
       </w:pPr>
       <w:r>
         <w:t>Understanding the burden</w:t>
@@ -1536,50 +1522,19 @@
         <w:rPr>
           <w:color w:val="000000" w:themeColor="text1"/>
         </w:rPr>
-        <w:t xml:space="preserve">incomplete understanding of </w:t>
-      </w:r>
-      <w:commentRangeStart w:id="3"/>
+        <w:t>incomplete understanding of</w:t>
+      </w:r>
       <w:r>
         <w:rPr>
           <w:color w:val="000000" w:themeColor="text1"/>
         </w:rPr>
-        <w:t>underlying data generation processes</w:t>
+        <w:t xml:space="preserve"> the</w:t>
       </w:r>
       <w:r>
         <w:rPr>
           <w:color w:val="000000" w:themeColor="text1"/>
         </w:rPr>
-        <w:t xml:space="preserve"> </w:t>
-      </w:r>
-      <w:commentRangeEnd w:id="3"/>
-      <w:r>
-        <w:rPr>
-          <w:rStyle w:val="CommentReference"/>
-        </w:rPr>
-        <w:commentReference w:id="3"/>
-      </w:r>
-      <w:r>
-        <w:fldChar w:fldCharType="begin"/>
-      </w:r>
-      <w:r>
-        <w:instrText xml:space="preserve"> ADDIN ZOTERO_ITEM CSL_CITATION {"citationID":"a1r8ejqcbmf","properties":{"formattedCitation":"{\\i{}(4\\uc0\\u8211{}6)}","plainCitation":"(4–6)","noteIndex":0},"citationItems":[{"id":459,"uris":["http://zotero.org/users/9551388/items/AAMBXBLY"],"itemData":{"id":459,"type":"article-journal","container-title":"Nature Ecology &amp; Evolution","DOI":"10.1038/s41559-019-0801-x","ISSN":"2397-334X","issue":"3","journalAbbreviation":"Nat Ecol Evol","language":"en","page":"334-335","source":"DOI.org (Crossref)","title":"Co-colonisation and coexistence","volume":"3","author":[{"family":"Lehtinen","given":"Sonja"}],"issued":{"date-parts":[["2019",3]]}},"locator":"-","label":"page"},{"id":413,"uris":["http://zotero.org/users/9551388/items/X27EMPDM"],"itemData":{"id":413,"type":"article-journal","container-title":"PLOS Computational Biology","DOI":"10.1371/journal.pcbi.1006697","ISSN":"1553-7358","issue":"8","journalAbbreviation":"PLoS Comput Biol","language":"en","page":"e1006697","source":"DOI.org (Crossref)","title":"Tracking Pseudomonas aeruginosa transmissions due to environmental contamination after discharge in ICUs using mathematical models","volume":"15","author":[{"family":"Pham","given":"Thi Mui"},{"family":"Kretzschmar","given":"Mirjam"},{"family":"Bertrand","given":"Xavier"},{"family":"Bootsma","given":"Martin"},{"literal":"on behalf of COMBACTE-MAGNET Consortium"}],"editor":[{"family":"Kouyos","given":"Roger Dimitri"}],"issued":{"date-parts":[["2019",8,28]]}}},{"id":747,"uris":["http://zotero.org/users/9551388/items/YBLDRK39"],"itemData":{"id":747,"type":"article-journal","container-title":"Nature Ecology &amp; Evolution","DOI":"10.1038/s41559-018-0786-x","ISSN":"2397-334X","issue":"3","journalAbbreviation":"Nat Ecol Evol","language":"en","page":"440-449","source":"DOI.org (Crossref)","title":"Within-host dynamics shape antibiotic resistance in commensal bacteria","volume":"3","author":[{"family":"Davies","given":"Nicholas G."},{"family":"Flasche","given":"Stefan"},{"family":"Jit","given":"Mark"},{"family":"Atkins","given":"Katherine E."}],"issued":{"date-parts":[["2019",2,11]]}}}],"schema":"https://github.com/citation-style-language/schema/raw/master/csl-citation.json"} </w:instrText>
-      </w:r>
-      <w:r>
-        <w:fldChar w:fldCharType="separate"/>
-      </w:r>
-      <w:r>
-        <w:rPr>
-          <w:i/>
-          <w:iCs/>
-          <w:lang w:val="en-GB"/>
-        </w:rPr>
-        <w:t>(4–6)</w:t>
-      </w:r>
-      <w:r>
-        <w:fldChar w:fldCharType="end"/>
-      </w:r>
-      <w:r>
-        <w:t>.</w:t>
+        <w:t xml:space="preserve"> mechanism ruling circulation of multispecies bacterial communities between humans and the environment. </w:t>
       </w:r>
     </w:p>
     <w:p>
@@ -1622,7 +1577,7 @@
         <w:fldChar w:fldCharType="begin"/>
       </w:r>
       <w:r>
-        <w:instrText xml:space="preserve"> ADDIN ZOTERO_ITEM CSL_CITATION {"citationID":"a1jm9uapbeu","properties":{"formattedCitation":"{\\i{}(5)}","plainCitation":"(5)","noteIndex":0},"citationItems":[{"id":413,"uris":["http://zotero.org/users/9551388/items/X27EMPDM"],"itemData":{"id":413,"type":"article-journal","container-title":"PLOS Computational Biology","DOI":"10.1371/journal.pcbi.1006697","ISSN":"1553-7358","issue":"8","journalAbbreviation":"PLoS Comput Biol","language":"en","page":"e1006697","source":"DOI.org (Crossref)","title":"Tracking Pseudomonas aeruginosa transmissions due to environmental contamination after discharge in ICUs using mathematical models","volume":"15","author":[{"family":"Pham","given":"Thi Mui"},{"family":"Kretzschmar","given":"Mirjam"},{"family":"Bertrand","given":"Xavier"},{"family":"Bootsma","given":"Martin"},{"literal":"on behalf of COMBACTE-MAGNET Consortium"}],"editor":[{"family":"Kouyos","given":"Roger Dimitri"}],"issued":{"date-parts":[["2019",8,28]]}}}],"schema":"https://github.com/citation-style-language/schema/raw/master/csl-citation.json"} </w:instrText>
+        <w:instrText xml:space="preserve"> ADDIN ZOTERO_ITEM CSL_CITATION {"citationID":"a1jm9uapbeu","properties":{"formattedCitation":"{\\i{}(4)}","plainCitation":"(4)","noteIndex":0},"citationItems":[{"id":413,"uris":["http://zotero.org/users/9551388/items/X27EMPDM"],"itemData":{"id":413,"type":"article-journal","container-title":"PLOS Computational Biology","DOI":"10.1371/journal.pcbi.1006697","ISSN":"1553-7358","issue":"8","journalAbbreviation":"PLoS Comput Biol","language":"en","page":"e1006697","source":"DOI.org (Crossref)","title":"Tracking Pseudomonas aeruginosa transmissions due to environmental contamination after discharge in ICUs using mathematical models","volume":"15","author":[{"family":"Pham","given":"Thi Mui"},{"family":"Kretzschmar","given":"Mirjam"},{"family":"Bertrand","given":"Xavier"},{"family":"Bootsma","given":"Martin"},{"literal":"on behalf of COMBACTE-MAGNET Consortium"}],"editor":[{"family":"Kouyos","given":"Roger Dimitri"}],"issued":{"date-parts":[["2019",8,28]]}}}],"schema":"https://github.com/citation-style-language/schema/raw/master/csl-citation.json"} </w:instrText>
       </w:r>
       <w:r>
         <w:fldChar w:fldCharType="separate"/>
@@ -1633,28 +1588,78 @@
           <w:iCs/>
           <w:lang w:val="en-GB"/>
         </w:rPr>
+        <w:t>(4)</w:t>
+      </w:r>
+      <w:r>
+        <w:fldChar w:fldCharType="end"/>
+      </w:r>
+      <w:r>
+        <w:t>, and</w:t>
+      </w:r>
+      <w:r>
+        <w:t xml:space="preserve"> to characterize the </w:t>
+      </w:r>
+      <w:r>
+        <w:t>hospital conditions and settings that</w:t>
+      </w:r>
+      <w:r>
+        <w:t xml:space="preserve"> sustain transmission of both resistant and sensitive strains </w:t>
+      </w:r>
+      <w:r>
+        <w:fldChar w:fldCharType="begin"/>
+      </w:r>
+      <w:r>
+        <w:instrText xml:space="preserve"> ADDIN ZOTERO_ITEM CSL_CITATION {"citationID":"a1lrgn11abe","properties":{"formattedCitation":"{\\i{}(5)}","plainCitation":"(5)","noteIndex":0},"citationItems":[{"id":132,"uris":["http://zotero.org/users/9551388/items/ZTS3IRMT"],"itemData":{"id":132,"type":"article-journal","abstract":"A simple mathematical model of bacterial transmission within a hospital was used to study the effects of measures to control nosocomial transmission of bacteria and reduce antimicrobial resistance in nosocomial pathogens. The model predicts that: (i) Use of an antibiotic for which resistance is not yet present in a hospital will be positively associated at the individual level (odds ratio) with carriage of bacteria resistant to other antibiotics, but negatively associated at the population level (prevalence). Thus inferences from individual risk factors can yield misleading conclusions about the effect of antibiotic use on resistance to another antibiotic. (ii) Nonspecific interventions that reduce transmission of all bacteria within a hospital will disproportionately reduce the prevalence of colonization with resistant bacteria. (iii) Changes in the prevalence of resistance after a successful intervention will occur on a time scale of weeks to months, considerably faster than in community-acquired infections. Moreover, resistance can decline rapidly in a hospital even if it does not carry a fitness cost. The predictions of the model are compared with those of other models and published data. The implications for resistance control and study design are discussed, along with the limitations and assumptions of the model. VRE,vancomycin-resistant enterococcus;HCW,healthcare worker","container-title":"Proceedings of the National Academy of Sciences","DOI":"10.1073/pnas.97.4.1938","issue":"4","journalAbbreviation":"Proc Natl Acad Sci USA","page":"1938","title":"The epidemiology of antibiotic resistance in hospitals: Paradoxes and prescriptions","volume":"97","author":[{"family":"Lipsitch","given":"Marc"},{"family":"Bergstrom","given":"Carl T."},{"family":"Levin","given":"Bruce R."}],"issued":{"date-parts":[["2000",2,15]]}}}],"schema":"https://github.com/citation-style-language/schema/raw/master/csl-citation.json"} </w:instrText>
+      </w:r>
+      <w:r>
+        <w:fldChar w:fldCharType="separate"/>
+      </w:r>
+      <w:r>
+        <w:rPr>
+          <w:i/>
+          <w:iCs/>
+          <w:lang w:val="en-GB"/>
+        </w:rPr>
         <w:t>(5)</w:t>
       </w:r>
       <w:r>
         <w:fldChar w:fldCharType="end"/>
       </w:r>
       <w:r>
-        <w:t>, and</w:t>
-      </w:r>
-      <w:r>
-        <w:t xml:space="preserve"> to characterize the </w:t>
-      </w:r>
-      <w:r>
-        <w:t>hospital conditions and settings that</w:t>
-      </w:r>
-      <w:r>
-        <w:t xml:space="preserve"> sustain transmission of both resistant and sensitive strains </w:t>
+        <w:t>.</w:t>
+      </w:r>
+      <w:r>
+        <w:t xml:space="preserve"> </w:t>
+      </w:r>
+      <w:r>
+        <w:t xml:space="preserve">In the context of </w:t>
+      </w:r>
+      <w:r>
+        <w:t>AMRO</w:t>
+      </w:r>
+      <w:r>
+        <w:t xml:space="preserve">, </w:t>
+      </w:r>
+      <w:r>
+        <w:t xml:space="preserve">theory </w:t>
+      </w:r>
+      <w:r>
+        <w:t>has</w:t>
+      </w:r>
+      <w:r>
+        <w:t xml:space="preserve"> been used to understand the emergence of resistance and its interplay with community-acquired infection</w:t>
+      </w:r>
+      <w:r>
+        <w:t>s</w:t>
+      </w:r>
+      <w:r>
+        <w:t xml:space="preserve"> </w:t>
       </w:r>
       <w:r>
         <w:fldChar w:fldCharType="begin"/>
       </w:r>
       <w:r>
-        <w:instrText xml:space="preserve"> ADDIN ZOTERO_ITEM CSL_CITATION {"citationID":"a1lrgn11abe","properties":{"formattedCitation":"{\\i{}(7)}","plainCitation":"(7)","noteIndex":0},"citationItems":[{"id":132,"uris":["http://zotero.org/users/9551388/items/ZTS3IRMT"],"itemData":{"id":132,"type":"article-journal","abstract":"A simple mathematical model of bacterial transmission within a hospital was used to study the effects of measures to control nosocomial transmission of bacteria and reduce antimicrobial resistance in nosocomial pathogens. The model predicts that: (i) Use of an antibiotic for which resistance is not yet present in a hospital will be positively associated at the individual level (odds ratio) with carriage of bacteria resistant to other antibiotics, but negatively associated at the population level (prevalence). Thus inferences from individual risk factors can yield misleading conclusions about the effect of antibiotic use on resistance to another antibiotic. (ii) Nonspecific interventions that reduce transmission of all bacteria within a hospital will disproportionately reduce the prevalence of colonization with resistant bacteria. (iii) Changes in the prevalence of resistance after a successful intervention will occur on a time scale of weeks to months, considerably faster than in community-acquired infections. Moreover, resistance can decline rapidly in a hospital even if it does not carry a fitness cost. The predictions of the model are compared with those of other models and published data. The implications for resistance control and study design are discussed, along with the limitations and assumptions of the model. VRE,vancomycin-resistant enterococcus;HCW,healthcare worker","container-title":"Proceedings of the National Academy of Sciences","DOI":"10.1073/pnas.97.4.1938","issue":"4","journalAbbreviation":"Proc Natl Acad Sci USA","page":"1938","title":"The epidemiology of antibiotic resistance in hospitals: Paradoxes and prescriptions","volume":"97","author":[{"family":"Lipsitch","given":"Marc"},{"family":"Bergstrom","given":"Carl T."},{"family":"Levin","given":"Bruce R."}],"issued":{"date-parts":[["2000",2,15]]}}}],"schema":"https://github.com/citation-style-language/schema/raw/master/csl-citation.json"} </w:instrText>
+        <w:instrText xml:space="preserve"> ADDIN ZOTERO_ITEM CSL_CITATION {"citationID":"a1jscjvms4s","properties":{"formattedCitation":"{\\i{}(6, 7)}","plainCitation":"(6, 7)","noteIndex":0},"citationItems":[{"id":130,"uris":["http://zotero.org/users/9551388/items/IUTFA7I6"],"itemData":{"id":130,"type":"article-journal","abstract":"Hospital-acquired infections caused by antibiotic-resistant bacteria pose a grave and growing threat to public health. Antimicrobial cycling, in which two or more antibiotic classes are alternated on a time scale of months to years, seems to be a leading candidate in the search for treatment strategies that can slow the evolution and spread of antibiotic resistance in hospitals. We develop a mathematical model of antimicrobial cycling in a hospital setting and use this model to explore the efficacy of cycling programs. We find that cycling is unlikely to reduce either the evolution or the spread of antibiotic resistance. Alternative drug-use strategies such as mixing, in which each treated patient receives one of several drug classes used simultaneously in the hospital, are predicted to be more effective. A simple ecological explanation underlies these results. Heterogeneous antibiotic use slows the spread of resistance. However, at the scale relevant to bacterial populations, mixing imposes greater heterogeneity than does cycling. As a consequence, cycling is unlikely to be effective and may even hinder resistance control. These results may explain the limited success reported thus far from clinical trials of antimicrobial cycling.","container-title":"Proceedings of the National Academy of Sciences of the United States of America","DOI":"10.1073/pnas.0402298101","issue":"36","journalAbbreviation":"Proc Natl Acad Sci U S A","page":"13285","title":"Ecological theory suggests that antimicrobial cycling will not reduce antimicrobial resistance in hospitals","volume":"101","author":[{"family":"Bergstrom","given":"Carl T."},{"family":"Lo","given":"Monique"},{"family":"Lipsitch","given":"Marc"}],"issued":{"date-parts":[["2004",9,7]]}}},{"id":909,"uris":["http://zotero.org/users/9551388/items/92WNR89D"],"itemData":{"id":909,"type":"article-journal","abstract":"Methicillin-resistant Staphylococcus aureus (MRSA) is an important cause of morbidity and mortality in both hospitals and the community. Traditionally, MRSA was mainly hospital-associated (HA-MRSA), but in the past decade communityassociated strains (CA-MRSA) have spread widely. CA-MRSA strains seem to have significantly lower biological costs of resistance, and hence it has been speculated that they may replace HA-MRSA strains in the hospital. Such a replacement could potentially have major consequences for public health, as there are differences in the resistance spectra of the two strains as well as possible differences in their clinical effects. Here we assess the impact of competition between HA- and CAMRSA using epidemiological models which integrate realistic data on drug-usage frequencies, resistance profiles, contact, and age structures. By explicitly accounting for the differing antibiotic usage frequencies in the hospital and the community, we find that coexistence between the strains is a possible outcome, as selection favors CA-MRSA in the community, because of its lower cost of resistance, while it favors HA-MRSA in the hospital, because of its broader resistance spectrum. Incorporating realistic degrees of age- and treatment-structure into the model significantly increases the parameter ranges over which coexistence is possible. Thus, our results indicate that the large heterogeneities existing in human populations make coexistence between hospital- and community-associated strains of MRSA a likely outcome.","container-title":"PLoS Pathogens","DOI":"10.1371/journal.ppat.1003134","ISSN":"1553-7374","issue":"2","journalAbbreviation":"PLoS Pathog","language":"en","page":"e1003134","source":"DOI.org (Crossref)","title":"Hospital-Community Interactions Foster Coexistence between Methicillin-Resistant Strains of Staphylococcus aureus","volume":"9","author":[{"family":"Kouyos","given":"Roger"},{"family":"Klein","given":"Eili"},{"family":"Grenfell","given":"Bryan"}],"editor":[{"family":"Levin","given":"Bruce R."}],"issued":{"date-parts":[["2013",2,28]]}}}],"schema":"https://github.com/citation-style-language/schema/raw/master/csl-citation.json"} </w:instrText>
       </w:r>
       <w:r>
         <w:fldChar w:fldCharType="separate"/>
@@ -1665,46 +1670,139 @@
           <w:iCs/>
           <w:lang w:val="en-GB"/>
         </w:rPr>
-        <w:t>(7)</w:t>
+        <w:t>(6, 7)</w:t>
       </w:r>
       <w:r>
         <w:fldChar w:fldCharType="end"/>
       </w:r>
       <w:r>
-        <w:t>.</w:t>
-      </w:r>
-      <w:r>
-        <w:t xml:space="preserve"> </w:t>
-      </w:r>
-      <w:r>
-        <w:t xml:space="preserve">In the context of </w:t>
-      </w:r>
-      <w:r>
-        <w:t>AMRO</w:t>
+        <w:t xml:space="preserve">, to understand virulence and nosocomial transmission tradeoffs </w:t>
+      </w:r>
+      <w:r>
+        <w:fldChar w:fldCharType="begin"/>
+      </w:r>
+      <w:r>
+        <w:instrText xml:space="preserve"> ADDIN ZOTERO_ITEM CSL_CITATION {"citationID":"a29j12st4gt","properties":{"formattedCitation":"{\\i{}(8)}","plainCitation":"(8)","noteIndex":0},"citationItems":[{"id":1149,"uris":["http://zotero.org/users/9551388/items/JTRJLQQL"],"itemData":{"id":1149,"type":"article-journal","abstract":"Despite progress in our understanding of infectious disease biology and prevention, the conditions that select for the establishment and maintenance of microbial virulence remain enigmatic. To address this aspect of pathogen biology, we focus on two members of the Staphylococcus genus — Staphylococcus aureus and Staphylococcus epidermidis — and consider why S. aureus has evolved to become more virulent than S. epidermidis. Several hypotheses to explain this phenomenon are discussed and a mathematical model is used to argue that a complex transmission pathway is the key factor in explaining the evolution and maintenance of virulence in S. aureus. In the case of S. epidermidis, where skin contact affords easier transmission between hosts, high levels of virulence do not offer an advantage to this pathogen.","container-title":"Nature Reviews Microbiology","DOI":"10.1038/nrmicro1551","ISSN":"1740-1526, 1740-1534","issue":"12","journalAbbreviation":"Nat Rev Microbiol","language":"en","page":"953-958","source":"DOI.org (Crossref)","title":"The evolution and maintenance of virulence in Staphylococcus aureus: a role for host-to-host transmission?","title-short":"The evolution and maintenance of virulence in Staphylococcus aureus","volume":"4","author":[{"family":"Massey","given":"Ruth C."},{"family":"Horsburgh","given":"Malcolm J."},{"family":"Lina","given":"Gerard"},{"family":"Höök","given":"Magnus"},{"family":"Recker","given":"Mario"}],"issued":{"date-parts":[["2006",12]]}}}],"schema":"https://github.com/citation-style-language/schema/raw/master/csl-citation.json"} </w:instrText>
+      </w:r>
+      <w:r>
+        <w:fldChar w:fldCharType="separate"/>
+      </w:r>
+      <w:r>
+        <w:rPr>
+          <w:i/>
+          <w:iCs/>
+          <w:lang w:val="en-GB"/>
+        </w:rPr>
+        <w:t>(8)</w:t>
+      </w:r>
+      <w:r>
+        <w:fldChar w:fldCharType="end"/>
+      </w:r>
+      <w:r>
+        <w:t xml:space="preserve">, to evaluate antibiotic treatment protocols </w:t>
+      </w:r>
+      <w:r>
+        <w:fldChar w:fldCharType="begin"/>
+      </w:r>
+      <w:r>
+        <w:instrText xml:space="preserve"> ADDIN ZOTERO_ITEM CSL_CITATION {"citationID":"r3HeQLSX","properties":{"formattedCitation":"{\\i{}(9)}","plainCitation":"(9)","noteIndex":0},"citationItems":[{"id":131,"uris":["http://zotero.org/users/9551388/items/XRNEV696"],"itemData":{"id":131,"type":"article-journal","abstract":"The spread of bacteria resistant to antimicrobial agents calls for population-wide treatment strategies to delay or reverse the trend toward antibiotic resistance. Here we propose new criteria for the evaluation of the population-wide effects of treatment protocols for directly transmitted bacterial infections and discuss different usage patterns for single and multiple antibiotic therapy. A mathematical model suggests that the long-term benefit of single drug treatment from introduction of the antibiotic until a high frequency of resistance precludes its use is almost independent of the pattern of antibiotic use. When more than one antibiotic is employed, sequential use of different antibiotics in the population (“cycling”) is always inferior to treatment strategies where, at any given time, equal fractions of the population receive different antibiotics. However, treatment of all patients with a combination of antibiotics is in most cases the optimal treatment strategy.","container-title":"Proceedings of the National Academy of Sciences","DOI":"10.1073/pnas.94.22.12106","issue":"22","journalAbbreviation":"Proc Natl Acad Sci USA","page":"12106","title":"Evaluating treatment protocols to prevent antibiotic resistance","volume":"94","author":[{"family":"Bonhoeffer","given":"Sebastian"},{"family":"Lipsitch","given":"Marc"},{"family":"Levin","given":"Bruce R."}],"issued":{"date-parts":[["1997",10,28]]}}}],"schema":"https://github.com/citation-style-language/schema/raw/master/csl-citation.json"} </w:instrText>
+      </w:r>
+      <w:r>
+        <w:fldChar w:fldCharType="separate"/>
+      </w:r>
+      <w:r>
+        <w:rPr>
+          <w:i/>
+          <w:iCs/>
+          <w:lang w:val="en-GB"/>
+        </w:rPr>
+        <w:t>(9)</w:t>
+      </w:r>
+      <w:r>
+        <w:fldChar w:fldCharType="end"/>
       </w:r>
       <w:r>
         <w:t xml:space="preserve">, </w:t>
       </w:r>
       <w:r>
-        <w:t xml:space="preserve">theory </w:t>
-      </w:r>
-      <w:r>
-        <w:t>has</w:t>
-      </w:r>
-      <w:r>
-        <w:t xml:space="preserve"> been used to understand the emergence of resistance and its interplay with community-acquired infection</w:t>
+        <w:t xml:space="preserve">and </w:t>
+      </w:r>
+      <w:r>
+        <w:t xml:space="preserve">to assess control measures to reduce nosocomial transmission </w:t>
+      </w:r>
+      <w:r>
+        <w:fldChar w:fldCharType="begin"/>
+      </w:r>
+      <w:r>
+        <w:instrText xml:space="preserve"> ADDIN ZOTERO_ITEM CSL_CITATION {"citationID":"dxvu5D9Z","properties":{"formattedCitation":"{\\i{}(5, 10\\uc0\\u8211{}13)}","plainCitation":"(5, 10–13)","noteIndex":0},"citationItems":[{"id":132,"uris":["http://zotero.org/users/9551388/items/ZTS3IRMT"],"itemData":{"id":132,"type":"article-journal","abstract":"A simple mathematical model of bacterial transmission within a hospital was used to study the effects of measures to control nosocomial transmission of bacteria and reduce antimicrobial resistance in nosocomial pathogens. The model predicts that: (i) Use of an antibiotic for which resistance is not yet present in a hospital will be positively associated at the individual level (odds ratio) with carriage of bacteria resistant to other antibiotics, but negatively associated at the population level (prevalence). Thus inferences from individual risk factors can yield misleading conclusions about the effect of antibiotic use on resistance to another antibiotic. (ii) Nonspecific interventions that reduce transmission of all bacteria within a hospital will disproportionately reduce the prevalence of colonization with resistant bacteria. (iii) Changes in the prevalence of resistance after a successful intervention will occur on a time scale of weeks to months, considerably faster than in community-acquired infections. Moreover, resistance can decline rapidly in a hospital even if it does not carry a fitness cost. The predictions of the model are compared with those of other models and published data. The implications for resistance control and study design are discussed, along with the limitations and assumptions of the model. VRE,vancomycin-resistant enterococcus;HCW,healthcare worker","container-title":"Proceedings of the National Academy of Sciences","DOI":"10.1073/pnas.97.4.1938","issue":"4","journalAbbreviation":"Proc Natl Acad Sci USA","page":"1938","title":"The epidemiology of antibiotic resistance in hospitals: Paradoxes and prescriptions","volume":"97","author":[{"family":"Lipsitch","given":"Marc"},{"family":"Bergstrom","given":"Carl T."},{"family":"Levin","given":"Bruce R."}],"issued":{"date-parts":[["2000",2,15]]}}},{"id":135,"uris":["http://zotero.org/users/9551388/items/D85TW3FM"],"itemData":{"id":135,"type":"article-journal","abstract":"Methicillin-resistant Staphylococcus aureus (MRSA) is a continued threat to human health in both community and healthcare settings. In hospitals, control efforts would benefit from accurate estimation of asymptomatic colonization and infection importation rates from the community. However, developing such estimates remains challenging due to limited observation of colonization and complicated transmission dynamics within hospitals and the community. Here, we develop an inference framework that can estimate these key quantities by combining statistical filtering techniques, an agent-based model, and real-world patient-to-patient contact networks, and use this framework to infer nosocomial transmission and infection importation over an outbreak spanning 6 years in 66 Swedish hospitals. In particular, we identify a small number of patients with disproportionately high risk of colonization. In retrospective control experiments, interventions targeted to these individuals yield a substantial improvement over heuristic strategies informed by number of contacts, length of stay and contact tracing.\n          , \n            Antibiotic-resistant bacteria like the Methicillin-resistant Staphylococcus aureus (MRSA) can live in people for many years without making them sick. During this time, the bacteria can spread to others who come in contact with the MRSA-infected person. The number of people with stealth MRSA infections living in the community has been increasing. As a result, hospitals may not only be dealing with MRSA infections that originated onsite, but also cases imported from the community. That makes tracking and controlling MRSA infections in hospitals difficult.\n            Now, Pei et al. show that computer modeling can help identify the role MRSA infections from the community play in hospital outbreaks and test ways to control them. In the experiments, data from an MRSA outbreak that occurred at 66 Swedish hospitals over 6 years were analyzed using statistical methods and computer modeling. This helped to identify patients who were likely colonized with MRSA within the hospital and those who had acquired it in the community. Next, Pei et al. used computer modeling to test what would have happened if these high-risk individuals had received interventions to prevent them from spreading MRSA in the hospital. This showed that targeting individuals at high-risk of a MRSA infection could reduce the spread of MRSA in the hospital.\n            The computer models developed by Pei et al. may help researchers, clinicians and public health officials working to control the spread of antibiotic resistant bacteria. The model can improve our understanding of how antibiotic resistant bacteria spread in healthcare facilities and may enable the development of more effective strategies to control these pathogens. Infection-control strategies created with this system must first be tested in isolated, real-world settings to verify they work before they can be deployed broadly.","container-title":"eLife","DOI":"10.7554/eLife.40977","ISSN":"2050-084X","language":"en","page":"e40977","source":"DOI.org (Crossref)","title":"Inference and control of the nosocomial transmission of methicillin-resistant Staphylococcus aureus","volume":"7","author":[{"family":"Pei","given":"Sen"},{"family":"Morone","given":"Flaviano"},{"family":"Liljeros","given":"Fredrik"},{"family":"Makse","given":"Hernán"},{"family":"Shaman","given":"Jeffrey L"}],"issued":{"date-parts":[["2018",12,18]]}}},{"id":136,"uris":["http://zotero.org/users/9551388/items/SWQBGV49"],"itemData":{"id":136,"type":"article-journal","abstract":"BACKGROUND: The Centers for Disease Control and Prevention (CDC) recently published interim guidance for a public health response to contain novel or targeted multidrug-resistant organisms (MDROs). We assessed the impact of implementing the strategy in a US state using a mathematical model. METHODS: We used a deterministic compartmental model, parametrized via a novel analysis of carbapenem-resistant Enterobacteriaceae data reported to the National Healthcare Safety Network and patient transfer data from the Centers for Medicare and Medicaid Services. The simulations assumed that after the importation of the MDRO and its initial detection by clinical culture at an index hospital, fortnightly prevalence surveys for colonization and additional infection control interventions were implemented at the index facility; similar surveys were then also implemented at those facilities known to be connected most strongly to it as measured by patient transfer data; and prevalence surveys were discontinued after 2 consecutive negative surveys. RESULTS: If additional infection-control interventions are assumed to lead to a 20% reduction in transmissibility in intervention facilities, prevalent case count in the state 3 years after importation would be reduced by 76% (interquartile range: 73-77%). During the third year, these additional infection-control measures would be applied in facilities accounting for 42% (37-46%) of inpatient days. CONCLUSIONS: CDC guidance for containing MDROs, when used in combination with information on transfer of patients among hospitals, is predicted to be effective, enabling targeted and efficient use of prevention resources during an outbreak response. Even modestly effective infection-control measures may lead to a substantial reduction in transmission events.","archive":"PubMed","archive_location":"30919885","container-title":"Clinical infectious diseases : an official publication of the Infectious Diseases Society of America","DOI":"10.1093/cid/ciz248","ISSN":"1537-6591","issue":"3","journalAbbreviation":"Clin Infect Dis","language":"eng","page":"388-394","title":"Modeling Regional Transmission and Containment of a Healthcare-associated Multidrug-resistant Organism","volume":"70","author":[{"family":"Paul","given":"Prabasaj"},{"family":"Slayton","given":"Rachel B"},{"family":"Kallen","given":"Alexander J"},{"family":"Walters","given":"Maroya S"},{"family":"Jernigan","given":"John A"}],"issued":{"date-parts":[["2020",1,16]]}}},{"id":141,"uris":["http://zotero.org/users/9551388/items/PVAEXFVJ"],"itemData":{"id":141,"type":"article-journal","container-title":"Proceedings of the National Academy of Sciences","DOI":"10.1073/pnas.0401324101","ISSN":"0027-8424, 1091-6490","issue":"27","journalAbbreviation":"Proceedings of the National Academy of Sciences","language":"en","page":"10223-10228","source":"DOI.org (Crossref)","title":"Methicillin-resistant Staphylococcus aureus in hospitals and the community: Stealth dynamics and control catastrophes","title-short":"Methicillin-resistant Staphylococcus aureus in hospitals and the community","volume":"101","author":[{"family":"Cooper","given":"B. S."},{"family":"Medley","given":"G. F."},{"family":"Stone","given":"S. P."},{"family":"Kibbler","given":"C. C."},{"family":"Cookson","given":"B. D."},{"family":"Roberts","given":"J. A."},{"family":"Duckworth","given":"G."},{"family":"Lai","given":"R."},{"family":"Ebrahim","given":"S."}],"issued":{"date-parts":[["2004",7,6]]}}},{"id":440,"uris":["http://zotero.org/users/9551388/items/2DRUTVTL"],"itemData":{"id":440,"type":"article-journal","abstract":"Significance\n            \n              Healthcare-associated infections caused by antimicrobial-resistant agents are hard to eliminate in hospitals partly because of the existence of asymptomatic spreaders who unwittingly transmit these pathogens to others. In practice, identifying asymptomatic patients colonized with antimicrobial-resistant agents is challenging, as only a limited number of carriers are typically observed. Here, we develop an efficient, individual-level inference method capable of estimating the colonization probability for each individual in a hospital network. Using real-world patient-to-patient contact networks and sparse observations of colonization, the proposed method identifies carriers of methicillin-resistant\n              Staphylococcus aureus\n              , a prevalent antimicrobial-resistant pathogen, more accurately than competing approaches informed by hospitalization history and contact tracing. In in silica control experiments, the individual-level inference supports improved, targeted interventions against healthcare-associated infections.\n            \n          , \n            \n              Antimicrobial-resistant organisms (AMROs) can colonize people without symptoms for long periods of time, during which these agents can spread unnoticed to other patients in healthcare systems. The accurate identification of asymptomatic spreaders of AMRO in hospital settings is essential for supporting the design of interventions against healthcare-associated infections (HAIs). However, this task remains challenging because of limited observations of colonization and the complicated transmission dynamics occurring within hospitals and the broader community. Here, we study the transmission of methicillin-resistant\n              Staphylococcus aureus\n              (MRSA), a prevalent AMRO, in 66 Swedish hospitals and healthcare facilities with inpatients using a data-driven, agent-based model informed by deidentified real-world hospitalization records. Combining the transmission model, patient-to-patient contact networks, and sparse observations of colonization, we develop and validate an individual-level inference approach that estimates the colonization probability of individual hospitalized patients. For both model-simulated and historical outbreaks, the proposed method supports the more accurate identification of asymptomatic MRSA carriers than other traditional approaches. In addition, in silica control experiments indicate that interventions targeted to inpatients with a high-colonization probability outperform heuristic strategies informed by hospitalization history and contact tracing.","container-title":"Proceedings of the National Academy of Sciences","DOI":"10.1073/pnas.2111190118","ISSN":"0027-8424, 1091-6490","issue":"37","journalAbbreviation":"Proc. Natl. Acad. Sci. U.S.A.","language":"en","page":"e2111190118","source":"DOI.org (Crossref)","title":"Identifying asymptomatic spreaders of antimicrobial-resistant pathogens in hospital settings","volume":"118","author":[{"family":"Pei","given":"Sen"},{"family":"Liljeros","given":"Fredrik"},{"family":"Shaman","given":"Jeffrey"}],"issued":{"date-parts":[["2021",9,14]]}}}],"schema":"https://github.com/citation-style-language/schema/raw/master/csl-citation.json"} </w:instrText>
+      </w:r>
+      <w:r>
+        <w:fldChar w:fldCharType="separate"/>
+      </w:r>
+      <w:r>
+        <w:rPr>
+          <w:i/>
+          <w:iCs/>
+          <w:lang w:val="en-GB"/>
+        </w:rPr>
+        <w:t>(5, 10–13)</w:t>
+      </w:r>
+      <w:r>
+        <w:fldChar w:fldCharType="end"/>
+      </w:r>
+      <w:r>
+        <w:t xml:space="preserve">. More </w:t>
+      </w:r>
+      <w:r>
+        <w:t>recently</w:t>
+      </w:r>
+      <w:r>
+        <w:t>, models have been used</w:t>
+      </w:r>
+      <w:r>
+        <w:t xml:space="preserve"> in </w:t>
+      </w:r>
+      <w:r>
+        <w:t>conjunction</w:t>
+      </w:r>
+      <w:r>
+        <w:t xml:space="preserve"> </w:t>
+      </w:r>
+      <w:r>
+        <w:t xml:space="preserve">with empirical observations to assess the role of competition </w:t>
+      </w:r>
+      <w:r>
+        <w:t>among</w:t>
+      </w:r>
+      <w:r>
+        <w:t xml:space="preserve"> </w:t>
+      </w:r>
+      <w:r>
+        <w:t>different strains between</w:t>
+      </w:r>
+      <w:r>
+        <w:t xml:space="preserve"> </w:t>
+      </w:r>
+      <w:r>
+        <w:t>host</w:t>
       </w:r>
       <w:r>
         <w:t>s</w:t>
       </w:r>
       <w:r>
-        <w:t xml:space="preserve"> </w:t>
+        <w:t xml:space="preserve"> and the role of within</w:t>
+      </w:r>
+      <w:r>
+        <w:t>-</w:t>
+      </w:r>
+      <w:r>
+        <w:t xml:space="preserve">host microbiome pathogen interactions </w:t>
       </w:r>
       <w:r>
         <w:fldChar w:fldCharType="begin"/>
       </w:r>
       <w:r>
-        <w:instrText xml:space="preserve"> ADDIN ZOTERO_ITEM CSL_CITATION {"citationID":"a1jscjvms4s","properties":{"formattedCitation":"{\\i{}(8, 9)}","plainCitation":"(8, 9)","noteIndex":0},"citationItems":[{"id":130,"uris":["http://zotero.org/users/9551388/items/IUTFA7I6"],"itemData":{"id":130,"type":"article-journal","abstract":"Hospital-acquired infections caused by antibiotic-resistant bacteria pose a grave and growing threat to public health. Antimicrobial cycling, in which two or more antibiotic classes are alternated on a time scale of months to years, seems to be a leading candidate in the search for treatment strategies that can slow the evolution and spread of antibiotic resistance in hospitals. We develop a mathematical model of antimicrobial cycling in a hospital setting and use this model to explore the efficacy of cycling programs. We find that cycling is unlikely to reduce either the evolution or the spread of antibiotic resistance. Alternative drug-use strategies such as mixing, in which each treated patient receives one of several drug classes used simultaneously in the hospital, are predicted to be more effective. A simple ecological explanation underlies these results. Heterogeneous antibiotic use slows the spread of resistance. However, at the scale relevant to bacterial populations, mixing imposes greater heterogeneity than does cycling. As a consequence, cycling is unlikely to be effective and may even hinder resistance control. These results may explain the limited success reported thus far from clinical trials of antimicrobial cycling.","container-title":"Proceedings of the National Academy of Sciences of the United States of America","DOI":"10.1073/pnas.0402298101","issue":"36","journalAbbreviation":"Proc Natl Acad Sci U S A","page":"13285","title":"Ecological theory suggests that antimicrobial cycling will not reduce antimicrobial resistance in hospitals","volume":"101","author":[{"family":"Bergstrom","given":"Carl T."},{"family":"Lo","given":"Monique"},{"family":"Lipsitch","given":"Marc"}],"issued":{"date-parts":[["2004",9,7]]}}},{"id":909,"uris":["http://zotero.org/users/9551388/items/92WNR89D"],"itemData":{"id":909,"type":"article-journal","abstract":"Methicillin-resistant Staphylococcus aureus (MRSA) is an important cause of morbidity and mortality in both hospitals and the community. Traditionally, MRSA was mainly hospital-associated (HA-MRSA), but in the past decade communityassociated strains (CA-MRSA) have spread widely. CA-MRSA strains seem to have significantly lower biological costs of resistance, and hence it has been speculated that they may replace HA-MRSA strains in the hospital. Such a replacement could potentially have major consequences for public health, as there are differences in the resistance spectra of the two strains as well as possible differences in their clinical effects. Here we assess the impact of competition between HA- and CAMRSA using epidemiological models which integrate realistic data on drug-usage frequencies, resistance profiles, contact, and age structures. By explicitly accounting for the differing antibiotic usage frequencies in the hospital and the community, we find that coexistence between the strains is a possible outcome, as selection favors CA-MRSA in the community, because of its lower cost of resistance, while it favors HA-MRSA in the hospital, because of its broader resistance spectrum. Incorporating realistic degrees of age- and treatment-structure into the model significantly increases the parameter ranges over which coexistence is possible. Thus, our results indicate that the large heterogeneities existing in human populations make coexistence between hospital- and community-associated strains of MRSA a likely outcome.","container-title":"PLoS Pathogens","DOI":"10.1371/journal.ppat.1003134","ISSN":"1553-7374","issue":"2","journalAbbreviation":"PLoS Pathog","language":"en","page":"e1003134","source":"DOI.org (Crossref)","title":"Hospital-Community Interactions Foster Coexistence between Methicillin-Resistant Strains of Staphylococcus aureus","volume":"9","author":[{"family":"Kouyos","given":"Roger"},{"family":"Klein","given":"Eili"},{"family":"Grenfell","given":"Bryan"}],"editor":[{"family":"Levin","given":"Bruce R."}],"issued":{"date-parts":[["2013",2,28]]}}}],"schema":"https://github.com/citation-style-language/schema/raw/master/csl-citation.json"} </w:instrText>
+        <w:instrText xml:space="preserve"> ADDIN ZOTERO_ITEM CSL_CITATION {"citationID":"a2qanuomr2r","properties":{"formattedCitation":"{\\i{}(14)}","plainCitation":"(14)","noteIndex":0},"citationItems":[{"id":528,"uris":["http://zotero.org/users/9551388/items/VJGS9T7B"],"itemData":{"id":528,"type":"article-journal","abstract":"The human microbiome can protect against colonization with pathogenic antibioticresistant bacteria (ARB), but its impacts on the spread of antibiotic resistance are poorly understood. We propose a mathematical modeling framework for ARB epidemiology formalizing within-host ARB-microbiome competition, and impacts of antibiotic consumption on microbiome function. Applied to the healthcare setting, we demonstrate a trade-off whereby antibiotics simultaneously clear bacterial pathogens and increase host susceptibility to their colonization, and compare this framework with a traditional strain-based approach. At the population level, microbiome interactions drive ARB incidence, but not resistance rates, reflecting distinct epidemiological relevance of different forces of competition. Simulating a range of public health interventions (contact precautions, antibiotic stewardship, microbiome recovery therapy) and pathogens (Clostridioides difficile, methicillin-resistant Staphylococcus aureus, multidrug-resistant Enterobacteriaceae) highlights how species-specific within-host ecological interactions drive intervention efficacy. We find limited impact of contact precautions for Enterobacteriaceae prevention, and a promising role for microbiome-targeted interventions to limit ARB spread.","container-title":"eLife","DOI":"10.7554/eLife.68764","ISSN":"2050-084X","language":"en","page":"e68764","source":"DOI.org (Crossref)","title":"Microbiome-pathogen interactions drive epidemiological dynamics of antibiotic resistance: A modeling study applied to nosocomial pathogen control","title-short":"Microbiome-pathogen interactions drive epidemiological dynamics of antibiotic resistance","volume":"10","author":[{"family":"Smith","given":"David RM"},{"family":"Temime","given":"Laura"},{"family":"Opatowski","given":"Lulla"}],"issued":{"date-parts":[["2021",9,14]]}}}],"schema":"https://github.com/citation-style-language/schema/raw/master/csl-citation.json"} </w:instrText>
       </w:r>
       <w:r>
         <w:fldChar w:fldCharType="separate"/>
@@ -1715,150 +1813,7 @@
           <w:iCs/>
           <w:lang w:val="en-GB"/>
         </w:rPr>
-        <w:t>(8, 9)</w:t>
-      </w:r>
-      <w:r>
-        <w:fldChar w:fldCharType="end"/>
-      </w:r>
-      <w:r>
-        <w:t xml:space="preserve">, to understand virulence and nosocomial transmission tradeoffs </w:t>
-      </w:r>
-      <w:r>
-        <w:fldChar w:fldCharType="begin"/>
-      </w:r>
-      <w:r>
-        <w:instrText xml:space="preserve"> ADDIN ZOTERO_ITEM CSL_CITATION {"citationID":"a29j12st4gt","properties":{"formattedCitation":"{\\i{}(10)}","plainCitation":"(10)","noteIndex":0},"citationItems":[{"id":1149,"uris":["http://zotero.org/users/9551388/items/JTRJLQQL"],"itemData":{"id":1149,"type":"article-journal","abstract":"Despite progress in our understanding of infectious disease biology and prevention, the conditions that select for the establishment and maintenance of microbial virulence remain enigmatic. To address this aspect of pathogen biology, we focus on two members of the Staphylococcus genus — Staphylococcus aureus and Staphylococcus epidermidis — and consider why S. aureus has evolved to become more virulent than S. epidermidis. Several hypotheses to explain this phenomenon are discussed and a mathematical model is used to argue that a complex transmission pathway is the key factor in explaining the evolution and maintenance of virulence in S. aureus. In the case of S. epidermidis, where skin contact affords easier transmission between hosts, high levels of virulence do not offer an advantage to this pathogen.","container-title":"Nature Reviews Microbiology","DOI":"10.1038/nrmicro1551","ISSN":"1740-1526, 1740-1534","issue":"12","journalAbbreviation":"Nat Rev Microbiol","language":"en","page":"953-958","source":"DOI.org (Crossref)","title":"The evolution and maintenance of virulence in Staphylococcus aureus: a role for host-to-host transmission?","title-short":"The evolution and maintenance of virulence in Staphylococcus aureus","volume":"4","author":[{"family":"Massey","given":"Ruth C."},{"family":"Horsburgh","given":"Malcolm J."},{"family":"Lina","given":"Gerard"},{"family":"Höök","given":"Magnus"},{"family":"Recker","given":"Mario"}],"issued":{"date-parts":[["2006",12]]}}}],"schema":"https://github.com/citation-style-language/schema/raw/master/csl-citation.json"} </w:instrText>
-      </w:r>
-      <w:r>
-        <w:fldChar w:fldCharType="separate"/>
-      </w:r>
-      <w:r>
-        <w:rPr>
-          <w:i/>
-          <w:iCs/>
-          <w:lang w:val="en-GB"/>
-        </w:rPr>
-        <w:t>(10)</w:t>
-      </w:r>
-      <w:r>
-        <w:fldChar w:fldCharType="end"/>
-      </w:r>
-      <w:r>
-        <w:t xml:space="preserve">, to evaluate antibiotic treatment protocols </w:t>
-      </w:r>
-      <w:r>
-        <w:fldChar w:fldCharType="begin"/>
-      </w:r>
-      <w:r>
-        <w:instrText xml:space="preserve"> ADDIN ZOTERO_ITEM CSL_CITATION {"citationID":"r3HeQLSX","properties":{"formattedCitation":"{\\i{}(11)}","plainCitation":"(11)","noteIndex":0},"citationItems":[{"id":131,"uris":["http://zotero.org/users/9551388/items/XRNEV696"],"itemData":{"id":131,"type":"article-journal","abstract":"The spread of bacteria resistant to antimicrobial agents calls for population-wide treatment strategies to delay or reverse the trend toward antibiotic resistance. Here we propose new criteria for the evaluation of the population-wide effects of treatment protocols for directly transmitted bacterial infections and discuss different usage patterns for single and multiple antibiotic therapy. A mathematical model suggests that the long-term benefit of single drug treatment from introduction of the antibiotic until a high frequency of resistance precludes its use is almost independent of the pattern of antibiotic use. When more than one antibiotic is employed, sequential use of different antibiotics in the population (“cycling”) is always inferior to treatment strategies where, at any given time, equal fractions of the population receive different antibiotics. However, treatment of all patients with a combination of antibiotics is in most cases the optimal treatment strategy.","container-title":"Proceedings of the National Academy of Sciences","DOI":"10.1073/pnas.94.22.12106","issue":"22","journalAbbreviation":"Proc Natl Acad Sci USA","page":"12106","title":"Evaluating treatment protocols to prevent antibiotic resistance","volume":"94","author":[{"family":"Bonhoeffer","given":"Sebastian"},{"family":"Lipsitch","given":"Marc"},{"family":"Levin","given":"Bruce R."}],"issued":{"date-parts":[["1997",10,28]]}}}],"schema":"https://github.com/citation-style-language/schema/raw/master/csl-citation.json"} </w:instrText>
-      </w:r>
-      <w:r>
-        <w:fldChar w:fldCharType="separate"/>
-      </w:r>
-      <w:r>
-        <w:rPr>
-          <w:i/>
-          <w:iCs/>
-          <w:lang w:val="en-GB"/>
-        </w:rPr>
-        <w:t>(11)</w:t>
-      </w:r>
-      <w:r>
-        <w:fldChar w:fldCharType="end"/>
-      </w:r>
-      <w:r>
-        <w:t xml:space="preserve">, </w:t>
-      </w:r>
-      <w:r>
-        <w:t xml:space="preserve">and </w:t>
-      </w:r>
-      <w:r>
-        <w:t xml:space="preserve">to assess control measures to reduce nosocomial transmission </w:t>
-      </w:r>
-      <w:r>
-        <w:fldChar w:fldCharType="begin"/>
-      </w:r>
-      <w:r>
-        <w:instrText xml:space="preserve"> ADDIN ZOTERO_ITEM CSL_CITATION {"citationID":"dxvu5D9Z","properties":{"formattedCitation":"{\\i{}(7, 12\\uc0\\u8211{}15)}","plainCitation":"(7, 12–15)","noteIndex":0},"citationItems":[{"id":132,"uris":["http://zotero.org/users/9551388/items/ZTS3IRMT"],"itemData":{"id":132,"type":"article-journal","abstract":"A simple mathematical model of bacterial transmission within a hospital was used to study the effects of measures to control nosocomial transmission of bacteria and reduce antimicrobial resistance in nosocomial pathogens. The model predicts that: (i) Use of an antibiotic for which resistance is not yet present in a hospital will be positively associated at the individual level (odds ratio) with carriage of bacteria resistant to other antibiotics, but negatively associated at the population level (prevalence). Thus inferences from individual risk factors can yield misleading conclusions about the effect of antibiotic use on resistance to another antibiotic. (ii) Nonspecific interventions that reduce transmission of all bacteria within a hospital will disproportionately reduce the prevalence of colonization with resistant bacteria. (iii) Changes in the prevalence of resistance after a successful intervention will occur on a time scale of weeks to months, considerably faster than in community-acquired infections. Moreover, resistance can decline rapidly in a hospital even if it does not carry a fitness cost. The predictions of the model are compared with those of other models and published data. The implications for resistance control and study design are discussed, along with the limitations and assumptions of the model. VRE,vancomycin-resistant enterococcus;HCW,healthcare worker","container-title":"Proceedings of the National Academy of Sciences","DOI":"10.1073/pnas.97.4.1938","issue":"4","journalAbbreviation":"Proc Natl Acad Sci USA","page":"1938","title":"The epidemiology of antibiotic resistance in hospitals: Paradoxes and prescriptions","volume":"97","author":[{"family":"Lipsitch","given":"Marc"},{"family":"Bergstrom","given":"Carl T."},{"family":"Levin","given":"Bruce R."}],"issued":{"date-parts":[["2000",2,15]]}}},{"id":135,"uris":["http://zotero.org/users/9551388/items/D85TW3FM"],"itemData":{"id":135,"type":"article-journal","abstract":"Methicillin-resistant Staphylococcus aureus (MRSA) is a continued threat to human health in both community and healthcare settings. In hospitals, control efforts would benefit from accurate estimation of asymptomatic colonization and infection importation rates from the community. However, developing such estimates remains challenging due to limited observation of colonization and complicated transmission dynamics within hospitals and the community. Here, we develop an inference framework that can estimate these key quantities by combining statistical filtering techniques, an agent-based model, and real-world patient-to-patient contact networks, and use this framework to infer nosocomial transmission and infection importation over an outbreak spanning 6 years in 66 Swedish hospitals. In particular, we identify a small number of patients with disproportionately high risk of colonization. In retrospective control experiments, interventions targeted to these individuals yield a substantial improvement over heuristic strategies informed by number of contacts, length of stay and contact tracing.\n          , \n            Antibiotic-resistant bacteria like the Methicillin-resistant Staphylococcus aureus (MRSA) can live in people for many years without making them sick. During this time, the bacteria can spread to others who come in contact with the MRSA-infected person. The number of people with stealth MRSA infections living in the community has been increasing. As a result, hospitals may not only be dealing with MRSA infections that originated onsite, but also cases imported from the community. That makes tracking and controlling MRSA infections in hospitals difficult.\n            Now, Pei et al. show that computer modeling can help identify the role MRSA infections from the community play in hospital outbreaks and test ways to control them. In the experiments, data from an MRSA outbreak that occurred at 66 Swedish hospitals over 6 years were analyzed using statistical methods and computer modeling. This helped to identify patients who were likely colonized with MRSA within the hospital and those who had acquired it in the community. Next, Pei et al. used computer modeling to test what would have happened if these high-risk individuals had received interventions to prevent them from spreading MRSA in the hospital. This showed that targeting individuals at high-risk of a MRSA infection could reduce the spread of MRSA in the hospital.\n            The computer models developed by Pei et al. may help researchers, clinicians and public health officials working to control the spread of antibiotic resistant bacteria. The model can improve our understanding of how antibiotic resistant bacteria spread in healthcare facilities and may enable the development of more effective strategies to control these pathogens. Infection-control strategies created with this system must first be tested in isolated, real-world settings to verify they work before they can be deployed broadly.","container-title":"eLife","DOI":"10.7554/eLife.40977","ISSN":"2050-084X","language":"en","page":"e40977","source":"DOI.org (Crossref)","title":"Inference and control of the nosocomial transmission of methicillin-resistant Staphylococcus aureus","volume":"7","author":[{"family":"Pei","given":"Sen"},{"family":"Morone","given":"Flaviano"},{"family":"Liljeros","given":"Fredrik"},{"family":"Makse","given":"Hernán"},{"family":"Shaman","given":"Jeffrey L"}],"issued":{"date-parts":[["2018",12,18]]}}},{"id":136,"uris":["http://zotero.org/users/9551388/items/SWQBGV49"],"itemData":{"id":136,"type":"article-journal","abstract":"BACKGROUND: The Centers for Disease Control and Prevention (CDC) recently published interim guidance for a public health response to contain novel or targeted multidrug-resistant organisms (MDROs). We assessed the impact of implementing the strategy in a US state using a mathematical model. METHODS: We used a deterministic compartmental model, parametrized via a novel analysis of carbapenem-resistant Enterobacteriaceae data reported to the National Healthcare Safety Network and patient transfer data from the Centers for Medicare and Medicaid Services. The simulations assumed that after the importation of the MDRO and its initial detection by clinical culture at an index hospital, fortnightly prevalence surveys for colonization and additional infection control interventions were implemented at the index facility; similar surveys were then also implemented at those facilities known to be connected most strongly to it as measured by patient transfer data; and prevalence surveys were discontinued after 2 consecutive negative surveys. RESULTS: If additional infection-control interventions are assumed to lead to a 20% reduction in transmissibility in intervention facilities, prevalent case count in the state 3 years after importation would be reduced by 76% (interquartile range: 73-77%). During the third year, these additional infection-control measures would be applied in facilities accounting for 42% (37-46%) of inpatient days. CONCLUSIONS: CDC guidance for containing MDROs, when used in combination with information on transfer of patients among hospitals, is predicted to be effective, enabling targeted and efficient use of prevention resources during an outbreak response. Even modestly effective infection-control measures may lead to a substantial reduction in transmission events.","archive":"PubMed","archive_location":"30919885","container-title":"Clinical infectious diseases : an official publication of the Infectious Diseases Society of America","DOI":"10.1093/cid/ciz248","ISSN":"1537-6591","issue":"3","journalAbbreviation":"Clin Infect Dis","language":"eng","page":"388-394","title":"Modeling Regional Transmission and Containment of a Healthcare-associated Multidrug-resistant Organism","volume":"70","author":[{"family":"Paul","given":"Prabasaj"},{"family":"Slayton","given":"Rachel B"},{"family":"Kallen","given":"Alexander J"},{"family":"Walters","given":"Maroya S"},{"family":"Jernigan","given":"John A"}],"issued":{"date-parts":[["2020",1,16]]}}},{"id":141,"uris":["http://zotero.org/users/9551388/items/PVAEXFVJ"],"itemData":{"id":141,"type":"article-journal","container-title":"Proceedings of the National Academy of Sciences","DOI":"10.1073/pnas.0401324101","ISSN":"0027-8424, 1091-6490","issue":"27","journalAbbreviation":"Proceedings of the National Academy of Sciences","language":"en","page":"10223-10228","source":"DOI.org (Crossref)","title":"Methicillin-resistant Staphylococcus aureus in hospitals and the community: Stealth dynamics and control catastrophes","title-short":"Methicillin-resistant Staphylococcus aureus in hospitals and the community","volume":"101","author":[{"family":"Cooper","given":"B. S."},{"family":"Medley","given":"G. F."},{"family":"Stone","given":"S. P."},{"family":"Kibbler","given":"C. C."},{"family":"Cookson","given":"B. D."},{"family":"Roberts","given":"J. A."},{"family":"Duckworth","given":"G."},{"family":"Lai","given":"R."},{"family":"Ebrahim","given":"S."}],"issued":{"date-parts":[["2004",7,6]]}}},{"id":440,"uris":["http://zotero.org/users/9551388/items/2DRUTVTL"],"itemData":{"id":440,"type":"article-journal","abstract":"Significance\n            \n              Healthcare-associated infections caused by antimicrobial-resistant agents are hard to eliminate in hospitals partly because of the existence of asymptomatic spreaders who unwittingly transmit these pathogens to others. In practice, identifying asymptomatic patients colonized with antimicrobial-resistant agents is challenging, as only a limited number of carriers are typically observed. Here, we develop an efficient, individual-level inference method capable of estimating the colonization probability for each individual in a hospital network. Using real-world patient-to-patient contact networks and sparse observations of colonization, the proposed method identifies carriers of methicillin-resistant\n              Staphylococcus aureus\n              , a prevalent antimicrobial-resistant pathogen, more accurately than competing approaches informed by hospitalization history and contact tracing. In in silica control experiments, the individual-level inference supports improved, targeted interventions against healthcare-associated infections.\n            \n          , \n            \n              Antimicrobial-resistant organisms (AMROs) can colonize people without symptoms for long periods of time, during which these agents can spread unnoticed to other patients in healthcare systems. The accurate identification of asymptomatic spreaders of AMRO in hospital settings is essential for supporting the design of interventions against healthcare-associated infections (HAIs). However, this task remains challenging because of limited observations of colonization and the complicated transmission dynamics occurring within hospitals and the broader community. Here, we study the transmission of methicillin-resistant\n              Staphylococcus aureus\n              (MRSA), a prevalent AMRO, in 66 Swedish hospitals and healthcare facilities with inpatients using a data-driven, agent-based model informed by deidentified real-world hospitalization records. Combining the transmission model, patient-to-patient contact networks, and sparse observations of colonization, we develop and validate an individual-level inference approach that estimates the colonization probability of individual hospitalized patients. For both model-simulated and historical outbreaks, the proposed method supports the more accurate identification of asymptomatic MRSA carriers than other traditional approaches. In addition, in silica control experiments indicate that interventions targeted to inpatients with a high-colonization probability outperform heuristic strategies informed by hospitalization history and contact tracing.","container-title":"Proceedings of the National Academy of Sciences","DOI":"10.1073/pnas.2111190118","ISSN":"0027-8424, 1091-6490","issue":"37","journalAbbreviation":"Proc. Natl. Acad. Sci. U.S.A.","language":"en","page":"e2111190118","source":"DOI.org (Crossref)","title":"Identifying asymptomatic spreaders of antimicrobial-resistant pathogens in hospital settings","volume":"118","author":[{"family":"Pei","given":"Sen"},{"family":"Liljeros","given":"Fredrik"},{"family":"Shaman","given":"Jeffrey"}],"issued":{"date-parts":[["2021",9,14]]}}}],"schema":"https://github.com/citation-style-language/schema/raw/master/csl-citation.json"} </w:instrText>
-      </w:r>
-      <w:r>
-        <w:fldChar w:fldCharType="separate"/>
-      </w:r>
-      <w:r>
-        <w:rPr>
-          <w:i/>
-          <w:iCs/>
-          <w:lang w:val="en-GB"/>
-        </w:rPr>
-        <w:t>(7, 12–15)</w:t>
-      </w:r>
-      <w:r>
-        <w:fldChar w:fldCharType="end"/>
-      </w:r>
-      <w:r>
-        <w:t xml:space="preserve">. More </w:t>
-      </w:r>
-      <w:r>
-        <w:t>recently</w:t>
-      </w:r>
-      <w:r>
-        <w:t>, models have been used</w:t>
-      </w:r>
-      <w:r>
-        <w:t xml:space="preserve"> in </w:t>
-      </w:r>
-      <w:r>
-        <w:t>conjunction</w:t>
-      </w:r>
-      <w:r>
-        <w:t xml:space="preserve"> </w:t>
-      </w:r>
-      <w:r>
-        <w:t xml:space="preserve">with empirical observations to assess the role of competition </w:t>
-      </w:r>
-      <w:r>
-        <w:t>among</w:t>
-      </w:r>
-      <w:r>
-        <w:t xml:space="preserve"> </w:t>
-      </w:r>
-      <w:r>
-        <w:t>different strains between</w:t>
-      </w:r>
-      <w:r>
-        <w:t xml:space="preserve"> </w:t>
-      </w:r>
-      <w:r>
-        <w:t>host</w:t>
-      </w:r>
-      <w:r>
-        <w:t>s</w:t>
-      </w:r>
-      <w:r>
-        <w:t xml:space="preserve"> and the role of within</w:t>
-      </w:r>
-      <w:r>
-        <w:t>-</w:t>
-      </w:r>
-      <w:r>
-        <w:t xml:space="preserve">host microbiome pathogen interactions </w:t>
-      </w:r>
-      <w:r>
-        <w:fldChar w:fldCharType="begin"/>
-      </w:r>
-      <w:r>
-        <w:instrText xml:space="preserve"> ADDIN ZOTERO_ITEM CSL_CITATION {"citationID":"a2qanuomr2r","properties":{"formattedCitation":"{\\i{}(16)}","plainCitation":"(16)","noteIndex":0},"citationItems":[{"id":528,"uris":["http://zotero.org/users/9551388/items/VJGS9T7B"],"itemData":{"id":528,"type":"article-journal","abstract":"The human microbiome can protect against colonization with pathogenic antibioticresistant bacteria (ARB), but its impacts on the spread of antibiotic resistance are poorly understood. We propose a mathematical modeling framework for ARB epidemiology formalizing within-host ARB-microbiome competition, and impacts of antibiotic consumption on microbiome function. Applied to the healthcare setting, we demonstrate a trade-off whereby antibiotics simultaneously clear bacterial pathogens and increase host susceptibility to their colonization, and compare this framework with a traditional strain-based approach. At the population level, microbiome interactions drive ARB incidence, but not resistance rates, reflecting distinct epidemiological relevance of different forces of competition. Simulating a range of public health interventions (contact precautions, antibiotic stewardship, microbiome recovery therapy) and pathogens (Clostridioides difficile, methicillin-resistant Staphylococcus aureus, multidrug-resistant Enterobacteriaceae) highlights how species-specific within-host ecological interactions drive intervention efficacy. We find limited impact of contact precautions for Enterobacteriaceae prevention, and a promising role for microbiome-targeted interventions to limit ARB spread.","container-title":"eLife","DOI":"10.7554/eLife.68764","ISSN":"2050-084X","language":"en","page":"e68764","source":"DOI.org (Crossref)","title":"Microbiome-pathogen interactions drive epidemiological dynamics of antibiotic resistance: A modeling study applied to nosocomial pathogen control","title-short":"Microbiome-pathogen interactions drive epidemiological dynamics of antibiotic resistance","volume":"10","author":[{"family":"Smith","given":"David RM"},{"family":"Temime","given":"Laura"},{"family":"Opatowski","given":"Lulla"}],"issued":{"date-parts":[["2021",9,14]]}}}],"schema":"https://github.com/citation-style-language/schema/raw/master/csl-citation.json"} </w:instrText>
-      </w:r>
-      <w:r>
-        <w:fldChar w:fldCharType="separate"/>
-      </w:r>
-      <w:r>
-        <w:rPr>
-          <w:i/>
-          <w:iCs/>
-          <w:lang w:val="en-GB"/>
-        </w:rPr>
-        <w:t>(16)</w:t>
+        <w:t>(14)</w:t>
       </w:r>
       <w:r>
         <w:fldChar w:fldCharType="end"/>
@@ -1982,7 +1937,7 @@
         <w:fldChar w:fldCharType="begin"/>
       </w:r>
       <w:r>
-        <w:instrText xml:space="preserve"> ADDIN ZOTERO_ITEM CSL_CITATION {"citationID":"a1kdgsnupev","properties":{"formattedCitation":"{\\i{}(21)}","plainCitation":"(21)","noteIndex":0},"citationItems":[{"id":642,"uris":["http://zotero.org/users/9551388/items/NRHHGBEZ"],"itemData":{"id":642,"type":"article-journal","abstract":"Many domains of science have developed complex simulations to describe phenomena of interest. While these simulations provide high-fidelity models, they are poorly suited for inference and lead to challenging inverse problems. We review the rapidly developing field of simulation-based inference and identify the forces giving additional momentum to the field. Finally, we describe how the frontier is expanding so that a broad audience can appreciate the profound influence these developments may have on science.","container-title":"Proceedings of the National Academy of Sciences","DOI":"10.1073/pnas.1912789117","ISSN":"0027-8424, 1091-6490","issue":"48","journalAbbreviation":"Proc. Natl. Acad. Sci. U.S.A.","language":"en","page":"30055-30062","source":"DOI.org (Crossref)","title":"The frontier of simulation-based inference","volume":"117","author":[{"family":"Cranmer","given":"Kyle"},{"family":"Brehmer","given":"Johann"},{"family":"Louppe","given":"Gilles"}],"issued":{"date-parts":[["2020",12]]}}}],"schema":"https://github.com/citation-style-language/schema/raw/master/csl-citation.json"} </w:instrText>
+        <w:instrText xml:space="preserve"> ADDIN ZOTERO_ITEM CSL_CITATION {"citationID":"a1kdgsnupev","properties":{"formattedCitation":"{\\i{}(19)}","plainCitation":"(19)","noteIndex":0},"citationItems":[{"id":642,"uris":["http://zotero.org/users/9551388/items/NRHHGBEZ"],"itemData":{"id":642,"type":"article-journal","abstract":"Many domains of science have developed complex simulations to describe phenomena of interest. While these simulations provide high-fidelity models, they are poorly suited for inference and lead to challenging inverse problems. We review the rapidly developing field of simulation-based inference and identify the forces giving additional momentum to the field. Finally, we describe how the frontier is expanding so that a broad audience can appreciate the profound influence these developments may have on science.","container-title":"Proceedings of the National Academy of Sciences","DOI":"10.1073/pnas.1912789117","ISSN":"0027-8424, 1091-6490","issue":"48","journalAbbreviation":"Proc. Natl. Acad. Sci. U.S.A.","language":"en","page":"30055-30062","source":"DOI.org (Crossref)","title":"The frontier of simulation-based inference","volume":"117","author":[{"family":"Cranmer","given":"Kyle"},{"family":"Brehmer","given":"Johann"},{"family":"Louppe","given":"Gilles"}],"issued":{"date-parts":[["2020",12]]}}}],"schema":"https://github.com/citation-style-language/schema/raw/master/csl-citation.json"} </w:instrText>
       </w:r>
       <w:r>
         <w:fldChar w:fldCharType="separate"/>
@@ -1993,7 +1948,7 @@
           <w:iCs/>
           <w:lang w:val="en-GB"/>
         </w:rPr>
-        <w:t>(21)</w:t>
+        <w:t>(19)</w:t>
       </w:r>
       <w:r>
         <w:fldChar w:fldCharType="end"/>
@@ -2044,7 +1999,7 @@
         <w:fldChar w:fldCharType="begin"/>
       </w:r>
       <w:r>
-        <w:instrText xml:space="preserve"> ADDIN ZOTERO_ITEM CSL_CITATION {"citationID":"a26e1sinie7","properties":{"formattedCitation":"{\\i{}(12, 15, 22, 23)}","plainCitation":"(12, 15, 22, 23)","noteIndex":0},"citationItems":[{"id":135,"uris":["http://zotero.org/users/9551388/items/D85TW3FM"],"itemData":{"id":135,"type":"article-journal","abstract":"Methicillin-resistant Staphylococcus aureus (MRSA) is a continued threat to human health in both community and healthcare settings. In hospitals, control efforts would benefit from accurate estimation of asymptomatic colonization and infection importation rates from the community. However, developing such estimates remains challenging due to limited observation of colonization and complicated transmission dynamics within hospitals and the community. Here, we develop an inference framework that can estimate these key quantities by combining statistical filtering techniques, an agent-based model, and real-world patient-to-patient contact networks, and use this framework to infer nosocomial transmission and infection importation over an outbreak spanning 6 years in 66 Swedish hospitals. In particular, we identify a small number of patients with disproportionately high risk of colonization. In retrospective control experiments, interventions targeted to these individuals yield a substantial improvement over heuristic strategies informed by number of contacts, length of stay and contact tracing.\n          , \n            Antibiotic-resistant bacteria like the Methicillin-resistant Staphylococcus aureus (MRSA) can live in people for many years without making them sick. During this time, the bacteria can spread to others who come in contact with the MRSA-infected person. The number of people with stealth MRSA infections living in the community has been increasing. As a result, hospitals may not only be dealing with MRSA infections that originated onsite, but also cases imported from the community. That makes tracking and controlling MRSA infections in hospitals difficult.\n            Now, Pei et al. show that computer modeling can help identify the role MRSA infections from the community play in hospital outbreaks and test ways to control them. In the experiments, data from an MRSA outbreak that occurred at 66 Swedish hospitals over 6 years were analyzed using statistical methods and computer modeling. This helped to identify patients who were likely colonized with MRSA within the hospital and those who had acquired it in the community. Next, Pei et al. used computer modeling to test what would have happened if these high-risk individuals had received interventions to prevent them from spreading MRSA in the hospital. This showed that targeting individuals at high-risk of a MRSA infection could reduce the spread of MRSA in the hospital.\n            The computer models developed by Pei et al. may help researchers, clinicians and public health officials working to control the spread of antibiotic resistant bacteria. The model can improve our understanding of how antibiotic resistant bacteria spread in healthcare facilities and may enable the development of more effective strategies to control these pathogens. Infection-control strategies created with this system must first be tested in isolated, real-world settings to verify they work before they can be deployed broadly.","container-title":"eLife","DOI":"10.7554/eLife.40977","ISSN":"2050-084X","language":"en","page":"e40977","source":"DOI.org (Crossref)","title":"Inference and control of the nosocomial transmission of methicillin-resistant Staphylococcus aureus","volume":"7","author":[{"family":"Pei","given":"Sen"},{"family":"Morone","given":"Flaviano"},{"family":"Liljeros","given":"Fredrik"},{"family":"Makse","given":"Hernán"},{"family":"Shaman","given":"Jeffrey L"}],"issued":{"date-parts":[["2018",12,18]]}},"label":"page"},{"id":440,"uris":["http://zotero.org/users/9551388/items/2DRUTVTL"],"itemData":{"id":440,"type":"article-journal","abstract":"Significance\n            \n              Healthcare-associated infections caused by antimicrobial-resistant agents are hard to eliminate in hospitals partly because of the existence of asymptomatic spreaders who unwittingly transmit these pathogens to others. In practice, identifying asymptomatic patients colonized with antimicrobial-resistant agents is challenging, as only a limited number of carriers are typically observed. Here, we develop an efficient, individual-level inference method capable of estimating the colonization probability for each individual in a hospital network. Using real-world patient-to-patient contact networks and sparse observations of colonization, the proposed method identifies carriers of methicillin-resistant\n              Staphylococcus aureus\n              , a prevalent antimicrobial-resistant pathogen, more accurately than competing approaches informed by hospitalization history and contact tracing. In in silica control experiments, the individual-level inference supports improved, targeted interventions against healthcare-associated infections.\n            \n          , \n            \n              Antimicrobial-resistant organisms (AMROs) can colonize people without symptoms for long periods of time, during which these agents can spread unnoticed to other patients in healthcare systems. The accurate identification of asymptomatic spreaders of AMRO in hospital settings is essential for supporting the design of interventions against healthcare-associated infections (HAIs). However, this task remains challenging because of limited observations of colonization and the complicated transmission dynamics occurring within hospitals and the broader community. Here, we study the transmission of methicillin-resistant\n              Staphylococcus aureus\n              (MRSA), a prevalent AMRO, in 66 Swedish hospitals and healthcare facilities with inpatients using a data-driven, agent-based model informed by deidentified real-world hospitalization records. Combining the transmission model, patient-to-patient contact networks, and sparse observations of colonization, we develop and validate an individual-level inference approach that estimates the colonization probability of individual hospitalized patients. For both model-simulated and historical outbreaks, the proposed method supports the more accurate identification of asymptomatic MRSA carriers than other traditional approaches. In addition, in silica control experiments indicate that interventions targeted to inpatients with a high-colonization probability outperform heuristic strategies informed by hospitalization history and contact tracing.","container-title":"Proceedings of the National Academy of Sciences","DOI":"10.1073/pnas.2111190118","ISSN":"0027-8424, 1091-6490","issue":"37","journalAbbreviation":"Proc. Natl. Acad. Sci. U.S.A.","language":"en","page":"e2111190118","source":"DOI.org (Crossref)","title":"Identifying asymptomatic spreaders of antimicrobial-resistant pathogens in hospital settings","volume":"118","author":[{"family":"Pei","given":"Sen"},{"family":"Liljeros","given":"Fredrik"},{"family":"Shaman","given":"Jeffrey"}],"issued":{"date-parts":[["2021",9,14]]}}},{"id":534,"uris":["http://zotero.org/users/9551388/items/G4SIHVHU"],"itemData":{"id":534,"type":"article-journal","abstract":"Background: Methicillin resistant Staphylococcus aureus (MRSA) bacteria cause serious, often healthcareassociated infections and are frequently highly resistant to diverse antibiotics. Multiple MRSA clonal com­ plexes (CCs) have evolved independently and countries have different prevalent CCs. It is unclear when and why the dominant CC in a region may switch.\nMethods: We developed a mathematical deterministic model of MRSA CC competing for limited resource. The model distinguishes ‘standard MRSA’ and multidrug resistant sub-populations within each CC, allowing for resistance loss and transfer between same CC bacteria. We first analysed how dynamics of this system depend on growth-rate and resistance-potential differences between CCs, and on their resistance gene accumulation. We then fit the model to capture the longitudinal CC dynamics observed at a single UK hospital, which exemplified the UK-wide switch from mainly CC30 to mainly CC22.\nResults: We find that within a CC, gain and loss of resistance can allow for co-existence of sensitive and resistant sub-populations. Due to more efficient transfer of resistance at higher CC density, more drug resistance can accumulate in the population of a more prevalent CC. We show how this process of density dependent compe­ tition, together with prevalence disruption, could explain the relatively sudden switch from mainly CC30 to mainly CC22 in the UK hospital setting. Alternatively, the observed hospital dynamics could be reproduced by assuming that multidrug resistant CC22 evolved only around 2004.\nConclusions: We showed how higher prevalence may advantage a CC by allowing it to acquire antimicrobial resistances more easily. Due to this density dependence in competition, dominance in an area can depend on historic contingencies; the MRSA CC that happened to be first could stay dominant because of its high prevalence advantage. This then could help explain the stability, despite frequent stochastic introductions across borders, of geographic differences in MRSA CC.","container-title":"Epidemics","DOI":"10.1016/j.epidem.2021.100511","ISSN":"17554365","journalAbbreviation":"Epidemics","language":"en","page":"100511","source":"DOI.org (Crossref)","title":"Understanding MRSA clonal competition within a UK hospital; the possible importance of density dependence","volume":"37","author":[{"family":"Vos","given":"Anneke S.","non-dropping-particle":"de"},{"family":"Vlas","given":"Sake J.","non-dropping-particle":"de"},{"family":"Lindsay","given":"Jodi A."},{"family":"Kretzschmar","given":"Mirjam E.E."},{"family":"Knight","given":"Gwenan M."}],"issued":{"date-parts":[["2021",12]]}}},{"id":616,"uris":["http://zotero.org/users/9551388/items/NJQ4XNC2"],"itemData":{"id":616,"type":"article-journal","abstract":"This paper describes a stochastic epidemic model developed to infer transmission rates of asymptomatic communicable pathogens within a hospital ward. Inference is complicated by partial observation of the epidemic process and dependencies within the data. The epidemic process of nosocomial communicable pathogens can be partially observed by routine swabs testing for the presence of the pathogen. Falsenegative swab results must be accounted for and make it difﬁcult to ascertain the number of patients who were colonized. Reversible jump Markov chain Monte Carlo methods are used within a Bayesian framework to make inferences about the colonization rates and unknown colonization times. The methods are applied to routinely collected data concerning methicillin-resistant Staphylococcus Aureus in an intensive care unit to estimate the effectiveness of isolation on reducing transmission of the bacterium.","container-title":"Biostatistics","DOI":"10.1093/biostatistics/kxl017","ISSN":"1465-4644, 1468-4357","issue":"2","journalAbbreviation":"Biostatistics","language":"en","page":"383-401","source":"DOI.org (Crossref)","title":"Bayesian inference of hospital-acquired infectious diseases and control measures given imperfect surveillance data","volume":"8","author":[{"family":"Forrester","given":"M."},{"family":"Pettitt","given":"A."},{"family":"Gibson","given":"G."}],"issued":{"date-parts":[["2007",4,1]]}}}],"schema":"https://github.com/citation-style-language/schema/raw/master/csl-citation.json"} </w:instrText>
+        <w:instrText xml:space="preserve"> ADDIN ZOTERO_ITEM CSL_CITATION {"citationID":"a26e1sinie7","properties":{"formattedCitation":"{\\i{}(10, 13, 20, 21)}","plainCitation":"(10, 13, 20, 21)","noteIndex":0},"citationItems":[{"id":135,"uris":["http://zotero.org/users/9551388/items/D85TW3FM"],"itemData":{"id":135,"type":"article-journal","abstract":"Methicillin-resistant Staphylococcus aureus (MRSA) is a continued threat to human health in both community and healthcare settings. In hospitals, control efforts would benefit from accurate estimation of asymptomatic colonization and infection importation rates from the community. However, developing such estimates remains challenging due to limited observation of colonization and complicated transmission dynamics within hospitals and the community. Here, we develop an inference framework that can estimate these key quantities by combining statistical filtering techniques, an agent-based model, and real-world patient-to-patient contact networks, and use this framework to infer nosocomial transmission and infection importation over an outbreak spanning 6 years in 66 Swedish hospitals. In particular, we identify a small number of patients with disproportionately high risk of colonization. In retrospective control experiments, interventions targeted to these individuals yield a substantial improvement over heuristic strategies informed by number of contacts, length of stay and contact tracing.\n          , \n            Antibiotic-resistant bacteria like the Methicillin-resistant Staphylococcus aureus (MRSA) can live in people for many years without making them sick. During this time, the bacteria can spread to others who come in contact with the MRSA-infected person. The number of people with stealth MRSA infections living in the community has been increasing. As a result, hospitals may not only be dealing with MRSA infections that originated onsite, but also cases imported from the community. That makes tracking and controlling MRSA infections in hospitals difficult.\n            Now, Pei et al. show that computer modeling can help identify the role MRSA infections from the community play in hospital outbreaks and test ways to control them. In the experiments, data from an MRSA outbreak that occurred at 66 Swedish hospitals over 6 years were analyzed using statistical methods and computer modeling. This helped to identify patients who were likely colonized with MRSA within the hospital and those who had acquired it in the community. Next, Pei et al. used computer modeling to test what would have happened if these high-risk individuals had received interventions to prevent them from spreading MRSA in the hospital. This showed that targeting individuals at high-risk of a MRSA infection could reduce the spread of MRSA in the hospital.\n            The computer models developed by Pei et al. may help researchers, clinicians and public health officials working to control the spread of antibiotic resistant bacteria. The model can improve our understanding of how antibiotic resistant bacteria spread in healthcare facilities and may enable the development of more effective strategies to control these pathogens. Infection-control strategies created with this system must first be tested in isolated, real-world settings to verify they work before they can be deployed broadly.","container-title":"eLife","DOI":"10.7554/eLife.40977","ISSN":"2050-084X","language":"en","page":"e40977","source":"DOI.org (Crossref)","title":"Inference and control of the nosocomial transmission of methicillin-resistant Staphylococcus aureus","volume":"7","author":[{"family":"Pei","given":"Sen"},{"family":"Morone","given":"Flaviano"},{"family":"Liljeros","given":"Fredrik"},{"family":"Makse","given":"Hernán"},{"family":"Shaman","given":"Jeffrey L"}],"issued":{"date-parts":[["2018",12,18]]}},"label":"page"},{"id":440,"uris":["http://zotero.org/users/9551388/items/2DRUTVTL"],"itemData":{"id":440,"type":"article-journal","abstract":"Significance\n            \n              Healthcare-associated infections caused by antimicrobial-resistant agents are hard to eliminate in hospitals partly because of the existence of asymptomatic spreaders who unwittingly transmit these pathogens to others. In practice, identifying asymptomatic patients colonized with antimicrobial-resistant agents is challenging, as only a limited number of carriers are typically observed. Here, we develop an efficient, individual-level inference method capable of estimating the colonization probability for each individual in a hospital network. Using real-world patient-to-patient contact networks and sparse observations of colonization, the proposed method identifies carriers of methicillin-resistant\n              Staphylococcus aureus\n              , a prevalent antimicrobial-resistant pathogen, more accurately than competing approaches informed by hospitalization history and contact tracing. In in silica control experiments, the individual-level inference supports improved, targeted interventions against healthcare-associated infections.\n            \n          , \n            \n              Antimicrobial-resistant organisms (AMROs) can colonize people without symptoms for long periods of time, during which these agents can spread unnoticed to other patients in healthcare systems. The accurate identification of asymptomatic spreaders of AMRO in hospital settings is essential for supporting the design of interventions against healthcare-associated infections (HAIs). However, this task remains challenging because of limited observations of colonization and the complicated transmission dynamics occurring within hospitals and the broader community. Here, we study the transmission of methicillin-resistant\n              Staphylococcus aureus\n              (MRSA), a prevalent AMRO, in 66 Swedish hospitals and healthcare facilities with inpatients using a data-driven, agent-based model informed by deidentified real-world hospitalization records. Combining the transmission model, patient-to-patient contact networks, and sparse observations of colonization, we develop and validate an individual-level inference approach that estimates the colonization probability of individual hospitalized patients. For both model-simulated and historical outbreaks, the proposed method supports the more accurate identification of asymptomatic MRSA carriers than other traditional approaches. In addition, in silica control experiments indicate that interventions targeted to inpatients with a high-colonization probability outperform heuristic strategies informed by hospitalization history and contact tracing.","container-title":"Proceedings of the National Academy of Sciences","DOI":"10.1073/pnas.2111190118","ISSN":"0027-8424, 1091-6490","issue":"37","journalAbbreviation":"Proc. Natl. Acad. Sci. U.S.A.","language":"en","page":"e2111190118","source":"DOI.org (Crossref)","title":"Identifying asymptomatic spreaders of antimicrobial-resistant pathogens in hospital settings","volume":"118","author":[{"family":"Pei","given":"Sen"},{"family":"Liljeros","given":"Fredrik"},{"family":"Shaman","given":"Jeffrey"}],"issued":{"date-parts":[["2021",9,14]]}}},{"id":534,"uris":["http://zotero.org/users/9551388/items/G4SIHVHU"],"itemData":{"id":534,"type":"article-journal","abstract":"Background: Methicillin resistant Staphylococcus aureus (MRSA) bacteria cause serious, often healthcareassociated infections and are frequently highly resistant to diverse antibiotics. Multiple MRSA clonal com­ plexes (CCs) have evolved independently and countries have different prevalent CCs. It is unclear when and why the dominant CC in a region may switch.\nMethods: We developed a mathematical deterministic model of MRSA CC competing for limited resource. The model distinguishes ‘standard MRSA’ and multidrug resistant sub-populations within each CC, allowing for resistance loss and transfer between same CC bacteria. We first analysed how dynamics of this system depend on growth-rate and resistance-potential differences between CCs, and on their resistance gene accumulation. We then fit the model to capture the longitudinal CC dynamics observed at a single UK hospital, which exemplified the UK-wide switch from mainly CC30 to mainly CC22.\nResults: We find that within a CC, gain and loss of resistance can allow for co-existence of sensitive and resistant sub-populations. Due to more efficient transfer of resistance at higher CC density, more drug resistance can accumulate in the population of a more prevalent CC. We show how this process of density dependent compe­ tition, together with prevalence disruption, could explain the relatively sudden switch from mainly CC30 to mainly CC22 in the UK hospital setting. Alternatively, the observed hospital dynamics could be reproduced by assuming that multidrug resistant CC22 evolved only around 2004.\nConclusions: We showed how higher prevalence may advantage a CC by allowing it to acquire antimicrobial resistances more easily. Due to this density dependence in competition, dominance in an area can depend on historic contingencies; the MRSA CC that happened to be first could stay dominant because of its high prevalence advantage. This then could help explain the stability, despite frequent stochastic introductions across borders, of geographic differences in MRSA CC.","container-title":"Epidemics","DOI":"10.1016/j.epidem.2021.100511","ISSN":"17554365","journalAbbreviation":"Epidemics","language":"en","page":"100511","source":"DOI.org (Crossref)","title":"Understanding MRSA clonal competition within a UK hospital; the possible importance of density dependence","volume":"37","author":[{"family":"Vos","given":"Anneke S.","non-dropping-particle":"de"},{"family":"Vlas","given":"Sake J.","non-dropping-particle":"de"},{"family":"Lindsay","given":"Jodi A."},{"family":"Kretzschmar","given":"Mirjam E.E."},{"family":"Knight","given":"Gwenan M."}],"issued":{"date-parts":[["2021",12]]}}},{"id":616,"uris":["http://zotero.org/users/9551388/items/NJQ4XNC2"],"itemData":{"id":616,"type":"article-journal","abstract":"This paper describes a stochastic epidemic model developed to infer transmission rates of asymptomatic communicable pathogens within a hospital ward. Inference is complicated by partial observation of the epidemic process and dependencies within the data. The epidemic process of nosocomial communicable pathogens can be partially observed by routine swabs testing for the presence of the pathogen. Falsenegative swab results must be accounted for and make it difﬁcult to ascertain the number of patients who were colonized. Reversible jump Markov chain Monte Carlo methods are used within a Bayesian framework to make inferences about the colonization rates and unknown colonization times. The methods are applied to routinely collected data concerning methicillin-resistant Staphylococcus Aureus in an intensive care unit to estimate the effectiveness of isolation on reducing transmission of the bacterium.","container-title":"Biostatistics","DOI":"10.1093/biostatistics/kxl017","ISSN":"1465-4644, 1468-4357","issue":"2","journalAbbreviation":"Biostatistics","language":"en","page":"383-401","source":"DOI.org (Crossref)","title":"Bayesian inference of hospital-acquired infectious diseases and control measures given imperfect surveillance data","volume":"8","author":[{"family":"Forrester","given":"M."},{"family":"Pettitt","given":"A."},{"family":"Gibson","given":"G."}],"issued":{"date-parts":[["2007",4,1]]}}}],"schema":"https://github.com/citation-style-language/schema/raw/master/csl-citation.json"} </w:instrText>
       </w:r>
       <w:r>
         <w:fldChar w:fldCharType="separate"/>
@@ -2055,7 +2010,7 @@
           <w:iCs/>
           <w:lang w:val="en-GB"/>
         </w:rPr>
-        <w:t>(12, 15, 22, 23)</w:t>
+        <w:t>(10, 13, 20, 21)</w:t>
       </w:r>
       <w:r>
         <w:fldChar w:fldCharType="end"/>
@@ -2099,7 +2054,7 @@
           <w:i/>
           <w:iCs/>
         </w:rPr>
-        <w:instrText xml:space="preserve"> ADDIN ZOTERO_ITEM CSL_CITATION {"citationID":"a2e35hn3en8","properties":{"formattedCitation":"{\\i{}(5)}","plainCitation":"(5)","noteIndex":0},"citationItems":[{"id":413,"uris":["http://zotero.org/users/9551388/items/X27EMPDM"],"itemData":{"id":413,"type":"article-journal","container-title":"PLOS Computational Biology","DOI":"10.1371/journal.pcbi.1006697","ISSN":"1553-7358","issue":"8","journalAbbreviation":"PLoS Comput Biol","language":"en","page":"e1006697","source":"DOI.org (Crossref)","title":"Tracking Pseudomonas aeruginosa transmissions due to environmental contamination after discharge in ICUs using mathematical models","volume":"15","author":[{"family":"Pham","given":"Thi Mui"},{"family":"Kretzschmar","given":"Mirjam"},{"family":"Bertrand","given":"Xavier"},{"family":"Bootsma","given":"Martin"},{"literal":"on behalf of COMBACTE-MAGNET Consortium"}],"editor":[{"family":"Kouyos","given":"Roger Dimitri"}],"issued":{"date-parts":[["2019",8,28]]}}}],"schema":"https://github.com/citation-style-language/schema/raw/master/csl-citation.json"} </w:instrText>
+        <w:instrText xml:space="preserve"> ADDIN ZOTERO_ITEM CSL_CITATION {"citationID":"a2e35hn3en8","properties":{"formattedCitation":"{\\i{}(4)}","plainCitation":"(4)","noteIndex":0},"citationItems":[{"id":413,"uris":["http://zotero.org/users/9551388/items/X27EMPDM"],"itemData":{"id":413,"type":"article-journal","container-title":"PLOS Computational Biology","DOI":"10.1371/journal.pcbi.1006697","ISSN":"1553-7358","issue":"8","journalAbbreviation":"PLoS Comput Biol","language":"en","page":"e1006697","source":"DOI.org (Crossref)","title":"Tracking Pseudomonas aeruginosa transmissions due to environmental contamination after discharge in ICUs using mathematical models","volume":"15","author":[{"family":"Pham","given":"Thi Mui"},{"family":"Kretzschmar","given":"Mirjam"},{"family":"Bertrand","given":"Xavier"},{"family":"Bootsma","given":"Martin"},{"literal":"on behalf of COMBACTE-MAGNET Consortium"}],"editor":[{"family":"Kouyos","given":"Roger Dimitri"}],"issued":{"date-parts":[["2019",8,28]]}}}],"schema":"https://github.com/citation-style-language/schema/raw/master/csl-citation.json"} </w:instrText>
       </w:r>
       <w:r>
         <w:rPr>
@@ -2114,7 +2069,7 @@
           <w:iCs/>
           <w:lang w:val="en-GB"/>
         </w:rPr>
-        <w:t>(5)</w:t>
+        <w:t>(4)</w:t>
       </w:r>
       <w:r>
         <w:rPr>
@@ -2170,7 +2125,7 @@
           <w:i/>
           <w:iCs/>
         </w:rPr>
-        <w:instrText xml:space="preserve"> ADDIN ZOTERO_ITEM CSL_CITATION {"citationID":"a23jdushi7v","properties":{"formattedCitation":"{\\i{}(24)}","plainCitation":"(24)","noteIndex":0},"citationItems":[{"id":612,"uris":["http://zotero.org/users/9551388/items/UJC78S5P"],"itemData":{"id":612,"type":"article-journal","abstract":"Fitting stochastic transmission models to electronic patient data can offer detailed insights into the transmission of healthcare-associated infections and improve infection control. Pathogen whole-genome sequencing may improve the precision of model inferences, but computational constraints have limited modelling applications predominantly to small datasets and specific outbreaks, whereas large-scale sequencing studies have mostly relied on simple rules for identifying/excluding plausible transmission. We present a novel approach for integrating detailed epidemiological data on patient contact networks in hospitals with large-scale pathogen sequencing data. We apply our approach to study Clostridioides difficile transmission using a dataset of 1223 infections in Oxfordshire, UK, 2007–2011. 262 (21% [95% credibility interval 20–22%]) infections were estimated to have been acquired from another known case. There was heterogeneity by sequence type (ST) in the proportion of cases acquired from another case with the highest rates in ST1 (ribotype-027), ST42 (ribotype-106) and ST3 (ribotype-001). These same STs also had higher rates of transmission mediated via environmental contamination/spores persisting after patient discharge/ recovery; for ST1 these persisted longer than for most other STs except ST3 and ST42. We also identified variation in transmission between hospitals, medical specialties and over time; by 2011 nearly all transmission from known cases had ceased in our hospitals. Our findings support previous work suggesting only a minority of C. difficile infections are acquired from known cases but highlight a greater role for environmental contamination than previously thought. Our approach is applicable to other healthcare-associated infections. Our findings have important implications for effective control of C. difficile.","container-title":"PLOS Computational Biology","DOI":"10.1371/journal.pcbi.1008417","ISSN":"1553-7358","issue":"1","journalAbbreviation":"PLoS Comput Biol","language":"en","page":"e1008417","source":"DOI.org (Crossref)","title":"Probabilistic transmission models incorporating sequencing data for healthcare-associated Clostridioides difficile outperform heuristic rules and identify strain-specific differences in transmission","volume":"17","author":[{"family":"Eyre","given":"David W."},{"family":"Laager","given":"Mirjam"},{"family":"Walker","given":"A. Sarah"},{"family":"Cooper","given":"Ben S."},{"family":"Wilson","given":"Daniel J."},{"literal":"on behalf of the CDC Modeling Infectious Diseases in Healthcare Program (MInD-Healthcare)"}],"editor":[{"family":"Kouyos","given":"Roger Dimitri"}],"issued":{"date-parts":[["2021",1,14]]}}}],"schema":"https://github.com/citation-style-language/schema/raw/master/csl-citation.json"} </w:instrText>
+        <w:instrText xml:space="preserve"> ADDIN ZOTERO_ITEM CSL_CITATION {"citationID":"a23jdushi7v","properties":{"formattedCitation":"{\\i{}(22)}","plainCitation":"(22)","noteIndex":0},"citationItems":[{"id":612,"uris":["http://zotero.org/users/9551388/items/UJC78S5P"],"itemData":{"id":612,"type":"article-journal","abstract":"Fitting stochastic transmission models to electronic patient data can offer detailed insights into the transmission of healthcare-associated infections and improve infection control. Pathogen whole-genome sequencing may improve the precision of model inferences, but computational constraints have limited modelling applications predominantly to small datasets and specific outbreaks, whereas large-scale sequencing studies have mostly relied on simple rules for identifying/excluding plausible transmission. We present a novel approach for integrating detailed epidemiological data on patient contact networks in hospitals with large-scale pathogen sequencing data. We apply our approach to study Clostridioides difficile transmission using a dataset of 1223 infections in Oxfordshire, UK, 2007–2011. 262 (21% [95% credibility interval 20–22%]) infections were estimated to have been acquired from another known case. There was heterogeneity by sequence type (ST) in the proportion of cases acquired from another case with the highest rates in ST1 (ribotype-027), ST42 (ribotype-106) and ST3 (ribotype-001). These same STs also had higher rates of transmission mediated via environmental contamination/spores persisting after patient discharge/ recovery; for ST1 these persisted longer than for most other STs except ST3 and ST42. We also identified variation in transmission between hospitals, medical specialties and over time; by 2011 nearly all transmission from known cases had ceased in our hospitals. Our findings support previous work suggesting only a minority of C. difficile infections are acquired from known cases but highlight a greater role for environmental contamination than previously thought. Our approach is applicable to other healthcare-associated infections. Our findings have important implications for effective control of C. difficile.","container-title":"PLOS Computational Biology","DOI":"10.1371/journal.pcbi.1008417","ISSN":"1553-7358","issue":"1","journalAbbreviation":"PLoS Comput Biol","language":"en","page":"e1008417","source":"DOI.org (Crossref)","title":"Probabilistic transmission models incorporating sequencing data for healthcare-associated Clostridioides difficile outperform heuristic rules and identify strain-specific differences in transmission","volume":"17","author":[{"family":"Eyre","given":"David W."},{"family":"Laager","given":"Mirjam"},{"family":"Walker","given":"A. Sarah"},{"family":"Cooper","given":"Ben S."},{"family":"Wilson","given":"Daniel J."},{"literal":"on behalf of the CDC Modeling Infectious Diseases in Healthcare Program (MInD-Healthcare)"}],"editor":[{"family":"Kouyos","given":"Roger Dimitri"}],"issued":{"date-parts":[["2021",1,14]]}}}],"schema":"https://github.com/citation-style-language/schema/raw/master/csl-citation.json"} </w:instrText>
       </w:r>
       <w:r>
         <w:rPr>
@@ -2185,7 +2140,7 @@
           <w:iCs/>
           <w:lang w:val="en-GB"/>
         </w:rPr>
-        <w:t>(24)</w:t>
+        <w:t>(22)</w:t>
       </w:r>
       <w:r>
         <w:rPr>
@@ -2240,7 +2195,7 @@
           <w:i/>
           <w:iCs/>
         </w:rPr>
-        <w:instrText xml:space="preserve"> ADDIN ZOTERO_ITEM CSL_CITATION {"citationID":"arc7q81jl6","properties":{"formattedCitation":"{\\i{}(25)}","plainCitation":"(25)","noteIndex":0},"citationItems":[{"id":614,"uris":["http://zotero.org/users/9551388/items/BSYW8TSY"],"itemData":{"id":614,"type":"article-journal","container-title":"American Journal of Epidemiology","DOI":"10.1093/aje/kwn176","ISSN":"1476-6256, 0002-9262","issue":"5","language":"en","page":"548-557","source":"DOI.org (Crossref)","title":"An Augmented Data Method for the Analysis of Nosocomial Infection Data","volume":"168","author":[{"family":"Cooper","given":"Ben S."},{"family":"Medley","given":"Graham F."},{"family":"Bradley","given":"Susan J."},{"family":"Scott","given":"Geoffrey M."}],"issued":{"date-parts":[["2008",9,1]]}}}],"schema":"https://github.com/citation-style-language/schema/raw/master/csl-citation.json"} </w:instrText>
+        <w:instrText xml:space="preserve"> ADDIN ZOTERO_ITEM CSL_CITATION {"citationID":"arc7q81jl6","properties":{"formattedCitation":"{\\i{}(23)}","plainCitation":"(23)","noteIndex":0},"citationItems":[{"id":614,"uris":["http://zotero.org/users/9551388/items/BSYW8TSY"],"itemData":{"id":614,"type":"article-journal","container-title":"American Journal of Epidemiology","DOI":"10.1093/aje/kwn176","ISSN":"1476-6256, 0002-9262","issue":"5","language":"en","page":"548-557","source":"DOI.org (Crossref)","title":"An Augmented Data Method for the Analysis of Nosocomial Infection Data","volume":"168","author":[{"family":"Cooper","given":"Ben S."},{"family":"Medley","given":"Graham F."},{"family":"Bradley","given":"Susan J."},{"family":"Scott","given":"Geoffrey M."}],"issued":{"date-parts":[["2008",9,1]]}}}],"schema":"https://github.com/citation-style-language/schema/raw/master/csl-citation.json"} </w:instrText>
       </w:r>
       <w:r>
         <w:rPr>
@@ -2255,7 +2210,7 @@
           <w:iCs/>
           <w:lang w:val="en-GB"/>
         </w:rPr>
-        <w:t>(25)</w:t>
+        <w:t>(23)</w:t>
       </w:r>
       <w:r>
         <w:rPr>
@@ -2284,7 +2239,7 @@
         <w:fldChar w:fldCharType="begin"/>
       </w:r>
       <w:r>
-        <w:instrText xml:space="preserve"> ADDIN ZOTERO_ITEM CSL_CITATION {"citationID":"a2l0j20tksp","properties":{"formattedCitation":"{\\i{}(12, 15, 23, 25)}","plainCitation":"(12, 15, 23, 25)","noteIndex":0},"citationItems":[{"id":135,"uris":["http://zotero.org/users/9551388/items/D85TW3FM"],"itemData":{"id":135,"type":"article-journal","abstract":"Methicillin-resistant Staphylococcus aureus (MRSA) is a continued threat to human health in both community and healthcare settings. In hospitals, control efforts would benefit from accurate estimation of asymptomatic colonization and infection importation rates from the community. However, developing such estimates remains challenging due to limited observation of colonization and complicated transmission dynamics within hospitals and the community. Here, we develop an inference framework that can estimate these key quantities by combining statistical filtering techniques, an agent-based model, and real-world patient-to-patient contact networks, and use this framework to infer nosocomial transmission and infection importation over an outbreak spanning 6 years in 66 Swedish hospitals. In particular, we identify a small number of patients with disproportionately high risk of colonization. In retrospective control experiments, interventions targeted to these individuals yield a substantial improvement over heuristic strategies informed by number of contacts, length of stay and contact tracing.\n          , \n            Antibiotic-resistant bacteria like the Methicillin-resistant Staphylococcus aureus (MRSA) can live in people for many years without making them sick. During this time, the bacteria can spread to others who come in contact with the MRSA-infected person. The number of people with stealth MRSA infections living in the community has been increasing. As a result, hospitals may not only be dealing with MRSA infections that originated onsite, but also cases imported from the community. That makes tracking and controlling MRSA infections in hospitals difficult.\n            Now, Pei et al. show that computer modeling can help identify the role MRSA infections from the community play in hospital outbreaks and test ways to control them. In the experiments, data from an MRSA outbreak that occurred at 66 Swedish hospitals over 6 years were analyzed using statistical methods and computer modeling. This helped to identify patients who were likely colonized with MRSA within the hospital and those who had acquired it in the community. Next, Pei et al. used computer modeling to test what would have happened if these high-risk individuals had received interventions to prevent them from spreading MRSA in the hospital. This showed that targeting individuals at high-risk of a MRSA infection could reduce the spread of MRSA in the hospital.\n            The computer models developed by Pei et al. may help researchers, clinicians and public health officials working to control the spread of antibiotic resistant bacteria. The model can improve our understanding of how antibiotic resistant bacteria spread in healthcare facilities and may enable the development of more effective strategies to control these pathogens. Infection-control strategies created with this system must first be tested in isolated, real-world settings to verify they work before they can be deployed broadly.","container-title":"eLife","DOI":"10.7554/eLife.40977","ISSN":"2050-084X","language":"en","page":"e40977","source":"DOI.org (Crossref)","title":"Inference and control of the nosocomial transmission of methicillin-resistant Staphylococcus aureus","volume":"7","author":[{"family":"Pei","given":"Sen"},{"family":"Morone","given":"Flaviano"},{"family":"Liljeros","given":"Fredrik"},{"family":"Makse","given":"Hernán"},{"family":"Shaman","given":"Jeffrey L"}],"issued":{"date-parts":[["2018",12,18]]}}},{"id":440,"uris":["http://zotero.org/users/9551388/items/2DRUTVTL"],"itemData":{"id":440,"type":"article-journal","abstract":"Significance\n            \n              Healthcare-associated infections caused by antimicrobial-resistant agents are hard to eliminate in hospitals partly because of the existence of asymptomatic spreaders who unwittingly transmit these pathogens to others. In practice, identifying asymptomatic patients colonized with antimicrobial-resistant agents is challenging, as only a limited number of carriers are typically observed. Here, we develop an efficient, individual-level inference method capable of estimating the colonization probability for each individual in a hospital network. Using real-world patient-to-patient contact networks and sparse observations of colonization, the proposed method identifies carriers of methicillin-resistant\n              Staphylococcus aureus\n              , a prevalent antimicrobial-resistant pathogen, more accurately than competing approaches informed by hospitalization history and contact tracing. In in silica control experiments, the individual-level inference supports improved, targeted interventions against healthcare-associated infections.\n            \n          , \n            \n              Antimicrobial-resistant organisms (AMROs) can colonize people without symptoms for long periods of time, during which these agents can spread unnoticed to other patients in healthcare systems. The accurate identification of asymptomatic spreaders of AMRO in hospital settings is essential for supporting the design of interventions against healthcare-associated infections (HAIs). However, this task remains challenging because of limited observations of colonization and the complicated transmission dynamics occurring within hospitals and the broader community. Here, we study the transmission of methicillin-resistant\n              Staphylococcus aureus\n              (MRSA), a prevalent AMRO, in 66 Swedish hospitals and healthcare facilities with inpatients using a data-driven, agent-based model informed by deidentified real-world hospitalization records. Combining the transmission model, patient-to-patient contact networks, and sparse observations of colonization, we develop and validate an individual-level inference approach that estimates the colonization probability of individual hospitalized patients. For both model-simulated and historical outbreaks, the proposed method supports the more accurate identification of asymptomatic MRSA carriers than other traditional approaches. In addition, in silica control experiments indicate that interventions targeted to inpatients with a high-colonization probability outperform heuristic strategies informed by hospitalization history and contact tracing.","container-title":"Proceedings of the National Academy of Sciences","DOI":"10.1073/pnas.2111190118","ISSN":"0027-8424, 1091-6490","issue":"37","journalAbbreviation":"Proc. Natl. Acad. Sci. U.S.A.","language":"en","page":"e2111190118","source":"DOI.org (Crossref)","title":"Identifying asymptomatic spreaders of antimicrobial-resistant pathogens in hospital settings","volume":"118","author":[{"family":"Pei","given":"Sen"},{"family":"Liljeros","given":"Fredrik"},{"family":"Shaman","given":"Jeffrey"}],"issued":{"date-parts":[["2021",9,14]]}}},{"id":614,"uris":["http://zotero.org/users/9551388/items/BSYW8TSY"],"itemData":{"id":614,"type":"article-journal","container-title":"American Journal of Epidemiology","DOI":"10.1093/aje/kwn176","ISSN":"1476-6256, 0002-9262","issue":"5","language":"en","page":"548-557","source":"DOI.org (Crossref)","title":"An Augmented Data Method for the Analysis of Nosocomial Infection Data","volume":"168","author":[{"family":"Cooper","given":"Ben S."},{"family":"Medley","given":"Graham F."},{"family":"Bradley","given":"Susan J."},{"family":"Scott","given":"Geoffrey M."}],"issued":{"date-parts":[["2008",9,1]]}}},{"id":616,"uris":["http://zotero.org/users/9551388/items/NJQ4XNC2"],"itemData":{"id":616,"type":"article-journal","abstract":"This paper describes a stochastic epidemic model developed to infer transmission rates of asymptomatic communicable pathogens within a hospital ward. Inference is complicated by partial observation of the epidemic process and dependencies within the data. The epidemic process of nosocomial communicable pathogens can be partially observed by routine swabs testing for the presence of the pathogen. Falsenegative swab results must be accounted for and make it difﬁcult to ascertain the number of patients who were colonized. Reversible jump Markov chain Monte Carlo methods are used within a Bayesian framework to make inferences about the colonization rates and unknown colonization times. The methods are applied to routinely collected data concerning methicillin-resistant Staphylococcus Aureus in an intensive care unit to estimate the effectiveness of isolation on reducing transmission of the bacterium.","container-title":"Biostatistics","DOI":"10.1093/biostatistics/kxl017","ISSN":"1465-4644, 1468-4357","issue":"2","journalAbbreviation":"Biostatistics","language":"en","page":"383-401","source":"DOI.org (Crossref)","title":"Bayesian inference of hospital-acquired infectious diseases and control measures given imperfect surveillance data","volume":"8","author":[{"family":"Forrester","given":"M."},{"family":"Pettitt","given":"A."},{"family":"Gibson","given":"G."}],"issued":{"date-parts":[["2007",4,1]]}}}],"schema":"https://github.com/citation-style-language/schema/raw/master/csl-citation.json"} </w:instrText>
+        <w:instrText xml:space="preserve"> ADDIN ZOTERO_ITEM CSL_CITATION {"citationID":"a2l0j20tksp","properties":{"formattedCitation":"{\\i{}(10, 13, 21, 23)}","plainCitation":"(10, 13, 21, 23)","noteIndex":0},"citationItems":[{"id":135,"uris":["http://zotero.org/users/9551388/items/D85TW3FM"],"itemData":{"id":135,"type":"article-journal","abstract":"Methicillin-resistant Staphylococcus aureus (MRSA) is a continued threat to human health in both community and healthcare settings. In hospitals, control efforts would benefit from accurate estimation of asymptomatic colonization and infection importation rates from the community. However, developing such estimates remains challenging due to limited observation of colonization and complicated transmission dynamics within hospitals and the community. Here, we develop an inference framework that can estimate these key quantities by combining statistical filtering techniques, an agent-based model, and real-world patient-to-patient contact networks, and use this framework to infer nosocomial transmission and infection importation over an outbreak spanning 6 years in 66 Swedish hospitals. In particular, we identify a small number of patients with disproportionately high risk of colonization. In retrospective control experiments, interventions targeted to these individuals yield a substantial improvement over heuristic strategies informed by number of contacts, length of stay and contact tracing.\n          , \n            Antibiotic-resistant bacteria like the Methicillin-resistant Staphylococcus aureus (MRSA) can live in people for many years without making them sick. During this time, the bacteria can spread to others who come in contact with the MRSA-infected person. The number of people with stealth MRSA infections living in the community has been increasing. As a result, hospitals may not only be dealing with MRSA infections that originated onsite, but also cases imported from the community. That makes tracking and controlling MRSA infections in hospitals difficult.\n            Now, Pei et al. show that computer modeling can help identify the role MRSA infections from the community play in hospital outbreaks and test ways to control them. In the experiments, data from an MRSA outbreak that occurred at 66 Swedish hospitals over 6 years were analyzed using statistical methods and computer modeling. This helped to identify patients who were likely colonized with MRSA within the hospital and those who had acquired it in the community. Next, Pei et al. used computer modeling to test what would have happened if these high-risk individuals had received interventions to prevent them from spreading MRSA in the hospital. This showed that targeting individuals at high-risk of a MRSA infection could reduce the spread of MRSA in the hospital.\n            The computer models developed by Pei et al. may help researchers, clinicians and public health officials working to control the spread of antibiotic resistant bacteria. The model can improve our understanding of how antibiotic resistant bacteria spread in healthcare facilities and may enable the development of more effective strategies to control these pathogens. Infection-control strategies created with this system must first be tested in isolated, real-world settings to verify they work before they can be deployed broadly.","container-title":"eLife","DOI":"10.7554/eLife.40977","ISSN":"2050-084X","language":"en","page":"e40977","source":"DOI.org (Crossref)","title":"Inference and control of the nosocomial transmission of methicillin-resistant Staphylococcus aureus","volume":"7","author":[{"family":"Pei","given":"Sen"},{"family":"Morone","given":"Flaviano"},{"family":"Liljeros","given":"Fredrik"},{"family":"Makse","given":"Hernán"},{"family":"Shaman","given":"Jeffrey L"}],"issued":{"date-parts":[["2018",12,18]]}}},{"id":440,"uris":["http://zotero.org/users/9551388/items/2DRUTVTL"],"itemData":{"id":440,"type":"article-journal","abstract":"Significance\n            \n              Healthcare-associated infections caused by antimicrobial-resistant agents are hard to eliminate in hospitals partly because of the existence of asymptomatic spreaders who unwittingly transmit these pathogens to others. In practice, identifying asymptomatic patients colonized with antimicrobial-resistant agents is challenging, as only a limited number of carriers are typically observed. Here, we develop an efficient, individual-level inference method capable of estimating the colonization probability for each individual in a hospital network. Using real-world patient-to-patient contact networks and sparse observations of colonization, the proposed method identifies carriers of methicillin-resistant\n              Staphylococcus aureus\n              , a prevalent antimicrobial-resistant pathogen, more accurately than competing approaches informed by hospitalization history and contact tracing. In in silica control experiments, the individual-level inference supports improved, targeted interventions against healthcare-associated infections.\n            \n          , \n            \n              Antimicrobial-resistant organisms (AMROs) can colonize people without symptoms for long periods of time, during which these agents can spread unnoticed to other patients in healthcare systems. The accurate identification of asymptomatic spreaders of AMRO in hospital settings is essential for supporting the design of interventions against healthcare-associated infections (HAIs). However, this task remains challenging because of limited observations of colonization and the complicated transmission dynamics occurring within hospitals and the broader community. Here, we study the transmission of methicillin-resistant\n              Staphylococcus aureus\n              (MRSA), a prevalent AMRO, in 66 Swedish hospitals and healthcare facilities with inpatients using a data-driven, agent-based model informed by deidentified real-world hospitalization records. Combining the transmission model, patient-to-patient contact networks, and sparse observations of colonization, we develop and validate an individual-level inference approach that estimates the colonization probability of individual hospitalized patients. For both model-simulated and historical outbreaks, the proposed method supports the more accurate identification of asymptomatic MRSA carriers than other traditional approaches. In addition, in silica control experiments indicate that interventions targeted to inpatients with a high-colonization probability outperform heuristic strategies informed by hospitalization history and contact tracing.","container-title":"Proceedings of the National Academy of Sciences","DOI":"10.1073/pnas.2111190118","ISSN":"0027-8424, 1091-6490","issue":"37","journalAbbreviation":"Proc. Natl. Acad. Sci. U.S.A.","language":"en","page":"e2111190118","source":"DOI.org (Crossref)","title":"Identifying asymptomatic spreaders of antimicrobial-resistant pathogens in hospital settings","volume":"118","author":[{"family":"Pei","given":"Sen"},{"family":"Liljeros","given":"Fredrik"},{"family":"Shaman","given":"Jeffrey"}],"issued":{"date-parts":[["2021",9,14]]}}},{"id":614,"uris":["http://zotero.org/users/9551388/items/BSYW8TSY"],"itemData":{"id":614,"type":"article-journal","container-title":"American Journal of Epidemiology","DOI":"10.1093/aje/kwn176","ISSN":"1476-6256, 0002-9262","issue":"5","language":"en","page":"548-557","source":"DOI.org (Crossref)","title":"An Augmented Data Method for the Analysis of Nosocomial Infection Data","volume":"168","author":[{"family":"Cooper","given":"Ben S."},{"family":"Medley","given":"Graham F."},{"family":"Bradley","given":"Susan J."},{"family":"Scott","given":"Geoffrey M."}],"issued":{"date-parts":[["2008",9,1]]}}},{"id":616,"uris":["http://zotero.org/users/9551388/items/NJQ4XNC2"],"itemData":{"id":616,"type":"article-journal","abstract":"This paper describes a stochastic epidemic model developed to infer transmission rates of asymptomatic communicable pathogens within a hospital ward. Inference is complicated by partial observation of the epidemic process and dependencies within the data. The epidemic process of nosocomial communicable pathogens can be partially observed by routine swabs testing for the presence of the pathogen. Falsenegative swab results must be accounted for and make it difﬁcult to ascertain the number of patients who were colonized. Reversible jump Markov chain Monte Carlo methods are used within a Bayesian framework to make inferences about the colonization rates and unknown colonization times. The methods are applied to routinely collected data concerning methicillin-resistant Staphylococcus Aureus in an intensive care unit to estimate the effectiveness of isolation on reducing transmission of the bacterium.","container-title":"Biostatistics","DOI":"10.1093/biostatistics/kxl017","ISSN":"1465-4644, 1468-4357","issue":"2","journalAbbreviation":"Biostatistics","language":"en","page":"383-401","source":"DOI.org (Crossref)","title":"Bayesian inference of hospital-acquired infectious diseases and control measures given imperfect surveillance data","volume":"8","author":[{"family":"Forrester","given":"M."},{"family":"Pettitt","given":"A."},{"family":"Gibson","given":"G."}],"issued":{"date-parts":[["2007",4,1]]}}}],"schema":"https://github.com/citation-style-language/schema/raw/master/csl-citation.json"} </w:instrText>
       </w:r>
       <w:r>
         <w:fldChar w:fldCharType="separate"/>
@@ -2295,7 +2250,7 @@
           <w:iCs/>
           <w:lang w:val="en-GB"/>
         </w:rPr>
-        <w:t>(12, 15, 23, 25)</w:t>
+        <w:t>(10, 13, 21, 23)</w:t>
       </w:r>
       <w:r>
         <w:fldChar w:fldCharType="end"/>
@@ -2319,7 +2274,7 @@
         <w:fldChar w:fldCharType="begin"/>
       </w:r>
       <w:r>
-        <w:instrText xml:space="preserve"> ADDIN ZOTERO_ITEM CSL_CITATION {"citationID":"a1amd6pb40r","properties":{"formattedCitation":"{\\i{}(5, 23)}","plainCitation":"(5, 23)","noteIndex":0},"citationItems":[{"id":413,"uris":["http://zotero.org/users/9551388/items/X27EMPDM"],"itemData":{"id":413,"type":"article-journal","container-title":"PLOS Computational Biology","DOI":"10.1371/journal.pcbi.1006697","ISSN":"1553-7358","issue":"8","journalAbbreviation":"PLoS Comput Biol","language":"en","page":"e1006697","source":"DOI.org (Crossref)","title":"Tracking Pseudomonas aeruginosa transmissions due to environmental contamination after discharge in ICUs using mathematical models","volume":"15","author":[{"family":"Pham","given":"Thi Mui"},{"family":"Kretzschmar","given":"Mirjam"},{"family":"Bertrand","given":"Xavier"},{"family":"Bootsma","given":"Martin"},{"literal":"on behalf of COMBACTE-MAGNET Consortium"}],"editor":[{"family":"Kouyos","given":"Roger Dimitri"}],"issued":{"date-parts":[["2019",8,28]]}}},{"id":616,"uris":["http://zotero.org/users/9551388/items/NJQ4XNC2"],"itemData":{"id":616,"type":"article-journal","abstract":"This paper describes a stochastic epidemic model developed to infer transmission rates of asymptomatic communicable pathogens within a hospital ward. Inference is complicated by partial observation of the epidemic process and dependencies within the data. The epidemic process of nosocomial communicable pathogens can be partially observed by routine swabs testing for the presence of the pathogen. Falsenegative swab results must be accounted for and make it difﬁcult to ascertain the number of patients who were colonized. Reversible jump Markov chain Monte Carlo methods are used within a Bayesian framework to make inferences about the colonization rates and unknown colonization times. The methods are applied to routinely collected data concerning methicillin-resistant Staphylococcus Aureus in an intensive care unit to estimate the effectiveness of isolation on reducing transmission of the bacterium.","container-title":"Biostatistics","DOI":"10.1093/biostatistics/kxl017","ISSN":"1465-4644, 1468-4357","issue":"2","journalAbbreviation":"Biostatistics","language":"en","page":"383-401","source":"DOI.org (Crossref)","title":"Bayesian inference of hospital-acquired infectious diseases and control measures given imperfect surveillance data","volume":"8","author":[{"family":"Forrester","given":"M."},{"family":"Pettitt","given":"A."},{"family":"Gibson","given":"G."}],"issued":{"date-parts":[["2007",4,1]]}}}],"schema":"https://github.com/citation-style-language/schema/raw/master/csl-citation.json"} </w:instrText>
+        <w:instrText xml:space="preserve"> ADDIN ZOTERO_ITEM CSL_CITATION {"citationID":"a1amd6pb40r","properties":{"formattedCitation":"{\\i{}(4, 21)}","plainCitation":"(4, 21)","noteIndex":0},"citationItems":[{"id":413,"uris":["http://zotero.org/users/9551388/items/X27EMPDM"],"itemData":{"id":413,"type":"article-journal","container-title":"PLOS Computational Biology","DOI":"10.1371/journal.pcbi.1006697","ISSN":"1553-7358","issue":"8","journalAbbreviation":"PLoS Comput Biol","language":"en","page":"e1006697","source":"DOI.org (Crossref)","title":"Tracking Pseudomonas aeruginosa transmissions due to environmental contamination after discharge in ICUs using mathematical models","volume":"15","author":[{"family":"Pham","given":"Thi Mui"},{"family":"Kretzschmar","given":"Mirjam"},{"family":"Bertrand","given":"Xavier"},{"family":"Bootsma","given":"Martin"},{"literal":"on behalf of COMBACTE-MAGNET Consortium"}],"editor":[{"family":"Kouyos","given":"Roger Dimitri"}],"issued":{"date-parts":[["2019",8,28]]}}},{"id":616,"uris":["http://zotero.org/users/9551388/items/NJQ4XNC2"],"itemData":{"id":616,"type":"article-journal","abstract":"This paper describes a stochastic epidemic model developed to infer transmission rates of asymptomatic communicable pathogens within a hospital ward. Inference is complicated by partial observation of the epidemic process and dependencies within the data. The epidemic process of nosocomial communicable pathogens can be partially observed by routine swabs testing for the presence of the pathogen. Falsenegative swab results must be accounted for and make it difﬁcult to ascertain the number of patients who were colonized. Reversible jump Markov chain Monte Carlo methods are used within a Bayesian framework to make inferences about the colonization rates and unknown colonization times. The methods are applied to routinely collected data concerning methicillin-resistant Staphylococcus Aureus in an intensive care unit to estimate the effectiveness of isolation on reducing transmission of the bacterium.","container-title":"Biostatistics","DOI":"10.1093/biostatistics/kxl017","ISSN":"1465-4644, 1468-4357","issue":"2","journalAbbreviation":"Biostatistics","language":"en","page":"383-401","source":"DOI.org (Crossref)","title":"Bayesian inference of hospital-acquired infectious diseases and control measures given imperfect surveillance data","volume":"8","author":[{"family":"Forrester","given":"M."},{"family":"Pettitt","given":"A."},{"family":"Gibson","given":"G."}],"issued":{"date-parts":[["2007",4,1]]}}}],"schema":"https://github.com/citation-style-language/schema/raw/master/csl-citation.json"} </w:instrText>
       </w:r>
       <w:r>
         <w:fldChar w:fldCharType="separate"/>
@@ -2330,7 +2285,7 @@
           <w:iCs/>
           <w:lang w:val="en-GB"/>
         </w:rPr>
-        <w:t>(5, 23)</w:t>
+        <w:t>(4, 21)</w:t>
       </w:r>
       <w:r>
         <w:fldChar w:fldCharType="end"/>
@@ -2345,7 +2300,7 @@
         <w:fldChar w:fldCharType="begin"/>
       </w:r>
       <w:r>
-        <w:instrText xml:space="preserve"> ADDIN ZOTERO_ITEM CSL_CITATION {"citationID":"a242jo5nski","properties":{"formattedCitation":"{\\i{}(24)}","plainCitation":"(24)","noteIndex":0},"citationItems":[{"id":612,"uris":["http://zotero.org/users/9551388/items/UJC78S5P"],"itemData":{"id":612,"type":"article-journal","abstract":"Fitting stochastic transmission models to electronic patient data can offer detailed insights into the transmission of healthcare-associated infections and improve infection control. Pathogen whole-genome sequencing may improve the precision of model inferences, but computational constraints have limited modelling applications predominantly to small datasets and specific outbreaks, whereas large-scale sequencing studies have mostly relied on simple rules for identifying/excluding plausible transmission. We present a novel approach for integrating detailed epidemiological data on patient contact networks in hospitals with large-scale pathogen sequencing data. We apply our approach to study Clostridioides difficile transmission using a dataset of 1223 infections in Oxfordshire, UK, 2007–2011. 262 (21% [95% credibility interval 20–22%]) infections were estimated to have been acquired from another known case. There was heterogeneity by sequence type (ST) in the proportion of cases acquired from another case with the highest rates in ST1 (ribotype-027), ST42 (ribotype-106) and ST3 (ribotype-001). These same STs also had higher rates of transmission mediated via environmental contamination/spores persisting after patient discharge/ recovery; for ST1 these persisted longer than for most other STs except ST3 and ST42. We also identified variation in transmission between hospitals, medical specialties and over time; by 2011 nearly all transmission from known cases had ceased in our hospitals. Our findings support previous work suggesting only a minority of C. difficile infections are acquired from known cases but highlight a greater role for environmental contamination than previously thought. Our approach is applicable to other healthcare-associated infections. Our findings have important implications for effective control of C. difficile.","container-title":"PLOS Computational Biology","DOI":"10.1371/journal.pcbi.1008417","ISSN":"1553-7358","issue":"1","journalAbbreviation":"PLoS Comput Biol","language":"en","page":"e1008417","source":"DOI.org (Crossref)","title":"Probabilistic transmission models incorporating sequencing data for healthcare-associated Clostridioides difficile outperform heuristic rules and identify strain-specific differences in transmission","volume":"17","author":[{"family":"Eyre","given":"David W."},{"family":"Laager","given":"Mirjam"},{"family":"Walker","given":"A. Sarah"},{"family":"Cooper","given":"Ben S."},{"family":"Wilson","given":"Daniel J."},{"literal":"on behalf of the CDC Modeling Infectious Diseases in Healthcare Program (MInD-Healthcare)"}],"editor":[{"family":"Kouyos","given":"Roger Dimitri"}],"issued":{"date-parts":[["2021",1,14]]}}}],"schema":"https://github.com/citation-style-language/schema/raw/master/csl-citation.json"} </w:instrText>
+        <w:instrText xml:space="preserve"> ADDIN ZOTERO_ITEM CSL_CITATION {"citationID":"a242jo5nski","properties":{"formattedCitation":"{\\i{}(22)}","plainCitation":"(22)","noteIndex":0},"citationItems":[{"id":612,"uris":["http://zotero.org/users/9551388/items/UJC78S5P"],"itemData":{"id":612,"type":"article-journal","abstract":"Fitting stochastic transmission models to electronic patient data can offer detailed insights into the transmission of healthcare-associated infections and improve infection control. Pathogen whole-genome sequencing may improve the precision of model inferences, but computational constraints have limited modelling applications predominantly to small datasets and specific outbreaks, whereas large-scale sequencing studies have mostly relied on simple rules for identifying/excluding plausible transmission. We present a novel approach for integrating detailed epidemiological data on patient contact networks in hospitals with large-scale pathogen sequencing data. We apply our approach to study Clostridioides difficile transmission using a dataset of 1223 infections in Oxfordshire, UK, 2007–2011. 262 (21% [95% credibility interval 20–22%]) infections were estimated to have been acquired from another known case. There was heterogeneity by sequence type (ST) in the proportion of cases acquired from another case with the highest rates in ST1 (ribotype-027), ST42 (ribotype-106) and ST3 (ribotype-001). These same STs also had higher rates of transmission mediated via environmental contamination/spores persisting after patient discharge/ recovery; for ST1 these persisted longer than for most other STs except ST3 and ST42. We also identified variation in transmission between hospitals, medical specialties and over time; by 2011 nearly all transmission from known cases had ceased in our hospitals. Our findings support previous work suggesting only a minority of C. difficile infections are acquired from known cases but highlight a greater role for environmental contamination than previously thought. Our approach is applicable to other healthcare-associated infections. Our findings have important implications for effective control of C. difficile.","container-title":"PLOS Computational Biology","DOI":"10.1371/journal.pcbi.1008417","ISSN":"1553-7358","issue":"1","journalAbbreviation":"PLoS Comput Biol","language":"en","page":"e1008417","source":"DOI.org (Crossref)","title":"Probabilistic transmission models incorporating sequencing data for healthcare-associated Clostridioides difficile outperform heuristic rules and identify strain-specific differences in transmission","volume":"17","author":[{"family":"Eyre","given":"David W."},{"family":"Laager","given":"Mirjam"},{"family":"Walker","given":"A. Sarah"},{"family":"Cooper","given":"Ben S."},{"family":"Wilson","given":"Daniel J."},{"literal":"on behalf of the CDC Modeling Infectious Diseases in Healthcare Program (MInD-Healthcare)"}],"editor":[{"family":"Kouyos","given":"Roger Dimitri"}],"issued":{"date-parts":[["2021",1,14]]}}}],"schema":"https://github.com/citation-style-language/schema/raw/master/csl-citation.json"} </w:instrText>
       </w:r>
       <w:r>
         <w:fldChar w:fldCharType="separate"/>
@@ -2356,7 +2311,7 @@
           <w:iCs/>
           <w:lang w:val="en-GB"/>
         </w:rPr>
-        <w:t>(24)</w:t>
+        <w:t>(22)</w:t>
       </w:r>
       <w:r>
         <w:fldChar w:fldCharType="end"/>
@@ -2408,7 +2363,11 @@
         <w:t>HA</w:t>
       </w:r>
       <w:r>
-        <w:t xml:space="preserve"> infections differ from community-acquired </w:t>
+        <w:t xml:space="preserve"> infections differ from community-</w:t>
+      </w:r>
+      <w:r>
+        <w:lastRenderedPageBreak/>
+        <w:t xml:space="preserve">acquired </w:t>
       </w:r>
       <w:r>
         <w:t xml:space="preserve">(CA) </w:t>
@@ -2426,11 +2385,7 @@
         <w:t xml:space="preserve"> networks</w:t>
       </w:r>
       <w:r>
-        <w:t xml:space="preserve"> are open </w:t>
-      </w:r>
-      <w:r>
-        <w:lastRenderedPageBreak/>
-        <w:t xml:space="preserve">systems with </w:t>
+        <w:t xml:space="preserve"> are open systems with </w:t>
       </w:r>
       <w:r>
         <w:t>significant</w:t>
@@ -2442,27 +2397,35 @@
         <w:t>admission</w:t>
       </w:r>
       <w:r>
-        <w:t xml:space="preserve"> rate ranging from 23% to 52%</w:t>
-      </w:r>
-      <w:r>
-        <w:t xml:space="preserve"> per day???</w:t>
-      </w:r>
-      <w:r>
-        <w:t xml:space="preserve"> (See </w:t>
-      </w:r>
-      <w:commentRangeStart w:id="4"/>
+        <w:t xml:space="preserve">s ranging from </w:t>
+      </w:r>
+      <w:r>
+        <w:t xml:space="preserve">153 to around 1800 patients per day </w:t>
+      </w:r>
+      <w:r>
+        <w:t xml:space="preserve">(See </w:t>
+      </w:r>
+      <w:commentRangeStart w:id="2"/>
+      <w:commentRangeStart w:id="3"/>
       <w:r>
         <w:rPr>
           <w:color w:val="C00000"/>
         </w:rPr>
         <w:t>Figure 1A</w:t>
       </w:r>
-      <w:commentRangeEnd w:id="4"/>
+      <w:commentRangeEnd w:id="2"/>
       <w:r>
         <w:rPr>
           <w:rStyle w:val="CommentReference"/>
         </w:rPr>
-        <w:commentReference w:id="4"/>
+        <w:commentReference w:id="2"/>
+      </w:r>
+      <w:commentRangeEnd w:id="3"/>
+      <w:r>
+        <w:rPr>
+          <w:rStyle w:val="CommentReference"/>
+        </w:rPr>
+        <w:commentReference w:id="3"/>
       </w:r>
       <w:r>
         <w:t>)</w:t>
@@ -2552,7 +2515,7 @@
         <w:fldChar w:fldCharType="begin"/>
       </w:r>
       <w:r>
-        <w:instrText xml:space="preserve"> ADDIN ZOTERO_ITEM CSL_CITATION {"citationID":"a1ahge8fg85","properties":{"formattedCitation":"{\\i{}(26)}","plainCitation":"(26)","noteIndex":0},"citationItems":[{"id":1168,"uris":["http://zotero.org/users/9551388/items/2ZS9YHRT"],"itemData":{"id":1168,"type":"article-journal","abstract":"Background Carriers of multidrug-resistant bacteria are at risk of infections with these bacteria; the precise size of this risk is unclear. We aimed to quantify the effect of gut colonisation on subsequent risk of infection with multidrugresistant bacteria.","container-title":"The Lancet Infectious Diseases","DOI":"10.1016/S1473-3099(22)00811-8","ISSN":"14733099","issue":"6","journalAbbreviation":"The Lancet Infectious Diseases","language":"en","page":"719-731","source":"DOI.org (Crossref)","title":"Incidence of infection with multidrug-resistant Gram-negative bacteria and vancomycin-resistant enterococci in carriers: a systematic review and meta-regression analysis","title-short":"Incidence of infection with multidrug-resistant Gram-negative bacteria and vancomycin-resistant enterococci in carriers","volume":"23","author":[{"family":"Willems","given":"Roel P J"},{"family":"Van Dijk","given":"Karin"},{"family":"Vehreschild","given":"Maria J G T"},{"family":"Biehl","given":"Lena M"},{"family":"Ket","given":"Johannes C F"},{"family":"Remmelzwaal","given":"Sharon"},{"family":"Vandenbroucke-Grauls","given":"Christina M J E"}],"issued":{"date-parts":[["2023",6]]}}}],"schema":"https://github.com/citation-style-language/schema/raw/master/csl-citation.json"} </w:instrText>
+        <w:instrText xml:space="preserve"> ADDIN ZOTERO_ITEM CSL_CITATION {"citationID":"a1ahge8fg85","properties":{"formattedCitation":"{\\i{}(24)}","plainCitation":"(24)","noteIndex":0},"citationItems":[{"id":1168,"uris":["http://zotero.org/users/9551388/items/2ZS9YHRT"],"itemData":{"id":1168,"type":"article-journal","abstract":"Background Carriers of multidrug-resistant bacteria are at risk of infections with these bacteria; the precise size of this risk is unclear. We aimed to quantify the effect of gut colonisation on subsequent risk of infection with multidrugresistant bacteria.","container-title":"The Lancet Infectious Diseases","DOI":"10.1016/S1473-3099(22)00811-8","ISSN":"14733099","issue":"6","journalAbbreviation":"The Lancet Infectious Diseases","language":"en","page":"719-731","source":"DOI.org (Crossref)","title":"Incidence of infection with multidrug-resistant Gram-negative bacteria and vancomycin-resistant enterococci in carriers: a systematic review and meta-regression analysis","title-short":"Incidence of infection with multidrug-resistant Gram-negative bacteria and vancomycin-resistant enterococci in carriers","volume":"23","author":[{"family":"Willems","given":"Roel P J"},{"family":"Van Dijk","given":"Karin"},{"family":"Vehreschild","given":"Maria J G T"},{"family":"Biehl","given":"Lena M"},{"family":"Ket","given":"Johannes C F"},{"family":"Remmelzwaal","given":"Sharon"},{"family":"Vandenbroucke-Grauls","given":"Christina M J E"}],"issued":{"date-parts":[["2023",6]]}}}],"schema":"https://github.com/citation-style-language/schema/raw/master/csl-citation.json"} </w:instrText>
       </w:r>
       <w:r>
         <w:fldChar w:fldCharType="separate"/>
@@ -2563,7 +2526,7 @@
           <w:iCs/>
           <w:lang w:val="en-GB"/>
         </w:rPr>
-        <w:t>(26)</w:t>
+        <w:t>(24)</w:t>
       </w:r>
       <w:r>
         <w:fldChar w:fldCharType="end"/>
@@ -2590,7 +2553,7 @@
         <w:fldChar w:fldCharType="begin"/>
       </w:r>
       <w:r>
-        <w:instrText xml:space="preserve"> ADDIN ZOTERO_ITEM CSL_CITATION {"citationID":"aSlHK9vT","properties":{"formattedCitation":"{\\i{}(8, 27)}","plainCitation":"(8, 27)","noteIndex":0},"citationItems":[{"id":130,"uris":["http://zotero.org/users/9551388/items/IUTFA7I6"],"itemData":{"id":130,"type":"article-journal","abstract":"Hospital-acquired infections caused by antibiotic-resistant bacteria pose a grave and growing threat to public health. Antimicrobial cycling, in which two or more antibiotic classes are alternated on a time scale of months to years, seems to be a leading candidate in the search for treatment strategies that can slow the evolution and spread of antibiotic resistance in hospitals. We develop a mathematical model of antimicrobial cycling in a hospital setting and use this model to explore the efficacy of cycling programs. We find that cycling is unlikely to reduce either the evolution or the spread of antibiotic resistance. Alternative drug-use strategies such as mixing, in which each treated patient receives one of several drug classes used simultaneously in the hospital, are predicted to be more effective. A simple ecological explanation underlies these results. Heterogeneous antibiotic use slows the spread of resistance. However, at the scale relevant to bacterial populations, mixing imposes greater heterogeneity than does cycling. As a consequence, cycling is unlikely to be effective and may even hinder resistance control. These results may explain the limited success reported thus far from clinical trials of antimicrobial cycling.","container-title":"Proceedings of the National Academy of Sciences of the United States of America","DOI":"10.1073/pnas.0402298101","issue":"36","journalAbbreviation":"Proc Natl Acad Sci U S A","page":"13285","title":"Ecological theory suggests that antimicrobial cycling will not reduce antimicrobial resistance in hospitals","volume":"101","author":[{"family":"Bergstrom","given":"Carl T."},{"family":"Lo","given":"Monique"},{"family":"Lipsitch","given":"Marc"}],"issued":{"date-parts":[["2004",9,7]]}}},{"id":139,"uris":["http://zotero.org/users/9551388/items/8YH6PN76"],"itemData":{"id":139,"type":"article-journal","abstract":"Staphylococcus aureus is a prominent cause of human infections globally. The high prevalence of infections is compounded by antibiotic resistance—a signiﬁcant problem for treatment. Methicillin-resistant S. aureus (MRSA) is endemic in hospitals and healthcare facilities worldwide, and is an increasingly common cause of community-associated bacterial infections in industrialized countries. Although much focus is placed on the role of S. aureus as a human pathogen, it is in fact a human commensal organism that has had a relatively long coexistence with the human host. Many S. aureus infections can be explained by host susceptibility or other predisposing risk factors. On the other hand, the emergence/re-emergence of successful S. aureus clones (referred to as epidemic waves) suggests a rapid bacterial adaption and evolution, which includes the emergence of antibiotic resistance and increased virulence and/or transmissibility. It is within this context that we review our understanding of selected S. aureus epidemic waves, and highlight the use of genome sequencing as a means to better understand the evolution of each lineage.","container-title":"Infection, Genetics and Evolution","DOI":"10.1016/j.meegid.2013.04.030","ISSN":"15671348","journalAbbreviation":"Infection, Genetics and Evolution","language":"en","page":"563-574","source":"DOI.org (Crossref)","title":"Evolution of community- and healthcare-associated methicillin-resistant Staphylococcus aureus","volume":"21","author":[{"family":"Uhlemann","given":"Anne-Catrin"},{"family":"Otto","given":"Michael"},{"family":"Lowy","given":"Franklin D."},{"family":"DeLeo","given":"Frank R."}],"issued":{"date-parts":[["2014",1]]}}}],"schema":"https://github.com/citation-style-language/schema/raw/master/csl-citation.json"} </w:instrText>
+        <w:instrText xml:space="preserve"> ADDIN ZOTERO_ITEM CSL_CITATION {"citationID":"aSlHK9vT","properties":{"formattedCitation":"{\\i{}(6, 25)}","plainCitation":"(6, 25)","noteIndex":0},"citationItems":[{"id":130,"uris":["http://zotero.org/users/9551388/items/IUTFA7I6"],"itemData":{"id":130,"type":"article-journal","abstract":"Hospital-acquired infections caused by antibiotic-resistant bacteria pose a grave and growing threat to public health. Antimicrobial cycling, in which two or more antibiotic classes are alternated on a time scale of months to years, seems to be a leading candidate in the search for treatment strategies that can slow the evolution and spread of antibiotic resistance in hospitals. We develop a mathematical model of antimicrobial cycling in a hospital setting and use this model to explore the efficacy of cycling programs. We find that cycling is unlikely to reduce either the evolution or the spread of antibiotic resistance. Alternative drug-use strategies such as mixing, in which each treated patient receives one of several drug classes used simultaneously in the hospital, are predicted to be more effective. A simple ecological explanation underlies these results. Heterogeneous antibiotic use slows the spread of resistance. However, at the scale relevant to bacterial populations, mixing imposes greater heterogeneity than does cycling. As a consequence, cycling is unlikely to be effective and may even hinder resistance control. These results may explain the limited success reported thus far from clinical trials of antimicrobial cycling.","container-title":"Proceedings of the National Academy of Sciences of the United States of America","DOI":"10.1073/pnas.0402298101","issue":"36","journalAbbreviation":"Proc Natl Acad Sci U S A","page":"13285","title":"Ecological theory suggests that antimicrobial cycling will not reduce antimicrobial resistance in hospitals","volume":"101","author":[{"family":"Bergstrom","given":"Carl T."},{"family":"Lo","given":"Monique"},{"family":"Lipsitch","given":"Marc"}],"issued":{"date-parts":[["2004",9,7]]}}},{"id":139,"uris":["http://zotero.org/users/9551388/items/8YH6PN76"],"itemData":{"id":139,"type":"article-journal","abstract":"Staphylococcus aureus is a prominent cause of human infections globally. The high prevalence of infections is compounded by antibiotic resistance—a signiﬁcant problem for treatment. Methicillin-resistant S. aureus (MRSA) is endemic in hospitals and healthcare facilities worldwide, and is an increasingly common cause of community-associated bacterial infections in industrialized countries. Although much focus is placed on the role of S. aureus as a human pathogen, it is in fact a human commensal organism that has had a relatively long coexistence with the human host. Many S. aureus infections can be explained by host susceptibility or other predisposing risk factors. On the other hand, the emergence/re-emergence of successful S. aureus clones (referred to as epidemic waves) suggests a rapid bacterial adaption and evolution, which includes the emergence of antibiotic resistance and increased virulence and/or transmissibility. It is within this context that we review our understanding of selected S. aureus epidemic waves, and highlight the use of genome sequencing as a means to better understand the evolution of each lineage.","container-title":"Infection, Genetics and Evolution","DOI":"10.1016/j.meegid.2013.04.030","ISSN":"15671348","journalAbbreviation":"Infection, Genetics and Evolution","language":"en","page":"563-574","source":"DOI.org (Crossref)","title":"Evolution of community- and healthcare-associated methicillin-resistant Staphylococcus aureus","volume":"21","author":[{"family":"Uhlemann","given":"Anne-Catrin"},{"family":"Otto","given":"Michael"},{"family":"Lowy","given":"Franklin D."},{"family":"DeLeo","given":"Frank R."}],"issued":{"date-parts":[["2014",1]]}}}],"schema":"https://github.com/citation-style-language/schema/raw/master/csl-citation.json"} </w:instrText>
       </w:r>
       <w:r>
         <w:fldChar w:fldCharType="separate"/>
@@ -2601,7 +2564,7 @@
           <w:iCs/>
           <w:lang w:val="en-GB"/>
         </w:rPr>
-        <w:t>(8, 27)</w:t>
+        <w:t>(6, 25)</w:t>
       </w:r>
       <w:r>
         <w:fldChar w:fldCharType="end"/>
@@ -2736,7 +2699,7 @@
         <w:fldChar w:fldCharType="begin"/>
       </w:r>
       <w:r>
-        <w:instrText xml:space="preserve"> ADDIN ZOTERO_ITEM CSL_CITATION {"citationID":"igZ21RXh","properties":{"formattedCitation":"{\\i{}(28, 29)}","plainCitation":"(28, 29)","noteIndex":0},"citationItems":[{"id":144,"uris":["http://zotero.org/users/9551388/items/4Z8P8X96"],"itemData":{"id":144,"type":"article-journal","abstract":"The increasing frequency of antibiotic resistance in hospital-acquired infections is a major public health concern that has both biological and economic causes. Here we develop conceptual mathematical models that couple the economic incentives and population biology of hospital infection control (HIC). We show that the optimal investment by a hospital for HIC changes with the proportion of patients already colonized with antibiotic-resistant bacteria (ARB) at the time of admission. As that proportion increases, the optimal behavior of a hospital is to increase spending to control ARB with low transmissibility and decrease spending on those with high transmissibility. In some cases, the global optimum investment in HIC can shift discontinuously from one that contains transmission to a do-nothing policy once the proportion already colonized at the time of admission becomes too great. We also show that investments in HIC are determined by a strategic game when several hospitals share patients. Hospitals acting selfishly and rationally will free-ride on the investments of other hospitals, and the level of free-riding should increase with the number of other hospitals in the area. Thus, in areas with many hospitals, the rational strategy for each hospital is to spend less than in areas with few hospitals. Thus, we predict that transmission rates and the prevalence of ARB should be higher in urban hospitals, for instance, compared with rural hospitals. We conclude that regional coordination and planning for HIC is an essential element of public health planning for hospital-acquired infections.","container-title":"Proceedings of the National Academy of Sciences of the United States of America","DOI":"10.1073/pnas.0409523102","issue":"8","journalAbbreviation":"Proc Natl Acad Sci U S A","page":"3153","title":"Strategic interactions in multi-institutional epidemics of antibiotic resistance","volume":"102","author":[{"family":"Smith","given":"David L."},{"family":"Levin","given":"Simon A."},{"family":"Laxminarayan","given":"Ramanan"}],"issued":{"date-parts":[["2005",2,22]]}}},{"id":153,"uris":["http://zotero.org/users/9551388/items/AITB46I6"],"itemData":{"id":153,"type":"article-journal","container-title":"Nature Microbiology","DOI":"10.1038/s41564-019-0492-8","ISSN":"2058-5276","issue":"11","journalAbbreviation":"Nat Microbiol","language":"en","page":"1919-1929","source":"DOI.org (Crossref)","title":"Epidemic of carbapenem-resistant Klebsiella pneumoniae in Europe is driven by nosocomial spread","volume":"4","author":[{"literal":"the EuSCAPE Working Group"},{"literal":"the ESGEM Study Group"},{"family":"David","given":"Sophia"},{"family":"Reuter","given":"Sandra"},{"family":"Harris","given":"Simon R."},{"family":"Glasner","given":"Corinna"},{"family":"Feltwell","given":"Theresa"},{"family":"Argimon","given":"Silvia"},{"family":"Abudahab","given":"Khalil"},{"family":"Goater","given":"Richard"},{"family":"Giani","given":"Tommaso"},{"family":"Errico","given":"Giulia"},{"family":"Aspbury","given":"Marianne"},{"family":"Sjunnebo","given":"Sara"},{"family":"Feil","given":"Edward J."},{"family":"Rossolini","given":"Gian Maria"},{"family":"Aanensen","given":"David M."},{"family":"Grundmann","given":"Hajo"}],"issued":{"date-parts":[["2019",11]]}}}],"schema":"https://github.com/citation-style-language/schema/raw/master/csl-citation.json"} </w:instrText>
+        <w:instrText xml:space="preserve"> ADDIN ZOTERO_ITEM CSL_CITATION {"citationID":"igZ21RXh","properties":{"formattedCitation":"{\\i{}(26, 27)}","plainCitation":"(26, 27)","noteIndex":0},"citationItems":[{"id":144,"uris":["http://zotero.org/users/9551388/items/4Z8P8X96"],"itemData":{"id":144,"type":"article-journal","abstract":"The increasing frequency of antibiotic resistance in hospital-acquired infections is a major public health concern that has both biological and economic causes. Here we develop conceptual mathematical models that couple the economic incentives and population biology of hospital infection control (HIC). We show that the optimal investment by a hospital for HIC changes with the proportion of patients already colonized with antibiotic-resistant bacteria (ARB) at the time of admission. As that proportion increases, the optimal behavior of a hospital is to increase spending to control ARB with low transmissibility and decrease spending on those with high transmissibility. In some cases, the global optimum investment in HIC can shift discontinuously from one that contains transmission to a do-nothing policy once the proportion already colonized at the time of admission becomes too great. We also show that investments in HIC are determined by a strategic game when several hospitals share patients. Hospitals acting selfishly and rationally will free-ride on the investments of other hospitals, and the level of free-riding should increase with the number of other hospitals in the area. Thus, in areas with many hospitals, the rational strategy for each hospital is to spend less than in areas with few hospitals. Thus, we predict that transmission rates and the prevalence of ARB should be higher in urban hospitals, for instance, compared with rural hospitals. We conclude that regional coordination and planning for HIC is an essential element of public health planning for hospital-acquired infections.","container-title":"Proceedings of the National Academy of Sciences of the United States of America","DOI":"10.1073/pnas.0409523102","issue":"8","journalAbbreviation":"Proc Natl Acad Sci U S A","page":"3153","title":"Strategic interactions in multi-institutional epidemics of antibiotic resistance","volume":"102","author":[{"family":"Smith","given":"David L."},{"family":"Levin","given":"Simon A."},{"family":"Laxminarayan","given":"Ramanan"}],"issued":{"date-parts":[["2005",2,22]]}}},{"id":153,"uris":["http://zotero.org/users/9551388/items/AITB46I6"],"itemData":{"id":153,"type":"article-journal","container-title":"Nature Microbiology","DOI":"10.1038/s41564-019-0492-8","ISSN":"2058-5276","issue":"11","journalAbbreviation":"Nat Microbiol","language":"en","page":"1919-1929","source":"DOI.org (Crossref)","title":"Epidemic of carbapenem-resistant Klebsiella pneumoniae in Europe is driven by nosocomial spread","volume":"4","author":[{"literal":"the EuSCAPE Working Group"},{"literal":"the ESGEM Study Group"},{"family":"David","given":"Sophia"},{"family":"Reuter","given":"Sandra"},{"family":"Harris","given":"Simon R."},{"family":"Glasner","given":"Corinna"},{"family":"Feltwell","given":"Theresa"},{"family":"Argimon","given":"Silvia"},{"family":"Abudahab","given":"Khalil"},{"family":"Goater","given":"Richard"},{"family":"Giani","given":"Tommaso"},{"family":"Errico","given":"Giulia"},{"family":"Aspbury","given":"Marianne"},{"family":"Sjunnebo","given":"Sara"},{"family":"Feil","given":"Edward J."},{"family":"Rossolini","given":"Gian Maria"},{"family":"Aanensen","given":"David M."},{"family":"Grundmann","given":"Hajo"}],"issued":{"date-parts":[["2019",11]]}}}],"schema":"https://github.com/citation-style-language/schema/raw/master/csl-citation.json"} </w:instrText>
       </w:r>
       <w:r>
         <w:fldChar w:fldCharType="separate"/>
@@ -2747,7 +2710,7 @@
           <w:iCs/>
           <w:lang w:val="en-GB"/>
         </w:rPr>
-        <w:t>(28, 29)</w:t>
+        <w:t>(26, 27)</w:t>
       </w:r>
       <w:r>
         <w:fldChar w:fldCharType="end"/>
@@ -2837,7 +2800,7 @@
         <w:fldChar w:fldCharType="begin"/>
       </w:r>
       <w:r>
-        <w:instrText xml:space="preserve"> ADDIN ZOTERO_ITEM CSL_CITATION {"citationID":"a472s0h9nv","properties":{"formattedCitation":"{\\i{}(9, 27)}","plainCitation":"(9, 27)","noteIndex":0},"citationItems":[{"id":139,"uris":["http://zotero.org/users/9551388/items/8YH6PN76"],"itemData":{"id":139,"type":"article-journal","abstract":"Staphylococcus aureus is a prominent cause of human infections globally. The high prevalence of infections is compounded by antibiotic resistance—a signiﬁcant problem for treatment. Methicillin-resistant S. aureus (MRSA) is endemic in hospitals and healthcare facilities worldwide, and is an increasingly common cause of community-associated bacterial infections in industrialized countries. Although much focus is placed on the role of S. aureus as a human pathogen, it is in fact a human commensal organism that has had a relatively long coexistence with the human host. Many S. aureus infections can be explained by host susceptibility or other predisposing risk factors. On the other hand, the emergence/re-emergence of successful S. aureus clones (referred to as epidemic waves) suggests a rapid bacterial adaption and evolution, which includes the emergence of antibiotic resistance and increased virulence and/or transmissibility. It is within this context that we review our understanding of selected S. aureus epidemic waves, and highlight the use of genome sequencing as a means to better understand the evolution of each lineage.","container-title":"Infection, Genetics and Evolution","DOI":"10.1016/j.meegid.2013.04.030","ISSN":"15671348","journalAbbreviation":"Infection, Genetics and Evolution","language":"en","page":"563-574","source":"DOI.org (Crossref)","title":"Evolution of community- and healthcare-associated methicillin-resistant Staphylococcus aureus","volume":"21","author":[{"family":"Uhlemann","given":"Anne-Catrin"},{"family":"Otto","given":"Michael"},{"family":"Lowy","given":"Franklin D."},{"family":"DeLeo","given":"Frank R."}],"issued":{"date-parts":[["2014",1]]}}},{"id":909,"uris":["http://zotero.org/users/9551388/items/92WNR89D"],"itemData":{"id":909,"type":"article-journal","abstract":"Methicillin-resistant Staphylococcus aureus (MRSA) is an important cause of morbidity and mortality in both hospitals and the community. Traditionally, MRSA was mainly hospital-associated (HA-MRSA), but in the past decade communityassociated strains (CA-MRSA) have spread widely. CA-MRSA strains seem to have significantly lower biological costs of resistance, and hence it has been speculated that they may replace HA-MRSA strains in the hospital. Such a replacement could potentially have major consequences for public health, as there are differences in the resistance spectra of the two strains as well as possible differences in their clinical effects. Here we assess the impact of competition between HA- and CAMRSA using epidemiological models which integrate realistic data on drug-usage frequencies, resistance profiles, contact, and age structures. By explicitly accounting for the differing antibiotic usage frequencies in the hospital and the community, we find that coexistence between the strains is a possible outcome, as selection favors CA-MRSA in the community, because of its lower cost of resistance, while it favors HA-MRSA in the hospital, because of its broader resistance spectrum. Incorporating realistic degrees of age- and treatment-structure into the model significantly increases the parameter ranges over which coexistence is possible. Thus, our results indicate that the large heterogeneities existing in human populations make coexistence between hospital- and community-associated strains of MRSA a likely outcome.","container-title":"PLoS Pathogens","DOI":"10.1371/journal.ppat.1003134","ISSN":"1553-7374","issue":"2","journalAbbreviation":"PLoS Pathog","language":"en","page":"e1003134","source":"DOI.org (Crossref)","title":"Hospital-Community Interactions Foster Coexistence between Methicillin-Resistant Strains of Staphylococcus aureus","volume":"9","author":[{"family":"Kouyos","given":"Roger"},{"family":"Klein","given":"Eili"},{"family":"Grenfell","given":"Bryan"}],"editor":[{"family":"Levin","given":"Bruce R."}],"issued":{"date-parts":[["2013",2,28]]}}}],"schema":"https://github.com/citation-style-language/schema/raw/master/csl-citation.json"} </w:instrText>
+        <w:instrText xml:space="preserve"> ADDIN ZOTERO_ITEM CSL_CITATION {"citationID":"a472s0h9nv","properties":{"formattedCitation":"{\\i{}(7, 25)}","plainCitation":"(7, 25)","noteIndex":0},"citationItems":[{"id":139,"uris":["http://zotero.org/users/9551388/items/8YH6PN76"],"itemData":{"id":139,"type":"article-journal","abstract":"Staphylococcus aureus is a prominent cause of human infections globally. The high prevalence of infections is compounded by antibiotic resistance—a signiﬁcant problem for treatment. Methicillin-resistant S. aureus (MRSA) is endemic in hospitals and healthcare facilities worldwide, and is an increasingly common cause of community-associated bacterial infections in industrialized countries. Although much focus is placed on the role of S. aureus as a human pathogen, it is in fact a human commensal organism that has had a relatively long coexistence with the human host. Many S. aureus infections can be explained by host susceptibility or other predisposing risk factors. On the other hand, the emergence/re-emergence of successful S. aureus clones (referred to as epidemic waves) suggests a rapid bacterial adaption and evolution, which includes the emergence of antibiotic resistance and increased virulence and/or transmissibility. It is within this context that we review our understanding of selected S. aureus epidemic waves, and highlight the use of genome sequencing as a means to better understand the evolution of each lineage.","container-title":"Infection, Genetics and Evolution","DOI":"10.1016/j.meegid.2013.04.030","ISSN":"15671348","journalAbbreviation":"Infection, Genetics and Evolution","language":"en","page":"563-574","source":"DOI.org (Crossref)","title":"Evolution of community- and healthcare-associated methicillin-resistant Staphylococcus aureus","volume":"21","author":[{"family":"Uhlemann","given":"Anne-Catrin"},{"family":"Otto","given":"Michael"},{"family":"Lowy","given":"Franklin D."},{"family":"DeLeo","given":"Frank R."}],"issued":{"date-parts":[["2014",1]]}}},{"id":909,"uris":["http://zotero.org/users/9551388/items/92WNR89D"],"itemData":{"id":909,"type":"article-journal","abstract":"Methicillin-resistant Staphylococcus aureus (MRSA) is an important cause of morbidity and mortality in both hospitals and the community. Traditionally, MRSA was mainly hospital-associated (HA-MRSA), but in the past decade communityassociated strains (CA-MRSA) have spread widely. CA-MRSA strains seem to have significantly lower biological costs of resistance, and hence it has been speculated that they may replace HA-MRSA strains in the hospital. Such a replacement could potentially have major consequences for public health, as there are differences in the resistance spectra of the two strains as well as possible differences in their clinical effects. Here we assess the impact of competition between HA- and CAMRSA using epidemiological models which integrate realistic data on drug-usage frequencies, resistance profiles, contact, and age structures. By explicitly accounting for the differing antibiotic usage frequencies in the hospital and the community, we find that coexistence between the strains is a possible outcome, as selection favors CA-MRSA in the community, because of its lower cost of resistance, while it favors HA-MRSA in the hospital, because of its broader resistance spectrum. Incorporating realistic degrees of age- and treatment-structure into the model significantly increases the parameter ranges over which coexistence is possible. Thus, our results indicate that the large heterogeneities existing in human populations make coexistence between hospital- and community-associated strains of MRSA a likely outcome.","container-title":"PLoS Pathogens","DOI":"10.1371/journal.ppat.1003134","ISSN":"1553-7374","issue":"2","journalAbbreviation":"PLoS Pathog","language":"en","page":"e1003134","source":"DOI.org (Crossref)","title":"Hospital-Community Interactions Foster Coexistence between Methicillin-Resistant Strains of Staphylococcus aureus","volume":"9","author":[{"family":"Kouyos","given":"Roger"},{"family":"Klein","given":"Eili"},{"family":"Grenfell","given":"Bryan"}],"editor":[{"family":"Levin","given":"Bruce R."}],"issued":{"date-parts":[["2013",2,28]]}}}],"schema":"https://github.com/citation-style-language/schema/raw/master/csl-citation.json"} </w:instrText>
       </w:r>
       <w:r>
         <w:fldChar w:fldCharType="separate"/>
@@ -2848,7 +2811,7 @@
           <w:iCs/>
           <w:lang w:val="en-GB"/>
         </w:rPr>
-        <w:t>(9, 27)</w:t>
+        <w:t>(7, 25)</w:t>
       </w:r>
       <w:r>
         <w:fldChar w:fldCharType="end"/>
@@ -2869,7 +2832,7 @@
         <w:fldChar w:fldCharType="begin"/>
       </w:r>
       <w:r>
-        <w:instrText xml:space="preserve"> ADDIN ZOTERO_ITEM CSL_CITATION {"citationID":"a1n7quafssv","properties":{"formattedCitation":"{\\i{}(30)}","plainCitation":"(30)","noteIndex":0},"citationItems":[{"id":1107,"uris":["http://zotero.org/users/9551388/items/HJP857PL"],"itemData":{"id":1107,"type":"article-journal","abstract":"The Gram-positive species Enterococcus faecium has long been thought of as a harmless commensal of the mammalian GI tract. In the last two decades, however, E. faecium has become an important cause of nosocomial bacteremias. These infections are often difficult to treat owing to the resistance of E. faecium to a large number of antibiotics. In this article, we review the recent transition of E. faecium from commensal to nosocomial pathogen. We focus on population biology-based studies, which suggest that several clonal populations of E. faecium are mostly responsible for causing infections. We also discuss the role of the accessory genome of E. faecium in contributing to the infectious phenotype and examine the role that surface proteins of E. faecium may have in colonization and infection.","container-title":"Future Microbiology","DOI":"10.2217/fmb.09.82","ISSN":"1746-0913, 1746-0921","issue":"9","journalAbbreviation":"Future Microbiology","language":"en","page":"1125-1135","source":"DOI.org (Crossref)","title":"Transition of &lt;i&gt;Enterococcus faecium&lt;/i&gt; from commensal organism to nosocomial pathogen","volume":"4","author":[{"family":"Willems","given":"Rob Jl"},{"family":"Van Schaik","given":"Willem"}],"issued":{"date-parts":[["2009",11]]}}}],"schema":"https://github.com/citation-style-language/schema/raw/master/csl-citation.json"} </w:instrText>
+        <w:instrText xml:space="preserve"> ADDIN ZOTERO_ITEM CSL_CITATION {"citationID":"a1n7quafssv","properties":{"formattedCitation":"{\\i{}(28)}","plainCitation":"(28)","noteIndex":0},"citationItems":[{"id":1107,"uris":["http://zotero.org/users/9551388/items/HJP857PL"],"itemData":{"id":1107,"type":"article-journal","abstract":"The Gram-positive species Enterococcus faecium has long been thought of as a harmless commensal of the mammalian GI tract. In the last two decades, however, E. faecium has become an important cause of nosocomial bacteremias. These infections are often difficult to treat owing to the resistance of E. faecium to a large number of antibiotics. In this article, we review the recent transition of E. faecium from commensal to nosocomial pathogen. We focus on population biology-based studies, which suggest that several clonal populations of E. faecium are mostly responsible for causing infections. We also discuss the role of the accessory genome of E. faecium in contributing to the infectious phenotype and examine the role that surface proteins of E. faecium may have in colonization and infection.","container-title":"Future Microbiology","DOI":"10.2217/fmb.09.82","ISSN":"1746-0913, 1746-0921","issue":"9","journalAbbreviation":"Future Microbiology","language":"en","page":"1125-1135","source":"DOI.org (Crossref)","title":"Transition of &lt;i&gt;Enterococcus faecium&lt;/i&gt; from commensal organism to nosocomial pathogen","volume":"4","author":[{"family":"Willems","given":"Rob Jl"},{"family":"Van Schaik","given":"Willem"}],"issued":{"date-parts":[["2009",11]]}}}],"schema":"https://github.com/citation-style-language/schema/raw/master/csl-citation.json"} </w:instrText>
       </w:r>
       <w:r>
         <w:fldChar w:fldCharType="separate"/>
@@ -2880,7 +2843,7 @@
           <w:iCs/>
           <w:lang w:val="en-GB"/>
         </w:rPr>
-        <w:t>(30)</w:t>
+        <w:t>(28)</w:t>
       </w:r>
       <w:r>
         <w:fldChar w:fldCharType="end"/>
@@ -3117,7 +3080,7 @@
         <w:fldChar w:fldCharType="begin"/>
       </w:r>
       <w:r>
-        <w:instrText xml:space="preserve"> ADDIN ZOTERO_ITEM CSL_CITATION {"citationID":"aj0fj87cs6","properties":{"formattedCitation":"{\\i{}(2, 31)}","plainCitation":"(2, 31)","noteIndex":0},"citationItems":[{"id":151,"uris":["http://zotero.org/users/9551388/items/MRY9H4V7"],"itemData":{"id":151,"type":"article-journal","abstract":"Background Antimicrobial resistance (AMR) poses a major threat to human health around the world. Previous publications have estimated the effect of AMR on incidence, deaths, hospital length of stay, and health-care costs for specific pathogen–drug combinations in select locations. To our knowledge, this study presents the most comprehensive estimates of AMR burden to date.","container-title":"The Lancet","DOI":"10.1016/S0140-6736(21)02724-0","ISSN":"01406736","issue":"10325","journalAbbreviation":"The Lancet","language":"en","page":"629-655","source":"DOI.org (Crossref)","title":"Global burden of bacterial antimicrobial resistance in 2019: a systematic analysis","title-short":"Global burden of bacterial antimicrobial resistance in 2019","volume":"399","author":[{"family":"Murray","given":"Christopher JL"},{"family":"Ikuta","given":"Kevin Shunji"},{"family":"Sharara","given":"Fablina"},{"family":"Swetschinski","given":"Lucien"},{"family":"Robles Aguilar","given":"Gisela"},{"family":"Gray","given":"Authia"},{"family":"Han","given":"Chieh"},{"family":"Bisignano","given":"Catherine"},{"family":"Rao","given":"Puja"},{"family":"Wool","given":"Eve"},{"family":"Johnson","given":"Sarah C"},{"family":"Browne","given":"Annie J"},{"family":"Chipeta","given":"Michael Give"},{"family":"Fell","given":"Frederick"},{"family":"Hackett","given":"Sean"},{"family":"Haines-Woodhouse","given":"Georgina"},{"family":"Kashef Hamadani","given":"Bahar H"},{"family":"Kumaran","given":"Emmanuelle A P"},{"family":"McManigal","given":"Barney"},{"family":"Agarwal","given":"Ramesh"},{"family":"Akech","given":"Samuel"},{"family":"Albertson","given":"Samuel"},{"family":"Amuasi","given":"John"},{"family":"Andrews","given":"Jason"},{"family":"Aravkin","given":"Aleskandr"},{"family":"Ashley","given":"Elizabeth"},{"family":"Bailey","given":"Freddie"},{"family":"Baker","given":"Stephen"},{"family":"Basnyat","given":"Buddha"},{"family":"Bekker","given":"Adrie"},{"family":"Bender","given":"Rose"},{"family":"Bethou","given":"Adhisivam"},{"family":"Bielicki","given":"Julia"},{"family":"Boonkasidecha","given":"Suppawat"},{"family":"Bukosia","given":"James"},{"family":"Carvalheiro","given":"Cristina"},{"family":"Castañeda-Orjuela","given":"Carlos"},{"family":"Chansamouth","given":"Vilada"},{"family":"Chaurasia","given":"Suman"},{"family":"Chiurchiù","given":"Sara"},{"family":"Chowdhury","given":"Fazle"},{"family":"Cook","given":"Aislinn J"},{"family":"Cooper","given":"Ben"},{"family":"Cressey","given":"Tim R"},{"family":"Criollo-Mora","given":"Elia"},{"family":"Cunningham","given":"Matthew"},{"family":"Darboe","given":"Saffiatou"},{"family":"Day","given":"Nicholas P J"},{"family":"De Luca","given":"Maia"},{"family":"Dokova","given":"Klara"},{"family":"Dramowski","given":"Angela"},{"family":"Dunachie","given":"Susanna J"},{"family":"Eckmanns","given":"Tim"},{"family":"Eibach","given":"Daniel"},{"family":"Emami","given":"Amir"},{"family":"Feasey","given":"Nicholas"},{"family":"Fisher-Pearson","given":"Natasha"},{"family":"Forrest","given":"Karen"},{"family":"Garrett","given":"Denise"},{"family":"Gastmeier","given":"Petra"},{"family":"Giref","given":"Ababi Zergaw"},{"family":"Greer","given":"Rachel Claire"},{"family":"Gupta","given":"Vikas"},{"family":"Haller","given":"Sebastian"},{"family":"Haselbeck","given":"Andrea"},{"family":"Hay","given":"Simon I"},{"family":"Holm","given":"Marianne"},{"family":"Hopkins","given":"Susan"},{"family":"Iregbu","given":"Kenneth C"},{"family":"Jacobs","given":"Jan"},{"family":"Jarovsky","given":"Daniel"},{"family":"Javanmardi","given":"Fatemeh"},{"family":"Khorana","given":"Meera"},{"family":"Kissoon","given":"Niranjan"},{"family":"Kobeissi","given":"Elsa"},{"family":"Kostyanev","given":"Tomislav"},{"family":"Krapp","given":"Fiorella"},{"family":"Krumkamp","given":"Ralf"},{"family":"Kumar","given":"Ajay"},{"family":"Kyu","given":"Hmwe Hmwe"},{"family":"Lim","given":"Cherry"},{"family":"Limmathurotsakul","given":"Direk"},{"family":"Loftus","given":"Michael James"},{"family":"Lunn","given":"Miles"},{"family":"Ma","given":"Jianing"},{"family":"Mturi","given":"Neema"},{"family":"Munera-Huertas","given":"Tatiana"},{"family":"Musicha","given":"Patrick"},{"family":"Mussi-Pinhata","given":"Marisa Marcia"},{"family":"Nakamura","given":"Tomoka"},{"family":"Nanavati","given":"Ruchi"},{"family":"Nangia","given":"Sushma"},{"family":"Newton","given":"Paul"},{"family":"Ngoun","given":"Chanpheaktra"},{"family":"Novotney","given":"Amanda"},{"family":"Nwakanma","given":"Davis"},{"family":"Obiero","given":"Christina W"},{"family":"Olivas-Martinez","given":"Antonio"},{"family":"Olliaro","given":"Piero"},{"family":"Ooko","given":"Ednah"},{"family":"Ortiz-Brizuela","given":"Edgar"},{"family":"Peleg","given":"Anton Yariv"},{"family":"Perrone","given":"Carlo"},{"family":"Plakkal","given":"Nishad"},{"family":"Ponce-de-Leon","given":"Alfredo"},{"family":"Raad","given":"Mathieu"},{"family":"Ramdin","given":"Tanusha"},{"family":"Riddell","given":"Amy"},{"family":"Roberts","given":"Tamalee"},{"family":"Robotham","given":"Julie Victoria"},{"family":"Roca","given":"Anna"},{"family":"Rudd","given":"Kristina E"},{"family":"Russell","given":"Neal"},{"family":"Schnall","given":"Jesse"},{"family":"Scott","given":"John Anthony Gerard"},{"family":"Shivamallappa","given":"Madhusudhan"},{"family":"Sifuentes-Osornio","given":"Jose"},{"family":"Steenkeste","given":"Nicolas"},{"family":"Stewardson","given":"Andrew James"},{"family":"Stoeva","given":"Temenuga"},{"family":"Tasak","given":"Nidanuch"},{"family":"Thaiprakong","given":"Areerat"},{"family":"Thwaites","given":"Guy"},{"family":"Turner","given":"Claudia"},{"family":"Turner","given":"Paul"},{"family":"Doorn","given":"H Rogier","non-dropping-particle":"van"},{"family":"Velaphi","given":"Sithembiso"},{"family":"Vongpradith","given":"Avina"},{"family":"Vu","given":"Huong"},{"family":"Walsh","given":"Timothy"},{"family":"Waner","given":"Seymour"},{"family":"Wangrangsimakul","given":"Tri"},{"family":"Wozniak","given":"Teresa"},{"family":"Zheng","given":"Peng"},{"family":"Sartorius","given":"Benn"},{"family":"Lopez","given":"Alan D"},{"family":"Stergachis","given":"Andy"},{"family":"Moore","given":"Catrin"},{"family":"Dolecek","given":"Christiane"},{"family":"Naghavi","given":"Mohsen"}],"issued":{"date-parts":[["2022",2]]}}},{"id":502,"uris":["http://zotero.org/users/9551388/items/YPQZIP9H"],"itemData":{"id":502,"type":"article-journal","container-title":"Nature Reviews Microbiology","DOI":"10.1038/nrmicro2182","ISSN":"1740-1526, 1740-1534","issue":"8","journalAbbreviation":"Nat Rev Microbiol","language":"en","page":"555-567","source":"DOI.org (Crossref)","title":"Staphylococcus epidermidis — the 'accidental' pathogen","volume":"7","author":[{"family":"Otto","given":"Michael"}],"issued":{"date-parts":[["2009",8]]}}}],"schema":"https://github.com/citation-style-language/schema/raw/master/csl-citation.json"} </w:instrText>
+        <w:instrText xml:space="preserve"> ADDIN ZOTERO_ITEM CSL_CITATION {"citationID":"aj0fj87cs6","properties":{"formattedCitation":"{\\i{}(2, 29)}","plainCitation":"(2, 29)","noteIndex":0},"citationItems":[{"id":151,"uris":["http://zotero.org/users/9551388/items/MRY9H4V7"],"itemData":{"id":151,"type":"article-journal","abstract":"Background Antimicrobial resistance (AMR) poses a major threat to human health around the world. Previous publications have estimated the effect of AMR on incidence, deaths, hospital length of stay, and health-care costs for specific pathogen–drug combinations in select locations. To our knowledge, this study presents the most comprehensive estimates of AMR burden to date.","container-title":"The Lancet","DOI":"10.1016/S0140-6736(21)02724-0","ISSN":"01406736","issue":"10325","journalAbbreviation":"The Lancet","language":"en","page":"629-655","source":"DOI.org (Crossref)","title":"Global burden of bacterial antimicrobial resistance in 2019: a systematic analysis","title-short":"Global burden of bacterial antimicrobial resistance in 2019","volume":"399","author":[{"family":"Murray","given":"Christopher JL"},{"family":"Ikuta","given":"Kevin Shunji"},{"family":"Sharara","given":"Fablina"},{"family":"Swetschinski","given":"Lucien"},{"family":"Robles Aguilar","given":"Gisela"},{"family":"Gray","given":"Authia"},{"family":"Han","given":"Chieh"},{"family":"Bisignano","given":"Catherine"},{"family":"Rao","given":"Puja"},{"family":"Wool","given":"Eve"},{"family":"Johnson","given":"Sarah C"},{"family":"Browne","given":"Annie J"},{"family":"Chipeta","given":"Michael Give"},{"family":"Fell","given":"Frederick"},{"family":"Hackett","given":"Sean"},{"family":"Haines-Woodhouse","given":"Georgina"},{"family":"Kashef Hamadani","given":"Bahar H"},{"family":"Kumaran","given":"Emmanuelle A P"},{"family":"McManigal","given":"Barney"},{"family":"Agarwal","given":"Ramesh"},{"family":"Akech","given":"Samuel"},{"family":"Albertson","given":"Samuel"},{"family":"Amuasi","given":"John"},{"family":"Andrews","given":"Jason"},{"family":"Aravkin","given":"Aleskandr"},{"family":"Ashley","given":"Elizabeth"},{"family":"Bailey","given":"Freddie"},{"family":"Baker","given":"Stephen"},{"family":"Basnyat","given":"Buddha"},{"family":"Bekker","given":"Adrie"},{"family":"Bender","given":"Rose"},{"family":"Bethou","given":"Adhisivam"},{"family":"Bielicki","given":"Julia"},{"family":"Boonkasidecha","given":"Suppawat"},{"family":"Bukosia","given":"James"},{"family":"Carvalheiro","given":"Cristina"},{"family":"Castañeda-Orjuela","given":"Carlos"},{"family":"Chansamouth","given":"Vilada"},{"family":"Chaurasia","given":"Suman"},{"family":"Chiurchiù","given":"Sara"},{"family":"Chowdhury","given":"Fazle"},{"family":"Cook","given":"Aislinn J"},{"family":"Cooper","given":"Ben"},{"family":"Cressey","given":"Tim R"},{"family":"Criollo-Mora","given":"Elia"},{"family":"Cunningham","given":"Matthew"},{"family":"Darboe","given":"Saffiatou"},{"family":"Day","given":"Nicholas P J"},{"family":"De Luca","given":"Maia"},{"family":"Dokova","given":"Klara"},{"family":"Dramowski","given":"Angela"},{"family":"Dunachie","given":"Susanna J"},{"family":"Eckmanns","given":"Tim"},{"family":"Eibach","given":"Daniel"},{"family":"Emami","given":"Amir"},{"family":"Feasey","given":"Nicholas"},{"family":"Fisher-Pearson","given":"Natasha"},{"family":"Forrest","given":"Karen"},{"family":"Garrett","given":"Denise"},{"family":"Gastmeier","given":"Petra"},{"family":"Giref","given":"Ababi Zergaw"},{"family":"Greer","given":"Rachel Claire"},{"family":"Gupta","given":"Vikas"},{"family":"Haller","given":"Sebastian"},{"family":"Haselbeck","given":"Andrea"},{"family":"Hay","given":"Simon I"},{"family":"Holm","given":"Marianne"},{"family":"Hopkins","given":"Susan"},{"family":"Iregbu","given":"Kenneth C"},{"family":"Jacobs","given":"Jan"},{"family":"Jarovsky","given":"Daniel"},{"family":"Javanmardi","given":"Fatemeh"},{"family":"Khorana","given":"Meera"},{"family":"Kissoon","given":"Niranjan"},{"family":"Kobeissi","given":"Elsa"},{"family":"Kostyanev","given":"Tomislav"},{"family":"Krapp","given":"Fiorella"},{"family":"Krumkamp","given":"Ralf"},{"family":"Kumar","given":"Ajay"},{"family":"Kyu","given":"Hmwe Hmwe"},{"family":"Lim","given":"Cherry"},{"family":"Limmathurotsakul","given":"Direk"},{"family":"Loftus","given":"Michael James"},{"family":"Lunn","given":"Miles"},{"family":"Ma","given":"Jianing"},{"family":"Mturi","given":"Neema"},{"family":"Munera-Huertas","given":"Tatiana"},{"family":"Musicha","given":"Patrick"},{"family":"Mussi-Pinhata","given":"Marisa Marcia"},{"family":"Nakamura","given":"Tomoka"},{"family":"Nanavati","given":"Ruchi"},{"family":"Nangia","given":"Sushma"},{"family":"Newton","given":"Paul"},{"family":"Ngoun","given":"Chanpheaktra"},{"family":"Novotney","given":"Amanda"},{"family":"Nwakanma","given":"Davis"},{"family":"Obiero","given":"Christina W"},{"family":"Olivas-Martinez","given":"Antonio"},{"family":"Olliaro","given":"Piero"},{"family":"Ooko","given":"Ednah"},{"family":"Ortiz-Brizuela","given":"Edgar"},{"family":"Peleg","given":"Anton Yariv"},{"family":"Perrone","given":"Carlo"},{"family":"Plakkal","given":"Nishad"},{"family":"Ponce-de-Leon","given":"Alfredo"},{"family":"Raad","given":"Mathieu"},{"family":"Ramdin","given":"Tanusha"},{"family":"Riddell","given":"Amy"},{"family":"Roberts","given":"Tamalee"},{"family":"Robotham","given":"Julie Victoria"},{"family":"Roca","given":"Anna"},{"family":"Rudd","given":"Kristina E"},{"family":"Russell","given":"Neal"},{"family":"Schnall","given":"Jesse"},{"family":"Scott","given":"John Anthony Gerard"},{"family":"Shivamallappa","given":"Madhusudhan"},{"family":"Sifuentes-Osornio","given":"Jose"},{"family":"Steenkeste","given":"Nicolas"},{"family":"Stewardson","given":"Andrew James"},{"family":"Stoeva","given":"Temenuga"},{"family":"Tasak","given":"Nidanuch"},{"family":"Thaiprakong","given":"Areerat"},{"family":"Thwaites","given":"Guy"},{"family":"Turner","given":"Claudia"},{"family":"Turner","given":"Paul"},{"family":"Doorn","given":"H Rogier","non-dropping-particle":"van"},{"family":"Velaphi","given":"Sithembiso"},{"family":"Vongpradith","given":"Avina"},{"family":"Vu","given":"Huong"},{"family":"Walsh","given":"Timothy"},{"family":"Waner","given":"Seymour"},{"family":"Wangrangsimakul","given":"Tri"},{"family":"Wozniak","given":"Teresa"},{"family":"Zheng","given":"Peng"},{"family":"Sartorius","given":"Benn"},{"family":"Lopez","given":"Alan D"},{"family":"Stergachis","given":"Andy"},{"family":"Moore","given":"Catrin"},{"family":"Dolecek","given":"Christiane"},{"family":"Naghavi","given":"Mohsen"}],"issued":{"date-parts":[["2022",2]]}}},{"id":502,"uris":["http://zotero.org/users/9551388/items/YPQZIP9H"],"itemData":{"id":502,"type":"article-journal","container-title":"Nature Reviews Microbiology","DOI":"10.1038/nrmicro2182","ISSN":"1740-1526, 1740-1534","issue":"8","journalAbbreviation":"Nat Rev Microbiol","language":"en","page":"555-567","source":"DOI.org (Crossref)","title":"Staphylococcus epidermidis — the 'accidental' pathogen","volume":"7","author":[{"family":"Otto","given":"Michael"}],"issued":{"date-parts":[["2009",8]]}}}],"schema":"https://github.com/citation-style-language/schema/raw/master/csl-citation.json"} </w:instrText>
       </w:r>
       <w:r>
         <w:fldChar w:fldCharType="separate"/>
@@ -3128,7 +3091,7 @@
           <w:iCs/>
           <w:lang w:val="en-GB"/>
         </w:rPr>
-        <w:t>(2, 31)</w:t>
+        <w:t>(2, 29)</w:t>
       </w:r>
       <w:r>
         <w:fldChar w:fldCharType="end"/>
@@ -3418,6 +3381,7 @@
         <w:rPr>
           <w:color w:val="000000"/>
         </w:rPr>
+        <w:lastRenderedPageBreak/>
         <w:t xml:space="preserve"> </w:t>
       </w:r>
     </w:p>
@@ -3443,12 +3407,11 @@
           <w:b/>
           <w:color w:val="000000"/>
         </w:rPr>
-        <w:lastRenderedPageBreak/>
         <w:t>Results</w:t>
       </w:r>
-      <w:bookmarkStart w:id="5" w:name="_Hlk120132095"/>
+      <w:bookmarkStart w:id="4" w:name="_Hlk120132095"/>
     </w:p>
-    <w:bookmarkEnd w:id="5"/>
+    <w:bookmarkEnd w:id="4"/>
     <w:p>
       <w:pPr>
         <w:pStyle w:val="Heading3"/>
@@ -4816,6 +4779,7 @@
           <w:szCs w:val="24"/>
           <w:lang w:val="en-US"/>
         </w:rPr>
+        <w:lastRenderedPageBreak/>
         <w:t>Model framework and se</w:t>
       </w:r>
       <w:r>
@@ -4936,14 +4900,7 @@
         <w:rPr>
           <w:iCs/>
         </w:rPr>
-        <w:t xml:space="preserve">Studies for the pathogens </w:t>
-      </w:r>
-      <w:r>
-        <w:rPr>
-          <w:iCs/>
-        </w:rPr>
-        <w:lastRenderedPageBreak/>
-        <w:t xml:space="preserve">considered in </w:t>
+        <w:t xml:space="preserve">Studies for the pathogens considered in </w:t>
       </w:r>
       <w:r>
         <w:rPr>
@@ -5387,7 +5344,19 @@
         <w:rPr>
           <w:iCs/>
         </w:rPr>
-        <w:t>organisms using the estimated community prevalence</w:t>
+        <w:t xml:space="preserve">organisms using the </w:t>
+      </w:r>
+      <w:r>
+        <w:rPr>
+          <w:iCs/>
+        </w:rPr>
+        <w:t>reported</w:t>
+      </w:r>
+      <w:r>
+        <w:rPr>
+          <w:iCs/>
+        </w:rPr>
+        <w:t xml:space="preserve"> community prevalence</w:t>
       </w:r>
       <w:r>
         <w:rPr>
@@ -7105,7 +7074,6 @@
           <w:szCs w:val="24"/>
           <w:lang w:val="en-US"/>
         </w:rPr>
-        <w:lastRenderedPageBreak/>
         <w:t>Inference using real data</w:t>
       </w:r>
     </w:p>
@@ -8314,13 +8282,22 @@
         </w:rPr>
         <w:t>Discussion</w:t>
       </w:r>
-      <w:r>
+    </w:p>
+    <w:p>
+      <w:pPr>
+        <w:pBdr>
+          <w:top w:val="nil"/>
+          <w:left w:val="nil"/>
+          <w:bottom w:val="nil"/>
+          <w:right w:val="nil"/>
+          <w:between w:val="nil"/>
+        </w:pBdr>
+        <w:contextualSpacing/>
         <w:rPr>
           <w:b/>
           <w:color w:val="000000"/>
         </w:rPr>
-        <w:br/>
-      </w:r>
+      </w:pPr>
     </w:p>
     <w:p>
       <w:pPr>
@@ -8585,6 +8562,7 @@
         <w:rPr>
           <w:iCs/>
         </w:rPr>
+        <w:lastRenderedPageBreak/>
         <w:t>bacterial</w:t>
       </w:r>
       <w:r>
@@ -8699,14 +8677,7 @@
         <w:rPr>
           <w:iCs/>
         </w:rPr>
-        <w:t xml:space="preserve"> </w:t>
-      </w:r>
-      <w:r>
-        <w:rPr>
-          <w:iCs/>
-        </w:rPr>
-        <w:lastRenderedPageBreak/>
-        <w:t>transmission</w:t>
+        <w:t xml:space="preserve"> transmission</w:t>
       </w:r>
       <w:r>
         <w:rPr>
@@ -8984,7 +8955,7 @@
         <w:rPr>
           <w:iCs/>
         </w:rPr>
-        <w:instrText xml:space="preserve"> ADDIN ZOTERO_ITEM CSL_CITATION {"citationID":"a1eepoevru9","properties":{"formattedCitation":"{\\i{}(32)}","plainCitation":"(32)","noteIndex":0},"citationItems":[{"id":941,"uris":["http://zotero.org/users/9551388/items/H9QPJTF9"],"itemData":{"id":941,"type":"article-journal","container-title":"Nature","DOI":"10.1038/280361a0","ISSN":"0028-0836, 1476-4687","issue":"5721","journalAbbreviation":"Nature","language":"en","page":"361-367","source":"DOI.org (Crossref)","title":"Population biology of infectious diseases: Part I","title-short":"Population biology of infectious diseases","volume":"280","author":[{"family":"Anderson","given":"Roy M."},{"family":"May","given":"Robert M."}],"issued":{"date-parts":[["1979",8]]}}}],"schema":"https://github.com/citation-style-language/schema/raw/master/csl-citation.json"} </w:instrText>
+        <w:instrText xml:space="preserve"> ADDIN ZOTERO_ITEM CSL_CITATION {"citationID":"a1eepoevru9","properties":{"formattedCitation":"{\\i{}(30)}","plainCitation":"(30)","noteIndex":0},"citationItems":[{"id":941,"uris":["http://zotero.org/users/9551388/items/H9QPJTF9"],"itemData":{"id":941,"type":"article-journal","container-title":"Nature","DOI":"10.1038/280361a0","ISSN":"0028-0836, 1476-4687","issue":"5721","journalAbbreviation":"Nature","language":"en","page":"361-367","source":"DOI.org (Crossref)","title":"Population biology of infectious diseases: Part I","title-short":"Population biology of infectious diseases","volume":"280","author":[{"family":"Anderson","given":"Roy M."},{"family":"May","given":"Robert M."}],"issued":{"date-parts":[["1979",8]]}}}],"schema":"https://github.com/citation-style-language/schema/raw/master/csl-citation.json"} </w:instrText>
       </w:r>
       <w:r>
         <w:rPr>
@@ -8998,7 +8969,7 @@
           <w:iCs/>
           <w:lang w:val="en-GB"/>
         </w:rPr>
-        <w:t>(32)</w:t>
+        <w:t>(30)</w:t>
       </w:r>
       <w:r>
         <w:rPr>
@@ -9202,7 +9173,7 @@
         <w:rPr>
           <w:color w:val="000000"/>
         </w:rPr>
-        <w:instrText xml:space="preserve"> ADDIN ZOTERO_ITEM CSL_CITATION {"citationID":"amgg15nv6h","properties":{"formattedCitation":"{\\i{}(5, 33\\uc0\\u8211{}38)}","plainCitation":"(5, 33–38)","noteIndex":0},"citationItems":[{"id":1001,"uris":["http://zotero.org/users/9551388/items/52HNSCQV"],"itemData":{"id":1001,"type":"article-journal","abstract":"Hospital surfaces are frequently contaminated with important healthcare-associated pathogens. Contact with the contaminated environment by healthcare personnel is equally as likely as direct contact with a patient to lead to contamination of the healthcare provider’s hands or gloves that may result in patient-topatient transmission of nosocomial pathogens. Admission to a room previously occupied by a patient with MRSA, VRE, Acinetobacter, or C. difficile increases the risk for the subsequent patient admitted to the room to acquire the pathogen. Improved cleaning and disinfection of room surfaces decreases the risk of healthcare-associated infections.","container-title":"Current Opinion in Infectious Diseases","DOI":"10.1097/QCO.0b013e3283630f04","ISSN":"0951-7375","issue":"4","journalAbbreviation":"Current Opinion in Infectious Diseases","language":"en","page":"338-344","source":"DOI.org (Crossref)","title":"The role of the surface environment in healthcare-associated infections:","title-short":"The role of the surface environment in healthcare-associated infections","volume":"26","author":[{"family":"Weber","given":"David J."},{"family":"Anderson","given":"Deverick"},{"family":"Rutala","given":"William A."}],"issued":{"date-parts":[["2013",8]]}}},{"id":1000,"uris":["http://zotero.org/users/9551388/items/C7MGF3W9"],"itemData":{"id":1000,"type":"article-journal","container-title":"Journal of Infection and Public Health","DOI":"10.1016/j.jiph.2015.05.010","ISSN":"18760341","issue":"1","journalAbbreviation":"Journal of Infection and Public Health","language":"en","page":"13-23","source":"DOI.org (Crossref)","title":"The role of the intensive care unit environment and health-care workers in the transmission of bacteria associated with hospital acquired infections","volume":"9","author":[{"family":"Tajeddin","given":"Elahe"},{"family":"Rashidan","given":"Marjan"},{"family":"Razaghi","given":"Maryam"},{"family":"Javadi","given":"Sima S.S."},{"family":"Sherafat","given":"Somayeh J."},{"family":"Alebouyeh","given":"Masoud"},{"family":"Sarbazi","given":"Mohammad R."},{"family":"Mansouri","given":"Nahid"},{"family":"Zali","given":"Mohammad R."}],"issued":{"date-parts":[["2016",1]]}}},{"id":1002,"uris":["http://zotero.org/users/9551388/items/GNQ7QKYY"],"itemData":{"id":1002,"type":"article-journal","abstract":"BACKGROUND: Intraoperative stopcock contamination is a frequent event associated with increased patient mortality. In the current study we examined the relative contributions of anesthesia provider hands, the patient, and the patient environment to stopcock contamination. Our secondary aims were to identify risk factors for stopcock contamination and to examine the prior association of stopcock contamination with 30-day postoperative infection and mortality. Additional microbiological analyses were completed to determine the prevalence of bacterial pathogens within intraoperative bacterial reservoirs. Pulsed-ﬁeld gel electrophoresis was used to assess the contribution of reservoir bacterial pathogens to 30-day postoperative infections.\nMETHODS: In a multicenter study, stopcock transmission events were observed in 274 operating rooms, with the ﬁrst and second cases of the day in each operating room studied in series to identify within- and between-case transmission events. Reservoir bacterial cultures were obtained and compared with stopcock set isolates to determine the origin of stopcock contamination. Between-case transmission was deﬁned by the isolation of 1 or more bacterial isolates from the stopcock set of a subsequent case (case 2) that were identical to reservoir isolates from the preceding case (case 1). Within-case transmission was deﬁned by the isolation of 1 or more bacterial isolates from a stopcock set that were identical to bacterial reservoirs from the same case. Bacterial pathogens within these reservoirs were identiﬁed, and their potential contribution to postoperative infections was evaluated. All patients were followed for 30 days postoperatively for the development of infection and all-cause mortality.\nRESULTS: Stopcock contamination was detected in 23% (126 out of 548) of cases with 14 between-case and 30 within-case transmission events conﬁrmed. All 3 reservoirs contributed to between-case (64% environment, 14% patient, and 21% provider) and within-case (47% environment, 23% patient, and 30% provider) stopcock transmission. The environment was a more likely source of stopcock contamination than provider hands (relative risk [RR] 1.91, conﬁdence interval [CI] 1.09 to 3.35, P ϭ 0.029) or patients (RR 2.56, CI 1.34 to 4.89, P ϭ 0.002). Hospital site (odds ratio [OR] 5.09, CI 2.02 to 12.86, P ϭ 0.001) and case 2 (OR 6.82, CI 4.03 to 11.5, P Ͻ 0.001) were signiﬁcant predictors of stopcock contamination. Stopcock contamination was associated with increased mortality (OR 58.5, CI 2.32 to 1477, P ϭ 0.014). Intraoperative bacterial contamination of patients and provider hands was linked to 30-day postoperative infections.\nCONCLUSIONS: Bacterial contamination of patients, provider hands, and the environment contributes to stopcock transmission events, but the surrounding patient environment is the most likely source. Stopcock contamination is associated with increased patient mortality. Patient and provider bacterial reservoirs contribute to 30-day postoperative infections. Multimodal programs designed to target each of these reservoirs in parallel should be studied intensely as a comprehensive approach to reducing intraoperative bacterial transmission. (Anesth Analg 2012;114:1236 –48)","container-title":"Anesthesia &amp; Analgesia","DOI":"10.1213/ANE.0b013e31824970a2","ISSN":"0003-2999","issue":"6","language":"en","page":"1236-1248","source":"DOI.org (Crossref)","title":"Multiple Reservoirs Contribute to Intraoperative Bacterial Transmission","volume":"114","author":[{"family":"Loftus","given":"Randy W."},{"family":"Brown","given":"Jeremiah R."},{"family":"Koff","given":"Matthew D."},{"family":"Reddy","given":"Sundara"},{"family":"Heard","given":"Stephen O."},{"family":"Patel","given":"Hetal M."},{"family":"Fernandez","given":"Patrick G."},{"family":"Beach","given":"Michael L."},{"family":"Corwin","given":"Howard L."},{"family":"Jensen","given":"Jens T."},{"family":"Kispert","given":"David"},{"family":"Huysman","given":"Bridget"},{"family":"Dodds","given":"Thomas M."},{"family":"Ruoff","given":"Kathryn L."},{"family":"Yeager","given":"Mark P."}],"issued":{"date-parts":[["2012",6]]}}},{"id":999,"uris":["http://zotero.org/users/9551388/items/DT6MFC42"],"itemData":{"id":999,"type":"article-journal","abstract":"Nosocomial infections (NIs) are known worldwide and remain a major problem despite scientific and technical advances in the field of health. The severity of the infection depends on the characteristics of the microorganisms involved and the high frequency of resistant pathogens in the hospital environment. The aim of this study is to determine the distribution of pathogenic bacteria (and their resistance to antibiotics) that spread on hospital surfaces, more specifically, on those of various departments in the Provincial Hospital Center (PHC) of Mohammedia, Morocco. A cross-sectional study was conducted from March 2017 to April 2018. Samples were collected by swabbing the hospital surfaces, and the isolated bacteria were checked for their susceptibility to antibiotics by the Kirby–Bauer disk diffusion method following the standards of the Clinical and Laboratory Standards Institute (CLSI). Among 200 swab samples, 176 (88%) showed bacterial growth. Gram-negative isolates were predominant at 51.5% (101/196), while the Gram-positives were at 48.5% (95/196). The main isolates are\n              Enterobacteria\n              weighted at 31.6% (62/196),\n              Staphylococcus aureus\n              reaching 24% (47/196),\n              Pseudomonas aeruginosa\n              at 9.2% (18/196), and\n              Acinetobacter\n              spp. with 3.3% (6/196). Moreover, the antimicrobial susceptibility profile of the isolates showed that about 31.7% (32/101) of the Gram-negative isolates were found to be MDR. This resistance is also high among isolates of\n              S\n              .\n              aureus\n              of which 44.7% (20/47) were methicillin-resistant\n              Staphylococcus aureus\n              (MRSA). Contamination of hospital surfaces by MDR bacteria is a real danger to public health. The concept of environmental bacterial reservoir is a reality that requires strict compliance with current guidelines and recommendations for hand hygiene, cleaning, and disinfection of surfaces in hospitals.","container-title":"International Journal of Microbiology","DOI":"10.1155/2019/3236526","ISSN":"1687-918X, 1687-9198","journalAbbreviation":"International Journal of Microbiology","language":"en","page":"1-7","source":"DOI.org (Crossref)","title":"Contamination of the Surfaces of a Health Care Environment by Multidrug-Resistant (MDR) Bacteria","volume":"2019","author":[{"family":"Chaoui","given":"Laila"},{"family":"Mhand","given":"RajaaAit"},{"family":"Mellouki","given":"Fouad"},{"family":"Rhallabi","given":"Naima"}],"issued":{"date-parts":[["2019",11,29]]}}},{"id":413,"uris":["http://zotero.org/users/9551388/items/X27EMPDM"],"itemData":{"id":413,"type":"article-journal","container-title":"PLOS Computational Biology","DOI":"10.1371/journal.pcbi.1006697","ISSN":"1553-7358","issue":"8","journalAbbreviation":"PLoS Comput Biol","language":"en","page":"e1006697","source":"DOI.org (Crossref)","title":"Tracking Pseudomonas aeruginosa transmissions due to environmental contamination after discharge in ICUs using mathematical models","volume":"15","author":[{"family":"Pham","given":"Thi Mui"},{"family":"Kretzschmar","given":"Mirjam"},{"family":"Bertrand","given":"Xavier"},{"family":"Bootsma","given":"Martin"},{"literal":"on behalf of COMBACTE-MAGNET Consortium"}],"editor":[{"family":"Kouyos","given":"Roger Dimitri"}],"issued":{"date-parts":[["2019",8,28]]}}},{"id":419,"uris":["http://zotero.org/users/9551388/items/IBS24KE4"],"itemData":{"id":419,"type":"article-journal","container-title":"Critical Care Medicine","DOI":"10.1097/00003246-200210000-00008","ISSN":"0090-3493","issue":"10","journalAbbreviation":"Critical Care Medicine","language":"en","page":"2222-2228","source":"DOI.org (Crossref)","title":"Analysis of transmission pathways of Pseudomonas aeruginosa between patients and tap water outlets*:","title-short":"Analysis of transmission pathways of Pseudomonas aeruginosa between patients and tap water outlets*","volume":"30","author":[{"family":"Reuter","given":"Stefan"},{"family":"Sigge","given":"Anja"},{"family":"Wiedeck","given":"Heidemarie"},{"family":"Trautmann","given":"Matthias"}],"issued":{"date-parts":[["2002",10]]}}},{"id":429,"uris":["http://zotero.org/users/9551388/items/LQTBDH5D"],"itemData":{"id":429,"type":"article-journal","abstract":"In recent years, the transmission of healthcare-associated infections (HAIs) has led to substantial economic loss, extensive damage, and many preventable deaths. With the increasing availability of data, mathematical models of pathogen spreading in healthcare settings are becoming more detailed and realistic. Here, we make use of spatial and temporal information that has been obtained from healthcare workers (HCWs) in three hospitals in Canada and generate data-driven networks that allow us to realistically simulate the spreading of an airborne respiratory pathogen in such settings. By exploring in depth the dynamics of HAIs on the generated networks, we quantify the infection risk associated with both the spatial units of the hospitals and HCWs categorized by their occupations. Our ﬁndings show that the “inpatient care” and “public area” are the riskiest categories of units and “nurse” is the occupation at a greater risk of getting infected. Our results provide valuable insights that can prove important for measuring risks associated with HAIs and for strengthening prevention and control measures with the potential to reduce transmission of infections in hospital settings.","container-title":"Frontiers in Physics","DOI":"10.3389/fphy.2022.882314","ISSN":"2296-424X","journalAbbreviation":"Front. Phys.","language":"en","page":"882314","source":"DOI.org (Crossref)","title":"Assessing the Risk of Spatial Spreading of Diseases in Hospitals","volume":"10","author":[{"family":"Lu","given":"Dan"},{"family":"Aleta","given":"Alberto"},{"family":"Moreno","given":"Yamir"}],"issued":{"date-parts":[["2022",6,8]]}}}],"schema":"https://github.com/citation-style-language/schema/raw/master/csl-citation.json"} </w:instrText>
+        <w:instrText xml:space="preserve"> ADDIN ZOTERO_ITEM CSL_CITATION {"citationID":"amgg15nv6h","properties":{"formattedCitation":"{\\i{}(4, 31\\uc0\\u8211{}36)}","plainCitation":"(4, 31–36)","noteIndex":0},"citationItems":[{"id":1001,"uris":["http://zotero.org/users/9551388/items/52HNSCQV"],"itemData":{"id":1001,"type":"article-journal","abstract":"Hospital surfaces are frequently contaminated with important healthcare-associated pathogens. Contact with the contaminated environment by healthcare personnel is equally as likely as direct contact with a patient to lead to contamination of the healthcare provider’s hands or gloves that may result in patient-topatient transmission of nosocomial pathogens. Admission to a room previously occupied by a patient with MRSA, VRE, Acinetobacter, or C. difficile increases the risk for the subsequent patient admitted to the room to acquire the pathogen. Improved cleaning and disinfection of room surfaces decreases the risk of healthcare-associated infections.","container-title":"Current Opinion in Infectious Diseases","DOI":"10.1097/QCO.0b013e3283630f04","ISSN":"0951-7375","issue":"4","journalAbbreviation":"Current Opinion in Infectious Diseases","language":"en","page":"338-344","source":"DOI.org (Crossref)","title":"The role of the surface environment in healthcare-associated infections:","title-short":"The role of the surface environment in healthcare-associated infections","volume":"26","author":[{"family":"Weber","given":"David J."},{"family":"Anderson","given":"Deverick"},{"family":"Rutala","given":"William A."}],"issued":{"date-parts":[["2013",8]]}}},{"id":1000,"uris":["http://zotero.org/users/9551388/items/C7MGF3W9"],"itemData":{"id":1000,"type":"article-journal","container-title":"Journal of Infection and Public Health","DOI":"10.1016/j.jiph.2015.05.010","ISSN":"18760341","issue":"1","journalAbbreviation":"Journal of Infection and Public Health","language":"en","page":"13-23","source":"DOI.org (Crossref)","title":"The role of the intensive care unit environment and health-care workers in the transmission of bacteria associated with hospital acquired infections","volume":"9","author":[{"family":"Tajeddin","given":"Elahe"},{"family":"Rashidan","given":"Marjan"},{"family":"Razaghi","given":"Maryam"},{"family":"Javadi","given":"Sima S.S."},{"family":"Sherafat","given":"Somayeh J."},{"family":"Alebouyeh","given":"Masoud"},{"family":"Sarbazi","given":"Mohammad R."},{"family":"Mansouri","given":"Nahid"},{"family":"Zali","given":"Mohammad R."}],"issued":{"date-parts":[["2016",1]]}}},{"id":1002,"uris":["http://zotero.org/users/9551388/items/GNQ7QKYY"],"itemData":{"id":1002,"type":"article-journal","abstract":"BACKGROUND: Intraoperative stopcock contamination is a frequent event associated with increased patient mortality. In the current study we examined the relative contributions of anesthesia provider hands, the patient, and the patient environment to stopcock contamination. Our secondary aims were to identify risk factors for stopcock contamination and to examine the prior association of stopcock contamination with 30-day postoperative infection and mortality. Additional microbiological analyses were completed to determine the prevalence of bacterial pathogens within intraoperative bacterial reservoirs. Pulsed-ﬁeld gel electrophoresis was used to assess the contribution of reservoir bacterial pathogens to 30-day postoperative infections.\nMETHODS: In a multicenter study, stopcock transmission events were observed in 274 operating rooms, with the ﬁrst and second cases of the day in each operating room studied in series to identify within- and between-case transmission events. Reservoir bacterial cultures were obtained and compared with stopcock set isolates to determine the origin of stopcock contamination. Between-case transmission was deﬁned by the isolation of 1 or more bacterial isolates from the stopcock set of a subsequent case (case 2) that were identical to reservoir isolates from the preceding case (case 1). Within-case transmission was deﬁned by the isolation of 1 or more bacterial isolates from a stopcock set that were identical to bacterial reservoirs from the same case. Bacterial pathogens within these reservoirs were identiﬁed, and their potential contribution to postoperative infections was evaluated. All patients were followed for 30 days postoperatively for the development of infection and all-cause mortality.\nRESULTS: Stopcock contamination was detected in 23% (126 out of 548) of cases with 14 between-case and 30 within-case transmission events conﬁrmed. All 3 reservoirs contributed to between-case (64% environment, 14% patient, and 21% provider) and within-case (47% environment, 23% patient, and 30% provider) stopcock transmission. The environment was a more likely source of stopcock contamination than provider hands (relative risk [RR] 1.91, conﬁdence interval [CI] 1.09 to 3.35, P ϭ 0.029) or patients (RR 2.56, CI 1.34 to 4.89, P ϭ 0.002). Hospital site (odds ratio [OR] 5.09, CI 2.02 to 12.86, P ϭ 0.001) and case 2 (OR 6.82, CI 4.03 to 11.5, P Ͻ 0.001) were signiﬁcant predictors of stopcock contamination. Stopcock contamination was associated with increased mortality (OR 58.5, CI 2.32 to 1477, P ϭ 0.014). Intraoperative bacterial contamination of patients and provider hands was linked to 30-day postoperative infections.\nCONCLUSIONS: Bacterial contamination of patients, provider hands, and the environment contributes to stopcock transmission events, but the surrounding patient environment is the most likely source. Stopcock contamination is associated with increased patient mortality. Patient and provider bacterial reservoirs contribute to 30-day postoperative infections. Multimodal programs designed to target each of these reservoirs in parallel should be studied intensely as a comprehensive approach to reducing intraoperative bacterial transmission. (Anesth Analg 2012;114:1236 –48)","container-title":"Anesthesia &amp; Analgesia","DOI":"10.1213/ANE.0b013e31824970a2","ISSN":"0003-2999","issue":"6","language":"en","page":"1236-1248","source":"DOI.org (Crossref)","title":"Multiple Reservoirs Contribute to Intraoperative Bacterial Transmission","volume":"114","author":[{"family":"Loftus","given":"Randy W."},{"family":"Brown","given":"Jeremiah R."},{"family":"Koff","given":"Matthew D."},{"family":"Reddy","given":"Sundara"},{"family":"Heard","given":"Stephen O."},{"family":"Patel","given":"Hetal M."},{"family":"Fernandez","given":"Patrick G."},{"family":"Beach","given":"Michael L."},{"family":"Corwin","given":"Howard L."},{"family":"Jensen","given":"Jens T."},{"family":"Kispert","given":"David"},{"family":"Huysman","given":"Bridget"},{"family":"Dodds","given":"Thomas M."},{"family":"Ruoff","given":"Kathryn L."},{"family":"Yeager","given":"Mark P."}],"issued":{"date-parts":[["2012",6]]}}},{"id":999,"uris":["http://zotero.org/users/9551388/items/DT6MFC42"],"itemData":{"id":999,"type":"article-journal","abstract":"Nosocomial infections (NIs) are known worldwide and remain a major problem despite scientific and technical advances in the field of health. The severity of the infection depends on the characteristics of the microorganisms involved and the high frequency of resistant pathogens in the hospital environment. The aim of this study is to determine the distribution of pathogenic bacteria (and their resistance to antibiotics) that spread on hospital surfaces, more specifically, on those of various departments in the Provincial Hospital Center (PHC) of Mohammedia, Morocco. A cross-sectional study was conducted from March 2017 to April 2018. Samples were collected by swabbing the hospital surfaces, and the isolated bacteria were checked for their susceptibility to antibiotics by the Kirby–Bauer disk diffusion method following the standards of the Clinical and Laboratory Standards Institute (CLSI). Among 200 swab samples, 176 (88%) showed bacterial growth. Gram-negative isolates were predominant at 51.5% (101/196), while the Gram-positives were at 48.5% (95/196). The main isolates are\n              Enterobacteria\n              weighted at 31.6% (62/196),\n              Staphylococcus aureus\n              reaching 24% (47/196),\n              Pseudomonas aeruginosa\n              at 9.2% (18/196), and\n              Acinetobacter\n              spp. with 3.3% (6/196). Moreover, the antimicrobial susceptibility profile of the isolates showed that about 31.7% (32/101) of the Gram-negative isolates were found to be MDR. This resistance is also high among isolates of\n              S\n              .\n              aureus\n              of which 44.7% (20/47) were methicillin-resistant\n              Staphylococcus aureus\n              (MRSA). Contamination of hospital surfaces by MDR bacteria is a real danger to public health. The concept of environmental bacterial reservoir is a reality that requires strict compliance with current guidelines and recommendations for hand hygiene, cleaning, and disinfection of surfaces in hospitals.","container-title":"International Journal of Microbiology","DOI":"10.1155/2019/3236526","ISSN":"1687-918X, 1687-9198","journalAbbreviation":"International Journal of Microbiology","language":"en","page":"1-7","source":"DOI.org (Crossref)","title":"Contamination of the Surfaces of a Health Care Environment by Multidrug-Resistant (MDR) Bacteria","volume":"2019","author":[{"family":"Chaoui","given":"Laila"},{"family":"Mhand","given":"RajaaAit"},{"family":"Mellouki","given":"Fouad"},{"family":"Rhallabi","given":"Naima"}],"issued":{"date-parts":[["2019",11,29]]}}},{"id":413,"uris":["http://zotero.org/users/9551388/items/X27EMPDM"],"itemData":{"id":413,"type":"article-journal","container-title":"PLOS Computational Biology","DOI":"10.1371/journal.pcbi.1006697","ISSN":"1553-7358","issue":"8","journalAbbreviation":"PLoS Comput Biol","language":"en","page":"e1006697","source":"DOI.org (Crossref)","title":"Tracking Pseudomonas aeruginosa transmissions due to environmental contamination after discharge in ICUs using mathematical models","volume":"15","author":[{"family":"Pham","given":"Thi Mui"},{"family":"Kretzschmar","given":"Mirjam"},{"family":"Bertrand","given":"Xavier"},{"family":"Bootsma","given":"Martin"},{"literal":"on behalf of COMBACTE-MAGNET Consortium"}],"editor":[{"family":"Kouyos","given":"Roger Dimitri"}],"issued":{"date-parts":[["2019",8,28]]}}},{"id":419,"uris":["http://zotero.org/users/9551388/items/IBS24KE4"],"itemData":{"id":419,"type":"article-journal","container-title":"Critical Care Medicine","DOI":"10.1097/00003246-200210000-00008","ISSN":"0090-3493","issue":"10","journalAbbreviation":"Critical Care Medicine","language":"en","page":"2222-2228","source":"DOI.org (Crossref)","title":"Analysis of transmission pathways of Pseudomonas aeruginosa between patients and tap water outlets*:","title-short":"Analysis of transmission pathways of Pseudomonas aeruginosa between patients and tap water outlets*","volume":"30","author":[{"family":"Reuter","given":"Stefan"},{"family":"Sigge","given":"Anja"},{"family":"Wiedeck","given":"Heidemarie"},{"family":"Trautmann","given":"Matthias"}],"issued":{"date-parts":[["2002",10]]}}},{"id":429,"uris":["http://zotero.org/users/9551388/items/LQTBDH5D"],"itemData":{"id":429,"type":"article-journal","abstract":"In recent years, the transmission of healthcare-associated infections (HAIs) has led to substantial economic loss, extensive damage, and many preventable deaths. With the increasing availability of data, mathematical models of pathogen spreading in healthcare settings are becoming more detailed and realistic. Here, we make use of spatial and temporal information that has been obtained from healthcare workers (HCWs) in three hospitals in Canada and generate data-driven networks that allow us to realistically simulate the spreading of an airborne respiratory pathogen in such settings. By exploring in depth the dynamics of HAIs on the generated networks, we quantify the infection risk associated with both the spatial units of the hospitals and HCWs categorized by their occupations. Our ﬁndings show that the “inpatient care” and “public area” are the riskiest categories of units and “nurse” is the occupation at a greater risk of getting infected. Our results provide valuable insights that can prove important for measuring risks associated with HAIs and for strengthening prevention and control measures with the potential to reduce transmission of infections in hospital settings.","container-title":"Frontiers in Physics","DOI":"10.3389/fphy.2022.882314","ISSN":"2296-424X","journalAbbreviation":"Front. Phys.","language":"en","page":"882314","source":"DOI.org (Crossref)","title":"Assessing the Risk of Spatial Spreading of Diseases in Hospitals","volume":"10","author":[{"family":"Lu","given":"Dan"},{"family":"Aleta","given":"Alberto"},{"family":"Moreno","given":"Yamir"}],"issued":{"date-parts":[["2022",6,8]]}}}],"schema":"https://github.com/citation-style-language/schema/raw/master/csl-citation.json"} </w:instrText>
       </w:r>
       <w:r>
         <w:rPr>
@@ -9217,7 +9188,7 @@
           <w:color w:val="000000"/>
           <w:lang w:val="en-GB"/>
         </w:rPr>
-        <w:t>(5, 33–38)</w:t>
+        <w:t>(4, 31–36)</w:t>
       </w:r>
       <w:r>
         <w:rPr>
@@ -9265,7 +9236,7 @@
         <w:rPr>
           <w:color w:val="000000"/>
         </w:rPr>
-        <w:instrText xml:space="preserve"> ADDIN ZOTERO_ITEM CSL_CITATION {"citationID":"an84kklceq","properties":{"formattedCitation":"{\\i{}(39, 40)}","plainCitation":"(39, 40)","noteIndex":0},"citationItems":[{"id":990,"uris":["http://zotero.org/users/9551388/items/CLQ26GN5"],"itemData":{"id":990,"type":"webpage","title":"Learn About Infection Control in Health Care","URL":"https://www.cdc.gov/infectioncontrol/projectfirstline/healthcare.html","author":[{"literal":"Center for Disease Control and Prevention"}]}},{"id":991,"uris":["http://zotero.org/users/9551388/items/KCN3R3KY"],"itemData":{"id":991,"type":"webpage","title":"Learn Where Germs Live in Health Care","URL":"https://www.cdc.gov/infectioncontrol/projectfirstline/healthcare/where-germs-live.html","author":[{"literal":"Center for Disease Control and Prevention"}]}}],"schema":"https://github.com/citation-style-language/schema/raw/master/csl-citation.json"} </w:instrText>
+        <w:instrText xml:space="preserve"> ADDIN ZOTERO_ITEM CSL_CITATION {"citationID":"an84kklceq","properties":{"formattedCitation":"{\\i{}(37, 38)}","plainCitation":"(37, 38)","noteIndex":0},"citationItems":[{"id":990,"uris":["http://zotero.org/users/9551388/items/CLQ26GN5"],"itemData":{"id":990,"type":"webpage","title":"Learn About Infection Control in Health Care","URL":"https://www.cdc.gov/infectioncontrol/projectfirstline/healthcare.html","author":[{"literal":"Center for Disease Control and Prevention"}]}},{"id":991,"uris":["http://zotero.org/users/9551388/items/KCN3R3KY"],"itemData":{"id":991,"type":"webpage","title":"Learn Where Germs Live in Health Care","URL":"https://www.cdc.gov/infectioncontrol/projectfirstline/healthcare/where-germs-live.html","author":[{"literal":"Center for Disease Control and Prevention"}]}}],"schema":"https://github.com/citation-style-language/schema/raw/master/csl-citation.json"} </w:instrText>
       </w:r>
       <w:r>
         <w:rPr>
@@ -9280,7 +9251,7 @@
           <w:color w:val="000000"/>
           <w:lang w:val="en-GB"/>
         </w:rPr>
-        <w:t>(39, 40)</w:t>
+        <w:t>(37, 38)</w:t>
       </w:r>
       <w:r>
         <w:rPr>
@@ -9881,7 +9852,15 @@
           <w:iCs/>
           <w:color w:val="000000"/>
         </w:rPr>
-        <w:t>discharge rates</w:t>
+        <w:t xml:space="preserve">discharge </w:t>
+      </w:r>
+      <w:r>
+        <w:rPr>
+          <w:iCs/>
+          <w:color w:val="000000"/>
+        </w:rPr>
+        <w:lastRenderedPageBreak/>
+        <w:t>rates</w:t>
       </w:r>
       <w:r>
         <w:rPr>
@@ -9918,15 +9897,7 @@
           <w:iCs/>
           <w:color w:val="000000"/>
         </w:rPr>
-        <w:t xml:space="preserve">We show that there is a range of non-linear parameter combinations of the factors described above that could result in the estimated </w:t>
-      </w:r>
-      <w:r>
-        <w:rPr>
-          <w:iCs/>
-          <w:color w:val="000000"/>
-        </w:rPr>
-        <w:lastRenderedPageBreak/>
-        <w:t xml:space="preserve">values of </w:t>
+        <w:t xml:space="preserve">We show that there is a range of non-linear parameter combinations of the factors described above that could result in the estimated values of </w:t>
       </w:r>
       <m:oMath>
         <m:r>
@@ -10017,16 +9988,7 @@
           <w:iCs/>
           <w:color w:val="000000"/>
         </w:rPr>
-        <w:t xml:space="preserve">. </w:t>
-      </w:r>
-      <w:commentRangeStart w:id="6"/>
-      <w:commentRangeStart w:id="7"/>
-      <w:r>
-        <w:rPr>
-          <w:iCs/>
-          <w:color w:val="000000"/>
-        </w:rPr>
-        <w:t>Fu</w:t>
+        <w:t>. Fu</w:t>
       </w:r>
       <w:r>
         <w:rPr>
@@ -10153,20 +10115,6 @@
           <w:color w:val="000000"/>
         </w:rPr>
         <w:t>.</w:t>
-      </w:r>
-      <w:commentRangeEnd w:id="6"/>
-      <w:r>
-        <w:rPr>
-          <w:rStyle w:val="CommentReference"/>
-        </w:rPr>
-        <w:commentReference w:id="6"/>
-      </w:r>
-      <w:commentRangeEnd w:id="7"/>
-      <w:r>
-        <w:rPr>
-          <w:rStyle w:val="CommentReference"/>
-        </w:rPr>
-        <w:commentReference w:id="7"/>
       </w:r>
     </w:p>
     <w:p>
@@ -10203,7 +10151,7 @@
           <w:szCs w:val="24"/>
           <w:lang w:val="en-US"/>
         </w:rPr>
-        <w:t xml:space="preserve">arameter estimates for E. coli and S. aureus </w:t>
+        <w:t>arameter estimates for E. coli and S. aureus</w:t>
       </w:r>
     </w:p>
     <w:p>
@@ -10242,7 +10190,7 @@
         <w:fldChar w:fldCharType="begin"/>
       </w:r>
       <w:r>
-        <w:instrText xml:space="preserve"> ADDIN ZOTERO_ITEM CSL_CITATION {"citationID":"2dmm48S4","properties":{"formattedCitation":"{\\i{}(41)}","plainCitation":"(41)","noteIndex":0},"citationItems":[{"id":342,"uris":["http://zotero.org/users/9551388/items/E5UTJGVP"],"itemData":{"id":342,"type":"article-journal","abstract":"Background: Extended-spectrum b-lactamase (ESBL)-producing Escherichia coli is an emerging pathogen. The causal role of antibiotic selective pressure versus patient-to-patient transmission has not been assessed. The objective of this study was to quantify the amount of patient-to-patient transmission among patients who acquire an ESBL-producing E coli infection using perianal surveillance cultures in an intensive care unit (ICU) population.\nMethods: A prospective cohort of patients admitted between September 1, 2001, and September 1, 2004, to the medical and surgical ICUs at a tertiary care hospital was studied. Patients had perianal cultures on admission, weekly, and upon discharge. Strain typing by pulsed-ﬁeld gel electrophoresis (PFGE) and epidemiologic criteria were used to quantify the amount of patient-to-patient transmission.\nResults: There were 1806 patients admitted to the ICUs. There were 74 patients who had ESBL-producing E coli on admission to the ICU and 23 patients who acquired ESBL-producing E coli. Among these 23 patients, there were 14 PFGE types, and 3 (13%) patient acquisitions were deﬁned as patient-to-patient transmission by similar PFGE type and overlapping time in the hospital.\nConclusion: Our data suggest that patient-to-patient transmission is not an important cause of the acquisition of ESBL-producing E coli colonization in the ICU setting. (Am J Infect Control 2007;35:97-101.)","container-title":"American Journal of Infection Control","DOI":"10.1016/j.ajic.2006.09.011","ISSN":"01966553","issue":"2","journalAbbreviation":"American Journal of Infection Control","language":"en","page":"97-101","source":"DOI.org (Crossref)","title":"How important is patient-to-patient transmission in extended-spectrum β-lactamase Escherichia coli acquisition","volume":"35","author":[{"family":"Harris","given":"Anthony D."},{"family":"Kotetishvili","given":"Mamuka"},{"family":"Shurland","given":"Simone"},{"family":"Johnson","given":"Judy A."},{"family":"Morris","given":"J. Glenn"},{"family":"Nemoy","given":"Lucia L."},{"family":"Johnson","given":"J. Kristie"}],"issued":{"date-parts":[["2007",3]]}}}],"schema":"https://github.com/citation-style-language/schema/raw/master/csl-citation.json"} </w:instrText>
+        <w:instrText xml:space="preserve"> ADDIN ZOTERO_ITEM CSL_CITATION {"citationID":"2dmm48S4","properties":{"formattedCitation":"{\\i{}(39)}","plainCitation":"(39)","noteIndex":0},"citationItems":[{"id":342,"uris":["http://zotero.org/users/9551388/items/E5UTJGVP"],"itemData":{"id":342,"type":"article-journal","abstract":"Background: Extended-spectrum b-lactamase (ESBL)-producing Escherichia coli is an emerging pathogen. The causal role of antibiotic selective pressure versus patient-to-patient transmission has not been assessed. The objective of this study was to quantify the amount of patient-to-patient transmission among patients who acquire an ESBL-producing E coli infection using perianal surveillance cultures in an intensive care unit (ICU) population.\nMethods: A prospective cohort of patients admitted between September 1, 2001, and September 1, 2004, to the medical and surgical ICUs at a tertiary care hospital was studied. Patients had perianal cultures on admission, weekly, and upon discharge. Strain typing by pulsed-ﬁeld gel electrophoresis (PFGE) and epidemiologic criteria were used to quantify the amount of patient-to-patient transmission.\nResults: There were 1806 patients admitted to the ICUs. There were 74 patients who had ESBL-producing E coli on admission to the ICU and 23 patients who acquired ESBL-producing E coli. Among these 23 patients, there were 14 PFGE types, and 3 (13%) patient acquisitions were deﬁned as patient-to-patient transmission by similar PFGE type and overlapping time in the hospital.\nConclusion: Our data suggest that patient-to-patient transmission is not an important cause of the acquisition of ESBL-producing E coli colonization in the ICU setting. (Am J Infect Control 2007;35:97-101.)","container-title":"American Journal of Infection Control","DOI":"10.1016/j.ajic.2006.09.011","ISSN":"01966553","issue":"2","journalAbbreviation":"American Journal of Infection Control","language":"en","page":"97-101","source":"DOI.org (Crossref)","title":"How important is patient-to-patient transmission in extended-spectrum β-lactamase Escherichia coli acquisition","volume":"35","author":[{"family":"Harris","given":"Anthony D."},{"family":"Kotetishvili","given":"Mamuka"},{"family":"Shurland","given":"Simone"},{"family":"Johnson","given":"Judy A."},{"family":"Morris","given":"J. Glenn"},{"family":"Nemoy","given":"Lucia L."},{"family":"Johnson","given":"J. Kristie"}],"issued":{"date-parts":[["2007",3]]}}}],"schema":"https://github.com/citation-style-language/schema/raw/master/csl-citation.json"} </w:instrText>
       </w:r>
       <w:r>
         <w:fldChar w:fldCharType="separate"/>
@@ -10253,7 +10201,7 @@
           <w:iCs/>
           <w:lang w:val="en-GB"/>
         </w:rPr>
-        <w:t>(41)</w:t>
+        <w:t>(39)</w:t>
       </w:r>
       <w:r>
         <w:fldChar w:fldCharType="end"/>
@@ -10297,8 +10245,8 @@
       <w:r>
         <w:t xml:space="preserve"> transmission for </w:t>
       </w:r>
-      <w:commentRangeStart w:id="8"/>
-      <w:commentRangeStart w:id="9"/>
+      <w:commentRangeStart w:id="5"/>
+      <w:commentRangeStart w:id="6"/>
       <w:r>
         <w:rPr>
           <w:i/>
@@ -10307,21 +10255,21 @@
         <w:t>E. coli</w:t>
       </w:r>
       <w:r>
-        <w:t xml:space="preserve">. </w:t>
-      </w:r>
-      <w:commentRangeEnd w:id="8"/>
+        <w:t>.</w:t>
+      </w:r>
+      <w:commentRangeEnd w:id="5"/>
       <w:r>
         <w:rPr>
           <w:rStyle w:val="CommentReference"/>
         </w:rPr>
-        <w:commentReference w:id="8"/>
-      </w:r>
-      <w:commentRangeEnd w:id="9"/>
+        <w:commentReference w:id="5"/>
+      </w:r>
+      <w:commentRangeEnd w:id="6"/>
       <w:r>
         <w:rPr>
           <w:rStyle w:val="CommentReference"/>
         </w:rPr>
-        <w:commentReference w:id="9"/>
+        <w:commentReference w:id="6"/>
       </w:r>
     </w:p>
     <w:p>
@@ -10397,7 +10345,7 @@
         <w:fldChar w:fldCharType="begin"/>
       </w:r>
       <w:r>
-        <w:instrText xml:space="preserve"> ADDIN ZOTERO_ITEM CSL_CITATION {"citationID":"a23018k7v1n","properties":{"formattedCitation":"{\\i{}(9, 27)}","plainCitation":"(9, 27)","noteIndex":0},"citationItems":[{"id":139,"uris":["http://zotero.org/users/9551388/items/8YH6PN76"],"itemData":{"id":139,"type":"article-journal","abstract":"Staphylococcus aureus is a prominent cause of human infections globally. The high prevalence of infections is compounded by antibiotic resistance—a signiﬁcant problem for treatment. Methicillin-resistant S. aureus (MRSA) is endemic in hospitals and healthcare facilities worldwide, and is an increasingly common cause of community-associated bacterial infections in industrialized countries. Although much focus is placed on the role of S. aureus as a human pathogen, it is in fact a human commensal organism that has had a relatively long coexistence with the human host. Many S. aureus infections can be explained by host susceptibility or other predisposing risk factors. On the other hand, the emergence/re-emergence of successful S. aureus clones (referred to as epidemic waves) suggests a rapid bacterial adaption and evolution, which includes the emergence of antibiotic resistance and increased virulence and/or transmissibility. It is within this context that we review our understanding of selected S. aureus epidemic waves, and highlight the use of genome sequencing as a means to better understand the evolution of each lineage.","container-title":"Infection, Genetics and Evolution","DOI":"10.1016/j.meegid.2013.04.030","ISSN":"15671348","journalAbbreviation":"Infection, Genetics and Evolution","language":"en","page":"563-574","source":"DOI.org (Crossref)","title":"Evolution of community- and healthcare-associated methicillin-resistant Staphylococcus aureus","volume":"21","author":[{"family":"Uhlemann","given":"Anne-Catrin"},{"family":"Otto","given":"Michael"},{"family":"Lowy","given":"Franklin D."},{"family":"DeLeo","given":"Frank R."}],"issued":{"date-parts":[["2014",1]]}}},{"id":909,"uris":["http://zotero.org/users/9551388/items/92WNR89D"],"itemData":{"id":909,"type":"article-journal","abstract":"Methicillin-resistant Staphylococcus aureus (MRSA) is an important cause of morbidity and mortality in both hospitals and the community. Traditionally, MRSA was mainly hospital-associated (HA-MRSA), but in the past decade communityassociated strains (CA-MRSA) have spread widely. CA-MRSA strains seem to have significantly lower biological costs of resistance, and hence it has been speculated that they may replace HA-MRSA strains in the hospital. Such a replacement could potentially have major consequences for public health, as there are differences in the resistance spectra of the two strains as well as possible differences in their clinical effects. Here we assess the impact of competition between HA- and CAMRSA using epidemiological models which integrate realistic data on drug-usage frequencies, resistance profiles, contact, and age structures. By explicitly accounting for the differing antibiotic usage frequencies in the hospital and the community, we find that coexistence between the strains is a possible outcome, as selection favors CA-MRSA in the community, because of its lower cost of resistance, while it favors HA-MRSA in the hospital, because of its broader resistance spectrum. Incorporating realistic degrees of age- and treatment-structure into the model significantly increases the parameter ranges over which coexistence is possible. Thus, our results indicate that the large heterogeneities existing in human populations make coexistence between hospital- and community-associated strains of MRSA a likely outcome.","container-title":"PLoS Pathogens","DOI":"10.1371/journal.ppat.1003134","ISSN":"1553-7374","issue":"2","journalAbbreviation":"PLoS Pathog","language":"en","page":"e1003134","source":"DOI.org (Crossref)","title":"Hospital-Community Interactions Foster Coexistence between Methicillin-Resistant Strains of Staphylococcus aureus","volume":"9","author":[{"family":"Kouyos","given":"Roger"},{"family":"Klein","given":"Eili"},{"family":"Grenfell","given":"Bryan"}],"editor":[{"family":"Levin","given":"Bruce R."}],"issued":{"date-parts":[["2013",2,28]]}}}],"schema":"https://github.com/citation-style-language/schema/raw/master/csl-citation.json"} </w:instrText>
+        <w:instrText xml:space="preserve"> ADDIN ZOTERO_ITEM CSL_CITATION {"citationID":"a23018k7v1n","properties":{"formattedCitation":"{\\i{}(7, 25)}","plainCitation":"(7, 25)","noteIndex":0},"citationItems":[{"id":139,"uris":["http://zotero.org/users/9551388/items/8YH6PN76"],"itemData":{"id":139,"type":"article-journal","abstract":"Staphylococcus aureus is a prominent cause of human infections globally. The high prevalence of infections is compounded by antibiotic resistance—a signiﬁcant problem for treatment. Methicillin-resistant S. aureus (MRSA) is endemic in hospitals and healthcare facilities worldwide, and is an increasingly common cause of community-associated bacterial infections in industrialized countries. Although much focus is placed on the role of S. aureus as a human pathogen, it is in fact a human commensal organism that has had a relatively long coexistence with the human host. Many S. aureus infections can be explained by host susceptibility or other predisposing risk factors. On the other hand, the emergence/re-emergence of successful S. aureus clones (referred to as epidemic waves) suggests a rapid bacterial adaption and evolution, which includes the emergence of antibiotic resistance and increased virulence and/or transmissibility. It is within this context that we review our understanding of selected S. aureus epidemic waves, and highlight the use of genome sequencing as a means to better understand the evolution of each lineage.","container-title":"Infection, Genetics and Evolution","DOI":"10.1016/j.meegid.2013.04.030","ISSN":"15671348","journalAbbreviation":"Infection, Genetics and Evolution","language":"en","page":"563-574","source":"DOI.org (Crossref)","title":"Evolution of community- and healthcare-associated methicillin-resistant Staphylococcus aureus","volume":"21","author":[{"family":"Uhlemann","given":"Anne-Catrin"},{"family":"Otto","given":"Michael"},{"family":"Lowy","given":"Franklin D."},{"family":"DeLeo","given":"Frank R."}],"issued":{"date-parts":[["2014",1]]}}},{"id":909,"uris":["http://zotero.org/users/9551388/items/92WNR89D"],"itemData":{"id":909,"type":"article-journal","abstract":"Methicillin-resistant Staphylococcus aureus (MRSA) is an important cause of morbidity and mortality in both hospitals and the community. Traditionally, MRSA was mainly hospital-associated (HA-MRSA), but in the past decade communityassociated strains (CA-MRSA) have spread widely. CA-MRSA strains seem to have significantly lower biological costs of resistance, and hence it has been speculated that they may replace HA-MRSA strains in the hospital. Such a replacement could potentially have major consequences for public health, as there are differences in the resistance spectra of the two strains as well as possible differences in their clinical effects. Here we assess the impact of competition between HA- and CAMRSA using epidemiological models which integrate realistic data on drug-usage frequencies, resistance profiles, contact, and age structures. By explicitly accounting for the differing antibiotic usage frequencies in the hospital and the community, we find that coexistence between the strains is a possible outcome, as selection favors CA-MRSA in the community, because of its lower cost of resistance, while it favors HA-MRSA in the hospital, because of its broader resistance spectrum. Incorporating realistic degrees of age- and treatment-structure into the model significantly increases the parameter ranges over which coexistence is possible. Thus, our results indicate that the large heterogeneities existing in human populations make coexistence between hospital- and community-associated strains of MRSA a likely outcome.","container-title":"PLoS Pathogens","DOI":"10.1371/journal.ppat.1003134","ISSN":"1553-7374","issue":"2","journalAbbreviation":"PLoS Pathog","language":"en","page":"e1003134","source":"DOI.org (Crossref)","title":"Hospital-Community Interactions Foster Coexistence between Methicillin-Resistant Strains of Staphylococcus aureus","volume":"9","author":[{"family":"Kouyos","given":"Roger"},{"family":"Klein","given":"Eili"},{"family":"Grenfell","given":"Bryan"}],"editor":[{"family":"Levin","given":"Bruce R."}],"issued":{"date-parts":[["2013",2,28]]}}}],"schema":"https://github.com/citation-style-language/schema/raw/master/csl-citation.json"} </w:instrText>
       </w:r>
       <w:r>
         <w:fldChar w:fldCharType="separate"/>
@@ -10408,7 +10356,7 @@
           <w:iCs/>
           <w:lang w:val="en-GB"/>
         </w:rPr>
-        <w:t>(9, 27)</w:t>
+        <w:t>(7, 25)</w:t>
       </w:r>
       <w:r>
         <w:fldChar w:fldCharType="end"/>
@@ -10423,7 +10371,7 @@
         <w:fldChar w:fldCharType="begin"/>
       </w:r>
       <w:r>
-        <w:instrText xml:space="preserve"> ADDIN ZOTERO_ITEM CSL_CITATION {"citationID":"akbe095sbm","properties":{"formattedCitation":"{\\i{}(42)}","plainCitation":"(42)","noteIndex":0},"citationItems":[{"id":913,"uris":["http://zotero.org/users/9551388/items/PMZ2MPLE"],"itemData":{"id":913,"type":"report","abstract":"Antimicrobial resistance (AMR) to all antibiotic classes has been found in the pathogen Staphylococcus aureus. The reported prevalence of these resistances vary, driven by withinhost AMR evolution at the patient level, and between-host transmission at the hospital level. Without dense longitudinal sampling, pragmatic analysis of AMR dynamics at multiple levels using routine surveillance data is essential to inform control measures.","genre":"preprint","language":"en","note":"DOI: 10.1101/2023.02.15.23285946","publisher":"Epidemiology","source":"DOI.org (Crossref)","title":"Quantifying patient- and hospital-level antimicrobial resistance dynamics in &lt;i&gt;Staphylococcus aureus&lt;/i&gt; from routinely collected data","URL":"http://medrxiv.org/lookup/doi/10.1101/2023.02.15.23285946","author":[{"family":"Leclerc","given":"Quentin"},{"family":"Clements","given":"Alastair"},{"family":"Dunn","given":"Helen"},{"family":"Hatcher","given":"James"},{"family":"Lindsay","given":"Jodi A"},{"family":"Grandjean","given":"Louis"},{"family":"Knight","given":"Gwenan M"}],"accessed":{"date-parts":[["2023",5,5]]},"issued":{"date-parts":[["2023",2,16]]}}}],"schema":"https://github.com/citation-style-language/schema/raw/master/csl-citation.json"} </w:instrText>
+        <w:instrText xml:space="preserve"> ADDIN ZOTERO_ITEM CSL_CITATION {"citationID":"akbe095sbm","properties":{"formattedCitation":"{\\i{}(40)}","plainCitation":"(40)","noteIndex":0},"citationItems":[{"id":913,"uris":["http://zotero.org/users/9551388/items/PMZ2MPLE"],"itemData":{"id":913,"type":"report","abstract":"Antimicrobial resistance (AMR) to all antibiotic classes has been found in the pathogen Staphylococcus aureus. The reported prevalence of these resistances vary, driven by withinhost AMR evolution at the patient level, and between-host transmission at the hospital level. Without dense longitudinal sampling, pragmatic analysis of AMR dynamics at multiple levels using routine surveillance data is essential to inform control measures.","genre":"preprint","language":"en","note":"DOI: 10.1101/2023.02.15.23285946","publisher":"Epidemiology","source":"DOI.org (Crossref)","title":"Quantifying patient- and hospital-level antimicrobial resistance dynamics in &lt;i&gt;Staphylococcus aureus&lt;/i&gt; from routinely collected data","URL":"http://medrxiv.org/lookup/doi/10.1101/2023.02.15.23285946","author":[{"family":"Leclerc","given":"Quentin"},{"family":"Clements","given":"Alastair"},{"family":"Dunn","given":"Helen"},{"family":"Hatcher","given":"James"},{"family":"Lindsay","given":"Jodi A"},{"family":"Grandjean","given":"Louis"},{"family":"Knight","given":"Gwenan M"}],"accessed":{"date-parts":[["2023",5,5]]},"issued":{"date-parts":[["2023",2,16]]}}}],"schema":"https://github.com/citation-style-language/schema/raw/master/csl-citation.json"} </w:instrText>
       </w:r>
       <w:r>
         <w:fldChar w:fldCharType="separate"/>
@@ -10434,7 +10382,7 @@
           <w:iCs/>
           <w:lang w:val="en-GB"/>
         </w:rPr>
-        <w:t>(42)</w:t>
+        <w:t>(40)</w:t>
       </w:r>
       <w:r>
         <w:fldChar w:fldCharType="end"/>
@@ -10449,7 +10397,7 @@
         <w:fldChar w:fldCharType="begin"/>
       </w:r>
       <w:r>
-        <w:instrText xml:space="preserve"> ADDIN ZOTERO_ITEM CSL_CITATION {"citationID":"a2qbg25o2pc","properties":{"formattedCitation":"{\\i{}(6, 16, 42, 43)}","plainCitation":"(6, 16, 42, 43)","noteIndex":0},"citationItems":[{"id":747,"uris":["http://zotero.org/users/9551388/items/YBLDRK39"],"itemData":{"id":747,"type":"article-journal","container-title":"Nature Ecology &amp; Evolution","DOI":"10.1038/s41559-018-0786-x","ISSN":"2397-334X","issue":"3","journalAbbreviation":"Nat Ecol Evol","language":"en","page":"440-449","source":"DOI.org (Crossref)","title":"Within-host dynamics shape antibiotic resistance in commensal bacteria","volume":"3","author":[{"family":"Davies","given":"Nicholas G."},{"family":"Flasche","given":"Stefan"},{"family":"Jit","given":"Mark"},{"family":"Atkins","given":"Katherine E."}],"issued":{"date-parts":[["2019",2,11]]}}},{"id":913,"uris":["http://zotero.org/users/9551388/items/PMZ2MPLE"],"itemData":{"id":913,"type":"report","abstract":"Antimicrobial resistance (AMR) to all antibiotic classes has been found in the pathogen Staphylococcus aureus. The reported prevalence of these resistances vary, driven by withinhost AMR evolution at the patient level, and between-host transmission at the hospital level. Without dense longitudinal sampling, pragmatic analysis of AMR dynamics at multiple levels using routine surveillance data is essential to inform control measures.","genre":"preprint","language":"en","note":"DOI: 10.1101/2023.02.15.23285946","publisher":"Epidemiology","source":"DOI.org (Crossref)","title":"Quantifying patient- and hospital-level antimicrobial resistance dynamics in &lt;i&gt;Staphylococcus aureus&lt;/i&gt; from routinely collected data","URL":"http://medrxiv.org/lookup/doi/10.1101/2023.02.15.23285946","author":[{"family":"Leclerc","given":"Quentin"},{"family":"Clements","given":"Alastair"},{"family":"Dunn","given":"Helen"},{"family":"Hatcher","given":"James"},{"family":"Lindsay","given":"Jodi A"},{"family":"Grandjean","given":"Louis"},{"family":"Knight","given":"Gwenan M"}],"accessed":{"date-parts":[["2023",5,5]]},"issued":{"date-parts":[["2023",2,16]]}}},{"id":528,"uris":["http://zotero.org/users/9551388/items/VJGS9T7B"],"itemData":{"id":528,"type":"article-journal","abstract":"The human microbiome can protect against colonization with pathogenic antibioticresistant bacteria (ARB), but its impacts on the spread of antibiotic resistance are poorly understood. We propose a mathematical modeling framework for ARB epidemiology formalizing within-host ARB-microbiome competition, and impacts of antibiotic consumption on microbiome function. Applied to the healthcare setting, we demonstrate a trade-off whereby antibiotics simultaneously clear bacterial pathogens and increase host susceptibility to their colonization, and compare this framework with a traditional strain-based approach. At the population level, microbiome interactions drive ARB incidence, but not resistance rates, reflecting distinct epidemiological relevance of different forces of competition. Simulating a range of public health interventions (contact precautions, antibiotic stewardship, microbiome recovery therapy) and pathogens (Clostridioides difficile, methicillin-resistant Staphylococcus aureus, multidrug-resistant Enterobacteriaceae) highlights how species-specific within-host ecological interactions drive intervention efficacy. We find limited impact of contact precautions for Enterobacteriaceae prevention, and a promising role for microbiome-targeted interventions to limit ARB spread.","container-title":"eLife","DOI":"10.7554/eLife.68764","ISSN":"2050-084X","language":"en","page":"e68764","source":"DOI.org (Crossref)","title":"Microbiome-pathogen interactions drive epidemiological dynamics of antibiotic resistance: A modeling study applied to nosocomial pathogen control","title-short":"Microbiome-pathogen interactions drive epidemiological dynamics of antibiotic resistance","volume":"10","author":[{"family":"Smith","given":"David RM"},{"family":"Temime","given":"Laura"},{"family":"Opatowski","given":"Lulla"}],"issued":{"date-parts":[["2021",9,14]]}}},{"id":706,"uris":["http://zotero.org/users/9551388/items/TAY34GPF"],"itemData":{"id":706,"type":"article-journal","abstract":"Horizontal gene transfer (HGT) is arguably the most conspicuous feature of bacterial evolution. Evidence for HGT is found in most bacterial genomes. Although HGT can considerably alter bacterial genomes, not all transfer events may be biologically significant and may instead represent the outcome of an incessant evolutionary process that only occasionally has a beneficial purpose. When adaptive transfers occur, HGT and positive selection may result in specific, detectable signatures in genomes, such as gene-s pecific sweeps or increased transfer rates for genes that are ecologically relevant. In this Review, we first discuss the various mechanisms whereby HGT occurs, how the genetic signatures shape patterns of genomic variation and the distinct bioinformatic algorithms developed to detect these patterns. We then discuss the evolutionary theory behind HGT and positive selection in bacteria, and discuss the approaches developed over the past decade to detect transferred DNA that may be involved in adaptation to new environments.","container-title":"Nature Reviews Microbiology","DOI":"10.1038/s41579-021-00650-4","ISSN":"1740-1526, 1740-1534","issue":"4","journalAbbreviation":"Nat Rev Microbiol","language":"en","page":"206-218","source":"DOI.org (Crossref)","title":"Horizontal gene transfer and adaptive evolution in bacteria","volume":"20","author":[{"family":"Arnold","given":"Brian J."},{"family":"Huang","given":"I-Ting"},{"family":"Hanage","given":"William P."}],"issued":{"date-parts":[["2022",4]]}}}],"schema":"https://github.com/citation-style-language/schema/raw/master/csl-citation.json"} </w:instrText>
+        <w:instrText xml:space="preserve"> ADDIN ZOTERO_ITEM CSL_CITATION {"citationID":"a2qbg25o2pc","properties":{"formattedCitation":"{\\i{}(14, 40\\uc0\\u8211{}42)}","plainCitation":"(14, 40–42)","noteIndex":0},"citationItems":[{"id":747,"uris":["http://zotero.org/users/9551388/items/YBLDRK39"],"itemData":{"id":747,"type":"article-journal","container-title":"Nature Ecology &amp; Evolution","DOI":"10.1038/s41559-018-0786-x","ISSN":"2397-334X","issue":"3","journalAbbreviation":"Nat Ecol Evol","language":"en","page":"440-449","source":"DOI.org (Crossref)","title":"Within-host dynamics shape antibiotic resistance in commensal bacteria","volume":"3","author":[{"family":"Davies","given":"Nicholas G."},{"family":"Flasche","given":"Stefan"},{"family":"Jit","given":"Mark"},{"family":"Atkins","given":"Katherine E."}],"issued":{"date-parts":[["2019",2,11]]}}},{"id":913,"uris":["http://zotero.org/users/9551388/items/PMZ2MPLE"],"itemData":{"id":913,"type":"report","abstract":"Antimicrobial resistance (AMR) to all antibiotic classes has been found in the pathogen Staphylococcus aureus. The reported prevalence of these resistances vary, driven by withinhost AMR evolution at the patient level, and between-host transmission at the hospital level. Without dense longitudinal sampling, pragmatic analysis of AMR dynamics at multiple levels using routine surveillance data is essential to inform control measures.","genre":"preprint","language":"en","note":"DOI: 10.1101/2023.02.15.23285946","publisher":"Epidemiology","source":"DOI.org (Crossref)","title":"Quantifying patient- and hospital-level antimicrobial resistance dynamics in &lt;i&gt;Staphylococcus aureus&lt;/i&gt; from routinely collected data","URL":"http://medrxiv.org/lookup/doi/10.1101/2023.02.15.23285946","author":[{"family":"Leclerc","given":"Quentin"},{"family":"Clements","given":"Alastair"},{"family":"Dunn","given":"Helen"},{"family":"Hatcher","given":"James"},{"family":"Lindsay","given":"Jodi A"},{"family":"Grandjean","given":"Louis"},{"family":"Knight","given":"Gwenan M"}],"accessed":{"date-parts":[["2023",5,5]]},"issued":{"date-parts":[["2023",2,16]]}}},{"id":528,"uris":["http://zotero.org/users/9551388/items/VJGS9T7B"],"itemData":{"id":528,"type":"article-journal","abstract":"The human microbiome can protect against colonization with pathogenic antibioticresistant bacteria (ARB), but its impacts on the spread of antibiotic resistance are poorly understood. We propose a mathematical modeling framework for ARB epidemiology formalizing within-host ARB-microbiome competition, and impacts of antibiotic consumption on microbiome function. Applied to the healthcare setting, we demonstrate a trade-off whereby antibiotics simultaneously clear bacterial pathogens and increase host susceptibility to their colonization, and compare this framework with a traditional strain-based approach. At the population level, microbiome interactions drive ARB incidence, but not resistance rates, reflecting distinct epidemiological relevance of different forces of competition. Simulating a range of public health interventions (contact precautions, antibiotic stewardship, microbiome recovery therapy) and pathogens (Clostridioides difficile, methicillin-resistant Staphylococcus aureus, multidrug-resistant Enterobacteriaceae) highlights how species-specific within-host ecological interactions drive intervention efficacy. We find limited impact of contact precautions for Enterobacteriaceae prevention, and a promising role for microbiome-targeted interventions to limit ARB spread.","container-title":"eLife","DOI":"10.7554/eLife.68764","ISSN":"2050-084X","language":"en","page":"e68764","source":"DOI.org (Crossref)","title":"Microbiome-pathogen interactions drive epidemiological dynamics of antibiotic resistance: A modeling study applied to nosocomial pathogen control","title-short":"Microbiome-pathogen interactions drive epidemiological dynamics of antibiotic resistance","volume":"10","author":[{"family":"Smith","given":"David RM"},{"family":"Temime","given":"Laura"},{"family":"Opatowski","given":"Lulla"}],"issued":{"date-parts":[["2021",9,14]]}}},{"id":706,"uris":["http://zotero.org/users/9551388/items/TAY34GPF"],"itemData":{"id":706,"type":"article-journal","abstract":"Horizontal gene transfer (HGT) is arguably the most conspicuous feature of bacterial evolution. Evidence for HGT is found in most bacterial genomes. Although HGT can considerably alter bacterial genomes, not all transfer events may be biologically significant and may instead represent the outcome of an incessant evolutionary process that only occasionally has a beneficial purpose. When adaptive transfers occur, HGT and positive selection may result in specific, detectable signatures in genomes, such as gene-s pecific sweeps or increased transfer rates for genes that are ecologically relevant. In this Review, we first discuss the various mechanisms whereby HGT occurs, how the genetic signatures shape patterns of genomic variation and the distinct bioinformatic algorithms developed to detect these patterns. We then discuss the evolutionary theory behind HGT and positive selection in bacteria, and discuss the approaches developed over the past decade to detect transferred DNA that may be involved in adaptation to new environments.","container-title":"Nature Reviews Microbiology","DOI":"10.1038/s41579-021-00650-4","ISSN":"1740-1526, 1740-1534","issue":"4","journalAbbreviation":"Nat Rev Microbiol","language":"en","page":"206-218","source":"DOI.org (Crossref)","title":"Horizontal gene transfer and adaptive evolution in bacteria","volume":"20","author":[{"family":"Arnold","given":"Brian J."},{"family":"Huang","given":"I-Ting"},{"family":"Hanage","given":"William P."}],"issued":{"date-parts":[["2022",4]]}}}],"schema":"https://github.com/citation-style-language/schema/raw/master/csl-citation.json"} </w:instrText>
       </w:r>
       <w:r>
         <w:fldChar w:fldCharType="separate"/>
@@ -10460,7 +10408,7 @@
           <w:iCs/>
           <w:lang w:val="en-GB"/>
         </w:rPr>
-        <w:t>(6, 16, 42, 43)</w:t>
+        <w:t>(14, 40–42)</w:t>
       </w:r>
       <w:r>
         <w:fldChar w:fldCharType="end"/>
@@ -10478,7 +10426,7 @@
         <w:fldChar w:fldCharType="begin"/>
       </w:r>
       <w:r>
-        <w:instrText xml:space="preserve"> ADDIN ZOTERO_ITEM CSL_CITATION {"citationID":"av1ss2b3b5","properties":{"formattedCitation":"{\\i{}(31, 44)}","plainCitation":"(31, 44)","noteIndex":0},"citationItems":[{"id":1004,"uris":["http://zotero.org/users/9551388/items/MTH44DGM"],"itemData":{"id":1004,"type":"article-journal","abstract":"The annual risks of colonization, skin infection, bloodstream infection (BSI), and disease burden from exposures to antibiotic-resistant and susceptible Staphylococcus aureus (S. aureus) were estimated using quantitative microbial risk assessment (QMRA). We estimated the probability of nasal colonization after immersion in wastewater (WW) or greywater (GW) treated across a range of treatment alternatives and subsequent infection. Horizontal gene transfer was incorporated into the treatment model but had little eﬀect on the predicted risk. The cumulative annual probability of infection (resulting from self-inoculation) was most sensitive to the treatment log10 reduction value (LRV), S. aureus concentration, and the newly calculated morbidity ratios and was below the health benchmark of 10−4 infections per person per year (ppy) given a treatment LRV of roughly 3.0. The predicted annual disability-adjusted life years (DALYs), which were dominated by BSI, were below the health benchmark of 10−6 DALYs ppy for resistant and susceptible S. aureus, given LRVs of 4.5 and 3.5, respectively. Thus, the estimated infection risks and disease burdens resulting from nasal colonization are below the relevant health benchmarks for riskbased, nonpotable, or potable reuse systems but possibly above for immersion in minimally treated GW or WW. Strain-speciﬁc data to characterize dose−response and concentration in WW are needed to substantiate the QMRA.","container-title":"Environmental Science &amp; Technology","DOI":"10.1021/acs.est.1c04038","ISSN":"0013-936X, 1520-5851","issue":"22","journalAbbreviation":"Environ. Sci. Technol.","language":"en","page":"15246-15255","source":"DOI.org (Crossref)","title":"Quantitative Microbial Risk Assessment of Antimicrobial Resistant and Susceptible &lt;i&gt;Staphylococcus aureus&lt;/i&gt; in Reclaimed Wastewaters","volume":"55","author":[{"family":"Schoen","given":"Mary E."},{"family":"Jahne","given":"Michael A."},{"family":"Garland","given":"Jay"},{"family":"Ramirez","given":"Lucia"},{"family":"Lopatkin","given":"Allison J."},{"family":"Hamilton","given":"Kerry A."}],"issued":{"date-parts":[["2021",11,16]]}}},{"id":502,"uris":["http://zotero.org/users/9551388/items/YPQZIP9H"],"itemData":{"id":502,"type":"article-journal","container-title":"Nature Reviews Microbiology","DOI":"10.1038/nrmicro2182","ISSN":"1740-1526, 1740-1534","issue":"8","journalAbbreviation":"Nat Rev Microbiol","language":"en","page":"555-567","source":"DOI.org (Crossref)","title":"Staphylococcus epidermidis — the 'accidental' pathogen","volume":"7","author":[{"family":"Otto","given":"Michael"}],"issued":{"date-parts":[["2009",8]]}}}],"schema":"https://github.com/citation-style-language/schema/raw/master/csl-citation.json"} </w:instrText>
+        <w:instrText xml:space="preserve"> ADDIN ZOTERO_ITEM CSL_CITATION {"citationID":"av1ss2b3b5","properties":{"formattedCitation":"{\\i{}(29, 43)}","plainCitation":"(29, 43)","noteIndex":0},"citationItems":[{"id":1004,"uris":["http://zotero.org/users/9551388/items/MTH44DGM"],"itemData":{"id":1004,"type":"article-journal","abstract":"The annual risks of colonization, skin infection, bloodstream infection (BSI), and disease burden from exposures to antibiotic-resistant and susceptible Staphylococcus aureus (S. aureus) were estimated using quantitative microbial risk assessment (QMRA). We estimated the probability of nasal colonization after immersion in wastewater (WW) or greywater (GW) treated across a range of treatment alternatives and subsequent infection. Horizontal gene transfer was incorporated into the treatment model but had little eﬀect on the predicted risk. The cumulative annual probability of infection (resulting from self-inoculation) was most sensitive to the treatment log10 reduction value (LRV), S. aureus concentration, and the newly calculated morbidity ratios and was below the health benchmark of 10−4 infections per person per year (ppy) given a treatment LRV of roughly 3.0. The predicted annual disability-adjusted life years (DALYs), which were dominated by BSI, were below the health benchmark of 10−6 DALYs ppy for resistant and susceptible S. aureus, given LRVs of 4.5 and 3.5, respectively. Thus, the estimated infection risks and disease burdens resulting from nasal colonization are below the relevant health benchmarks for riskbased, nonpotable, or potable reuse systems but possibly above for immersion in minimally treated GW or WW. Strain-speciﬁc data to characterize dose−response and concentration in WW are needed to substantiate the QMRA.","container-title":"Environmental Science &amp; Technology","DOI":"10.1021/acs.est.1c04038","ISSN":"0013-936X, 1520-5851","issue":"22","journalAbbreviation":"Environ. Sci. Technol.","language":"en","page":"15246-15255","source":"DOI.org (Crossref)","title":"Quantitative Microbial Risk Assessment of Antimicrobial Resistant and Susceptible &lt;i&gt;Staphylococcus aureus&lt;/i&gt; in Reclaimed Wastewaters","volume":"55","author":[{"family":"Schoen","given":"Mary E."},{"family":"Jahne","given":"Michael A."},{"family":"Garland","given":"Jay"},{"family":"Ramirez","given":"Lucia"},{"family":"Lopatkin","given":"Allison J."},{"family":"Hamilton","given":"Kerry A."}],"issued":{"date-parts":[["2021",11,16]]}}},{"id":502,"uris":["http://zotero.org/users/9551388/items/YPQZIP9H"],"itemData":{"id":502,"type":"article-journal","container-title":"Nature Reviews Microbiology","DOI":"10.1038/nrmicro2182","ISSN":"1740-1526, 1740-1534","issue":"8","journalAbbreviation":"Nat Rev Microbiol","language":"en","page":"555-567","source":"DOI.org (Crossref)","title":"Staphylococcus epidermidis — the 'accidental' pathogen","volume":"7","author":[{"family":"Otto","given":"Michael"}],"issued":{"date-parts":[["2009",8]]}}}],"schema":"https://github.com/citation-style-language/schema/raw/master/csl-citation.json"} </w:instrText>
       </w:r>
       <w:r>
         <w:fldChar w:fldCharType="separate"/>
@@ -10489,7 +10437,7 @@
           <w:iCs/>
           <w:lang w:val="en-GB"/>
         </w:rPr>
-        <w:t>(31, 44)</w:t>
+        <w:t>(29, 43)</w:t>
       </w:r>
       <w:r>
         <w:fldChar w:fldCharType="end"/>
@@ -10650,7 +10598,7 @@
         <w:rPr>
           <w:color w:val="000000"/>
         </w:rPr>
-        <w:instrText xml:space="preserve"> ADDIN ZOTERO_ITEM CSL_CITATION {"citationID":"ah8dbu9gmu","properties":{"formattedCitation":"{\\i{}(29)}","plainCitation":"(29)","noteIndex":0},"citationItems":[{"id":153,"uris":["http://zotero.org/users/9551388/items/AITB46I6"],"itemData":{"id":153,"type":"article-journal","container-title":"Nature Microbiology","DOI":"10.1038/s41564-019-0492-8","ISSN":"2058-5276","issue":"11","journalAbbreviation":"Nat Microbiol","language":"en","page":"1919-1929","source":"DOI.org (Crossref)","title":"Epidemic of carbapenem-resistant Klebsiella pneumoniae in Europe is driven by nosocomial spread","volume":"4","author":[{"literal":"the EuSCAPE Working Group"},{"literal":"the ESGEM Study Group"},{"family":"David","given":"Sophia"},{"family":"Reuter","given":"Sandra"},{"family":"Harris","given":"Simon R."},{"family":"Glasner","given":"Corinna"},{"family":"Feltwell","given":"Theresa"},{"family":"Argimon","given":"Silvia"},{"family":"Abudahab","given":"Khalil"},{"family":"Goater","given":"Richard"},{"family":"Giani","given":"Tommaso"},{"family":"Errico","given":"Giulia"},{"family":"Aspbury","given":"Marianne"},{"family":"Sjunnebo","given":"Sara"},{"family":"Feil","given":"Edward J."},{"family":"Rossolini","given":"Gian Maria"},{"family":"Aanensen","given":"David M."},{"family":"Grundmann","given":"Hajo"}],"issued":{"date-parts":[["2019",11]]}}}],"schema":"https://github.com/citation-style-language/schema/raw/master/csl-citation.json"} </w:instrText>
+        <w:instrText xml:space="preserve"> ADDIN ZOTERO_ITEM CSL_CITATION {"citationID":"ah8dbu9gmu","properties":{"formattedCitation":"{\\i{}(27)}","plainCitation":"(27)","noteIndex":0},"citationItems":[{"id":153,"uris":["http://zotero.org/users/9551388/items/AITB46I6"],"itemData":{"id":153,"type":"article-journal","container-title":"Nature Microbiology","DOI":"10.1038/s41564-019-0492-8","ISSN":"2058-5276","issue":"11","journalAbbreviation":"Nat Microbiol","language":"en","page":"1919-1929","source":"DOI.org (Crossref)","title":"Epidemic of carbapenem-resistant Klebsiella pneumoniae in Europe is driven by nosocomial spread","volume":"4","author":[{"literal":"the EuSCAPE Working Group"},{"literal":"the ESGEM Study Group"},{"family":"David","given":"Sophia"},{"family":"Reuter","given":"Sandra"},{"family":"Harris","given":"Simon R."},{"family":"Glasner","given":"Corinna"},{"family":"Feltwell","given":"Theresa"},{"family":"Argimon","given":"Silvia"},{"family":"Abudahab","given":"Khalil"},{"family":"Goater","given":"Richard"},{"family":"Giani","given":"Tommaso"},{"family":"Errico","given":"Giulia"},{"family":"Aspbury","given":"Marianne"},{"family":"Sjunnebo","given":"Sara"},{"family":"Feil","given":"Edward J."},{"family":"Rossolini","given":"Gian Maria"},{"family":"Aanensen","given":"David M."},{"family":"Grundmann","given":"Hajo"}],"issued":{"date-parts":[["2019",11]]}}}],"schema":"https://github.com/citation-style-language/schema/raw/master/csl-citation.json"} </w:instrText>
       </w:r>
       <w:r>
         <w:rPr>
@@ -10665,7 +10613,7 @@
           <w:color w:val="000000"/>
           <w:lang w:val="en-GB"/>
         </w:rPr>
-        <w:t>(29)</w:t>
+        <w:t>(27)</w:t>
       </w:r>
       <w:r>
         <w:rPr>
@@ -10743,7 +10691,7 @@
         <w:rPr>
           <w:color w:val="000000"/>
         </w:rPr>
-        <w:instrText xml:space="preserve"> ADDIN ZOTERO_ITEM CSL_CITATION {"citationID":"a2qmham0and","properties":{"formattedCitation":"{\\i{}(45)}","plainCitation":"(45)","noteIndex":0},"citationItems":[{"id":1101,"uris":["http://zotero.org/users/9551388/items/PGFRIDIQ"],"itemData":{"id":1101,"type":"article-journal","container-title":"Seminars in Perinatology","DOI":"10.1053/sper.2002.36267","ISSN":"01460005","issue":"5","journalAbbreviation":"Seminars in Perinatology","language":"en","page":"340-345","source":"DOI.org (Crossref)","title":"Hospital-acquired infections in the neonatal intensive care unit-Klebsiella pneumoniae","volume":"26","author":[{"family":"Gupta","given":"Archana"}],"issued":{"date-parts":[["2002",10]]}}}],"schema":"https://github.com/citation-style-language/schema/raw/master/csl-citation.json"} </w:instrText>
+        <w:instrText xml:space="preserve"> ADDIN ZOTERO_ITEM CSL_CITATION {"citationID":"a2qmham0and","properties":{"formattedCitation":"{\\i{}(44)}","plainCitation":"(44)","noteIndex":0},"citationItems":[{"id":1101,"uris":["http://zotero.org/users/9551388/items/PGFRIDIQ"],"itemData":{"id":1101,"type":"article-journal","container-title":"Seminars in Perinatology","DOI":"10.1053/sper.2002.36267","ISSN":"01460005","issue":"5","journalAbbreviation":"Seminars in Perinatology","language":"en","page":"340-345","source":"DOI.org (Crossref)","title":"Hospital-acquired infections in the neonatal intensive care unit-Klebsiella pneumoniae","volume":"26","author":[{"family":"Gupta","given":"Archana"}],"issued":{"date-parts":[["2002",10]]}}}],"schema":"https://github.com/citation-style-language/schema/raw/master/csl-citation.json"} </w:instrText>
       </w:r>
       <w:r>
         <w:rPr>
@@ -10758,7 +10706,7 @@
           <w:color w:val="000000"/>
           <w:lang w:val="en-GB"/>
         </w:rPr>
-        <w:t>(45)</w:t>
+        <w:t>(44)</w:t>
       </w:r>
       <w:r>
         <w:rPr>
@@ -10858,7 +10806,7 @@
         <w:rPr>
           <w:color w:val="000000"/>
         </w:rPr>
-        <w:instrText xml:space="preserve"> ADDIN ZOTERO_ITEM CSL_CITATION {"citationID":"a22ebrhpslu","properties":{"formattedCitation":"{\\i{}(5, 37, 46)}","plainCitation":"(5, 37, 46)","noteIndex":0},"citationItems":[{"id":413,"uris":["http://zotero.org/users/9551388/items/X27EMPDM"],"itemData":{"id":413,"type":"article-journal","container-title":"PLOS Computational Biology","DOI":"10.1371/journal.pcbi.1006697","ISSN":"1553-7358","issue":"8","journalAbbreviation":"PLoS Comput Biol","language":"en","page":"e1006697","source":"DOI.org (Crossref)","title":"Tracking Pseudomonas aeruginosa transmissions due to environmental contamination after discharge in ICUs using mathematical models","volume":"15","author":[{"family":"Pham","given":"Thi Mui"},{"family":"Kretzschmar","given":"Mirjam"},{"family":"Bertrand","given":"Xavier"},{"family":"Bootsma","given":"Martin"},{"literal":"on behalf of COMBACTE-MAGNET Consortium"}],"editor":[{"family":"Kouyos","given":"Roger Dimitri"}],"issued":{"date-parts":[["2019",8,28]]}}},{"id":419,"uris":["http://zotero.org/users/9551388/items/IBS24KE4"],"itemData":{"id":419,"type":"article-journal","container-title":"Critical Care Medicine","DOI":"10.1097/00003246-200210000-00008","ISSN":"0090-3493","issue":"10","journalAbbreviation":"Critical Care Medicine","language":"en","page":"2222-2228","source":"DOI.org (Crossref)","title":"Analysis of transmission pathways of Pseudomonas aeruginosa between patients and tap water outlets*:","title-short":"Analysis of transmission pathways of Pseudomonas aeruginosa between patients and tap water outlets*","volume":"30","author":[{"family":"Reuter","given":"Stefan"},{"family":"Sigge","given":"Anja"},{"family":"Wiedeck","given":"Heidemarie"},{"family":"Trautmann","given":"Matthias"}],"issued":{"date-parts":[["2002",10]]}}},{"id":421,"uris":["http://zotero.org/users/9551388/items/JSJM8RPY"],"itemData":{"id":421,"type":"article-journal","abstract":"Pseudomonas aeruginosa\n                \n              \n              is a Gram-negative opportunistic pathogen and a model bacterium for studying virulence and bacterial social traits. While it can be isolated in low numbers from a wide variety of environments including soil and water, it can readily be found in almost any human/animal-impacted environment. It is a major cause of illness and death in humans with immunosuppressive and chronic conditions, and infections in these patients are difficult to treat due to a number of antibiotic resistance mechanisms and the organism’s propensity to form multicellular biofilms.","container-title":"Microbiology","DOI":"10.1099/mic.0.000860","ISSN":"1350-0872, 1465-2080","issue":"1","language":"en","page":"30-33","source":"DOI.org (Crossref)","title":"Microbe Profile: Pseudomonas aeruginosa: opportunistic pathogen and lab rat: This article is part of the Microbe Profiles collection.","title-short":"Microbe Profile","volume":"166","author":[{"family":"Diggle","given":"Stephen P."},{"family":"Whiteley","given":"Marvin"}],"issued":{"date-parts":[["2020",1,1]]}}}],"schema":"https://github.com/citation-style-language/schema/raw/master/csl-citation.json"} </w:instrText>
+        <w:instrText xml:space="preserve"> ADDIN ZOTERO_ITEM CSL_CITATION {"citationID":"a22ebrhpslu","properties":{"formattedCitation":"{\\i{}(4, 35, 45)}","plainCitation":"(4, 35, 45)","noteIndex":0},"citationItems":[{"id":413,"uris":["http://zotero.org/users/9551388/items/X27EMPDM"],"itemData":{"id":413,"type":"article-journal","container-title":"PLOS Computational Biology","DOI":"10.1371/journal.pcbi.1006697","ISSN":"1553-7358","issue":"8","journalAbbreviation":"PLoS Comput Biol","language":"en","page":"e1006697","source":"DOI.org (Crossref)","title":"Tracking Pseudomonas aeruginosa transmissions due to environmental contamination after discharge in ICUs using mathematical models","volume":"15","author":[{"family":"Pham","given":"Thi Mui"},{"family":"Kretzschmar","given":"Mirjam"},{"family":"Bertrand","given":"Xavier"},{"family":"Bootsma","given":"Martin"},{"literal":"on behalf of COMBACTE-MAGNET Consortium"}],"editor":[{"family":"Kouyos","given":"Roger Dimitri"}],"issued":{"date-parts":[["2019",8,28]]}}},{"id":419,"uris":["http://zotero.org/users/9551388/items/IBS24KE4"],"itemData":{"id":419,"type":"article-journal","container-title":"Critical Care Medicine","DOI":"10.1097/00003246-200210000-00008","ISSN":"0090-3493","issue":"10","journalAbbreviation":"Critical Care Medicine","language":"en","page":"2222-2228","source":"DOI.org (Crossref)","title":"Analysis of transmission pathways of Pseudomonas aeruginosa between patients and tap water outlets*:","title-short":"Analysis of transmission pathways of Pseudomonas aeruginosa between patients and tap water outlets*","volume":"30","author":[{"family":"Reuter","given":"Stefan"},{"family":"Sigge","given":"Anja"},{"family":"Wiedeck","given":"Heidemarie"},{"family":"Trautmann","given":"Matthias"}],"issued":{"date-parts":[["2002",10]]}}},{"id":421,"uris":["http://zotero.org/users/9551388/items/JSJM8RPY"],"itemData":{"id":421,"type":"article-journal","abstract":"Pseudomonas aeruginosa\n                \n              \n              is a Gram-negative opportunistic pathogen and a model bacterium for studying virulence and bacterial social traits. While it can be isolated in low numbers from a wide variety of environments including soil and water, it can readily be found in almost any human/animal-impacted environment. It is a major cause of illness and death in humans with immunosuppressive and chronic conditions, and infections in these patients are difficult to treat due to a number of antibiotic resistance mechanisms and the organism’s propensity to form multicellular biofilms.","container-title":"Microbiology","DOI":"10.1099/mic.0.000860","ISSN":"1350-0872, 1465-2080","issue":"1","language":"en","page":"30-33","source":"DOI.org (Crossref)","title":"Microbe Profile: Pseudomonas aeruginosa: opportunistic pathogen and lab rat: This article is part of the Microbe Profiles collection.","title-short":"Microbe Profile","volume":"166","author":[{"family":"Diggle","given":"Stephen P."},{"family":"Whiteley","given":"Marvin"}],"issued":{"date-parts":[["2020",1,1]]}}}],"schema":"https://github.com/citation-style-language/schema/raw/master/csl-citation.json"} </w:instrText>
       </w:r>
       <w:r>
         <w:rPr>
@@ -10873,7 +10821,7 @@
           <w:color w:val="000000"/>
           <w:lang w:val="en-GB"/>
         </w:rPr>
-        <w:t>(5, 37, 46)</w:t>
+        <w:t>(4, 35, 45)</w:t>
       </w:r>
       <w:r>
         <w:rPr>
@@ -10945,7 +10893,7 @@
         <w:rPr>
           <w:color w:val="000000"/>
         </w:rPr>
-        <w:instrText xml:space="preserve"> ADDIN ZOTERO_ITEM CSL_CITATION {"citationID":"ak9a9fhas5","properties":{"formattedCitation":"{\\i{}(47)}","plainCitation":"(47)","noteIndex":0},"citationItems":[{"id":1166,"uris":["http://zotero.org/users/9551388/items/CMR9XXP5"],"itemData":{"id":1166,"type":"article-journal","abstract":"Background: Pseudomonas aeruginosa is an opportunistic pathogen with a particular propensity to cause disease in the immunocompromised. Water systems have been reported to contribute to P. aeruginosa transmission in healthcare settings. Aim: To systematically assess the evidence that healthcare water systems are associated with P. aeruginosa infection; to review aspects of design that can increase their potential to act as a reservoir; and to compare the efﬁcacy of strategies for eradicating contamination and preventing infection.\nMethods: A rapid review methodology with a three-step search strategy was used to identify published studies. Scientiﬁc advisors were used to identify unpublished studies. Findings: Twenty-ﬁve relevant studies were included. There was plausible evidence of transmission of P. aeruginosa from water systems to patients and vice versa, although no direct evidence to explain the exact mode of transfer. Two studies provided plausible evidence for effective interventions: point-of-use ﬁlters and increasing chlorine disinfection. Non-touch taps and aspects of water system design were identiﬁed as probable risk factors for P. aeruginosa bioﬁlm formation and subsequent transmission to patients. Poor hand hygiene or compliance with contact precautions were identiﬁed as potential contributory factors; plausible evidence to conﬁrm this was not available.\nConclusions: Water systems can act as a source of P. aeruginosa infection in healthcare settings, although the route of transmission is unclear. Contamination appears to be conﬁned to the distal ends of a water system and can persist for prolonged periods. Further studies are required to establish effective methods of preventing transmission and eradicating P. aeruginosa from plumbing systems.","container-title":"Journal of Hospital Infection","DOI":"10.1016/j.jhin.2013.09.010","ISSN":"01956701","issue":"1","journalAbbreviation":"Journal of Hospital Infection","language":"en","page":"7-15","source":"DOI.org (Crossref)","title":"Association between healthcare water systems and Pseudomonas aeruginosa infections: a rapid systematic review","title-short":"Association between healthcare water systems and Pseudomonas aeruginosa infections","volume":"86","author":[{"family":"Loveday","given":"H.P."},{"family":"Wilson","given":"J.A."},{"family":"Kerr","given":"K."},{"family":"Pitchers","given":"R."},{"family":"Walker","given":"J.T."},{"family":"Browne","given":"J."}],"issued":{"date-parts":[["2014",1]]}}}],"schema":"https://github.com/citation-style-language/schema/raw/master/csl-citation.json"} </w:instrText>
+        <w:instrText xml:space="preserve"> ADDIN ZOTERO_ITEM CSL_CITATION {"citationID":"ak9a9fhas5","properties":{"formattedCitation":"{\\i{}(46)}","plainCitation":"(46)","noteIndex":0},"citationItems":[{"id":1166,"uris":["http://zotero.org/users/9551388/items/CMR9XXP5"],"itemData":{"id":1166,"type":"article-journal","abstract":"Background: Pseudomonas aeruginosa is an opportunistic pathogen with a particular propensity to cause disease in the immunocompromised. Water systems have been reported to contribute to P. aeruginosa transmission in healthcare settings. Aim: To systematically assess the evidence that healthcare water systems are associated with P. aeruginosa infection; to review aspects of design that can increase their potential to act as a reservoir; and to compare the efﬁcacy of strategies for eradicating contamination and preventing infection.\nMethods: A rapid review methodology with a three-step search strategy was used to identify published studies. Scientiﬁc advisors were used to identify unpublished studies. Findings: Twenty-ﬁve relevant studies were included. There was plausible evidence of transmission of P. aeruginosa from water systems to patients and vice versa, although no direct evidence to explain the exact mode of transfer. Two studies provided plausible evidence for effective interventions: point-of-use ﬁlters and increasing chlorine disinfection. Non-touch taps and aspects of water system design were identiﬁed as probable risk factors for P. aeruginosa bioﬁlm formation and subsequent transmission to patients. Poor hand hygiene or compliance with contact precautions were identiﬁed as potential contributory factors; plausible evidence to conﬁrm this was not available.\nConclusions: Water systems can act as a source of P. aeruginosa infection in healthcare settings, although the route of transmission is unclear. Contamination appears to be conﬁned to the distal ends of a water system and can persist for prolonged periods. Further studies are required to establish effective methods of preventing transmission and eradicating P. aeruginosa from plumbing systems.","container-title":"Journal of Hospital Infection","DOI":"10.1016/j.jhin.2013.09.010","ISSN":"01956701","issue":"1","journalAbbreviation":"Journal of Hospital Infection","language":"en","page":"7-15","source":"DOI.org (Crossref)","title":"Association between healthcare water systems and Pseudomonas aeruginosa infections: a rapid systematic review","title-short":"Association between healthcare water systems and Pseudomonas aeruginosa infections","volume":"86","author":[{"family":"Loveday","given":"H.P."},{"family":"Wilson","given":"J.A."},{"family":"Kerr","given":"K."},{"family":"Pitchers","given":"R."},{"family":"Walker","given":"J.T."},{"family":"Browne","given":"J."}],"issued":{"date-parts":[["2014",1]]}}}],"schema":"https://github.com/citation-style-language/schema/raw/master/csl-citation.json"} </w:instrText>
       </w:r>
       <w:r>
         <w:rPr>
@@ -10960,7 +10908,7 @@
           <w:color w:val="000000"/>
           <w:lang w:val="en-GB"/>
         </w:rPr>
-        <w:t>(47)</w:t>
+        <w:t>(46)</w:t>
       </w:r>
       <w:r>
         <w:rPr>
@@ -10984,7 +10932,19 @@
         <w:rPr>
           <w:color w:val="000000"/>
         </w:rPr>
-        <w:t>nosocomial transmission attributing events to importation from the community, patient-to-patient, endogeneous and environmental transmission</w:t>
+        <w:t xml:space="preserve">nosocomial transmission attributing events to importation from the community, patient-to-patient, </w:t>
+      </w:r>
+      <w:r>
+        <w:rPr>
+          <w:color w:val="000000"/>
+        </w:rPr>
+        <w:t>endogenous</w:t>
+      </w:r>
+      <w:r>
+        <w:rPr>
+          <w:color w:val="000000"/>
+        </w:rPr>
+        <w:t xml:space="preserve"> and environmental transmission</w:t>
       </w:r>
       <w:r>
         <w:rPr>
@@ -11100,7 +11060,7 @@
         <w:rPr>
           <w:color w:val="000000"/>
         </w:rPr>
-        <w:instrText xml:space="preserve"> ADDIN ZOTERO_ITEM CSL_CITATION {"citationID":"amptqoct2v","properties":{"formattedCitation":"{\\i{}(5)}","plainCitation":"(5)","noteIndex":0},"citationItems":[{"id":413,"uris":["http://zotero.org/users/9551388/items/X27EMPDM"],"itemData":{"id":413,"type":"article-journal","container-title":"PLOS Computational Biology","DOI":"10.1371/journal.pcbi.1006697","ISSN":"1553-7358","issue":"8","journalAbbreviation":"PLoS Comput Biol","language":"en","page":"e1006697","source":"DOI.org (Crossref)","title":"Tracking Pseudomonas aeruginosa transmissions due to environmental contamination after discharge in ICUs using mathematical models","volume":"15","author":[{"family":"Pham","given":"Thi Mui"},{"family":"Kretzschmar","given":"Mirjam"},{"family":"Bertrand","given":"Xavier"},{"family":"Bootsma","given":"Martin"},{"literal":"on behalf of COMBACTE-MAGNET Consortium"}],"editor":[{"family":"Kouyos","given":"Roger Dimitri"}],"issued":{"date-parts":[["2019",8,28]]}}}],"schema":"https://github.com/citation-style-language/schema/raw/master/csl-citation.json"} </w:instrText>
+        <w:instrText xml:space="preserve"> ADDIN ZOTERO_ITEM CSL_CITATION {"citationID":"amptqoct2v","properties":{"formattedCitation":"{\\i{}(4)}","plainCitation":"(4)","noteIndex":0},"citationItems":[{"id":413,"uris":["http://zotero.org/users/9551388/items/X27EMPDM"],"itemData":{"id":413,"type":"article-journal","container-title":"PLOS Computational Biology","DOI":"10.1371/journal.pcbi.1006697","ISSN":"1553-7358","issue":"8","journalAbbreviation":"PLoS Comput Biol","language":"en","page":"e1006697","source":"DOI.org (Crossref)","title":"Tracking Pseudomonas aeruginosa transmissions due to environmental contamination after discharge in ICUs using mathematical models","volume":"15","author":[{"family":"Pham","given":"Thi Mui"},{"family":"Kretzschmar","given":"Mirjam"},{"family":"Bertrand","given":"Xavier"},{"family":"Bootsma","given":"Martin"},{"literal":"on behalf of COMBACTE-MAGNET Consortium"}],"editor":[{"family":"Kouyos","given":"Roger Dimitri"}],"issued":{"date-parts":[["2019",8,28]]}}}],"schema":"https://github.com/citation-style-language/schema/raw/master/csl-citation.json"} </w:instrText>
       </w:r>
       <w:r>
         <w:rPr>
@@ -11115,7 +11075,7 @@
           <w:color w:val="000000"/>
           <w:lang w:val="en-GB"/>
         </w:rPr>
-        <w:t>(5)</w:t>
+        <w:t>(4)</w:t>
       </w:r>
       <w:r>
         <w:rPr>
@@ -11212,12 +11172,6 @@
           <w:color w:val="000000"/>
         </w:rPr>
         <w:t>nosocomial transmission rate.</w:t>
-      </w:r>
-      <w:r>
-        <w:rPr>
-          <w:color w:val="000000"/>
-        </w:rPr>
-        <w:t xml:space="preserve"> </w:t>
       </w:r>
       <w:r>
         <w:rPr>
@@ -11327,7 +11281,14 @@
         <w:rPr>
           <w:color w:val="000000"/>
         </w:rPr>
-        <w:t xml:space="preserve"> and thought to be principally caused by skin commensals (most </w:t>
+        <w:t xml:space="preserve"> and thought to be </w:t>
+      </w:r>
+      <w:r>
+        <w:rPr>
+          <w:color w:val="000000"/>
+        </w:rPr>
+        <w:lastRenderedPageBreak/>
+        <w:t xml:space="preserve">principally caused by skin commensals (most </w:t>
       </w:r>
       <w:r>
         <w:rPr>
@@ -11371,7 +11332,7 @@
         <w:rPr>
           <w:color w:val="000000"/>
         </w:rPr>
-        <w:instrText xml:space="preserve"> ADDIN ZOTERO_ITEM CSL_CITATION {"citationID":"akvj032scm","properties":{"formattedCitation":"{\\i{}(31, 48)}","plainCitation":"(31, 48)","noteIndex":0},"citationItems":[{"id":830,"uris":["http://zotero.org/users/9551388/items/C3E6VDQE"],"itemData":{"id":830,"type":"article-journal","container-title":"APPL. MICROBIOL.","language":"en","source":"Zotero","title":"Distribution and Persistence of Staphylococcus and Micrococcus Species and Other Aerobic Bacteria on Human Skin'","volume":"30","author":[{"family":"Kloos","given":"Wesley E"},{"family":"Musselwhite","given":"Margaret S"}],"issued":{"date-parts":[["1975"]]}}},{"id":502,"uris":["http://zotero.org/users/9551388/items/YPQZIP9H"],"itemData":{"id":502,"type":"article-journal","container-title":"Nature Reviews Microbiology","DOI":"10.1038/nrmicro2182","ISSN":"1740-1526, 1740-1534","issue":"8","journalAbbreviation":"Nat Rev Microbiol","language":"en","page":"555-567","source":"DOI.org (Crossref)","title":"Staphylococcus epidermidis — the 'accidental' pathogen","volume":"7","author":[{"family":"Otto","given":"Michael"}],"issued":{"date-parts":[["2009",8]]}}}],"schema":"https://github.com/citation-style-language/schema/raw/master/csl-citation.json"} </w:instrText>
+        <w:instrText xml:space="preserve"> ADDIN ZOTERO_ITEM CSL_CITATION {"citationID":"akvj032scm","properties":{"formattedCitation":"{\\i{}(29, 47)}","plainCitation":"(29, 47)","noteIndex":0},"citationItems":[{"id":830,"uris":["http://zotero.org/users/9551388/items/C3E6VDQE"],"itemData":{"id":830,"type":"article-journal","container-title":"APPL. MICROBIOL.","language":"en","source":"Zotero","title":"Distribution and Persistence of Staphylococcus and Micrococcus Species and Other Aerobic Bacteria on Human Skin'","volume":"30","author":[{"family":"Kloos","given":"Wesley E"},{"family":"Musselwhite","given":"Margaret S"}],"issued":{"date-parts":[["1975"]]}}},{"id":502,"uris":["http://zotero.org/users/9551388/items/YPQZIP9H"],"itemData":{"id":502,"type":"article-journal","container-title":"Nature Reviews Microbiology","DOI":"10.1038/nrmicro2182","ISSN":"1740-1526, 1740-1534","issue":"8","journalAbbreviation":"Nat Rev Microbiol","language":"en","page":"555-567","source":"DOI.org (Crossref)","title":"Staphylococcus epidermidis — the 'accidental' pathogen","volume":"7","author":[{"family":"Otto","given":"Michael"}],"issued":{"date-parts":[["2009",8]]}}}],"schema":"https://github.com/citation-style-language/schema/raw/master/csl-citation.json"} </w:instrText>
       </w:r>
       <w:r>
         <w:rPr>
@@ -11386,7 +11347,7 @@
           <w:color w:val="000000"/>
           <w:lang w:val="en-GB"/>
         </w:rPr>
-        <w:t>(31, 48)</w:t>
+        <w:t>(29, 47)</w:t>
       </w:r>
       <w:r>
         <w:rPr>
@@ -11428,7 +11389,7 @@
         <w:rPr>
           <w:color w:val="000000"/>
         </w:rPr>
-        <w:instrText xml:space="preserve"> ADDIN ZOTERO_ITEM CSL_CITATION {"citationID":"a15hmgbconn","properties":{"formattedCitation":"{\\i{}(31)}","plainCitation":"(31)","noteIndex":0},"citationItems":[{"id":502,"uris":["http://zotero.org/users/9551388/items/YPQZIP9H"],"itemData":{"id":502,"type":"article-journal","container-title":"Nature Reviews Microbiology","DOI":"10.1038/nrmicro2182","ISSN":"1740-1526, 1740-1534","issue":"8","journalAbbreviation":"Nat Rev Microbiol","language":"en","page":"555-567","source":"DOI.org (Crossref)","title":"Staphylococcus epidermidis — the 'accidental' pathogen","volume":"7","author":[{"family":"Otto","given":"Michael"}],"issued":{"date-parts":[["2009",8]]}}}],"schema":"https://github.com/citation-style-language/schema/raw/master/csl-citation.json"} </w:instrText>
+        <w:instrText xml:space="preserve"> ADDIN ZOTERO_ITEM CSL_CITATION {"citationID":"a15hmgbconn","properties":{"formattedCitation":"{\\i{}(29)}","plainCitation":"(29)","noteIndex":0},"citationItems":[{"id":502,"uris":["http://zotero.org/users/9551388/items/YPQZIP9H"],"itemData":{"id":502,"type":"article-journal","container-title":"Nature Reviews Microbiology","DOI":"10.1038/nrmicro2182","ISSN":"1740-1526, 1740-1534","issue":"8","journalAbbreviation":"Nat Rev Microbiol","language":"en","page":"555-567","source":"DOI.org (Crossref)","title":"Staphylococcus epidermidis — the 'accidental' pathogen","volume":"7","author":[{"family":"Otto","given":"Michael"}],"issued":{"date-parts":[["2009",8]]}}}],"schema":"https://github.com/citation-style-language/schema/raw/master/csl-citation.json"} </w:instrText>
       </w:r>
       <w:r>
         <w:rPr>
@@ -11443,7 +11404,7 @@
           <w:color w:val="000000"/>
           <w:lang w:val="en-GB"/>
         </w:rPr>
-        <w:t>(31)</w:t>
+        <w:t>(29)</w:t>
       </w:r>
       <w:r>
         <w:rPr>
@@ -11467,14 +11428,7 @@
         <w:rPr>
           <w:color w:val="000000"/>
         </w:rPr>
-        <w:t xml:space="preserve"> higher </w:t>
-      </w:r>
-      <w:r>
-        <w:rPr>
-          <w:color w:val="000000"/>
-        </w:rPr>
-        <w:lastRenderedPageBreak/>
-        <w:t xml:space="preserve">nosocomial transmission for </w:t>
+        <w:t xml:space="preserve"> higher nosocomial transmission for </w:t>
       </w:r>
       <w:r>
         <w:rPr>
@@ -11584,7 +11538,7 @@
         <w:rPr>
           <w:color w:val="000000"/>
         </w:rPr>
-        <w:instrText xml:space="preserve"> ADDIN ZOTERO_ITEM CSL_CITATION {"citationID":"a2cajdt6b3t","properties":{"formattedCitation":"{\\i{}(10, 31)}","plainCitation":"(10, 31)","noteIndex":0},"citationItems":[{"id":502,"uris":["http://zotero.org/users/9551388/items/YPQZIP9H"],"itemData":{"id":502,"type":"article-journal","container-title":"Nature Reviews Microbiology","DOI":"10.1038/nrmicro2182","ISSN":"1740-1526, 1740-1534","issue":"8","journalAbbreviation":"Nat Rev Microbiol","language":"en","page":"555-567","source":"DOI.org (Crossref)","title":"Staphylococcus epidermidis — the 'accidental' pathogen","volume":"7","author":[{"family":"Otto","given":"Michael"}],"issued":{"date-parts":[["2009",8]]}}},{"id":1149,"uris":["http://zotero.org/users/9551388/items/JTRJLQQL"],"itemData":{"id":1149,"type":"article-journal","abstract":"Despite progress in our understanding of infectious disease biology and prevention, the conditions that select for the establishment and maintenance of microbial virulence remain enigmatic. To address this aspect of pathogen biology, we focus on two members of the Staphylococcus genus — Staphylococcus aureus and Staphylococcus epidermidis — and consider why S. aureus has evolved to become more virulent than S. epidermidis. Several hypotheses to explain this phenomenon are discussed and a mathematical model is used to argue that a complex transmission pathway is the key factor in explaining the evolution and maintenance of virulence in S. aureus. In the case of S. epidermidis, where skin contact affords easier transmission between hosts, high levels of virulence do not offer an advantage to this pathogen.","container-title":"Nature Reviews Microbiology","DOI":"10.1038/nrmicro1551","ISSN":"1740-1526, 1740-1534","issue":"12","journalAbbreviation":"Nat Rev Microbiol","language":"en","page":"953-958","source":"DOI.org (Crossref)","title":"The evolution and maintenance of virulence in Staphylococcus aureus: a role for host-to-host transmission?","title-short":"The evolution and maintenance of virulence in Staphylococcus aureus","volume":"4","author":[{"family":"Massey","given":"Ruth C."},{"family":"Horsburgh","given":"Malcolm J."},{"family":"Lina","given":"Gerard"},{"family":"Höök","given":"Magnus"},{"family":"Recker","given":"Mario"}],"issued":{"date-parts":[["2006",12]]}}}],"schema":"https://github.com/citation-style-language/schema/raw/master/csl-citation.json"} </w:instrText>
+        <w:instrText xml:space="preserve"> ADDIN ZOTERO_ITEM CSL_CITATION {"citationID":"a2cajdt6b3t","properties":{"formattedCitation":"{\\i{}(8, 29)}","plainCitation":"(8, 29)","noteIndex":0},"citationItems":[{"id":502,"uris":["http://zotero.org/users/9551388/items/YPQZIP9H"],"itemData":{"id":502,"type":"article-journal","container-title":"Nature Reviews Microbiology","DOI":"10.1038/nrmicro2182","ISSN":"1740-1526, 1740-1534","issue":"8","journalAbbreviation":"Nat Rev Microbiol","language":"en","page":"555-567","source":"DOI.org (Crossref)","title":"Staphylococcus epidermidis — the 'accidental' pathogen","volume":"7","author":[{"family":"Otto","given":"Michael"}],"issued":{"date-parts":[["2009",8]]}}},{"id":1149,"uris":["http://zotero.org/users/9551388/items/JTRJLQQL"],"itemData":{"id":1149,"type":"article-journal","abstract":"Despite progress in our understanding of infectious disease biology and prevention, the conditions that select for the establishment and maintenance of microbial virulence remain enigmatic. To address this aspect of pathogen biology, we focus on two members of the Staphylococcus genus — Staphylococcus aureus and Staphylococcus epidermidis — and consider why S. aureus has evolved to become more virulent than S. epidermidis. Several hypotheses to explain this phenomenon are discussed and a mathematical model is used to argue that a complex transmission pathway is the key factor in explaining the evolution and maintenance of virulence in S. aureus. In the case of S. epidermidis, where skin contact affords easier transmission between hosts, high levels of virulence do not offer an advantage to this pathogen.","container-title":"Nature Reviews Microbiology","DOI":"10.1038/nrmicro1551","ISSN":"1740-1526, 1740-1534","issue":"12","journalAbbreviation":"Nat Rev Microbiol","language":"en","page":"953-958","source":"DOI.org (Crossref)","title":"The evolution and maintenance of virulence in Staphylococcus aureus: a role for host-to-host transmission?","title-short":"The evolution and maintenance of virulence in Staphylococcus aureus","volume":"4","author":[{"family":"Massey","given":"Ruth C."},{"family":"Horsburgh","given":"Malcolm J."},{"family":"Lina","given":"Gerard"},{"family":"Höök","given":"Magnus"},{"family":"Recker","given":"Mario"}],"issued":{"date-parts":[["2006",12]]}}}],"schema":"https://github.com/citation-style-language/schema/raw/master/csl-citation.json"} </w:instrText>
       </w:r>
       <w:r>
         <w:rPr>
@@ -11599,7 +11553,7 @@
           <w:color w:val="000000"/>
           <w:lang w:val="en-GB"/>
         </w:rPr>
-        <w:t>(10, 31)</w:t>
+        <w:t>(8, 29)</w:t>
       </w:r>
       <w:r>
         <w:rPr>
@@ -11723,7 +11677,7 @@
         <w:rPr>
           <w:color w:val="000000"/>
         </w:rPr>
-        <w:instrText xml:space="preserve"> ADDIN ZOTERO_ITEM CSL_CITATION {"citationID":"a1gp0odi39d","properties":{"formattedCitation":"{\\i{}(31)}","plainCitation":"(31)","noteIndex":0},"citationItems":[{"id":502,"uris":["http://zotero.org/users/9551388/items/YPQZIP9H"],"itemData":{"id":502,"type":"article-journal","container-title":"Nature Reviews Microbiology","DOI":"10.1038/nrmicro2182","ISSN":"1740-1526, 1740-1534","issue":"8","journalAbbreviation":"Nat Rev Microbiol","language":"en","page":"555-567","source":"DOI.org (Crossref)","title":"Staphylococcus epidermidis — the 'accidental' pathogen","volume":"7","author":[{"family":"Otto","given":"Michael"}],"issued":{"date-parts":[["2009",8]]}}}],"schema":"https://github.com/citation-style-language/schema/raw/master/csl-citation.json"} </w:instrText>
+        <w:instrText xml:space="preserve"> ADDIN ZOTERO_ITEM CSL_CITATION {"citationID":"a1gp0odi39d","properties":{"formattedCitation":"{\\i{}(29)}","plainCitation":"(29)","noteIndex":0},"citationItems":[{"id":502,"uris":["http://zotero.org/users/9551388/items/YPQZIP9H"],"itemData":{"id":502,"type":"article-journal","container-title":"Nature Reviews Microbiology","DOI":"10.1038/nrmicro2182","ISSN":"1740-1526, 1740-1534","issue":"8","journalAbbreviation":"Nat Rev Microbiol","language":"en","page":"555-567","source":"DOI.org (Crossref)","title":"Staphylococcus epidermidis — the 'accidental' pathogen","volume":"7","author":[{"family":"Otto","given":"Michael"}],"issued":{"date-parts":[["2009",8]]}}}],"schema":"https://github.com/citation-style-language/schema/raw/master/csl-citation.json"} </w:instrText>
       </w:r>
       <w:r>
         <w:rPr>
@@ -11738,7 +11692,7 @@
           <w:color w:val="000000"/>
           <w:lang w:val="en-GB"/>
         </w:rPr>
-        <w:t>(31)</w:t>
+        <w:t>(29)</w:t>
       </w:r>
       <w:r>
         <w:rPr>
@@ -11862,7 +11816,7 @@
         <w:rPr>
           <w:color w:val="000000"/>
         </w:rPr>
-        <w:instrText xml:space="preserve"> ADDIN ZOTERO_ITEM CSL_CITATION {"citationID":"a2d6h3lsc5f","properties":{"formattedCitation":"{\\i{}(30, 49, 50)}","plainCitation":"(30, 49, 50)","noteIndex":0},"citationItems":[{"id":556,"uris":["http://zotero.org/users/9551388/items/REB23FD7"],"itemData":{"id":556,"type":"article-journal","abstract":"Background and Aim:\n              The predominant species of the\n              Enterococcus, Enterococcus faecalis\n              (\n              E. faecalis\n              ) and\n              Enterococcus faecium\n              (\n              E. faecium\n              ) cause great variety of infections. Therefore, the expansion of antimicrobial resistance in the\n              Enterococcus\n              is one of the most important global concerns. This study was conducted to investigate the prevalence of resistance to linezolid, tigecycline, and daptomycin among enterococcal strains isolated from human clinical specimens worldwide.\n            \n            \n              Methods:\n              Several databases including Web of Science, EMBASE, and Medline (\n              via\n              PubMed), were carefully searched and reviewed for original research articles available in databases and published between 2000 and 2020. A total of 114 studies worldwide that address\n              E. faecalis\n              and\n              E. faecium\n              resistance to linezolid, tigecycline, and daptomycin were analyzed by STATA software.\n            \n            \n              Results:\n              The overall prevalence of antibiotic-resistant\n              E. faecalis\n              and\n              E. faecium\n              was reported to be 0.9 and 0.6%, respectively.\n              E. faecalis\n              and\n              E. faecium\n              were more resistant to the linezolid (2.2%) and daptomycin (9%), respectively. The prevalence of tigecyline-resistant\n              E. facium\n              (1%) strains was higher than\n              E. faecalis\n              strains (0.3%). Accordingly, the prevalence of linezolid-resistant\n              E. faecalis\n              was higher in Asia (2.8%), while linezolid-resistant\n              E. faecium\n              was higher in the America (3.4%). Regarding tigecycline-resistance, a higher prevalence of\n              E. faecalis\n              (0.4%) and\n              E. faecium\n              (3.9%) was reported in Europe.\n            \n            \n              Conclusion:\n              In conclusion, this meta-analysis shows that there is an emerging resistance in\n              Enterococcus\n              strains. Despite the rising resistance of enterococci to antibiotics, our results demonstrate that tigecycline, daptomycin, and linezolid can still be used for the treatment of enterococcal infections worldwide.","container-title":"Frontiers in Medicine","DOI":"10.3389/fmed.2021.720647","ISSN":"2296-858X","journalAbbreviation":"Front. Med.","language":"en","page":"720647","source":"DOI.org (Crossref)","title":"The Global Prevalence of Daptomycin, Tigecycline, and Linezolid-Resistant Enterococcus faecalis and Enterococcus faecium Strains From Human Clinical Samples: A Systematic Review and Meta-Analysis","title-short":"The Global Prevalence of Daptomycin, Tigecycline, and Linezolid-Resistant Enterococcus faecalis and Enterococcus faecium Strains From Human Clinical Samples","volume":"8","author":[{"family":"Dadashi","given":"Masoud"},{"family":"Sharifian","given":"Parastoo"},{"family":"Bostanshirin","given":"Nazila"},{"family":"Hajikhani","given":"Bahareh"},{"family":"Bostanghadiri","given":"Narjess"},{"family":"Khosravi-Dehaghi","given":"Nafiseh"},{"family":"Belkum","given":"Alex","non-dropping-particle":"van"},{"family":"Darban-Sarokhalil","given":"Davood"}],"issued":{"date-parts":[["2021",9,10]]}}},{"id":1107,"uris":["http://zotero.org/users/9551388/items/HJP857PL"],"itemData":{"id":1107,"type":"article-journal","abstract":"The Gram-positive species Enterococcus faecium has long been thought of as a harmless commensal of the mammalian GI tract. In the last two decades, however, E. faecium has become an important cause of nosocomial bacteremias. These infections are often difficult to treat owing to the resistance of E. faecium to a large number of antibiotics. In this article, we review the recent transition of E. faecium from commensal to nosocomial pathogen. We focus on population biology-based studies, which suggest that several clonal populations of E. faecium are mostly responsible for causing infections. We also discuss the role of the accessory genome of E. faecium in contributing to the infectious phenotype and examine the role that surface proteins of E. faecium may have in colonization and infection.","container-title":"Future Microbiology","DOI":"10.2217/fmb.09.82","ISSN":"1746-0913, 1746-0921","issue":"9","journalAbbreviation":"Future Microbiology","language":"en","page":"1125-1135","source":"DOI.org (Crossref)","title":"Transition of &lt;i&gt;Enterococcus faecium&lt;/i&gt; from commensal organism to nosocomial pathogen","volume":"4","author":[{"family":"Willems","given":"Rob Jl"},{"family":"Van Schaik","given":"Willem"}],"issued":{"date-parts":[["2009",11]]}}},{"id":1105,"uris":["http://zotero.org/users/9551388/items/TUV9TQPB"],"itemData":{"id":1105,"type":"article-journal","abstract":"Early in its evolution, Enterococcus faecium acquired traits that allowed it to become a successful nosocomial pathogen. E. faecium inherent tenacity to build resistance to antibiotics and environmental stressors that allows the species to thrive in hospital environments. The continual wide use of antibiotics in medicine has been an important driver in the evolution of E. faecium becoming a highly proficient hospital pathogen. For successful prevention and reduction of nosocomial infections with vancomycin resistant E. faecium (VREfm), it is essential to focus on reducing VREfm carriage and spread. The aim of this review is to incorporate microbiological insights of E. faecium into practical infection control recommendations, to reduce the spread of hospital-acquired VREfm (carriage and infections). The spread of VREfm can be controlled by intensified cleaning procedures, antibiotic stewardship, rapid screening of VREfm carriage focused on high-risk populations, and identification of transmission routes through accurate detection and typing methods in outbreak situations. Further, for successful management of E. faecium, continual innovation in the fields of diagnostics, treatment, and eradication is necessary.","container-title":"Antimicrobial Resistance &amp; Infection Control","DOI":"10.1186/s13756-020-00770-1","ISSN":"2047-2994","issue":"1","journalAbbreviation":"Antimicrob Resist Infect Control","language":"en","page":"130","source":"DOI.org (Crossref)","title":"Enterococcus faecium: from microbiological insights to practical recommendations for infection control and diagnostics","title-short":"Enterococcus faecium","volume":"9","author":[{"family":"Zhou","given":"Xuewei"},{"family":"Willems","given":"Rob J. L."},{"family":"Friedrich","given":"Alexander W."},{"family":"Rossen","given":"John W. A."},{"family":"Bathoorn","given":"Erik"}],"issued":{"date-parts":[["2020",12]]}}}],"schema":"https://github.com/citation-style-language/schema/raw/master/csl-citation.json"} </w:instrText>
+        <w:instrText xml:space="preserve"> ADDIN ZOTERO_ITEM CSL_CITATION {"citationID":"a2d6h3lsc5f","properties":{"formattedCitation":"{\\i{}(28, 48, 49)}","plainCitation":"(28, 48, 49)","noteIndex":0},"citationItems":[{"id":556,"uris":["http://zotero.org/users/9551388/items/REB23FD7"],"itemData":{"id":556,"type":"article-journal","abstract":"Background and Aim:\n              The predominant species of the\n              Enterococcus, Enterococcus faecalis\n              (\n              E. faecalis\n              ) and\n              Enterococcus faecium\n              (\n              E. faecium\n              ) cause great variety of infections. Therefore, the expansion of antimicrobial resistance in the\n              Enterococcus\n              is one of the most important global concerns. This study was conducted to investigate the prevalence of resistance to linezolid, tigecycline, and daptomycin among enterococcal strains isolated from human clinical specimens worldwide.\n            \n            \n              Methods:\n              Several databases including Web of Science, EMBASE, and Medline (\n              via\n              PubMed), were carefully searched and reviewed for original research articles available in databases and published between 2000 and 2020. A total of 114 studies worldwide that address\n              E. faecalis\n              and\n              E. faecium\n              resistance to linezolid, tigecycline, and daptomycin were analyzed by STATA software.\n            \n            \n              Results:\n              The overall prevalence of antibiotic-resistant\n              E. faecalis\n              and\n              E. faecium\n              was reported to be 0.9 and 0.6%, respectively.\n              E. faecalis\n              and\n              E. faecium\n              were more resistant to the linezolid (2.2%) and daptomycin (9%), respectively. The prevalence of tigecyline-resistant\n              E. facium\n              (1%) strains was higher than\n              E. faecalis\n              strains (0.3%). Accordingly, the prevalence of linezolid-resistant\n              E. faecalis\n              was higher in Asia (2.8%), while linezolid-resistant\n              E. faecium\n              was higher in the America (3.4%). Regarding tigecycline-resistance, a higher prevalence of\n              E. faecalis\n              (0.4%) and\n              E. faecium\n              (3.9%) was reported in Europe.\n            \n            \n              Conclusion:\n              In conclusion, this meta-analysis shows that there is an emerging resistance in\n              Enterococcus\n              strains. Despite the rising resistance of enterococci to antibiotics, our results demonstrate that tigecycline, daptomycin, and linezolid can still be used for the treatment of enterococcal infections worldwide.","container-title":"Frontiers in Medicine","DOI":"10.3389/fmed.2021.720647","ISSN":"2296-858X","journalAbbreviation":"Front. Med.","language":"en","page":"720647","source":"DOI.org (Crossref)","title":"The Global Prevalence of Daptomycin, Tigecycline, and Linezolid-Resistant Enterococcus faecalis and Enterococcus faecium Strains From Human Clinical Samples: A Systematic Review and Meta-Analysis","title-short":"The Global Prevalence of Daptomycin, Tigecycline, and Linezolid-Resistant Enterococcus faecalis and Enterococcus faecium Strains From Human Clinical Samples","volume":"8","author":[{"family":"Dadashi","given":"Masoud"},{"family":"Sharifian","given":"Parastoo"},{"family":"Bostanshirin","given":"Nazila"},{"family":"Hajikhani","given":"Bahareh"},{"family":"Bostanghadiri","given":"Narjess"},{"family":"Khosravi-Dehaghi","given":"Nafiseh"},{"family":"Belkum","given":"Alex","non-dropping-particle":"van"},{"family":"Darban-Sarokhalil","given":"Davood"}],"issued":{"date-parts":[["2021",9,10]]}}},{"id":1107,"uris":["http://zotero.org/users/9551388/items/HJP857PL"],"itemData":{"id":1107,"type":"article-journal","abstract":"The Gram-positive species Enterococcus faecium has long been thought of as a harmless commensal of the mammalian GI tract. In the last two decades, however, E. faecium has become an important cause of nosocomial bacteremias. These infections are often difficult to treat owing to the resistance of E. faecium to a large number of antibiotics. In this article, we review the recent transition of E. faecium from commensal to nosocomial pathogen. We focus on population biology-based studies, which suggest that several clonal populations of E. faecium are mostly responsible for causing infections. We also discuss the role of the accessory genome of E. faecium in contributing to the infectious phenotype and examine the role that surface proteins of E. faecium may have in colonization and infection.","container-title":"Future Microbiology","DOI":"10.2217/fmb.09.82","ISSN":"1746-0913, 1746-0921","issue":"9","journalAbbreviation":"Future Microbiology","language":"en","page":"1125-1135","source":"DOI.org (Crossref)","title":"Transition of &lt;i&gt;Enterococcus faecium&lt;/i&gt; from commensal organism to nosocomial pathogen","volume":"4","author":[{"family":"Willems","given":"Rob Jl"},{"family":"Van Schaik","given":"Willem"}],"issued":{"date-parts":[["2009",11]]}}},{"id":1105,"uris":["http://zotero.org/users/9551388/items/TUV9TQPB"],"itemData":{"id":1105,"type":"article-journal","abstract":"Early in its evolution, Enterococcus faecium acquired traits that allowed it to become a successful nosocomial pathogen. E. faecium inherent tenacity to build resistance to antibiotics and environmental stressors that allows the species to thrive in hospital environments. The continual wide use of antibiotics in medicine has been an important driver in the evolution of E. faecium becoming a highly proficient hospital pathogen. For successful prevention and reduction of nosocomial infections with vancomycin resistant E. faecium (VREfm), it is essential to focus on reducing VREfm carriage and spread. The aim of this review is to incorporate microbiological insights of E. faecium into practical infection control recommendations, to reduce the spread of hospital-acquired VREfm (carriage and infections). The spread of VREfm can be controlled by intensified cleaning procedures, antibiotic stewardship, rapid screening of VREfm carriage focused on high-risk populations, and identification of transmission routes through accurate detection and typing methods in outbreak situations. Further, for successful management of E. faecium, continual innovation in the fields of diagnostics, treatment, and eradication is necessary.","container-title":"Antimicrobial Resistance &amp; Infection Control","DOI":"10.1186/s13756-020-00770-1","ISSN":"2047-2994","issue":"1","journalAbbreviation":"Antimicrob Resist Infect Control","language":"en","page":"130","source":"DOI.org (Crossref)","title":"Enterococcus faecium: from microbiological insights to practical recommendations for infection control and diagnostics","title-short":"Enterococcus faecium","volume":"9","author":[{"family":"Zhou","given":"Xuewei"},{"family":"Willems","given":"Rob J. L."},{"family":"Friedrich","given":"Alexander W."},{"family":"Rossen","given":"John W. A."},{"family":"Bathoorn","given":"Erik"}],"issued":{"date-parts":[["2020",12]]}}}],"schema":"https://github.com/citation-style-language/schema/raw/master/csl-citation.json"} </w:instrText>
       </w:r>
       <w:r>
         <w:rPr>
@@ -11877,7 +11831,7 @@
           <w:color w:val="000000"/>
           <w:lang w:val="en-GB"/>
         </w:rPr>
-        <w:t>(30, 49, 50)</w:t>
+        <w:t>(28, 48, 49)</w:t>
       </w:r>
       <w:r>
         <w:rPr>
@@ -12129,7 +12083,7 @@
         <w:rPr>
           <w:color w:val="000000"/>
         </w:rPr>
-        <w:instrText xml:space="preserve"> ADDIN ZOTERO_ITEM CSL_CITATION {"citationID":"a2eb5nack39","properties":{"formattedCitation":"{\\i{}(30)}","plainCitation":"(30)","noteIndex":0},"citationItems":[{"id":1107,"uris":["http://zotero.org/users/9551388/items/HJP857PL"],"itemData":{"id":1107,"type":"article-journal","abstract":"The Gram-positive species Enterococcus faecium has long been thought of as a harmless commensal of the mammalian GI tract. In the last two decades, however, E. faecium has become an important cause of nosocomial bacteremias. These infections are often difficult to treat owing to the resistance of E. faecium to a large number of antibiotics. In this article, we review the recent transition of E. faecium from commensal to nosocomial pathogen. We focus on population biology-based studies, which suggest that several clonal populations of E. faecium are mostly responsible for causing infections. We also discuss the role of the accessory genome of E. faecium in contributing to the infectious phenotype and examine the role that surface proteins of E. faecium may have in colonization and infection.","container-title":"Future Microbiology","DOI":"10.2217/fmb.09.82","ISSN":"1746-0913, 1746-0921","issue":"9","journalAbbreviation":"Future Microbiology","language":"en","page":"1125-1135","source":"DOI.org (Crossref)","title":"Transition of &lt;i&gt;Enterococcus faecium&lt;/i&gt; from commensal organism to nosocomial pathogen","volume":"4","author":[{"family":"Willems","given":"Rob Jl"},{"family":"Van Schaik","given":"Willem"}],"issued":{"date-parts":[["2009",11]]}}}],"schema":"https://github.com/citation-style-language/schema/raw/master/csl-citation.json"} </w:instrText>
+        <w:instrText xml:space="preserve"> ADDIN ZOTERO_ITEM CSL_CITATION {"citationID":"a2eb5nack39","properties":{"formattedCitation":"{\\i{}(28)}","plainCitation":"(28)","noteIndex":0},"citationItems":[{"id":1107,"uris":["http://zotero.org/users/9551388/items/HJP857PL"],"itemData":{"id":1107,"type":"article-journal","abstract":"The Gram-positive species Enterococcus faecium has long been thought of as a harmless commensal of the mammalian GI tract. In the last two decades, however, E. faecium has become an important cause of nosocomial bacteremias. These infections are often difficult to treat owing to the resistance of E. faecium to a large number of antibiotics. In this article, we review the recent transition of E. faecium from commensal to nosocomial pathogen. We focus on population biology-based studies, which suggest that several clonal populations of E. faecium are mostly responsible for causing infections. We also discuss the role of the accessory genome of E. faecium in contributing to the infectious phenotype and examine the role that surface proteins of E. faecium may have in colonization and infection.","container-title":"Future Microbiology","DOI":"10.2217/fmb.09.82","ISSN":"1746-0913, 1746-0921","issue":"9","journalAbbreviation":"Future Microbiology","language":"en","page":"1125-1135","source":"DOI.org (Crossref)","title":"Transition of &lt;i&gt;Enterococcus faecium&lt;/i&gt; from commensal organism to nosocomial pathogen","volume":"4","author":[{"family":"Willems","given":"Rob Jl"},{"family":"Van Schaik","given":"Willem"}],"issued":{"date-parts":[["2009",11]]}}}],"schema":"https://github.com/citation-style-language/schema/raw/master/csl-citation.json"} </w:instrText>
       </w:r>
       <w:r>
         <w:rPr>
@@ -12144,7 +12098,7 @@
           <w:color w:val="000000"/>
           <w:lang w:val="en-GB"/>
         </w:rPr>
-        <w:t>(30)</w:t>
+        <w:t>(28)</w:t>
       </w:r>
       <w:r>
         <w:rPr>
@@ -12917,7 +12871,19 @@
         <w:rPr>
           <w:color w:val="000000"/>
         </w:rPr>
-        <w:t xml:space="preserve">carriage data at population level </w:t>
+        <w:t xml:space="preserve">carriage data at </w:t>
+      </w:r>
+      <w:r>
+        <w:rPr>
+          <w:color w:val="000000"/>
+        </w:rPr>
+        <w:t xml:space="preserve">the </w:t>
+      </w:r>
+      <w:r>
+        <w:rPr>
+          <w:color w:val="000000"/>
+        </w:rPr>
+        <w:t xml:space="preserve">population level </w:t>
       </w:r>
       <w:r>
         <w:rPr>
@@ -12929,7 +12895,7 @@
         <w:rPr>
           <w:color w:val="000000"/>
         </w:rPr>
-        <w:instrText xml:space="preserve"> ADDIN ZOTERO_ITEM CSL_CITATION {"citationID":"a4q484ma2k","properties":{"formattedCitation":"{\\i{}(4, 6, 20)}","plainCitation":"(4, 6, 20)","noteIndex":0},"citationItems":[{"id":459,"uris":["http://zotero.org/users/9551388/items/AAMBXBLY"],"itemData":{"id":459,"type":"article-journal","container-title":"Nature Ecology &amp; Evolution","DOI":"10.1038/s41559-019-0801-x","ISSN":"2397-334X","issue":"3","journalAbbreviation":"Nat Ecol Evol","language":"en","page":"334-335","source":"DOI.org (Crossref)","title":"Co-colonisation and coexistence","volume":"3","author":[{"family":"Lehtinen","given":"Sonja"}],"issued":{"date-parts":[["2019",3]]}}},{"id":747,"uris":["http://zotero.org/users/9551388/items/YBLDRK39"],"itemData":{"id":747,"type":"article-journal","container-title":"Nature Ecology &amp; Evolution","DOI":"10.1038/s41559-018-0786-x","ISSN":"2397-334X","issue":"3","journalAbbreviation":"Nat Ecol Evol","language":"en","page":"440-449","source":"DOI.org (Crossref)","title":"Within-host dynamics shape antibiotic resistance in commensal bacteria","volume":"3","author":[{"family":"Davies","given":"Nicholas G."},{"family":"Flasche","given":"Stefan"},{"family":"Jit","given":"Mark"},{"family":"Atkins","given":"Katherine E."}],"issued":{"date-parts":[["2019",2,11]]}}},{"id":911,"uris":["http://zotero.org/users/9551388/items/AHEYRW7U"],"itemData":{"id":911,"type":"article-journal","abstract":"Antibiotic resistance, and in particular, multidrug resistance are public health concerns. Yet, there has been little theoretical work on the evolutionary dynamics of multidrug resistance (MDR). Here, we present a generic model of MDR inspired by two pervasive trends in resistance dynamics. The ﬁrst trend is the robust coexistence of antibiotic sensitivity and resistance in multiple bacterial species and for numerous antibiotics. The second is that resistance to diﬀerent antibiotics tends to be concentrated on the same strains, giving rise to high MDR frequencies. We argue that these two observations are linked: mechanisms that maintain coexistence also promote high MDR frequencies. This argument is based on the recognition that, in many of the most plausible models of coexistence, the coexistence-maintaining mechanism is fundamentally similar: either strain or host population structure stratiﬁes the pathogen population into sub-populations and introduces variation in the ﬁtness eﬀect of resistance between these sub-populations. We show that this model structure also gives rise to high MDR frequencies, because resistance against all antibiotics is concentrated in the sub-populations where the ﬁtness advantage gained from resistance is high. We test predictions from this model on two pneumococcal datasets and ﬁnd predicted trends are qualitatively consistent with those observed in data. This model provides a parsimonious explanation for the pervasiveness of high MDR frequencies and allows us to reconcile this trend with observed long-term stability in the prevalence of resistance.","language":"en","source":"Zotero","title":"Mechanisms that maintain coexistence of antibiotic sensitivity and resistance also promote high frequencies of multidrug resistance","author":[{"family":"Lehtinen","given":"Sonja"},{"family":"Blanquart","given":"Francois"},{"family":"Lipsitch","given":"Marc"},{"family":"Fraser","given":"Christophe"}]},"label":"page"}],"schema":"https://github.com/citation-style-language/schema/raw/master/csl-citation.json"} </w:instrText>
+        <w:instrText xml:space="preserve"> ADDIN ZOTERO_ITEM CSL_CITATION {"citationID":"a4q484ma2k","properties":{"formattedCitation":"{\\i{}(18, 41, 50)}","plainCitation":"(18, 41, 50)","noteIndex":0},"citationItems":[{"id":459,"uris":["http://zotero.org/users/9551388/items/AAMBXBLY"],"itemData":{"id":459,"type":"article-journal","container-title":"Nature Ecology &amp; Evolution","DOI":"10.1038/s41559-019-0801-x","ISSN":"2397-334X","issue":"3","journalAbbreviation":"Nat Ecol Evol","language":"en","page":"334-335","source":"DOI.org (Crossref)","title":"Co-colonisation and coexistence","volume":"3","author":[{"family":"Lehtinen","given":"Sonja"}],"issued":{"date-parts":[["2019",3]]}}},{"id":747,"uris":["http://zotero.org/users/9551388/items/YBLDRK39"],"itemData":{"id":747,"type":"article-journal","container-title":"Nature Ecology &amp; Evolution","DOI":"10.1038/s41559-018-0786-x","ISSN":"2397-334X","issue":"3","journalAbbreviation":"Nat Ecol Evol","language":"en","page":"440-449","source":"DOI.org (Crossref)","title":"Within-host dynamics shape antibiotic resistance in commensal bacteria","volume":"3","author":[{"family":"Davies","given":"Nicholas G."},{"family":"Flasche","given":"Stefan"},{"family":"Jit","given":"Mark"},{"family":"Atkins","given":"Katherine E."}],"issued":{"date-parts":[["2019",2,11]]}}},{"id":911,"uris":["http://zotero.org/users/9551388/items/AHEYRW7U"],"itemData":{"id":911,"type":"article-journal","abstract":"Antibiotic resistance, and in particular, multidrug resistance are public health concerns. Yet, there has been little theoretical work on the evolutionary dynamics of multidrug resistance (MDR). Here, we present a generic model of MDR inspired by two pervasive trends in resistance dynamics. The ﬁrst trend is the robust coexistence of antibiotic sensitivity and resistance in multiple bacterial species and for numerous antibiotics. The second is that resistance to diﬀerent antibiotics tends to be concentrated on the same strains, giving rise to high MDR frequencies. We argue that these two observations are linked: mechanisms that maintain coexistence also promote high MDR frequencies. This argument is based on the recognition that, in many of the most plausible models of coexistence, the coexistence-maintaining mechanism is fundamentally similar: either strain or host population structure stratiﬁes the pathogen population into sub-populations and introduces variation in the ﬁtness eﬀect of resistance between these sub-populations. We show that this model structure also gives rise to high MDR frequencies, because resistance against all antibiotics is concentrated in the sub-populations where the ﬁtness advantage gained from resistance is high. We test predictions from this model on two pneumococcal datasets and ﬁnd predicted trends are qualitatively consistent with those observed in data. This model provides a parsimonious explanation for the pervasiveness of high MDR frequencies and allows us to reconcile this trend with observed long-term stability in the prevalence of resistance.","language":"en","source":"Zotero","title":"Mechanisms that maintain coexistence of antibiotic sensitivity and resistance also promote high frequencies of multidrug resistance","author":[{"family":"Lehtinen","given":"Sonja"},{"family":"Blanquart","given":"Francois"},{"family":"Lipsitch","given":"Marc"},{"family":"Fraser","given":"Christophe"}]},"label":"page"}],"schema":"https://github.com/citation-style-language/schema/raw/master/csl-citation.json"} </w:instrText>
       </w:r>
       <w:r>
         <w:rPr>
@@ -12944,7 +12910,7 @@
           <w:color w:val="000000"/>
           <w:lang w:val="en-GB"/>
         </w:rPr>
-        <w:t>(4, 6, 20)</w:t>
+        <w:t>(18, 41, 50)</w:t>
       </w:r>
       <w:r>
         <w:rPr>
@@ -13076,7 +13042,7 @@
         <w:rPr>
           <w:color w:val="000000"/>
         </w:rPr>
-        <w:instrText xml:space="preserve"> ADDIN ZOTERO_ITEM CSL_CITATION {"citationID":"aoq52gvbjs","properties":{"formattedCitation":"{\\i{}(31, 51)}","plainCitation":"(31, 51)","noteIndex":0},"citationItems":[{"id":576,"uris":["http://zotero.org/users/9551388/items/EFD8N9V9"],"itemData":{"id":576,"type":"article-journal","abstract":"Background: Colonization of humans with Staphylococcus aureus is a critical prerequisite of subsequent clinical infection of the skin, blood, lung, heart and other deep tissues. S. aureus persistently or intermittently colonizes the nares of ,50% of healthy adults, whereas ,50% of the general population is rarely or never colonized by this pathogen. Because microbial consortia within the nasal cavity may be an important determinant of S. aureus colonization we determined the composition and dynamics of the nasal microbiota and correlated specific microorganisms with S. aureus colonization.\nMethodology/Principal Findings: Nasal specimens were collected longitudinally from five healthy adults and a crosssection of hospitalized patients (26 S. aureus carriers and 16 non-carriers). Culture-independent analysis of 16S rRNA sequences revealed that the nasal microbiota of healthy subjects consists primarily of members of the phylum Actinobacteria (e.g., Propionibacterium spp. and Corynebacterium spp.), with proportionally less representation of other phyla, including Firmicutes (e.g., Staphylococcus spp.) and Proteobacteria (e.g. Enterobacter spp). In contrast, inpatient nasal microbiotas were enriched in S. aureus or Staphylococcus epidermidis and diminished in several actinobacterial groups, most notably Propionibacterium acnes. Moreover, within the inpatient population S. aureus colonization was negatively correlated with the abundances of several microbial groups, including S. epidermidis (p = 0.004).\nConclusions/Significance: The nares environment is colonized by a temporally stable microbiota that is distinct from other regions of the integument. Negative association between S. aureus, S. epidermidis, and other groups suggests microbial competition during colonization of the nares, a finding that could be exploited to limit S. aureus colonization.","container-title":"PLoS ONE","DOI":"10.1371/journal.pone.0010598","ISSN":"1932-6203","issue":"5","journalAbbreviation":"PLoS ONE","language":"en","page":"e10598","source":"DOI.org (Crossref)","title":"The Human Nasal Microbiota and Staphylococcus aureus Carriage","volume":"5","author":[{"family":"Frank","given":"Daniel N."},{"family":"Feazel","given":"Leah M."},{"family":"Bessesen","given":"Mary T."},{"family":"Price","given":"Connie S."},{"family":"Janoff","given":"Edward N."},{"family":"Pace","given":"Norman R."}],"editor":[{"family":"Aziz","given":"Ramy K."}],"issued":{"date-parts":[["2010",5,17]]}}},{"id":502,"uris":["http://zotero.org/users/9551388/items/YPQZIP9H"],"itemData":{"id":502,"type":"article-journal","container-title":"Nature Reviews Microbiology","DOI":"10.1038/nrmicro2182","ISSN":"1740-1526, 1740-1534","issue":"8","journalAbbreviation":"Nat Rev Microbiol","language":"en","page":"555-567","source":"DOI.org (Crossref)","title":"Staphylococcus epidermidis — the 'accidental' pathogen","volume":"7","author":[{"family":"Otto","given":"Michael"}],"issued":{"date-parts":[["2009",8]]}}}],"schema":"https://github.com/citation-style-language/schema/raw/master/csl-citation.json"} </w:instrText>
+        <w:instrText xml:space="preserve"> ADDIN ZOTERO_ITEM CSL_CITATION {"citationID":"aoq52gvbjs","properties":{"formattedCitation":"{\\i{}(29, 51)}","plainCitation":"(29, 51)","noteIndex":0},"citationItems":[{"id":576,"uris":["http://zotero.org/users/9551388/items/EFD8N9V9"],"itemData":{"id":576,"type":"article-journal","abstract":"Background: Colonization of humans with Staphylococcus aureus is a critical prerequisite of subsequent clinical infection of the skin, blood, lung, heart and other deep tissues. S. aureus persistently or intermittently colonizes the nares of ,50% of healthy adults, whereas ,50% of the general population is rarely or never colonized by this pathogen. Because microbial consortia within the nasal cavity may be an important determinant of S. aureus colonization we determined the composition and dynamics of the nasal microbiota and correlated specific microorganisms with S. aureus colonization.\nMethodology/Principal Findings: Nasal specimens were collected longitudinally from five healthy adults and a crosssection of hospitalized patients (26 S. aureus carriers and 16 non-carriers). Culture-independent analysis of 16S rRNA sequences revealed that the nasal microbiota of healthy subjects consists primarily of members of the phylum Actinobacteria (e.g., Propionibacterium spp. and Corynebacterium spp.), with proportionally less representation of other phyla, including Firmicutes (e.g., Staphylococcus spp.) and Proteobacteria (e.g. Enterobacter spp). In contrast, inpatient nasal microbiotas were enriched in S. aureus or Staphylococcus epidermidis and diminished in several actinobacterial groups, most notably Propionibacterium acnes. Moreover, within the inpatient population S. aureus colonization was negatively correlated with the abundances of several microbial groups, including S. epidermidis (p = 0.004).\nConclusions/Significance: The nares environment is colonized by a temporally stable microbiota that is distinct from other regions of the integument. Negative association between S. aureus, S. epidermidis, and other groups suggests microbial competition during colonization of the nares, a finding that could be exploited to limit S. aureus colonization.","container-title":"PLoS ONE","DOI":"10.1371/journal.pone.0010598","ISSN":"1932-6203","issue":"5","journalAbbreviation":"PLoS ONE","language":"en","page":"e10598","source":"DOI.org (Crossref)","title":"The Human Nasal Microbiota and Staphylococcus aureus Carriage","volume":"5","author":[{"family":"Frank","given":"Daniel N."},{"family":"Feazel","given":"Leah M."},{"family":"Bessesen","given":"Mary T."},{"family":"Price","given":"Connie S."},{"family":"Janoff","given":"Edward N."},{"family":"Pace","given":"Norman R."}],"editor":[{"family":"Aziz","given":"Ramy K."}],"issued":{"date-parts":[["2010",5,17]]}}},{"id":502,"uris":["http://zotero.org/users/9551388/items/YPQZIP9H"],"itemData":{"id":502,"type":"article-journal","container-title":"Nature Reviews Microbiology","DOI":"10.1038/nrmicro2182","ISSN":"1740-1526, 1740-1534","issue":"8","journalAbbreviation":"Nat Rev Microbiol","language":"en","page":"555-567","source":"DOI.org (Crossref)","title":"Staphylococcus epidermidis — the 'accidental' pathogen","volume":"7","author":[{"family":"Otto","given":"Michael"}],"issued":{"date-parts":[["2009",8]]}}}],"schema":"https://github.com/citation-style-language/schema/raw/master/csl-citation.json"} </w:instrText>
       </w:r>
       <w:r>
         <w:rPr>
@@ -13091,7 +13057,7 @@
           <w:color w:val="000000"/>
           <w:lang w:val="en-GB"/>
         </w:rPr>
-        <w:t>(31, 51)</w:t>
+        <w:t>(29, 51)</w:t>
       </w:r>
       <w:r>
         <w:rPr>
@@ -13223,7 +13189,7 @@
         <w:rPr>
           <w:color w:val="000000"/>
         </w:rPr>
-        <w:instrText xml:space="preserve"> ADDIN ZOTERO_ITEM CSL_CITATION {"citationID":"au7mgcd1fq","properties":{"formattedCitation":"{\\i{}(9, 52)}","plainCitation":"(9, 52)","noteIndex":0},"citationItems":[{"id":1097,"uris":["http://zotero.org/users/9551388/items/Z5Y6RV6I"],"itemData":{"id":1097,"type":"article-journal","abstract":"Most bacteria exist and interact within polymicrobial communities. These interactions produce unique compounds, increase virulence and augment antibiotic resistance. One community associated with negative healthcare outcomes consists of Pseudomonas aeruginosa and Staphylococcus aureus. When co-­cultured, virulence factors secreted by P. aeruginosa reduce metabolism and growth in S. aureus. When grown in vitro, this allows P. aeruginosa to drive S. aureus toward extinction. However, when found in vivo, both species can co-e­ xist. Previous work has noted that this may be due to altered gene expression or mutations. However, little is known about how the growth environment could influence the co-e­ xistence of both species. Using a combination of mathematical modeling and experimentation, we show that changes to bacterial growth and metabolism caused by differences in the growth environment can determine the final population composition. We found that changing the carbon source in growth media affects the ratio of ATP to growth rate for both species, a metric we call absolute growth. We found that as a growth environment increases the absolute growth for one species, that species will increasingly dominate the co-c­ ulture. This is due to interactions between growth, metabolism, and metabolism-­altering virulence factors produced by P. aeruginosa. Finally, we show that the relationship between absolute growth and the final population composition can be perturbed by altering the spatial structure in the community. Our results demonstrate that differences in growth environment can account for conflicting observations regarding the co-­existence of these bacterial species in the literature, provides support for the intermediate disturbance hypothesis, and may offer a novel mechanism to manipulate polymicrobial populations.","container-title":"eLife","DOI":"10.7554/eLife.83664","ISSN":"2050-084X","language":"en","page":"e83664","source":"DOI.org (Crossref)","title":"Interactions between metabolism and growth can determine the co-existence of Staphylococcus aureus and Pseudomonas aeruginosa","volume":"12","author":[{"family":"Pajon","given":"Camryn"},{"family":"Fortoul","given":"Marla C"},{"family":"Diaz-Tang","given":"Gabriela"},{"family":"Marin Meneses","given":"Estefania"},{"family":"Kalifa","given":"Ariane R"},{"family":"Sevy","given":"Elinor"},{"family":"Mariah","given":"Taniya"},{"family":"Toscan","given":"Brandon"},{"family":"Marcelin","given":"Maili"},{"family":"Hernandez","given":"Daniella M"},{"family":"Marzouk","given":"Melissa M"},{"family":"Lopatkin","given":"Allison J"},{"family":"Eldakar","given":"Omar Tonsi"},{"family":"Smith","given":"Robert P"}],"issued":{"date-parts":[["2023",4,20]]}}},{"id":909,"uris":["http://zotero.org/users/9551388/items/92WNR89D"],"itemData":{"id":909,"type":"article-journal","abstract":"Methicillin-resistant Staphylococcus aureus (MRSA) is an important cause of morbidity and mortality in both hospitals and the community. Traditionally, MRSA was mainly hospital-associated (HA-MRSA), but in the past decade communityassociated strains (CA-MRSA) have spread widely. CA-MRSA strains seem to have significantly lower biological costs of resistance, and hence it has been speculated that they may replace HA-MRSA strains in the hospital. Such a replacement could potentially have major consequences for public health, as there are differences in the resistance spectra of the two strains as well as possible differences in their clinical effects. Here we assess the impact of competition between HA- and CAMRSA using epidemiological models which integrate realistic data on drug-usage frequencies, resistance profiles, contact, and age structures. By explicitly accounting for the differing antibiotic usage frequencies in the hospital and the community, we find that coexistence between the strains is a possible outcome, as selection favors CA-MRSA in the community, because of its lower cost of resistance, while it favors HA-MRSA in the hospital, because of its broader resistance spectrum. Incorporating realistic degrees of age- and treatment-structure into the model significantly increases the parameter ranges over which coexistence is possible. Thus, our results indicate that the large heterogeneities existing in human populations make coexistence between hospital- and community-associated strains of MRSA a likely outcome.","container-title":"PLoS Pathogens","DOI":"10.1371/journal.ppat.1003134","ISSN":"1553-7374","issue":"2","journalAbbreviation":"PLoS Pathog","language":"en","page":"e1003134","source":"DOI.org (Crossref)","title":"Hospital-Community Interactions Foster Coexistence between Methicillin-Resistant Strains of Staphylococcus aureus","volume":"9","author":[{"family":"Kouyos","given":"Roger"},{"family":"Klein","given":"Eili"},{"family":"Grenfell","given":"Bryan"}],"editor":[{"family":"Levin","given":"Bruce R."}],"issued":{"date-parts":[["2013",2,28]]}}}],"schema":"https://github.com/citation-style-language/schema/raw/master/csl-citation.json"} </w:instrText>
+        <w:instrText xml:space="preserve"> ADDIN ZOTERO_ITEM CSL_CITATION {"citationID":"au7mgcd1fq","properties":{"formattedCitation":"{\\i{}(7, 52)}","plainCitation":"(7, 52)","noteIndex":0},"citationItems":[{"id":1097,"uris":["http://zotero.org/users/9551388/items/Z5Y6RV6I"],"itemData":{"id":1097,"type":"article-journal","abstract":"Most bacteria exist and interact within polymicrobial communities. These interactions produce unique compounds, increase virulence and augment antibiotic resistance. One community associated with negative healthcare outcomes consists of Pseudomonas aeruginosa and Staphylococcus aureus. When co-­cultured, virulence factors secreted by P. aeruginosa reduce metabolism and growth in S. aureus. When grown in vitro, this allows P. aeruginosa to drive S. aureus toward extinction. However, when found in vivo, both species can co-e­ xist. Previous work has noted that this may be due to altered gene expression or mutations. However, little is known about how the growth environment could influence the co-e­ xistence of both species. Using a combination of mathematical modeling and experimentation, we show that changes to bacterial growth and metabolism caused by differences in the growth environment can determine the final population composition. We found that changing the carbon source in growth media affects the ratio of ATP to growth rate for both species, a metric we call absolute growth. We found that as a growth environment increases the absolute growth for one species, that species will increasingly dominate the co-c­ ulture. This is due to interactions between growth, metabolism, and metabolism-­altering virulence factors produced by P. aeruginosa. Finally, we show that the relationship between absolute growth and the final population composition can be perturbed by altering the spatial structure in the community. Our results demonstrate that differences in growth environment can account for conflicting observations regarding the co-­existence of these bacterial species in the literature, provides support for the intermediate disturbance hypothesis, and may offer a novel mechanism to manipulate polymicrobial populations.","container-title":"eLife","DOI":"10.7554/eLife.83664","ISSN":"2050-084X","language":"en","page":"e83664","source":"DOI.org (Crossref)","title":"Interactions between metabolism and growth can determine the co-existence of Staphylococcus aureus and Pseudomonas aeruginosa","volume":"12","author":[{"family":"Pajon","given":"Camryn"},{"family":"Fortoul","given":"Marla C"},{"family":"Diaz-Tang","given":"Gabriela"},{"family":"Marin Meneses","given":"Estefania"},{"family":"Kalifa","given":"Ariane R"},{"family":"Sevy","given":"Elinor"},{"family":"Mariah","given":"Taniya"},{"family":"Toscan","given":"Brandon"},{"family":"Marcelin","given":"Maili"},{"family":"Hernandez","given":"Daniella M"},{"family":"Marzouk","given":"Melissa M"},{"family":"Lopatkin","given":"Allison J"},{"family":"Eldakar","given":"Omar Tonsi"},{"family":"Smith","given":"Robert P"}],"issued":{"date-parts":[["2023",4,20]]}}},{"id":909,"uris":["http://zotero.org/users/9551388/items/92WNR89D"],"itemData":{"id":909,"type":"article-journal","abstract":"Methicillin-resistant Staphylococcus aureus (MRSA) is an important cause of morbidity and mortality in both hospitals and the community. Traditionally, MRSA was mainly hospital-associated (HA-MRSA), but in the past decade communityassociated strains (CA-MRSA) have spread widely. CA-MRSA strains seem to have significantly lower biological costs of resistance, and hence it has been speculated that they may replace HA-MRSA strains in the hospital. Such a replacement could potentially have major consequences for public health, as there are differences in the resistance spectra of the two strains as well as possible differences in their clinical effects. Here we assess the impact of competition between HA- and CAMRSA using epidemiological models which integrate realistic data on drug-usage frequencies, resistance profiles, contact, and age structures. By explicitly accounting for the differing antibiotic usage frequencies in the hospital and the community, we find that coexistence between the strains is a possible outcome, as selection favors CA-MRSA in the community, because of its lower cost of resistance, while it favors HA-MRSA in the hospital, because of its broader resistance spectrum. Incorporating realistic degrees of age- and treatment-structure into the model significantly increases the parameter ranges over which coexistence is possible. Thus, our results indicate that the large heterogeneities existing in human populations make coexistence between hospital- and community-associated strains of MRSA a likely outcome.","container-title":"PLoS Pathogens","DOI":"10.1371/journal.ppat.1003134","ISSN":"1553-7374","issue":"2","journalAbbreviation":"PLoS Pathog","language":"en","page":"e1003134","source":"DOI.org (Crossref)","title":"Hospital-Community Interactions Foster Coexistence between Methicillin-Resistant Strains of Staphylococcus aureus","volume":"9","author":[{"family":"Kouyos","given":"Roger"},{"family":"Klein","given":"Eili"},{"family":"Grenfell","given":"Bryan"}],"editor":[{"family":"Levin","given":"Bruce R."}],"issued":{"date-parts":[["2013",2,28]]}}}],"schema":"https://github.com/citation-style-language/schema/raw/master/csl-citation.json"} </w:instrText>
       </w:r>
       <w:r>
         <w:rPr>
@@ -13238,7 +13204,7 @@
           <w:color w:val="000000"/>
           <w:lang w:val="en-GB"/>
         </w:rPr>
-        <w:t>(9, 52)</w:t>
+        <w:t>(7, 52)</w:t>
       </w:r>
       <w:r>
         <w:rPr>
@@ -13540,6 +13506,7 @@
         <w:rPr>
           <w:color w:val="000000"/>
         </w:rPr>
+        <w:lastRenderedPageBreak/>
         <w:t>environmentally mediated transmission</w:t>
       </w:r>
       <w:r>
@@ -13570,7 +13537,6 @@
         <w:rPr>
           <w:color w:val="000000"/>
         </w:rPr>
-        <w:lastRenderedPageBreak/>
         <w:t>system</w:t>
       </w:r>
       <w:r>
@@ -13613,7 +13579,31 @@
         <w:rPr>
           <w:color w:val="000000"/>
         </w:rPr>
-        <w:t xml:space="preserve"> as well as heteregenoeus lenght of stay</w:t>
+        <w:t xml:space="preserve"> as well as </w:t>
+      </w:r>
+      <w:r>
+        <w:rPr>
+          <w:color w:val="000000"/>
+        </w:rPr>
+        <w:t>heterogeneous</w:t>
+      </w:r>
+      <w:r>
+        <w:rPr>
+          <w:color w:val="000000"/>
+        </w:rPr>
+        <w:t xml:space="preserve"> lenght</w:t>
+      </w:r>
+      <w:r>
+        <w:rPr>
+          <w:color w:val="000000"/>
+        </w:rPr>
+        <w:t>s</w:t>
+      </w:r>
+      <w:r>
+        <w:rPr>
+          <w:color w:val="000000"/>
+        </w:rPr>
+        <w:t xml:space="preserve"> of stay</w:t>
       </w:r>
       <w:r>
         <w:rPr>
@@ -14053,7 +14043,7 @@
           <w:bCs/>
           <w:color w:val="000000"/>
         </w:rPr>
-        <w:t xml:space="preserve">. </w:t>
+        <w:t>.</w:t>
       </w:r>
     </w:p>
     <w:p>
@@ -14211,7 +14201,7 @@
           <w:bCs/>
           <w:color w:val="000000"/>
         </w:rPr>
-        <w:t xml:space="preserve"> examined here </w:t>
+        <w:t xml:space="preserve"> examined here</w:t>
       </w:r>
       <w:r>
         <w:rPr>
@@ -15248,7 +15238,15 @@
           <w:bCs/>
           <w:color w:val="000000"/>
         </w:rPr>
-        <w:t xml:space="preserve"> to better quantify trade-offs between surveillance and diagnos</w:t>
+        <w:t xml:space="preserve"> to better quantify trade-</w:t>
+      </w:r>
+      <w:r>
+        <w:rPr>
+          <w:bCs/>
+          <w:color w:val="000000"/>
+        </w:rPr>
+        <w:lastRenderedPageBreak/>
+        <w:t>offs between surveillance and diagnos</w:t>
       </w:r>
       <w:r>
         <w:rPr>
@@ -15337,15 +15335,7 @@
           <w:bCs/>
           <w:color w:val="000000"/>
         </w:rPr>
-        <w:t xml:space="preserve"> </w:t>
-      </w:r>
-      <w:r>
-        <w:rPr>
-          <w:bCs/>
-          <w:color w:val="000000"/>
-        </w:rPr>
-        <w:lastRenderedPageBreak/>
-        <w:t xml:space="preserve">recognized as patients with </w:t>
+        <w:t xml:space="preserve"> recognized as patients with </w:t>
       </w:r>
       <w:r>
         <w:rPr>
@@ -16088,8 +16078,8 @@
       <w:r>
         <w:t xml:space="preserve">Data for this study derives from 3 hospitals of a </w:t>
       </w:r>
-      <w:commentRangeStart w:id="10"/>
-      <w:commentRangeStart w:id="11"/>
+      <w:commentRangeStart w:id="7"/>
+      <w:commentRangeStart w:id="8"/>
       <w:r>
         <w:rPr>
           <w:rFonts w:eastAsia="SimSun"/>
@@ -16100,19 +16090,19 @@
       <w:r>
         <w:t xml:space="preserve">hospital. </w:t>
       </w:r>
-      <w:commentRangeEnd w:id="10"/>
+      <w:commentRangeEnd w:id="7"/>
       <w:r>
         <w:rPr>
           <w:rStyle w:val="CommentReference"/>
         </w:rPr>
-        <w:commentReference w:id="10"/>
-      </w:r>
-      <w:commentRangeEnd w:id="11"/>
+        <w:commentReference w:id="7"/>
+      </w:r>
+      <w:commentRangeEnd w:id="8"/>
       <w:r>
         <w:rPr>
           <w:rStyle w:val="CommentReference"/>
         </w:rPr>
-        <w:commentReference w:id="11"/>
+        <w:commentReference w:id="8"/>
       </w:r>
       <w:r>
         <w:t>The hospitals contain 22</w:t>
@@ -16127,7 +16117,11 @@
         <w:t>clinical culture</w:t>
       </w:r>
       <w:r>
-        <w:t xml:space="preserve"> data were collected during the study period from February 1 2020 to February 28 2021. The hospitalization data include admission, discharge, and transfer of patients within the hospital system. The dates and wards in which each patient stayed during hospitalization were used to construct a time-evolving contact network. </w:t>
+        <w:t xml:space="preserve"> data were collected during the study period from February 1 2020 to February 28 2021. The hospitalization data include admission, discharge, and transfer of patients within the hospital system. The dates and wards in which each patient stayed during hospitalization were used to construct a time-</w:t>
+      </w:r>
+      <w:r>
+        <w:lastRenderedPageBreak/>
+        <w:t xml:space="preserve">evolving contact network. </w:t>
       </w:r>
       <w:r>
         <w:t>Clinical culture records</w:t>
@@ -16200,15 +16194,7 @@
           <w:i/>
           <w:iCs/>
         </w:rPr>
-        <w:t xml:space="preserve"> </w:t>
-      </w:r>
-      <w:r>
-        <w:rPr>
-          <w:i/>
-          <w:iCs/>
-        </w:rPr>
-        <w:lastRenderedPageBreak/>
-        <w:t>aeruginosa</w:t>
+        <w:t xml:space="preserve"> aeruginosa</w:t>
       </w:r>
       <w:r>
         <w:t xml:space="preserve">, methicillin-susceptible </w:t>
@@ -16487,7 +16473,7 @@
         <w:fldChar w:fldCharType="begin"/>
       </w:r>
       <w:r>
-        <w:instrText xml:space="preserve"> ADDIN ZOTERO_ITEM CSL_CITATION {"citationID":"a1694qqg151","properties":{"formattedCitation":"{\\i{}(12)}","plainCitation":"(12)","noteIndex":0},"citationItems":[{"id":135,"uris":["http://zotero.org/users/9551388/items/D85TW3FM"],"itemData":{"id":135,"type":"article-journal","abstract":"Methicillin-resistant Staphylococcus aureus (MRSA) is a continued threat to human health in both community and healthcare settings. In hospitals, control efforts would benefit from accurate estimation of asymptomatic colonization and infection importation rates from the community. However, developing such estimates remains challenging due to limited observation of colonization and complicated transmission dynamics within hospitals and the community. Here, we develop an inference framework that can estimate these key quantities by combining statistical filtering techniques, an agent-based model, and real-world patient-to-patient contact networks, and use this framework to infer nosocomial transmission and infection importation over an outbreak spanning 6 years in 66 Swedish hospitals. In particular, we identify a small number of patients with disproportionately high risk of colonization. In retrospective control experiments, interventions targeted to these individuals yield a substantial improvement over heuristic strategies informed by number of contacts, length of stay and contact tracing.\n          , \n            Antibiotic-resistant bacteria like the Methicillin-resistant Staphylococcus aureus (MRSA) can live in people for many years without making them sick. During this time, the bacteria can spread to others who come in contact with the MRSA-infected person. The number of people with stealth MRSA infections living in the community has been increasing. As a result, hospitals may not only be dealing with MRSA infections that originated onsite, but also cases imported from the community. That makes tracking and controlling MRSA infections in hospitals difficult.\n            Now, Pei et al. show that computer modeling can help identify the role MRSA infections from the community play in hospital outbreaks and test ways to control them. In the experiments, data from an MRSA outbreak that occurred at 66 Swedish hospitals over 6 years were analyzed using statistical methods and computer modeling. This helped to identify patients who were likely colonized with MRSA within the hospital and those who had acquired it in the community. Next, Pei et al. used computer modeling to test what would have happened if these high-risk individuals had received interventions to prevent them from spreading MRSA in the hospital. This showed that targeting individuals at high-risk of a MRSA infection could reduce the spread of MRSA in the hospital.\n            The computer models developed by Pei et al. may help researchers, clinicians and public health officials working to control the spread of antibiotic resistant bacteria. The model can improve our understanding of how antibiotic resistant bacteria spread in healthcare facilities and may enable the development of more effective strategies to control these pathogens. Infection-control strategies created with this system must first be tested in isolated, real-world settings to verify they work before they can be deployed broadly.","container-title":"eLife","DOI":"10.7554/eLife.40977","ISSN":"2050-084X","language":"en","page":"e40977","source":"DOI.org (Crossref)","title":"Inference and control of the nosocomial transmission of methicillin-resistant Staphylococcus aureus","volume":"7","author":[{"family":"Pei","given":"Sen"},{"family":"Morone","given":"Flaviano"},{"family":"Liljeros","given":"Fredrik"},{"family":"Makse","given":"Hernán"},{"family":"Shaman","given":"Jeffrey L"}],"issued":{"date-parts":[["2018",12,18]]}}}],"schema":"https://github.com/citation-style-language/schema/raw/master/csl-citation.json"} </w:instrText>
+        <w:instrText xml:space="preserve"> ADDIN ZOTERO_ITEM CSL_CITATION {"citationID":"a1694qqg151","properties":{"formattedCitation":"{\\i{}(10)}","plainCitation":"(10)","noteIndex":0},"citationItems":[{"id":135,"uris":["http://zotero.org/users/9551388/items/D85TW3FM"],"itemData":{"id":135,"type":"article-journal","abstract":"Methicillin-resistant Staphylococcus aureus (MRSA) is a continued threat to human health in both community and healthcare settings. In hospitals, control efforts would benefit from accurate estimation of asymptomatic colonization and infection importation rates from the community. However, developing such estimates remains challenging due to limited observation of colonization and complicated transmission dynamics within hospitals and the community. Here, we develop an inference framework that can estimate these key quantities by combining statistical filtering techniques, an agent-based model, and real-world patient-to-patient contact networks, and use this framework to infer nosocomial transmission and infection importation over an outbreak spanning 6 years in 66 Swedish hospitals. In particular, we identify a small number of patients with disproportionately high risk of colonization. In retrospective control experiments, interventions targeted to these individuals yield a substantial improvement over heuristic strategies informed by number of contacts, length of stay and contact tracing.\n          , \n            Antibiotic-resistant bacteria like the Methicillin-resistant Staphylococcus aureus (MRSA) can live in people for many years without making them sick. During this time, the bacteria can spread to others who come in contact with the MRSA-infected person. The number of people with stealth MRSA infections living in the community has been increasing. As a result, hospitals may not only be dealing with MRSA infections that originated onsite, but also cases imported from the community. That makes tracking and controlling MRSA infections in hospitals difficult.\n            Now, Pei et al. show that computer modeling can help identify the role MRSA infections from the community play in hospital outbreaks and test ways to control them. In the experiments, data from an MRSA outbreak that occurred at 66 Swedish hospitals over 6 years were analyzed using statistical methods and computer modeling. This helped to identify patients who were likely colonized with MRSA within the hospital and those who had acquired it in the community. Next, Pei et al. used computer modeling to test what would have happened if these high-risk individuals had received interventions to prevent them from spreading MRSA in the hospital. This showed that targeting individuals at high-risk of a MRSA infection could reduce the spread of MRSA in the hospital.\n            The computer models developed by Pei et al. may help researchers, clinicians and public health officials working to control the spread of antibiotic resistant bacteria. The model can improve our understanding of how antibiotic resistant bacteria spread in healthcare facilities and may enable the development of more effective strategies to control these pathogens. Infection-control strategies created with this system must first be tested in isolated, real-world settings to verify they work before they can be deployed broadly.","container-title":"eLife","DOI":"10.7554/eLife.40977","ISSN":"2050-084X","language":"en","page":"e40977","source":"DOI.org (Crossref)","title":"Inference and control of the nosocomial transmission of methicillin-resistant Staphylococcus aureus","volume":"7","author":[{"family":"Pei","given":"Sen"},{"family":"Morone","given":"Flaviano"},{"family":"Liljeros","given":"Fredrik"},{"family":"Makse","given":"Hernán"},{"family":"Shaman","given":"Jeffrey L"}],"issued":{"date-parts":[["2018",12,18]]}}}],"schema":"https://github.com/citation-style-language/schema/raw/master/csl-citation.json"} </w:instrText>
       </w:r>
       <w:r>
         <w:fldChar w:fldCharType="separate"/>
@@ -16498,7 +16484,7 @@
           <w:iCs/>
           <w:lang w:val="en-GB"/>
         </w:rPr>
-        <w:t>(12)</w:t>
+        <w:t>(10)</w:t>
       </w:r>
       <w:r>
         <w:fldChar w:fldCharType="end"/>
@@ -16724,7 +16710,7 @@
         <w:rPr>
           <w:highlight w:val="yellow"/>
         </w:rPr>
-        <w:instrText xml:space="preserve"> ADDIN ZOTERO_ITEM CSL_CITATION {"citationID":"PlyOR8l7","properties":{"formattedCitation":"{\\i{}(14)}","plainCitation":"(14)","noteIndex":0},"citationItems":[{"id":141,"uris":["http://zotero.org/users/9551388/items/PVAEXFVJ"],"itemData":{"id":141,"type":"article-journal","container-title":"Proceedings of the National Academy of Sciences","DOI":"10.1073/pnas.0401324101","ISSN":"0027-8424, 1091-6490","issue":"27","journalAbbreviation":"Proceedings of the National Academy of Sciences","language":"en","page":"10223-10228","source":"DOI.org (Crossref)","title":"Methicillin-resistant Staphylococcus aureus in hospitals and the community: Stealth dynamics and control catastrophes","title-short":"Methicillin-resistant Staphylococcus aureus in hospitals and the community","volume":"101","author":[{"family":"Cooper","given":"B. S."},{"family":"Medley","given":"G. F."},{"family":"Stone","given":"S. P."},{"family":"Kibbler","given":"C. C."},{"family":"Cookson","given":"B. D."},{"family":"Roberts","given":"J. A."},{"family":"Duckworth","given":"G."},{"family":"Lai","given":"R."},{"family":"Ebrahim","given":"S."}],"issued":{"date-parts":[["2004",7,6]]}}}],"schema":"https://github.com/citation-style-language/schema/raw/master/csl-citation.json"} </w:instrText>
+        <w:instrText xml:space="preserve"> ADDIN ZOTERO_ITEM CSL_CITATION {"citationID":"PlyOR8l7","properties":{"formattedCitation":"{\\i{}(12)}","plainCitation":"(12)","noteIndex":0},"citationItems":[{"id":141,"uris":["http://zotero.org/users/9551388/items/PVAEXFVJ"],"itemData":{"id":141,"type":"article-journal","container-title":"Proceedings of the National Academy of Sciences","DOI":"10.1073/pnas.0401324101","ISSN":"0027-8424, 1091-6490","issue":"27","journalAbbreviation":"Proceedings of the National Academy of Sciences","language":"en","page":"10223-10228","source":"DOI.org (Crossref)","title":"Methicillin-resistant Staphylococcus aureus in hospitals and the community: Stealth dynamics and control catastrophes","title-short":"Methicillin-resistant Staphylococcus aureus in hospitals and the community","volume":"101","author":[{"family":"Cooper","given":"B. S."},{"family":"Medley","given":"G. F."},{"family":"Stone","given":"S. P."},{"family":"Kibbler","given":"C. C."},{"family":"Cookson","given":"B. D."},{"family":"Roberts","given":"J. A."},{"family":"Duckworth","given":"G."},{"family":"Lai","given":"R."},{"family":"Ebrahim","given":"S."}],"issued":{"date-parts":[["2004",7,6]]}}}],"schema":"https://github.com/citation-style-language/schema/raw/master/csl-citation.json"} </w:instrText>
       </w:r>
       <w:r>
         <w:rPr>
@@ -16738,7 +16724,7 @@
           <w:iCs/>
           <w:lang w:val="en-GB"/>
         </w:rPr>
-        <w:t>(14)</w:t>
+        <w:t>(12)</w:t>
       </w:r>
       <w:r>
         <w:rPr>
@@ -17701,7 +17687,15 @@
           <w:bCs/>
           <w:color w:val="000000"/>
         </w:rPr>
-        <w:t xml:space="preserve">, and the transition equations governing the change of state for a patient, </w:t>
+        <w:t xml:space="preserve">, and the transition </w:t>
+      </w:r>
+      <w:r>
+        <w:rPr>
+          <w:bCs/>
+          <w:color w:val="000000"/>
+        </w:rPr>
+        <w:lastRenderedPageBreak/>
+        <w:t xml:space="preserve">equations governing the change of state for a patient, </w:t>
       </w:r>
       <m:oMath>
         <m:r>
@@ -18238,7 +18232,7 @@
         <w:fldChar w:fldCharType="begin"/>
       </w:r>
       <w:r>
-        <w:instrText xml:space="preserve"> ADDIN ZOTERO_ITEM CSL_CITATION {"citationID":"ikQcTf2l","properties":{"formattedCitation":"{\\i{}(1, 7)}","plainCitation":"(1, 7)","noteIndex":0},"citationItems":[{"id":147,"uris":["http://zotero.org/users/9551388/items/SSS9MH66"],"itemData":{"id":147,"type":"article-journal","abstract":"Abstract\n            The increased focus on the public health burden of antimicrobial resistance (AMR) raises conceptual challenges, such as determining how much harm multidrug-resistant organisms do compared to what, or how to establish the burden. Here, we present a counterfactual framework and provide guidance to harmonize methodologies and optimize study quality. In AMR-burden studies, 2 counterfactual approaches have been applied: the harm of drug-resistant infections relative to the harm of the same drug-susceptible infections (the susceptible-infection counterfactual); and the total harm of drug-resistant infections relative to a situation where such infections were prevented (the no-infection counterfactual). We propose to use an intervention-based causal approach to determine the most appropriate counterfactual. We show that intervention scenarios, species of interest, and types of infections influence the choice of counterfactual. We recommend using purpose-designed cohort studies to apply this counterfactual framework, whereby the selection of cohorts (patients with drug-resistant, drug-susceptible infections, and those with no infection) should be based on matching on time to infection through exposure density sampling to avoid biased estimates. Application of survival methods is preferred, considering competing events. We conclude by advocating estimation of the burden of AMR by using the no-infection and susceptible-infection counterfactuals. The resulting numbers will provide policy-relevant information about the upper and lower bound of future interventions designed to control AMR. The counterfactuals should be applied in cohort studies, whereby selection of the unexposed cohorts should be based on exposure density sampling, applying methods avoiding time-dependent bias and confounding.","container-title":"Epidemiologic Reviews","DOI":"10.1093/epirev/mxab001","ISSN":"1478-6729","issue":"1","language":"en","page":"53-64","source":"DOI.org (Crossref)","title":"Burden of Antimicrobial Resistance: Compared to What?","title-short":"Burden of Antimicrobial Resistance","volume":"43","author":[{"family":"Kraker","given":"Marlieke E A","non-dropping-particle":"de"},{"family":"Lipsitch","given":"Marc"}],"issued":{"date-parts":[["2022",1,14]]}}},{"id":132,"uris":["http://zotero.org/users/9551388/items/ZTS3IRMT"],"itemData":{"id":132,"type":"article-journal","abstract":"A simple mathematical model of bacterial transmission within a hospital was used to study the effects of measures to control nosocomial transmission of bacteria and reduce antimicrobial resistance in nosocomial pathogens. The model predicts that: (i) Use of an antibiotic for which resistance is not yet present in a hospital will be positively associated at the individual level (odds ratio) with carriage of bacteria resistant to other antibiotics, but negatively associated at the population level (prevalence). Thus inferences from individual risk factors can yield misleading conclusions about the effect of antibiotic use on resistance to another antibiotic. (ii) Nonspecific interventions that reduce transmission of all bacteria within a hospital will disproportionately reduce the prevalence of colonization with resistant bacteria. (iii) Changes in the prevalence of resistance after a successful intervention will occur on a time scale of weeks to months, considerably faster than in community-acquired infections. Moreover, resistance can decline rapidly in a hospital even if it does not carry a fitness cost. The predictions of the model are compared with those of other models and published data. The implications for resistance control and study design are discussed, along with the limitations and assumptions of the model. VRE,vancomycin-resistant enterococcus;HCW,healthcare worker","container-title":"Proceedings of the National Academy of Sciences","DOI":"10.1073/pnas.97.4.1938","issue":"4","journalAbbreviation":"Proc Natl Acad Sci USA","page":"1938","title":"The epidemiology of antibiotic resistance in hospitals: Paradoxes and prescriptions","volume":"97","author":[{"family":"Lipsitch","given":"Marc"},{"family":"Bergstrom","given":"Carl T."},{"family":"Levin","given":"Bruce R."}],"issued":{"date-parts":[["2000",2,15]]}}}],"schema":"https://github.com/citation-style-language/schema/raw/master/csl-citation.json"} </w:instrText>
+        <w:instrText xml:space="preserve"> ADDIN ZOTERO_ITEM CSL_CITATION {"citationID":"ikQcTf2l","properties":{"formattedCitation":"{\\i{}(1, 5)}","plainCitation":"(1, 5)","noteIndex":0},"citationItems":[{"id":147,"uris":["http://zotero.org/users/9551388/items/SSS9MH66"],"itemData":{"id":147,"type":"article-journal","abstract":"Abstract\n            The increased focus on the public health burden of antimicrobial resistance (AMR) raises conceptual challenges, such as determining how much harm multidrug-resistant organisms do compared to what, or how to establish the burden. Here, we present a counterfactual framework and provide guidance to harmonize methodologies and optimize study quality. In AMR-burden studies, 2 counterfactual approaches have been applied: the harm of drug-resistant infections relative to the harm of the same drug-susceptible infections (the susceptible-infection counterfactual); and the total harm of drug-resistant infections relative to a situation where such infections were prevented (the no-infection counterfactual). We propose to use an intervention-based causal approach to determine the most appropriate counterfactual. We show that intervention scenarios, species of interest, and types of infections influence the choice of counterfactual. We recommend using purpose-designed cohort studies to apply this counterfactual framework, whereby the selection of cohorts (patients with drug-resistant, drug-susceptible infections, and those with no infection) should be based on matching on time to infection through exposure density sampling to avoid biased estimates. Application of survival methods is preferred, considering competing events. We conclude by advocating estimation of the burden of AMR by using the no-infection and susceptible-infection counterfactuals. The resulting numbers will provide policy-relevant information about the upper and lower bound of future interventions designed to control AMR. The counterfactuals should be applied in cohort studies, whereby selection of the unexposed cohorts should be based on exposure density sampling, applying methods avoiding time-dependent bias and confounding.","container-title":"Epidemiologic Reviews","DOI":"10.1093/epirev/mxab001","ISSN":"1478-6729","issue":"1","language":"en","page":"53-64","source":"DOI.org (Crossref)","title":"Burden of Antimicrobial Resistance: Compared to What?","title-short":"Burden of Antimicrobial Resistance","volume":"43","author":[{"family":"Kraker","given":"Marlieke E A","non-dropping-particle":"de"},{"family":"Lipsitch","given":"Marc"}],"issued":{"date-parts":[["2022",1,14]]}}},{"id":132,"uris":["http://zotero.org/users/9551388/items/ZTS3IRMT"],"itemData":{"id":132,"type":"article-journal","abstract":"A simple mathematical model of bacterial transmission within a hospital was used to study the effects of measures to control nosocomial transmission of bacteria and reduce antimicrobial resistance in nosocomial pathogens. The model predicts that: (i) Use of an antibiotic for which resistance is not yet present in a hospital will be positively associated at the individual level (odds ratio) with carriage of bacteria resistant to other antibiotics, but negatively associated at the population level (prevalence). Thus inferences from individual risk factors can yield misleading conclusions about the effect of antibiotic use on resistance to another antibiotic. (ii) Nonspecific interventions that reduce transmission of all bacteria within a hospital will disproportionately reduce the prevalence of colonization with resistant bacteria. (iii) Changes in the prevalence of resistance after a successful intervention will occur on a time scale of weeks to months, considerably faster than in community-acquired infections. Moreover, resistance can decline rapidly in a hospital even if it does not carry a fitness cost. The predictions of the model are compared with those of other models and published data. The implications for resistance control and study design are discussed, along with the limitations and assumptions of the model. VRE,vancomycin-resistant enterococcus;HCW,healthcare worker","container-title":"Proceedings of the National Academy of Sciences","DOI":"10.1073/pnas.97.4.1938","issue":"4","journalAbbreviation":"Proc Natl Acad Sci USA","page":"1938","title":"The epidemiology of antibiotic resistance in hospitals: Paradoxes and prescriptions","volume":"97","author":[{"family":"Lipsitch","given":"Marc"},{"family":"Bergstrom","given":"Carl T."},{"family":"Levin","given":"Bruce R."}],"issued":{"date-parts":[["2000",2,15]]}}}],"schema":"https://github.com/citation-style-language/schema/raw/master/csl-citation.json"} </w:instrText>
       </w:r>
       <w:r>
         <w:fldChar w:fldCharType="separate"/>
@@ -18249,7 +18243,7 @@
           <w:iCs/>
           <w:lang w:val="en-GB"/>
         </w:rPr>
-        <w:t>(1, 7)</w:t>
+        <w:t>(1, 5)</w:t>
       </w:r>
       <w:r>
         <w:fldChar w:fldCharType="end"/>
@@ -18871,7 +18865,7 @@
         <w:fldChar w:fldCharType="begin"/>
       </w:r>
       <w:r>
-        <w:instrText xml:space="preserve"> ADDIN ZOTERO_ITEM CSL_CITATION {"citationID":"a26fdur5hqo","properties":{"formattedCitation":"{\\i{}(12, 15)}","plainCitation":"(12, 15)","noteIndex":0},"citationItems":[{"id":135,"uris":["http://zotero.org/users/9551388/items/D85TW3FM"],"itemData":{"id":135,"type":"article-journal","abstract":"Methicillin-resistant Staphylococcus aureus (MRSA) is a continued threat to human health in both community and healthcare settings. In hospitals, control efforts would benefit from accurate estimation of asymptomatic colonization and infection importation rates from the community. However, developing such estimates remains challenging due to limited observation of colonization and complicated transmission dynamics within hospitals and the community. Here, we develop an inference framework that can estimate these key quantities by combining statistical filtering techniques, an agent-based model, and real-world patient-to-patient contact networks, and use this framework to infer nosocomial transmission and infection importation over an outbreak spanning 6 years in 66 Swedish hospitals. In particular, we identify a small number of patients with disproportionately high risk of colonization. In retrospective control experiments, interventions targeted to these individuals yield a substantial improvement over heuristic strategies informed by number of contacts, length of stay and contact tracing.\n          , \n            Antibiotic-resistant bacteria like the Methicillin-resistant Staphylococcus aureus (MRSA) can live in people for many years without making them sick. During this time, the bacteria can spread to others who come in contact with the MRSA-infected person. The number of people with stealth MRSA infections living in the community has been increasing. As a result, hospitals may not only be dealing with MRSA infections that originated onsite, but also cases imported from the community. That makes tracking and controlling MRSA infections in hospitals difficult.\n            Now, Pei et al. show that computer modeling can help identify the role MRSA infections from the community play in hospital outbreaks and test ways to control them. In the experiments, data from an MRSA outbreak that occurred at 66 Swedish hospitals over 6 years were analyzed using statistical methods and computer modeling. This helped to identify patients who were likely colonized with MRSA within the hospital and those who had acquired it in the community. Next, Pei et al. used computer modeling to test what would have happened if these high-risk individuals had received interventions to prevent them from spreading MRSA in the hospital. This showed that targeting individuals at high-risk of a MRSA infection could reduce the spread of MRSA in the hospital.\n            The computer models developed by Pei et al. may help researchers, clinicians and public health officials working to control the spread of antibiotic resistant bacteria. The model can improve our understanding of how antibiotic resistant bacteria spread in healthcare facilities and may enable the development of more effective strategies to control these pathogens. Infection-control strategies created with this system must first be tested in isolated, real-world settings to verify they work before they can be deployed broadly.","container-title":"eLife","DOI":"10.7554/eLife.40977","ISSN":"2050-084X","language":"en","page":"e40977","source":"DOI.org (Crossref)","title":"Inference and control of the nosocomial transmission of methicillin-resistant Staphylococcus aureus","volume":"7","author":[{"family":"Pei","given":"Sen"},{"family":"Morone","given":"Flaviano"},{"family":"Liljeros","given":"Fredrik"},{"family":"Makse","given":"Hernán"},{"family":"Shaman","given":"Jeffrey L"}],"issued":{"date-parts":[["2018",12,18]]}}},{"id":440,"uris":["http://zotero.org/users/9551388/items/2DRUTVTL"],"itemData":{"id":440,"type":"article-journal","abstract":"Significance\n            \n              Healthcare-associated infections caused by antimicrobial-resistant agents are hard to eliminate in hospitals partly because of the existence of asymptomatic spreaders who unwittingly transmit these pathogens to others. In practice, identifying asymptomatic patients colonized with antimicrobial-resistant agents is challenging, as only a limited number of carriers are typically observed. Here, we develop an efficient, individual-level inference method capable of estimating the colonization probability for each individual in a hospital network. Using real-world patient-to-patient contact networks and sparse observations of colonization, the proposed method identifies carriers of methicillin-resistant\n              Staphylococcus aureus\n              , a prevalent antimicrobial-resistant pathogen, more accurately than competing approaches informed by hospitalization history and contact tracing. In in silica control experiments, the individual-level inference supports improved, targeted interventions against healthcare-associated infections.\n            \n          , \n            \n              Antimicrobial-resistant organisms (AMROs) can colonize people without symptoms for long periods of time, during which these agents can spread unnoticed to other patients in healthcare systems. The accurate identification of asymptomatic spreaders of AMRO in hospital settings is essential for supporting the design of interventions against healthcare-associated infections (HAIs). However, this task remains challenging because of limited observations of colonization and the complicated transmission dynamics occurring within hospitals and the broader community. Here, we study the transmission of methicillin-resistant\n              Staphylococcus aureus\n              (MRSA), a prevalent AMRO, in 66 Swedish hospitals and healthcare facilities with inpatients using a data-driven, agent-based model informed by deidentified real-world hospitalization records. Combining the transmission model, patient-to-patient contact networks, and sparse observations of colonization, we develop and validate an individual-level inference approach that estimates the colonization probability of individual hospitalized patients. For both model-simulated and historical outbreaks, the proposed method supports the more accurate identification of asymptomatic MRSA carriers than other traditional approaches. In addition, in silica control experiments indicate that interventions targeted to inpatients with a high-colonization probability outperform heuristic strategies informed by hospitalization history and contact tracing.","container-title":"Proceedings of the National Academy of Sciences","DOI":"10.1073/pnas.2111190118","ISSN":"0027-8424, 1091-6490","issue":"37","journalAbbreviation":"Proc. Natl. Acad. Sci. U.S.A.","language":"en","page":"e2111190118","source":"DOI.org (Crossref)","title":"Identifying asymptomatic spreaders of antimicrobial-resistant pathogens in hospital settings","volume":"118","author":[{"family":"Pei","given":"Sen"},{"family":"Liljeros","given":"Fredrik"},{"family":"Shaman","given":"Jeffrey"}],"issued":{"date-parts":[["2021",9,14]]}}}],"schema":"https://github.com/citation-style-language/schema/raw/master/csl-citation.json"} </w:instrText>
+        <w:instrText xml:space="preserve"> ADDIN ZOTERO_ITEM CSL_CITATION {"citationID":"a26fdur5hqo","properties":{"formattedCitation":"{\\i{}(10, 13)}","plainCitation":"(10, 13)","noteIndex":0},"citationItems":[{"id":135,"uris":["http://zotero.org/users/9551388/items/D85TW3FM"],"itemData":{"id":135,"type":"article-journal","abstract":"Methicillin-resistant Staphylococcus aureus (MRSA) is a continued threat to human health in both community and healthcare settings. In hospitals, control efforts would benefit from accurate estimation of asymptomatic colonization and infection importation rates from the community. However, developing such estimates remains challenging due to limited observation of colonization and complicated transmission dynamics within hospitals and the community. Here, we develop an inference framework that can estimate these key quantities by combining statistical filtering techniques, an agent-based model, and real-world patient-to-patient contact networks, and use this framework to infer nosocomial transmission and infection importation over an outbreak spanning 6 years in 66 Swedish hospitals. In particular, we identify a small number of patients with disproportionately high risk of colonization. In retrospective control experiments, interventions targeted to these individuals yield a substantial improvement over heuristic strategies informed by number of contacts, length of stay and contact tracing.\n          , \n            Antibiotic-resistant bacteria like the Methicillin-resistant Staphylococcus aureus (MRSA) can live in people for many years without making them sick. During this time, the bacteria can spread to others who come in contact with the MRSA-infected person. The number of people with stealth MRSA infections living in the community has been increasing. As a result, hospitals may not only be dealing with MRSA infections that originated onsite, but also cases imported from the community. That makes tracking and controlling MRSA infections in hospitals difficult.\n            Now, Pei et al. show that computer modeling can help identify the role MRSA infections from the community play in hospital outbreaks and test ways to control them. In the experiments, data from an MRSA outbreak that occurred at 66 Swedish hospitals over 6 years were analyzed using statistical methods and computer modeling. This helped to identify patients who were likely colonized with MRSA within the hospital and those who had acquired it in the community. Next, Pei et al. used computer modeling to test what would have happened if these high-risk individuals had received interventions to prevent them from spreading MRSA in the hospital. This showed that targeting individuals at high-risk of a MRSA infection could reduce the spread of MRSA in the hospital.\n            The computer models developed by Pei et al. may help researchers, clinicians and public health officials working to control the spread of antibiotic resistant bacteria. The model can improve our understanding of how antibiotic resistant bacteria spread in healthcare facilities and may enable the development of more effective strategies to control these pathogens. Infection-control strategies created with this system must first be tested in isolated, real-world settings to verify they work before they can be deployed broadly.","container-title":"eLife","DOI":"10.7554/eLife.40977","ISSN":"2050-084X","language":"en","page":"e40977","source":"DOI.org (Crossref)","title":"Inference and control of the nosocomial transmission of methicillin-resistant Staphylococcus aureus","volume":"7","author":[{"family":"Pei","given":"Sen"},{"family":"Morone","given":"Flaviano"},{"family":"Liljeros","given":"Fredrik"},{"family":"Makse","given":"Hernán"},{"family":"Shaman","given":"Jeffrey L"}],"issued":{"date-parts":[["2018",12,18]]}}},{"id":440,"uris":["http://zotero.org/users/9551388/items/2DRUTVTL"],"itemData":{"id":440,"type":"article-journal","abstract":"Significance\n            \n              Healthcare-associated infections caused by antimicrobial-resistant agents are hard to eliminate in hospitals partly because of the existence of asymptomatic spreaders who unwittingly transmit these pathogens to others. In practice, identifying asymptomatic patients colonized with antimicrobial-resistant agents is challenging, as only a limited number of carriers are typically observed. Here, we develop an efficient, individual-level inference method capable of estimating the colonization probability for each individual in a hospital network. Using real-world patient-to-patient contact networks and sparse observations of colonization, the proposed method identifies carriers of methicillin-resistant\n              Staphylococcus aureus\n              , a prevalent antimicrobial-resistant pathogen, more accurately than competing approaches informed by hospitalization history and contact tracing. In in silica control experiments, the individual-level inference supports improved, targeted interventions against healthcare-associated infections.\n            \n          , \n            \n              Antimicrobial-resistant organisms (AMROs) can colonize people without symptoms for long periods of time, during which these agents can spread unnoticed to other patients in healthcare systems. The accurate identification of asymptomatic spreaders of AMRO in hospital settings is essential for supporting the design of interventions against healthcare-associated infections (HAIs). However, this task remains challenging because of limited observations of colonization and the complicated transmission dynamics occurring within hospitals and the broader community. Here, we study the transmission of methicillin-resistant\n              Staphylococcus aureus\n              (MRSA), a prevalent AMRO, in 66 Swedish hospitals and healthcare facilities with inpatients using a data-driven, agent-based model informed by deidentified real-world hospitalization records. Combining the transmission model, patient-to-patient contact networks, and sparse observations of colonization, we develop and validate an individual-level inference approach that estimates the colonization probability of individual hospitalized patients. For both model-simulated and historical outbreaks, the proposed method supports the more accurate identification of asymptomatic MRSA carriers than other traditional approaches. In addition, in silica control experiments indicate that interventions targeted to inpatients with a high-colonization probability outperform heuristic strategies informed by hospitalization history and contact tracing.","container-title":"Proceedings of the National Academy of Sciences","DOI":"10.1073/pnas.2111190118","ISSN":"0027-8424, 1091-6490","issue":"37","journalAbbreviation":"Proc. Natl. Acad. Sci. U.S.A.","language":"en","page":"e2111190118","source":"DOI.org (Crossref)","title":"Identifying asymptomatic spreaders of antimicrobial-resistant pathogens in hospital settings","volume":"118","author":[{"family":"Pei","given":"Sen"},{"family":"Liljeros","given":"Fredrik"},{"family":"Shaman","given":"Jeffrey"}],"issued":{"date-parts":[["2021",9,14]]}}}],"schema":"https://github.com/citation-style-language/schema/raw/master/csl-citation.json"} </w:instrText>
       </w:r>
       <w:r>
         <w:fldChar w:fldCharType="separate"/>
@@ -18882,7 +18876,7 @@
           <w:iCs/>
           <w:lang w:val="en-GB"/>
         </w:rPr>
-        <w:t>(12, 15)</w:t>
+        <w:t>(10, 13)</w:t>
       </w:r>
       <w:r>
         <w:fldChar w:fldCharType="end"/>
@@ -19907,31 +19901,23 @@
         </w:rPr>
         <w:t xml:space="preserve">CRPS </w:t>
       </w:r>
-      <w:commentRangeStart w:id="12"/>
-      <w:r>
-        <w:rPr>
-          <w:iCs/>
-        </w:rPr>
-        <w:t xml:space="preserve">across data assimilation times </w:t>
-      </w:r>
-      <w:r>
-        <w:rPr>
-          <w:iCs/>
-        </w:rPr>
-        <w:t>of ensemble simulations</w:t>
-      </w:r>
-      <w:r>
-        <w:rPr>
-          <w:iCs/>
-        </w:rPr>
-        <w:t xml:space="preserve"> </w:t>
-      </w:r>
-      <w:commentRangeEnd w:id="12"/>
-      <w:r>
-        <w:rPr>
-          <w:rStyle w:val="CommentReference"/>
-        </w:rPr>
-        <w:commentReference w:id="12"/>
+      <w:r>
+        <w:rPr>
+          <w:iCs/>
+        </w:rPr>
+        <w:t xml:space="preserve">between an </w:t>
+      </w:r>
+      <w:r>
+        <w:rPr>
+          <w:iCs/>
+        </w:rPr>
+        <w:t>ensemble</w:t>
+      </w:r>
+      <w:r>
+        <w:rPr>
+          <w:iCs/>
+        </w:rPr>
+        <w:t xml:space="preserve"> of trajectories </w:t>
       </w:r>
       <w:r>
         <w:rPr>
@@ -19979,6 +19965,24 @@
         <w:rPr>
           <w:iCs/>
         </w:rPr>
+        <w:t>Both o</w:t>
+      </w:r>
+      <w:r>
+        <w:rPr>
+          <w:iCs/>
+        </w:rPr>
+        <w:t>d</w:t>
+      </w:r>
+      <w:r>
+        <w:rPr>
+          <w:iCs/>
+        </w:rPr>
+        <w:t xml:space="preserve">dness and ensemble spread are the CRPS averaged over data assimilation times. </w:t>
+      </w:r>
+      <w:r>
+        <w:rPr>
+          <w:iCs/>
+        </w:rPr>
         <w:t>E</w:t>
       </w:r>
       <w:r>
@@ -20087,31 +20091,25 @@
         <w:rPr>
           <w:iCs/>
         </w:rPr>
-        <w:t xml:space="preserve">cumulative density distribution computed from the ensembles and y is </w:t>
-      </w:r>
-      <w:r>
-        <w:rPr>
-          <w:iCs/>
-        </w:rPr>
-        <w:t>a</w:t>
-      </w:r>
-      <w:r>
-        <w:rPr>
-          <w:iCs/>
-        </w:rPr>
-        <w:t xml:space="preserve"> </w:t>
-      </w:r>
-      <w:r>
-        <w:rPr>
-          <w:iCs/>
-        </w:rPr>
-        <w:t>trajectory</w:t>
-      </w:r>
-      <w:r>
-        <w:rPr>
-          <w:iCs/>
-        </w:rPr>
-        <w:t xml:space="preserve"> </w:t>
+        <w:t>cumulative density distribution computed from the ensembles</w:t>
+      </w:r>
+      <w:r>
+        <w:rPr>
+          <w:iCs/>
+        </w:rPr>
+        <w:t>, x is the simulated data</w:t>
+      </w:r>
+      <w:r>
+        <w:rPr>
+          <w:iCs/>
+        </w:rPr>
+        <w:t xml:space="preserve"> and y is </w:t>
+      </w:r>
+      <w:r>
+        <w:rPr>
+          <w:iCs/>
+        </w:rPr>
+        <w:t xml:space="preserve">the observed data </w:t>
       </w:r>
       <w:r>
         <w:rPr>
@@ -20157,7 +20155,8 @@
         </w:rPr>
         <w:t xml:space="preserve"> </w:t>
       </w:r>
-      <w:commentRangeStart w:id="13"/>
+      <w:commentRangeStart w:id="9"/>
+      <w:commentRangeStart w:id="10"/>
       <m:oMath>
         <m:r>
           <w:rPr>
@@ -20216,12 +20215,19 @@
         </w:rPr>
         <w:t xml:space="preserve"> is th</w:t>
       </w:r>
-      <w:commentRangeEnd w:id="13"/>
+      <w:commentRangeEnd w:id="9"/>
       <w:r>
         <w:rPr>
           <w:rStyle w:val="CommentReference"/>
         </w:rPr>
-        <w:commentReference w:id="13"/>
+        <w:commentReference w:id="9"/>
+      </w:r>
+      <w:commentRangeEnd w:id="10"/>
+      <w:r>
+        <w:rPr>
+          <w:rStyle w:val="CommentReference"/>
+        </w:rPr>
+        <w:commentReference w:id="10"/>
       </w:r>
       <w:r>
         <w:rPr>
@@ -24124,9 +24130,7 @@
         </w:rPr>
         <w:t xml:space="preserve"> </w:t>
       </w:r>
-      <w:commentRangeStart w:id="14"/>
-      <w:commentRangeStart w:id="15"/>
-      <w:commentRangeStart w:id="16"/>
+      <w:commentRangeStart w:id="11"/>
       <w:r>
         <w:rPr>
           <w:iCs/>
@@ -24318,13 +24322,13 @@
         </w:rPr>
         <w:t xml:space="preserve"> </w:t>
       </w:r>
-      <w:commentRangeEnd w:id="14"/>
+      <w:commentRangeEnd w:id="11"/>
       <w:r>
         <w:rPr>
           <w:rStyle w:val="CommentReference"/>
         </w:rPr>
         <w:lastRenderedPageBreak/>
-        <w:commentReference w:id="14"/>
+        <w:commentReference w:id="11"/>
       </w:r>
       <w:r>
         <w:rPr>
@@ -24359,21 +24363,6 @@
           <w:color w:val="000000" w:themeColor="text1"/>
         </w:rPr>
         <w:t>Rest</w:t>
-      </w:r>
-      <w:commentRangeEnd w:id="15"/>
-      <w:r>
-        <w:rPr>
-          <w:rStyle w:val="CommentReference"/>
-          <w:color w:val="000000" w:themeColor="text1"/>
-        </w:rPr>
-        <w:commentReference w:id="15"/>
-      </w:r>
-      <w:commentRangeEnd w:id="16"/>
-      <w:r>
-        <w:rPr>
-          <w:rStyle w:val="CommentReference"/>
-        </w:rPr>
-        <w:commentReference w:id="16"/>
       </w:r>
       <w:r>
         <w:rPr>
@@ -24879,10 +24868,10 @@
           <w:szCs w:val="20"/>
         </w:rPr>
         <w:drawing>
-          <wp:inline distT="0" distB="0" distL="0" distR="0" wp14:anchorId="2F2D163E" wp14:editId="6FBB2009">
+          <wp:inline distT="0" distB="0" distL="0" distR="0" wp14:anchorId="4F93460D" wp14:editId="61F93A59">
             <wp:extent cx="5486400" cy="2817495"/>
             <wp:effectExtent l="0" t="0" r="0" b="1905"/>
-            <wp:docPr id="1571290546" name="Picture 4" descr="A picture containing text, screenshot, line, number&#10;&#10;Description automatically generated"/>
+            <wp:docPr id="1638545730" name="Picture 1" descr="A picture containing text, screenshot, line, number&#10;&#10;Description automatically generated"/>
             <wp:cNvGraphicFramePr>
               <a:graphicFrameLocks xmlns:a="http://schemas.openxmlformats.org/drawingml/2006/main" noChangeAspect="1"/>
             </wp:cNvGraphicFramePr>
@@ -24890,7 +24879,7 @@
               <a:graphicData uri="http://schemas.openxmlformats.org/drawingml/2006/picture">
                 <pic:pic xmlns:pic="http://schemas.openxmlformats.org/drawingml/2006/picture">
                   <pic:nvPicPr>
-                    <pic:cNvPr id="1571290546" name="Picture 4" descr="A picture containing text, screenshot, line, number&#10;&#10;Description automatically generated"/>
+                    <pic:cNvPr id="1638545730" name="Picture 1" descr="A picture containing text, screenshot, line, number&#10;&#10;Description automatically generated"/>
                     <pic:cNvPicPr/>
                   </pic:nvPicPr>
                   <pic:blipFill>
@@ -24938,39 +24927,12 @@
           <w:color w:val="000000"/>
         </w:rPr>
       </w:pPr>
-      <w:commentRangeStart w:id="17"/>
-      <w:commentRangeStart w:id="18"/>
       <w:r>
         <w:rPr>
           <w:b/>
           <w:color w:val="000000"/>
         </w:rPr>
-        <w:t>Figure 2</w:t>
-      </w:r>
-      <w:commentRangeEnd w:id="17"/>
-      <w:r>
-        <w:rPr>
-          <w:rStyle w:val="CommentReference"/>
-          <w:sz w:val="24"/>
-          <w:szCs w:val="24"/>
-        </w:rPr>
-        <w:commentReference w:id="17"/>
-      </w:r>
-      <w:commentRangeEnd w:id="18"/>
-      <w:r>
-        <w:rPr>
-          <w:rStyle w:val="CommentReference"/>
-          <w:sz w:val="24"/>
-          <w:szCs w:val="24"/>
-        </w:rPr>
-        <w:commentReference w:id="18"/>
-      </w:r>
-      <w:r>
-        <w:rPr>
-          <w:b/>
-          <w:color w:val="000000"/>
-        </w:rPr>
-        <w:t xml:space="preserve">. Identifiability, </w:t>
+        <w:t xml:space="preserve">Figure 2. Identifiability, </w:t>
       </w:r>
       <w:r>
         <w:rPr>
@@ -25317,21 +25279,17 @@
           <w:szCs w:val="20"/>
         </w:rPr>
       </w:pPr>
-      <w:commentRangeStart w:id="19"/>
-      <w:r>
-        <w:rPr>
-          <w:rFonts w:ascii="Arial" w:hAnsi="Arial" w:cs="Arial"/>
-          <w:b/>
+      <w:r>
+        <w:rPr>
           <w:noProof/>
-          <w:color w:val="000000"/>
-          <w:sz w:val="20"/>
-          <w:szCs w:val="20"/>
+          <w:sz w:val="16"/>
+          <w:szCs w:val="16"/>
         </w:rPr>
         <w:drawing>
-          <wp:inline distT="0" distB="0" distL="0" distR="0" wp14:anchorId="78C8FF77" wp14:editId="51FD5E5B">
-            <wp:extent cx="5486400" cy="3057525"/>
-            <wp:effectExtent l="0" t="0" r="0" b="3175"/>
-            <wp:docPr id="1151572293" name="Picture 2" descr="A picture containing screenshot&#10;&#10;Description automatically generated"/>
+          <wp:inline distT="0" distB="0" distL="0" distR="0" wp14:anchorId="123BCABD" wp14:editId="136A4A44">
+            <wp:extent cx="5486400" cy="3319780"/>
+            <wp:effectExtent l="0" t="0" r="0" b="0"/>
+            <wp:docPr id="1266878638" name="Picture 1" descr="A picture containing screenshot&#10;&#10;Description automatically generated"/>
             <wp:cNvGraphicFramePr>
               <a:graphicFrameLocks xmlns:a="http://schemas.openxmlformats.org/drawingml/2006/main" noChangeAspect="1"/>
             </wp:cNvGraphicFramePr>
@@ -25339,7 +25297,7 @@
               <a:graphicData uri="http://schemas.openxmlformats.org/drawingml/2006/picture">
                 <pic:pic xmlns:pic="http://schemas.openxmlformats.org/drawingml/2006/picture">
                   <pic:nvPicPr>
-                    <pic:cNvPr id="1151572293" name="Picture 2" descr="A picture containing screenshot&#10;&#10;Description automatically generated"/>
+                    <pic:cNvPr id="1266878638" name="Picture 1" descr="A picture containing screenshot&#10;&#10;Description automatically generated"/>
                     <pic:cNvPicPr/>
                   </pic:nvPicPr>
                   <pic:blipFill>
@@ -25357,7 +25315,7 @@
                   <pic:spPr>
                     <a:xfrm>
                       <a:off x="0" y="0"/>
-                      <a:ext cx="5486400" cy="3057525"/>
+                      <a:ext cx="5486400" cy="3319780"/>
                     </a:xfrm>
                     <a:prstGeom prst="rect">
                       <a:avLst/>
@@ -25368,13 +25326,6 @@
             </a:graphic>
           </wp:inline>
         </w:drawing>
-      </w:r>
-      <w:commentRangeEnd w:id="19"/>
-      <w:r>
-        <w:rPr>
-          <w:rStyle w:val="CommentReference"/>
-        </w:rPr>
-        <w:commentReference w:id="19"/>
       </w:r>
     </w:p>
     <w:p>
@@ -26343,7 +26294,6 @@
           <w:szCs w:val="20"/>
         </w:rPr>
       </w:pPr>
-      <w:commentRangeStart w:id="20"/>
       <w:r>
         <w:rPr>
           <w:rFonts w:ascii="Arial" w:hAnsi="Arial" w:cs="Arial"/>
@@ -26389,13 +26339,16 @@
         </w:rPr>
         <w:t>.</w:t>
       </w:r>
-      <w:commentRangeEnd w:id="20"/>
-      <w:r>
-        <w:rPr>
-          <w:rStyle w:val="CommentReference"/>
-        </w:rPr>
-        <w:commentReference w:id="20"/>
-      </w:r>
+    </w:p>
+    <w:p>
+      <w:pPr>
+        <w:jc w:val="both"/>
+        <w:rPr>
+          <w:rFonts w:ascii="Arial" w:hAnsi="Arial" w:cs="Arial"/>
+          <w:sz w:val="20"/>
+          <w:szCs w:val="20"/>
+        </w:rPr>
+      </w:pPr>
     </w:p>
     <w:tbl>
       <w:tblPr>
@@ -26405,7 +26358,6 @@
       </w:tblPr>
       <w:tblGrid>
         <w:gridCol w:w="2876"/>
-        <w:gridCol w:w="2877"/>
         <w:gridCol w:w="2877"/>
       </w:tblGrid>
       <w:tr>
@@ -26513,41 +26465,6 @@
             </w:r>
           </w:p>
         </w:tc>
-        <w:tc>
-          <w:tcPr>
-            <w:tcW w:w="2877" w:type="dxa"/>
-          </w:tcPr>
-          <w:p>
-            <w:pPr>
-              <w:keepNext/>
-              <w:spacing w:before="240" w:after="60"/>
-              <w:contextualSpacing/>
-              <w:rPr>
-                <w:rFonts w:ascii="Menlo" w:hAnsi="Menlo" w:cs="Menlo"/>
-                <w:color w:val="CCCCCC"/>
-                <w:sz w:val="18"/>
-                <w:szCs w:val="18"/>
-              </w:rPr>
-            </w:pPr>
-            <w:r>
-              <w:rPr>
-                <w:rFonts w:ascii="Menlo" w:hAnsi="Menlo" w:cs="Menlo"/>
-                <w:color w:val="CCCCCC"/>
-                <w:sz w:val="18"/>
-                <w:szCs w:val="18"/>
-              </w:rPr>
-              <w:t xml:space="preserve"> </w:t>
-            </w:r>
-            <w:r>
-              <w:rPr>
-                <w:rFonts w:ascii="Arial" w:hAnsi="Arial" w:cs="Arial"/>
-                <w:sz w:val="20"/>
-                <w:szCs w:val="20"/>
-              </w:rPr>
-              <w:t>Reference(s)</w:t>
-            </w:r>
-          </w:p>
-        </w:tc>
       </w:tr>
       <w:tr>
         <w:tc>
@@ -26642,24 +26559,6 @@
               </w:rPr>
               <w:t>55.0</w:t>
             </w:r>
-          </w:p>
-        </w:tc>
-        <w:tc>
-          <w:tcPr>
-            <w:tcW w:w="2877" w:type="dxa"/>
-          </w:tcPr>
-          <w:p>
-            <w:pPr>
-              <w:keepNext/>
-              <w:spacing w:before="240" w:after="60"/>
-              <w:contextualSpacing/>
-              <w:rPr>
-                <w:rFonts w:ascii="Menlo" w:hAnsi="Menlo" w:cs="Menlo"/>
-                <w:color w:val="CCCCCC"/>
-                <w:sz w:val="18"/>
-                <w:szCs w:val="18"/>
-              </w:rPr>
-            </w:pPr>
           </w:p>
         </w:tc>
       </w:tr>
@@ -26758,24 +26657,6 @@
             </w:r>
           </w:p>
         </w:tc>
-        <w:tc>
-          <w:tcPr>
-            <w:tcW w:w="2877" w:type="dxa"/>
-          </w:tcPr>
-          <w:p>
-            <w:pPr>
-              <w:keepNext/>
-              <w:spacing w:before="240" w:after="60"/>
-              <w:contextualSpacing/>
-              <w:rPr>
-                <w:rFonts w:ascii="Menlo" w:hAnsi="Menlo" w:cs="Menlo"/>
-                <w:color w:val="CCCCCC"/>
-                <w:sz w:val="18"/>
-                <w:szCs w:val="18"/>
-              </w:rPr>
-            </w:pPr>
-          </w:p>
-        </w:tc>
       </w:tr>
       <w:tr>
         <w:tc>
@@ -26872,24 +26753,6 @@
             </w:r>
           </w:p>
         </w:tc>
-        <w:tc>
-          <w:tcPr>
-            <w:tcW w:w="2877" w:type="dxa"/>
-          </w:tcPr>
-          <w:p>
-            <w:pPr>
-              <w:keepNext/>
-              <w:spacing w:before="240" w:after="60"/>
-              <w:contextualSpacing/>
-              <w:rPr>
-                <w:rFonts w:ascii="Menlo" w:hAnsi="Menlo" w:cs="Menlo"/>
-                <w:color w:val="CCCCCC"/>
-                <w:sz w:val="18"/>
-                <w:szCs w:val="18"/>
-              </w:rPr>
-            </w:pPr>
-          </w:p>
-        </w:tc>
       </w:tr>
       <w:tr>
         <w:tc>
@@ -26982,24 +26845,6 @@
             </w:r>
           </w:p>
         </w:tc>
-        <w:tc>
-          <w:tcPr>
-            <w:tcW w:w="2877" w:type="dxa"/>
-          </w:tcPr>
-          <w:p>
-            <w:pPr>
-              <w:keepNext/>
-              <w:spacing w:before="240" w:after="60"/>
-              <w:contextualSpacing/>
-              <w:rPr>
-                <w:rFonts w:ascii="Menlo" w:hAnsi="Menlo" w:cs="Menlo"/>
-                <w:color w:val="CCCCCC"/>
-                <w:sz w:val="18"/>
-                <w:szCs w:val="18"/>
-              </w:rPr>
-            </w:pPr>
-          </w:p>
-        </w:tc>
       </w:tr>
       <w:tr>
         <w:tc>
@@ -27090,24 +26935,6 @@
               </w:rPr>
               <w:t>3.9</w:t>
             </w:r>
-          </w:p>
-        </w:tc>
-        <w:tc>
-          <w:tcPr>
-            <w:tcW w:w="2877" w:type="dxa"/>
-          </w:tcPr>
-          <w:p>
-            <w:pPr>
-              <w:keepNext/>
-              <w:spacing w:before="240" w:after="60"/>
-              <w:contextualSpacing/>
-              <w:rPr>
-                <w:rFonts w:ascii="Menlo" w:hAnsi="Menlo" w:cs="Menlo"/>
-                <w:color w:val="CCCCCC"/>
-                <w:sz w:val="18"/>
-                <w:szCs w:val="18"/>
-              </w:rPr>
-            </w:pPr>
           </w:p>
         </w:tc>
       </w:tr>
@@ -27206,24 +27033,6 @@
             </w:r>
           </w:p>
         </w:tc>
-        <w:tc>
-          <w:tcPr>
-            <w:tcW w:w="2877" w:type="dxa"/>
-          </w:tcPr>
-          <w:p>
-            <w:pPr>
-              <w:keepNext/>
-              <w:spacing w:before="240" w:after="60"/>
-              <w:contextualSpacing/>
-              <w:rPr>
-                <w:rFonts w:ascii="Menlo" w:hAnsi="Menlo" w:cs="Menlo"/>
-                <w:color w:val="CCCCCC"/>
-                <w:sz w:val="18"/>
-                <w:szCs w:val="18"/>
-              </w:rPr>
-            </w:pPr>
-          </w:p>
-        </w:tc>
       </w:tr>
       <w:tr>
         <w:tc>
@@ -27320,24 +27129,6 @@
             </w:r>
           </w:p>
         </w:tc>
-        <w:tc>
-          <w:tcPr>
-            <w:tcW w:w="2877" w:type="dxa"/>
-          </w:tcPr>
-          <w:p>
-            <w:pPr>
-              <w:keepNext/>
-              <w:spacing w:before="240" w:after="60"/>
-              <w:contextualSpacing/>
-              <w:rPr>
-                <w:rFonts w:ascii="Menlo" w:hAnsi="Menlo" w:cs="Menlo"/>
-                <w:color w:val="CCCCCC"/>
-                <w:sz w:val="18"/>
-                <w:szCs w:val="18"/>
-              </w:rPr>
-            </w:pPr>
-          </w:p>
-        </w:tc>
       </w:tr>
       <w:tr>
         <w:tc>
@@ -27432,24 +27223,6 @@
               </w:rPr>
               <w:t>36.8</w:t>
             </w:r>
-          </w:p>
-        </w:tc>
-        <w:tc>
-          <w:tcPr>
-            <w:tcW w:w="2877" w:type="dxa"/>
-          </w:tcPr>
-          <w:p>
-            <w:pPr>
-              <w:keepNext/>
-              <w:spacing w:before="240" w:after="60"/>
-              <w:contextualSpacing/>
-              <w:rPr>
-                <w:rFonts w:ascii="Menlo" w:hAnsi="Menlo" w:cs="Menlo"/>
-                <w:color w:val="CCCCCC"/>
-                <w:sz w:val="18"/>
-                <w:szCs w:val="18"/>
-              </w:rPr>
-            </w:pPr>
           </w:p>
         </w:tc>
       </w:tr>
@@ -29582,6 +29355,7 @@
                 <w:sz w:val="20"/>
                 <w:szCs w:val="20"/>
               </w:rPr>
+              <w:lastRenderedPageBreak/>
               <w:t>S. epidermidis</w:t>
             </w:r>
           </w:p>
@@ -30696,7 +30470,14 @@
         <w:rPr>
           <w:lang w:val="en-GB"/>
         </w:rPr>
-        <w:t xml:space="preserve">4. S. Lehtinen, Co-colonisation and coexistence. </w:t>
+        <w:t xml:space="preserve">4. T. M. Pham, M. Kretzschmar, X. Bertrand, M. Bootsma, on behalf of COMBACTE-MAGNET Consortium, R. D. Kouyos, Ed. Tracking Pseudomonas aeruginosa </w:t>
+      </w:r>
+      <w:r>
+        <w:rPr>
+          <w:lang w:val="en-GB"/>
+        </w:rPr>
+        <w:lastRenderedPageBreak/>
+        <w:t xml:space="preserve">transmissions due to environmental contamination after discharge in ICUs using mathematical models. </w:t>
       </w:r>
       <w:r>
         <w:rPr>
@@ -30704,7 +30485,7 @@
           <w:iCs/>
           <w:lang w:val="en-GB"/>
         </w:rPr>
-        <w:t>Nat Ecol Evol</w:t>
+        <w:t>PLoS Comput Biol</w:t>
       </w:r>
       <w:r>
         <w:rPr>
@@ -30718,13 +30499,13 @@
           <w:bCs/>
           <w:lang w:val="en-GB"/>
         </w:rPr>
-        <w:t>3</w:t>
-      </w:r>
-      <w:r>
-        <w:rPr>
-          <w:lang w:val="en-GB"/>
-        </w:rPr>
-        <w:t>, 334–335 (2019).</w:t>
+        <w:t>15</w:t>
+      </w:r>
+      <w:r>
+        <w:rPr>
+          <w:lang w:val="en-GB"/>
+        </w:rPr>
+        <w:t>, e1006697 (2019).</w:t>
       </w:r>
     </w:p>
     <w:p>
@@ -30738,14 +30519,7 @@
         <w:rPr>
           <w:lang w:val="en-GB"/>
         </w:rPr>
-        <w:t xml:space="preserve">5. T. M. Pham, M. Kretzschmar, X. Bertrand, M. Bootsma, on behalf of COMBACTE-MAGNET Consortium, R. D. Kouyos, Ed. Tracking Pseudomonas aeruginosa </w:t>
-      </w:r>
-      <w:r>
-        <w:rPr>
-          <w:lang w:val="en-GB"/>
-        </w:rPr>
-        <w:lastRenderedPageBreak/>
-        <w:t xml:space="preserve">transmissions due to environmental contamination after discharge in ICUs using mathematical models. </w:t>
+        <w:t xml:space="preserve">5. M. Lipsitch, C. T. Bergstrom, B. R. Levin, The epidemiology of antibiotic resistance in hospitals: Paradoxes and prescriptions. </w:t>
       </w:r>
       <w:r>
         <w:rPr>
@@ -30753,7 +30527,7 @@
           <w:iCs/>
           <w:lang w:val="en-GB"/>
         </w:rPr>
-        <w:t>PLoS Comput Biol</w:t>
+        <w:t>Proc Natl Acad Sci USA</w:t>
       </w:r>
       <w:r>
         <w:rPr>
@@ -30767,13 +30541,13 @@
           <w:bCs/>
           <w:lang w:val="en-GB"/>
         </w:rPr>
-        <w:t>15</w:t>
-      </w:r>
-      <w:r>
-        <w:rPr>
-          <w:lang w:val="en-GB"/>
-        </w:rPr>
-        <w:t>, e1006697 (2019).</w:t>
+        <w:t>97</w:t>
+      </w:r>
+      <w:r>
+        <w:rPr>
+          <w:lang w:val="en-GB"/>
+        </w:rPr>
+        <w:t>, 1938 (2000).</w:t>
       </w:r>
     </w:p>
     <w:p>
@@ -30787,7 +30561,7 @@
         <w:rPr>
           <w:lang w:val="en-GB"/>
         </w:rPr>
-        <w:t xml:space="preserve">6. N. G. Davies, S. Flasche, M. Jit, K. E. Atkins, Within-host dynamics shape antibiotic resistance in commensal bacteria. </w:t>
+        <w:t xml:space="preserve">6. C. T. Bergstrom, M. Lo, M. Lipsitch, Ecological theory suggests that antimicrobial cycling will not reduce antimicrobial resistance in hospitals. </w:t>
       </w:r>
       <w:r>
         <w:rPr>
@@ -30795,7 +30569,7 @@
           <w:iCs/>
           <w:lang w:val="en-GB"/>
         </w:rPr>
-        <w:t>Nat Ecol Evol</w:t>
+        <w:t>Proc Natl Acad Sci U S A</w:t>
       </w:r>
       <w:r>
         <w:rPr>
@@ -30809,13 +30583,13 @@
           <w:bCs/>
           <w:lang w:val="en-GB"/>
         </w:rPr>
-        <w:t>3</w:t>
-      </w:r>
-      <w:r>
-        <w:rPr>
-          <w:lang w:val="en-GB"/>
-        </w:rPr>
-        <w:t>, 440–449 (2019).</w:t>
+        <w:t>101</w:t>
+      </w:r>
+      <w:r>
+        <w:rPr>
+          <w:lang w:val="en-GB"/>
+        </w:rPr>
+        <w:t>, 13285 (2004).</w:t>
       </w:r>
     </w:p>
     <w:p>
@@ -30829,7 +30603,7 @@
         <w:rPr>
           <w:lang w:val="en-GB"/>
         </w:rPr>
-        <w:t xml:space="preserve">7. M. Lipsitch, C. T. Bergstrom, B. R. Levin, The epidemiology of antibiotic resistance in hospitals: Paradoxes and prescriptions. </w:t>
+        <w:t xml:space="preserve">7. R. Kouyos, E. Klein, B. Grenfell, B. R. Levin, Ed. Hospital-Community Interactions Foster Coexistence between Methicillin-Resistant Strains of Staphylococcus aureus. </w:t>
       </w:r>
       <w:r>
         <w:rPr>
@@ -30837,7 +30611,7 @@
           <w:iCs/>
           <w:lang w:val="en-GB"/>
         </w:rPr>
-        <w:t>Proc Natl Acad Sci USA</w:t>
+        <w:t>PLoS Pathog</w:t>
       </w:r>
       <w:r>
         <w:rPr>
@@ -30851,13 +30625,13 @@
           <w:bCs/>
           <w:lang w:val="en-GB"/>
         </w:rPr>
-        <w:t>97</w:t>
-      </w:r>
-      <w:r>
-        <w:rPr>
-          <w:lang w:val="en-GB"/>
-        </w:rPr>
-        <w:t>, 1938 (2000).</w:t>
+        <w:t>9</w:t>
+      </w:r>
+      <w:r>
+        <w:rPr>
+          <w:lang w:val="en-GB"/>
+        </w:rPr>
+        <w:t>, e1003134 (2013).</w:t>
       </w:r>
     </w:p>
     <w:p>
@@ -30871,7 +30645,7 @@
         <w:rPr>
           <w:lang w:val="en-GB"/>
         </w:rPr>
-        <w:t xml:space="preserve">8. C. T. Bergstrom, M. Lo, M. Lipsitch, Ecological theory suggests that antimicrobial cycling will not reduce antimicrobial resistance in hospitals. </w:t>
+        <w:t xml:space="preserve">8. R. C. Massey, M. J. Horsburgh, G. Lina, M. Höök, M. Recker, The evolution and maintenance of virulence in Staphylococcus aureus: a role for host-to-host transmission? </w:t>
       </w:r>
       <w:r>
         <w:rPr>
@@ -30879,7 +30653,7 @@
           <w:iCs/>
           <w:lang w:val="en-GB"/>
         </w:rPr>
-        <w:t>Proc Natl Acad Sci U S A</w:t>
+        <w:t>Nat Rev Microbiol</w:t>
       </w:r>
       <w:r>
         <w:rPr>
@@ -30893,13 +30667,13 @@
           <w:bCs/>
           <w:lang w:val="en-GB"/>
         </w:rPr>
-        <w:t>101</w:t>
-      </w:r>
-      <w:r>
-        <w:rPr>
-          <w:lang w:val="en-GB"/>
-        </w:rPr>
-        <w:t>, 13285 (2004).</w:t>
+        <w:t>4</w:t>
+      </w:r>
+      <w:r>
+        <w:rPr>
+          <w:lang w:val="en-GB"/>
+        </w:rPr>
+        <w:t>, 953–958 (2006).</w:t>
       </w:r>
     </w:p>
     <w:p>
@@ -30913,7 +30687,7 @@
         <w:rPr>
           <w:lang w:val="en-GB"/>
         </w:rPr>
-        <w:t xml:space="preserve">9. R. Kouyos, E. Klein, B. Grenfell, B. R. Levin, Ed. Hospital-Community Interactions Foster Coexistence between Methicillin-Resistant Strains of Staphylococcus aureus. </w:t>
+        <w:t xml:space="preserve">9. S. Bonhoeffer, M. Lipsitch, B. R. Levin, Evaluating treatment protocols to prevent antibiotic resistance. </w:t>
       </w:r>
       <w:r>
         <w:rPr>
@@ -30921,7 +30695,7 @@
           <w:iCs/>
           <w:lang w:val="en-GB"/>
         </w:rPr>
-        <w:t>PLoS Pathog</w:t>
+        <w:t>Proc Natl Acad Sci USA</w:t>
       </w:r>
       <w:r>
         <w:rPr>
@@ -30935,13 +30709,13 @@
           <w:bCs/>
           <w:lang w:val="en-GB"/>
         </w:rPr>
-        <w:t>9</w:t>
-      </w:r>
-      <w:r>
-        <w:rPr>
-          <w:lang w:val="en-GB"/>
-        </w:rPr>
-        <w:t>, e1003134 (2013).</w:t>
+        <w:t>94</w:t>
+      </w:r>
+      <w:r>
+        <w:rPr>
+          <w:lang w:val="en-GB"/>
+        </w:rPr>
+        <w:t>, 12106 (1997).</w:t>
       </w:r>
     </w:p>
     <w:p>
@@ -30955,7 +30729,7 @@
         <w:rPr>
           <w:lang w:val="en-GB"/>
         </w:rPr>
-        <w:t xml:space="preserve">10. R. C. Massey, M. J. Horsburgh, G. Lina, M. Höök, M. Recker, The evolution and maintenance of virulence in Staphylococcus aureus: a role for host-to-host transmission? </w:t>
+        <w:t xml:space="preserve">10. S. Pei, F. Morone, F. Liljeros, H. Makse, J. L. Shaman, Inference and control of the nosocomial transmission of methicillin-resistant Staphylococcus aureus. </w:t>
       </w:r>
       <w:r>
         <w:rPr>
@@ -30963,7 +30737,7 @@
           <w:iCs/>
           <w:lang w:val="en-GB"/>
         </w:rPr>
-        <w:t>Nat Rev Microbiol</w:t>
+        <w:t>eLife</w:t>
       </w:r>
       <w:r>
         <w:rPr>
@@ -30977,13 +30751,13 @@
           <w:bCs/>
           <w:lang w:val="en-GB"/>
         </w:rPr>
-        <w:t>4</w:t>
-      </w:r>
-      <w:r>
-        <w:rPr>
-          <w:lang w:val="en-GB"/>
-        </w:rPr>
-        <w:t>, 953–958 (2006).</w:t>
+        <w:t>7</w:t>
+      </w:r>
+      <w:r>
+        <w:rPr>
+          <w:lang w:val="en-GB"/>
+        </w:rPr>
+        <w:t>, e40977 (2018).</w:t>
       </w:r>
     </w:p>
     <w:p>
@@ -30997,7 +30771,7 @@
         <w:rPr>
           <w:lang w:val="en-GB"/>
         </w:rPr>
-        <w:t xml:space="preserve">11. S. Bonhoeffer, M. Lipsitch, B. R. Levin, Evaluating treatment protocols to prevent antibiotic resistance. </w:t>
+        <w:t xml:space="preserve">11. P. Paul, R. B. Slayton, A. J. Kallen, M. S. Walters, J. A. Jernigan, Modeling Regional Transmission and Containment of a Healthcare-associated Multidrug-resistant Organism. </w:t>
       </w:r>
       <w:r>
         <w:rPr>
@@ -31005,7 +30779,7 @@
           <w:iCs/>
           <w:lang w:val="en-GB"/>
         </w:rPr>
-        <w:t>Proc Natl Acad Sci USA</w:t>
+        <w:t>Clin Infect Dis</w:t>
       </w:r>
       <w:r>
         <w:rPr>
@@ -31019,13 +30793,13 @@
           <w:bCs/>
           <w:lang w:val="en-GB"/>
         </w:rPr>
-        <w:t>94</w:t>
-      </w:r>
-      <w:r>
-        <w:rPr>
-          <w:lang w:val="en-GB"/>
-        </w:rPr>
-        <w:t>, 12106 (1997).</w:t>
+        <w:t>70</w:t>
+      </w:r>
+      <w:r>
+        <w:rPr>
+          <w:lang w:val="en-GB"/>
+        </w:rPr>
+        <w:t>, 388–394 (2020).</w:t>
       </w:r>
     </w:p>
     <w:p>
@@ -31039,7 +30813,7 @@
         <w:rPr>
           <w:lang w:val="en-GB"/>
         </w:rPr>
-        <w:t xml:space="preserve">12. S. Pei, F. Morone, F. Liljeros, H. Makse, J. L. Shaman, Inference and control of the nosocomial transmission of methicillin-resistant Staphylococcus aureus. </w:t>
+        <w:t xml:space="preserve">12. B. S. Cooper, G. F. Medley, S. P. Stone, C. C. Kibbler, B. D. Cookson, J. A. Roberts, G. Duckworth, R. Lai, S. Ebrahim, Methicillin-resistant Staphylococcus aureus in hospitals and the community: Stealth dynamics and control catastrophes. </w:t>
       </w:r>
       <w:r>
         <w:rPr>
@@ -31047,7 +30821,7 @@
           <w:iCs/>
           <w:lang w:val="en-GB"/>
         </w:rPr>
-        <w:t>eLife</w:t>
+        <w:t>Proceedings of the National Academy of Sciences</w:t>
       </w:r>
       <w:r>
         <w:rPr>
@@ -31061,13 +30835,13 @@
           <w:bCs/>
           <w:lang w:val="en-GB"/>
         </w:rPr>
-        <w:t>7</w:t>
-      </w:r>
-      <w:r>
-        <w:rPr>
-          <w:lang w:val="en-GB"/>
-        </w:rPr>
-        <w:t>, e40977 (2018).</w:t>
+        <w:t>101</w:t>
+      </w:r>
+      <w:r>
+        <w:rPr>
+          <w:lang w:val="en-GB"/>
+        </w:rPr>
+        <w:t>, 10223–10228 (2004).</w:t>
       </w:r>
     </w:p>
     <w:p>
@@ -31081,7 +30855,7 @@
         <w:rPr>
           <w:lang w:val="en-GB"/>
         </w:rPr>
-        <w:t xml:space="preserve">13. P. Paul, R. B. Slayton, A. J. Kallen, M. S. Walters, J. A. Jernigan, Modeling Regional Transmission and Containment of a Healthcare-associated Multidrug-resistant Organism. </w:t>
+        <w:t xml:space="preserve">13. S. Pei, F. Liljeros, J. Shaman, Identifying asymptomatic spreaders of antimicrobial-resistant pathogens in hospital settings. </w:t>
       </w:r>
       <w:r>
         <w:rPr>
@@ -31089,7 +30863,7 @@
           <w:iCs/>
           <w:lang w:val="en-GB"/>
         </w:rPr>
-        <w:t>Clin Infect Dis</w:t>
+        <w:t>Proc. Natl. Acad. Sci. U.S.A.</w:t>
       </w:r>
       <w:r>
         <w:rPr>
@@ -31103,13 +30877,13 @@
           <w:bCs/>
           <w:lang w:val="en-GB"/>
         </w:rPr>
-        <w:t>70</w:t>
-      </w:r>
-      <w:r>
-        <w:rPr>
-          <w:lang w:val="en-GB"/>
-        </w:rPr>
-        <w:t>, 388–394 (2020).</w:t>
+        <w:t>118</w:t>
+      </w:r>
+      <w:r>
+        <w:rPr>
+          <w:lang w:val="en-GB"/>
+        </w:rPr>
+        <w:t>, e2111190118 (2021).</w:t>
       </w:r>
     </w:p>
     <w:p>
@@ -31123,7 +30897,7 @@
         <w:rPr>
           <w:lang w:val="en-GB"/>
         </w:rPr>
-        <w:t xml:space="preserve">14. B. S. Cooper, G. F. Medley, S. P. Stone, C. C. Kibbler, B. D. Cookson, J. A. Roberts, G. Duckworth, R. Lai, S. Ebrahim, Methicillin-resistant Staphylococcus aureus in hospitals and the community: Stealth dynamics and control catastrophes. </w:t>
+        <w:t xml:space="preserve">14. D. R. Smith, L. Temime, L. Opatowski, Microbiome-pathogen interactions drive epidemiological dynamics of antibiotic resistance: A modeling study applied to nosocomial pathogen control. </w:t>
       </w:r>
       <w:r>
         <w:rPr>
@@ -31131,7 +30905,7 @@
           <w:iCs/>
           <w:lang w:val="en-GB"/>
         </w:rPr>
-        <w:t>Proceedings of the National Academy of Sciences</w:t>
+        <w:t>eLife</w:t>
       </w:r>
       <w:r>
         <w:rPr>
@@ -31145,13 +30919,13 @@
           <w:bCs/>
           <w:lang w:val="en-GB"/>
         </w:rPr>
-        <w:t>101</w:t>
-      </w:r>
-      <w:r>
-        <w:rPr>
-          <w:lang w:val="en-GB"/>
-        </w:rPr>
-        <w:t>, 10223–10228 (2004).</w:t>
+        <w:t>10</w:t>
+      </w:r>
+      <w:r>
+        <w:rPr>
+          <w:lang w:val="en-GB"/>
+        </w:rPr>
+        <w:t>, e68764 (2021).</w:t>
       </w:r>
     </w:p>
     <w:p>
@@ -31165,7 +30939,7 @@
         <w:rPr>
           <w:lang w:val="en-GB"/>
         </w:rPr>
-        <w:t xml:space="preserve">15. S. Pei, F. Liljeros, J. Shaman, Identifying asymptomatic spreaders of antimicrobial-resistant pathogens in hospital settings. </w:t>
+        <w:t xml:space="preserve">15. M. Lipsitch, M. H. Samore, Antimicrobial Use and Antimicrobial Resistance: A Population Perspective. </w:t>
       </w:r>
       <w:r>
         <w:rPr>
@@ -31173,7 +30947,7 @@
           <w:iCs/>
           <w:lang w:val="en-GB"/>
         </w:rPr>
-        <w:t>Proc. Natl. Acad. Sci. U.S.A.</w:t>
+        <w:t>Emerg. Infect. Dis.</w:t>
       </w:r>
       <w:r>
         <w:rPr>
@@ -31187,13 +30961,13 @@
           <w:bCs/>
           <w:lang w:val="en-GB"/>
         </w:rPr>
-        <w:t>118</w:t>
-      </w:r>
-      <w:r>
-        <w:rPr>
-          <w:lang w:val="en-GB"/>
-        </w:rPr>
-        <w:t>, e2111190118 (2021).</w:t>
+        <w:t>8</w:t>
+      </w:r>
+      <w:r>
+        <w:rPr>
+          <w:lang w:val="en-GB"/>
+        </w:rPr>
+        <w:t>, 347–354 (2002).</w:t>
       </w:r>
     </w:p>
     <w:p>
@@ -31207,7 +30981,7 @@
         <w:rPr>
           <w:lang w:val="en-GB"/>
         </w:rPr>
-        <w:t xml:space="preserve">16. D. R. Smith, L. Temime, L. Opatowski, Microbiome-pathogen interactions drive epidemiological dynamics of antibiotic resistance: A modeling study applied to nosocomial pathogen control. </w:t>
+        <w:t xml:space="preserve">16. D. J. Austin, K. G. Kristinsson, R. M. Anderson, The relationship between the volume of antimicrobial consumption in human communities and the frequency of resistance. </w:t>
       </w:r>
       <w:r>
         <w:rPr>
@@ -31215,7 +30989,7 @@
           <w:iCs/>
           <w:lang w:val="en-GB"/>
         </w:rPr>
-        <w:t>eLife</w:t>
+        <w:t>Proceedings of the National Academy of Sciences</w:t>
       </w:r>
       <w:r>
         <w:rPr>
@@ -31229,13 +31003,13 @@
           <w:bCs/>
           <w:lang w:val="en-GB"/>
         </w:rPr>
-        <w:t>10</w:t>
-      </w:r>
-      <w:r>
-        <w:rPr>
-          <w:lang w:val="en-GB"/>
-        </w:rPr>
-        <w:t>, e68764 (2021).</w:t>
+        <w:t>96</w:t>
+      </w:r>
+      <w:r>
+        <w:rPr>
+          <w:lang w:val="en-GB"/>
+        </w:rPr>
+        <w:t>, 1152–1156 (1999).</w:t>
       </w:r>
     </w:p>
     <w:p>
@@ -31249,7 +31023,8 @@
         <w:rPr>
           <w:lang w:val="en-GB"/>
         </w:rPr>
-        <w:t xml:space="preserve">17. M. Lipsitch, M. H. Samore, Antimicrobial Use and Antimicrobial Resistance: A Population Perspective. </w:t>
+        <w:lastRenderedPageBreak/>
+        <w:t xml:space="preserve">17. S. E. Drohan, S. A. Levin, B. T. Grenfell, R. Laxminarayan, Incentivizing hospital infection control. </w:t>
       </w:r>
       <w:r>
         <w:rPr>
@@ -31257,7 +31032,7 @@
           <w:iCs/>
           <w:lang w:val="en-GB"/>
         </w:rPr>
-        <w:t>Emerg. Infect. Dis.</w:t>
+        <w:t>Proc Natl Acad Sci USA</w:t>
       </w:r>
       <w:r>
         <w:rPr>
@@ -31271,13 +31046,13 @@
           <w:bCs/>
           <w:lang w:val="en-GB"/>
         </w:rPr>
-        <w:t>8</w:t>
-      </w:r>
-      <w:r>
-        <w:rPr>
-          <w:lang w:val="en-GB"/>
-        </w:rPr>
-        <w:t>, 347–354 (2002).</w:t>
+        <w:t>116</w:t>
+      </w:r>
+      <w:r>
+        <w:rPr>
+          <w:lang w:val="en-GB"/>
+        </w:rPr>
+        <w:t>, 6221–6225 (2019).</w:t>
       </w:r>
     </w:p>
     <w:p>
@@ -31291,36 +31066,7 @@
         <w:rPr>
           <w:lang w:val="en-GB"/>
         </w:rPr>
-        <w:lastRenderedPageBreak/>
-        <w:t xml:space="preserve">18. D. J. Austin, K. G. Kristinsson, R. M. Anderson, The relationship between the volume of antimicrobial consumption in human communities and the frequency of resistance. </w:t>
-      </w:r>
-      <w:r>
-        <w:rPr>
-          <w:i/>
-          <w:iCs/>
-          <w:lang w:val="en-GB"/>
-        </w:rPr>
-        <w:t>Proceedings of the National Academy of Sciences</w:t>
-      </w:r>
-      <w:r>
-        <w:rPr>
-          <w:lang w:val="en-GB"/>
-        </w:rPr>
-        <w:t xml:space="preserve"> </w:t>
-      </w:r>
-      <w:r>
-        <w:rPr>
-          <w:b/>
-          <w:bCs/>
-          <w:lang w:val="en-GB"/>
-        </w:rPr>
-        <w:t>96</w:t>
-      </w:r>
-      <w:r>
-        <w:rPr>
-          <w:lang w:val="en-GB"/>
-        </w:rPr>
-        <w:t>, 1152–1156 (1999).</w:t>
+        <w:t>18. S. Lehtinen, F. Blanquart, M. Lipsitch, C. Fraser, Mechanisms that maintain coexistence of antibiotic sensitivity and resistance also promote high frequencies of multidrug resistance. .</w:t>
       </w:r>
     </w:p>
     <w:p>
@@ -31334,7 +31080,7 @@
         <w:rPr>
           <w:lang w:val="en-GB"/>
         </w:rPr>
-        <w:t xml:space="preserve">19. S. E. Drohan, S. A. Levin, B. T. Grenfell, R. Laxminarayan, Incentivizing hospital infection control. </w:t>
+        <w:t xml:space="preserve">19. K. Cranmer, J. Brehmer, G. Louppe, The frontier of simulation-based inference. </w:t>
       </w:r>
       <w:r>
         <w:rPr>
@@ -31342,7 +31088,7 @@
           <w:iCs/>
           <w:lang w:val="en-GB"/>
         </w:rPr>
-        <w:t>Proc Natl Acad Sci USA</w:t>
+        <w:t>Proc. Natl. Acad. Sci. U.S.A.</w:t>
       </w:r>
       <w:r>
         <w:rPr>
@@ -31356,13 +31102,13 @@
           <w:bCs/>
           <w:lang w:val="en-GB"/>
         </w:rPr>
-        <w:t>116</w:t>
-      </w:r>
-      <w:r>
-        <w:rPr>
-          <w:lang w:val="en-GB"/>
-        </w:rPr>
-        <w:t>, 6221–6225 (2019).</w:t>
+        <w:t>117</w:t>
+      </w:r>
+      <w:r>
+        <w:rPr>
+          <w:lang w:val="en-GB"/>
+        </w:rPr>
+        <w:t>, 30055–30062 (2020).</w:t>
       </w:r>
     </w:p>
     <w:p>
@@ -31376,7 +31122,35 @@
         <w:rPr>
           <w:lang w:val="en-GB"/>
         </w:rPr>
-        <w:t>20. S. Lehtinen, F. Blanquart, M. Lipsitch, C. Fraser, Mechanisms that maintain coexistence of antibiotic sensitivity and resistance also promote high frequencies of multidrug resistance.</w:t>
+        <w:t xml:space="preserve">20. A. S. de Vos, S. J. de Vlas, J. A. Lindsay, M. E. E. Kretzschmar, G. M. Knight, Understanding MRSA clonal competition within a UK hospital; the possible importance of density dependence. </w:t>
+      </w:r>
+      <w:r>
+        <w:rPr>
+          <w:i/>
+          <w:iCs/>
+          <w:lang w:val="en-GB"/>
+        </w:rPr>
+        <w:t>Epidemics</w:t>
+      </w:r>
+      <w:r>
+        <w:rPr>
+          <w:lang w:val="en-GB"/>
+        </w:rPr>
+        <w:t xml:space="preserve"> </w:t>
+      </w:r>
+      <w:r>
+        <w:rPr>
+          <w:b/>
+          <w:bCs/>
+          <w:lang w:val="en-GB"/>
+        </w:rPr>
+        <w:t>37</w:t>
+      </w:r>
+      <w:r>
+        <w:rPr>
+          <w:lang w:val="en-GB"/>
+        </w:rPr>
+        <w:t>, 100511 (2021).</w:t>
       </w:r>
     </w:p>
     <w:p>
@@ -31390,7 +31164,7 @@
         <w:rPr>
           <w:lang w:val="en-GB"/>
         </w:rPr>
-        <w:t xml:space="preserve">21. K. Cranmer, J. Brehmer, G. Louppe, The frontier of simulation-based inference. </w:t>
+        <w:t xml:space="preserve">21. M. Forrester, A. Pettitt, G. Gibson, Bayesian inference of hospital-acquired infectious diseases and control measures given imperfect surveillance data. </w:t>
       </w:r>
       <w:r>
         <w:rPr>
@@ -31398,7 +31172,7 @@
           <w:iCs/>
           <w:lang w:val="en-GB"/>
         </w:rPr>
-        <w:t>Proc. Natl. Acad. Sci. U.S.A.</w:t>
+        <w:t>Biostatistics</w:t>
       </w:r>
       <w:r>
         <w:rPr>
@@ -31412,13 +31186,13 @@
           <w:bCs/>
           <w:lang w:val="en-GB"/>
         </w:rPr>
-        <w:t>117</w:t>
-      </w:r>
-      <w:r>
-        <w:rPr>
-          <w:lang w:val="en-GB"/>
-        </w:rPr>
-        <w:t>, 30055–30062 (2020).</w:t>
+        <w:t>8</w:t>
+      </w:r>
+      <w:r>
+        <w:rPr>
+          <w:lang w:val="en-GB"/>
+        </w:rPr>
+        <w:t>, 383–401 (2007).</w:t>
       </w:r>
     </w:p>
     <w:p>
@@ -31432,7 +31206,7 @@
         <w:rPr>
           <w:lang w:val="en-GB"/>
         </w:rPr>
-        <w:t xml:space="preserve">22. A. S. de Vos, S. J. de Vlas, J. A. Lindsay, M. E. E. Kretzschmar, G. M. Knight, Understanding MRSA clonal competition within a UK hospital; the possible importance of density dependence. </w:t>
+        <w:t xml:space="preserve">22. D. W. Eyre, M. Laager, A. S. Walker, B. S. Cooper, D. J. Wilson, on behalf of the CDC Modeling Infectious Diseases in Healthcare Program (MInD-Healthcare), R. D. Kouyos, Ed. Probabilistic transmission models incorporating sequencing data for healthcare-associated Clostridioides difficile outperform heuristic rules and identify strain-specific differences in transmission. </w:t>
       </w:r>
       <w:r>
         <w:rPr>
@@ -31440,7 +31214,7 @@
           <w:iCs/>
           <w:lang w:val="en-GB"/>
         </w:rPr>
-        <w:t>Epidemics</w:t>
+        <w:t>PLoS Comput Biol</w:t>
       </w:r>
       <w:r>
         <w:rPr>
@@ -31454,13 +31228,13 @@
           <w:bCs/>
           <w:lang w:val="en-GB"/>
         </w:rPr>
-        <w:t>37</w:t>
-      </w:r>
-      <w:r>
-        <w:rPr>
-          <w:lang w:val="en-GB"/>
-        </w:rPr>
-        <w:t>, 100511 (2021).</w:t>
+        <w:t>17</w:t>
+      </w:r>
+      <w:r>
+        <w:rPr>
+          <w:lang w:val="en-GB"/>
+        </w:rPr>
+        <w:t>, e1008417 (2021).</w:t>
       </w:r>
     </w:p>
     <w:p>
@@ -31474,7 +31248,7 @@
         <w:rPr>
           <w:lang w:val="en-GB"/>
         </w:rPr>
-        <w:t xml:space="preserve">23. M. Forrester, A. Pettitt, G. Gibson, Bayesian inference of hospital-acquired infectious diseases and control measures given imperfect surveillance data. </w:t>
+        <w:t xml:space="preserve">23. B. S. Cooper, G. F. Medley, S. J. Bradley, G. M. Scott, An Augmented Data Method for the Analysis of Nosocomial Infection Data. </w:t>
       </w:r>
       <w:r>
         <w:rPr>
@@ -31482,7 +31256,7 @@
           <w:iCs/>
           <w:lang w:val="en-GB"/>
         </w:rPr>
-        <w:t>Biostatistics</w:t>
+        <w:t>American Journal of Epidemiology</w:t>
       </w:r>
       <w:r>
         <w:rPr>
@@ -31496,13 +31270,13 @@
           <w:bCs/>
           <w:lang w:val="en-GB"/>
         </w:rPr>
-        <w:t>8</w:t>
-      </w:r>
-      <w:r>
-        <w:rPr>
-          <w:lang w:val="en-GB"/>
-        </w:rPr>
-        <w:t>, 383–401 (2007).</w:t>
+        <w:t>168</w:t>
+      </w:r>
+      <w:r>
+        <w:rPr>
+          <w:lang w:val="en-GB"/>
+        </w:rPr>
+        <w:t>, 548–557 (2008).</w:t>
       </w:r>
     </w:p>
     <w:p>
@@ -31516,7 +31290,7 @@
         <w:rPr>
           <w:lang w:val="en-GB"/>
         </w:rPr>
-        <w:t xml:space="preserve">24. D. W. Eyre, M. Laager, A. S. Walker, B. S. Cooper, D. J. Wilson, on behalf of the CDC Modeling Infectious Diseases in Healthcare Program (MInD-Healthcare), R. D. Kouyos, Ed. Probabilistic transmission models incorporating sequencing data for healthcare-associated Clostridioides difficile outperform heuristic rules and identify strain-specific differences in transmission. </w:t>
+        <w:t xml:space="preserve">24. R. P. J. Willems, K. Van Dijk, M. J. G. T. Vehreschild, L. M. Biehl, J. C. F. Ket, S. Remmelzwaal, C. M. J. E. Vandenbroucke-Grauls, Incidence of infection with multidrug-resistant Gram-negative bacteria and vancomycin-resistant enterococci in carriers: a systematic review and meta-regression analysis. </w:t>
       </w:r>
       <w:r>
         <w:rPr>
@@ -31524,7 +31298,7 @@
           <w:iCs/>
           <w:lang w:val="en-GB"/>
         </w:rPr>
-        <w:t>PLoS Comput Biol</w:t>
+        <w:t>The Lancet Infectious Diseases</w:t>
       </w:r>
       <w:r>
         <w:rPr>
@@ -31538,13 +31312,13 @@
           <w:bCs/>
           <w:lang w:val="en-GB"/>
         </w:rPr>
-        <w:t>17</w:t>
-      </w:r>
-      <w:r>
-        <w:rPr>
-          <w:lang w:val="en-GB"/>
-        </w:rPr>
-        <w:t>, e1008417 (2021).</w:t>
+        <w:t>23</w:t>
+      </w:r>
+      <w:r>
+        <w:rPr>
+          <w:lang w:val="en-GB"/>
+        </w:rPr>
+        <w:t>, 719–731 (2023).</w:t>
       </w:r>
     </w:p>
     <w:p>
@@ -31558,7 +31332,7 @@
         <w:rPr>
           <w:lang w:val="en-GB"/>
         </w:rPr>
-        <w:t xml:space="preserve">25. B. S. Cooper, G. F. Medley, S. J. Bradley, G. M. Scott, An Augmented Data Method for the Analysis of Nosocomial Infection Data. </w:t>
+        <w:t xml:space="preserve">25. A.-C. Uhlemann, M. Otto, F. D. Lowy, F. R. DeLeo, Evolution of community- and healthcare-associated methicillin-resistant Staphylococcus aureus. </w:t>
       </w:r>
       <w:r>
         <w:rPr>
@@ -31566,7 +31340,7 @@
           <w:iCs/>
           <w:lang w:val="en-GB"/>
         </w:rPr>
-        <w:t>American Journal of Epidemiology</w:t>
+        <w:t>Infection, Genetics and Evolution</w:t>
       </w:r>
       <w:r>
         <w:rPr>
@@ -31580,13 +31354,13 @@
           <w:bCs/>
           <w:lang w:val="en-GB"/>
         </w:rPr>
-        <w:t>168</w:t>
-      </w:r>
-      <w:r>
-        <w:rPr>
-          <w:lang w:val="en-GB"/>
-        </w:rPr>
-        <w:t>, 548–557 (2008).</w:t>
+        <w:t>21</w:t>
+      </w:r>
+      <w:r>
+        <w:rPr>
+          <w:lang w:val="en-GB"/>
+        </w:rPr>
+        <w:t>, 563–574 (2014).</w:t>
       </w:r>
     </w:p>
     <w:p>
@@ -31600,7 +31374,7 @@
         <w:rPr>
           <w:lang w:val="en-GB"/>
         </w:rPr>
-        <w:t xml:space="preserve">26. R. P. J. Willems, K. Van Dijk, M. J. G. T. Vehreschild, L. M. Biehl, J. C. F. Ket, S. Remmelzwaal, C. M. J. E. Vandenbroucke-Grauls, Incidence of infection with multidrug-resistant Gram-negative bacteria and vancomycin-resistant enterococci in carriers: a systematic review and meta-regression analysis. </w:t>
+        <w:t xml:space="preserve">26. D. L. Smith, S. A. Levin, R. Laxminarayan, Strategic interactions in multi-institutional epidemics of antibiotic resistance. </w:t>
       </w:r>
       <w:r>
         <w:rPr>
@@ -31608,7 +31382,7 @@
           <w:iCs/>
           <w:lang w:val="en-GB"/>
         </w:rPr>
-        <w:t>The Lancet Infectious Diseases</w:t>
+        <w:t>Proc Natl Acad Sci U S A</w:t>
       </w:r>
       <w:r>
         <w:rPr>
@@ -31622,13 +31396,13 @@
           <w:bCs/>
           <w:lang w:val="en-GB"/>
         </w:rPr>
-        <w:t>23</w:t>
-      </w:r>
-      <w:r>
-        <w:rPr>
-          <w:lang w:val="en-GB"/>
-        </w:rPr>
-        <w:t>, 719–731 (2023).</w:t>
+        <w:t>102</w:t>
+      </w:r>
+      <w:r>
+        <w:rPr>
+          <w:lang w:val="en-GB"/>
+        </w:rPr>
+        <w:t>, 3153 (2005).</w:t>
       </w:r>
     </w:p>
     <w:p>
@@ -31642,7 +31416,7 @@
         <w:rPr>
           <w:lang w:val="en-GB"/>
         </w:rPr>
-        <w:t xml:space="preserve">27. A.-C. Uhlemann, M. Otto, F. D. Lowy, F. R. DeLeo, Evolution of community- and healthcare-associated methicillin-resistant Staphylococcus aureus. </w:t>
+        <w:t xml:space="preserve">27. the EuSCAPE Working Group, the ESGEM Study Group, S. David, S. Reuter, S. R. Harris, C. Glasner, T. Feltwell, S. Argimon, K. Abudahab, R. Goater, T. Giani, G. Errico, M. Aspbury, S. Sjunnebo, E. J. Feil, G. M. Rossolini, D. M. Aanensen, H. Grundmann, Epidemic of carbapenem-resistant Klebsiella pneumoniae in Europe is driven by nosocomial spread. </w:t>
       </w:r>
       <w:r>
         <w:rPr>
@@ -31650,7 +31424,7 @@
           <w:iCs/>
           <w:lang w:val="en-GB"/>
         </w:rPr>
-        <w:t>Infection, Genetics and Evolution</w:t>
+        <w:t>Nat Microbiol</w:t>
       </w:r>
       <w:r>
         <w:rPr>
@@ -31664,13 +31438,13 @@
           <w:bCs/>
           <w:lang w:val="en-GB"/>
         </w:rPr>
-        <w:t>21</w:t>
-      </w:r>
-      <w:r>
-        <w:rPr>
-          <w:lang w:val="en-GB"/>
-        </w:rPr>
-        <w:t>, 563–574 (2014).</w:t>
+        <w:t>4</w:t>
+      </w:r>
+      <w:r>
+        <w:rPr>
+          <w:lang w:val="en-GB"/>
+        </w:rPr>
+        <w:t>, 1919–1929 (2019).</w:t>
       </w:r>
     </w:p>
     <w:p>
@@ -31684,7 +31458,8 @@
         <w:rPr>
           <w:lang w:val="en-GB"/>
         </w:rPr>
-        <w:t xml:space="preserve">28. D. L. Smith, S. A. Levin, R. Laxminarayan, Strategic interactions in multi-institutional epidemics of antibiotic resistance. </w:t>
+        <w:lastRenderedPageBreak/>
+        <w:t xml:space="preserve">28. R. J. Willems, W. Van Schaik, Transition of </w:t>
       </w:r>
       <w:r>
         <w:rPr>
@@ -31692,7 +31467,21 @@
           <w:iCs/>
           <w:lang w:val="en-GB"/>
         </w:rPr>
-        <w:t>Proc Natl Acad Sci U S A</w:t>
+        <w:t>Enterococcus faecium</w:t>
+      </w:r>
+      <w:r>
+        <w:rPr>
+          <w:lang w:val="en-GB"/>
+        </w:rPr>
+        <w:t xml:space="preserve"> from commensal organism to nosocomial pathogen. </w:t>
+      </w:r>
+      <w:r>
+        <w:rPr>
+          <w:i/>
+          <w:iCs/>
+          <w:lang w:val="en-GB"/>
+        </w:rPr>
+        <w:t>Future Microbiology</w:t>
       </w:r>
       <w:r>
         <w:rPr>
@@ -31706,13 +31495,13 @@
           <w:bCs/>
           <w:lang w:val="en-GB"/>
         </w:rPr>
-        <w:t>102</w:t>
-      </w:r>
-      <w:r>
-        <w:rPr>
-          <w:lang w:val="en-GB"/>
-        </w:rPr>
-        <w:t>, 3153 (2005).</w:t>
+        <w:t>4</w:t>
+      </w:r>
+      <w:r>
+        <w:rPr>
+          <w:lang w:val="en-GB"/>
+        </w:rPr>
+        <w:t>, 1125–1135 (2009).</w:t>
       </w:r>
     </w:p>
     <w:p>
@@ -31726,14 +31515,7 @@
         <w:rPr>
           <w:lang w:val="en-GB"/>
         </w:rPr>
-        <w:t xml:space="preserve">29. the EuSCAPE Working Group, the ESGEM Study Group, S. David, S. Reuter, S. R. Harris, C. Glasner, T. Feltwell, S. Argimon, K. Abudahab, R. Goater, T. Giani, G. Errico, </w:t>
-      </w:r>
-      <w:r>
-        <w:rPr>
-          <w:lang w:val="en-GB"/>
-        </w:rPr>
-        <w:lastRenderedPageBreak/>
-        <w:t xml:space="preserve">M. Aspbury, S. Sjunnebo, E. J. Feil, G. M. Rossolini, D. M. Aanensen, H. Grundmann, Epidemic of carbapenem-resistant Klebsiella pneumoniae in Europe is driven by nosocomial spread. </w:t>
+        <w:t xml:space="preserve">29. M. Otto, Staphylococcus epidermidis — the “accidental” pathogen. </w:t>
       </w:r>
       <w:r>
         <w:rPr>
@@ -31741,7 +31523,7 @@
           <w:iCs/>
           <w:lang w:val="en-GB"/>
         </w:rPr>
-        <w:t>Nat Microbiol</w:t>
+        <w:t>Nat Rev Microbiol</w:t>
       </w:r>
       <w:r>
         <w:rPr>
@@ -31755,13 +31537,13 @@
           <w:bCs/>
           <w:lang w:val="en-GB"/>
         </w:rPr>
-        <w:t>4</w:t>
-      </w:r>
-      <w:r>
-        <w:rPr>
-          <w:lang w:val="en-GB"/>
-        </w:rPr>
-        <w:t>, 1919–1929 (2019).</w:t>
+        <w:t>7</w:t>
+      </w:r>
+      <w:r>
+        <w:rPr>
+          <w:lang w:val="en-GB"/>
+        </w:rPr>
+        <w:t>, 555–567 (2009).</w:t>
       </w:r>
     </w:p>
     <w:p>
@@ -31775,7 +31557,7 @@
         <w:rPr>
           <w:lang w:val="en-GB"/>
         </w:rPr>
-        <w:t xml:space="preserve">30. R. J. Willems, W. Van Schaik, Transition of </w:t>
+        <w:t xml:space="preserve">30. R. M. Anderson, R. M. May, Population biology of infectious diseases: Part I. </w:t>
       </w:r>
       <w:r>
         <w:rPr>
@@ -31783,21 +31565,7 @@
           <w:iCs/>
           <w:lang w:val="en-GB"/>
         </w:rPr>
-        <w:t>Enterococcus faecium</w:t>
-      </w:r>
-      <w:r>
-        <w:rPr>
-          <w:lang w:val="en-GB"/>
-        </w:rPr>
-        <w:t xml:space="preserve"> from commensal organism to nosocomial pathogen. </w:t>
-      </w:r>
-      <w:r>
-        <w:rPr>
-          <w:i/>
-          <w:iCs/>
-          <w:lang w:val="en-GB"/>
-        </w:rPr>
-        <w:t>Future Microbiology</w:t>
+        <w:t>Nature</w:t>
       </w:r>
       <w:r>
         <w:rPr>
@@ -31811,13 +31579,13 @@
           <w:bCs/>
           <w:lang w:val="en-GB"/>
         </w:rPr>
-        <w:t>4</w:t>
-      </w:r>
-      <w:r>
-        <w:rPr>
-          <w:lang w:val="en-GB"/>
-        </w:rPr>
-        <w:t>, 1125–1135 (2009).</w:t>
+        <w:t>280</w:t>
+      </w:r>
+      <w:r>
+        <w:rPr>
+          <w:lang w:val="en-GB"/>
+        </w:rPr>
+        <w:t>, 361–367 (1979).</w:t>
       </w:r>
     </w:p>
     <w:p>
@@ -31831,7 +31599,7 @@
         <w:rPr>
           <w:lang w:val="en-GB"/>
         </w:rPr>
-        <w:t xml:space="preserve">31. M. Otto, Staphylococcus epidermidis — the “accidental” pathogen. </w:t>
+        <w:t xml:space="preserve">31. D. J. Weber, D. Anderson, W. A. Rutala, The role of the surface environment in healthcare-associated infections: </w:t>
       </w:r>
       <w:r>
         <w:rPr>
@@ -31839,7 +31607,7 @@
           <w:iCs/>
           <w:lang w:val="en-GB"/>
         </w:rPr>
-        <w:t>Nat Rev Microbiol</w:t>
+        <w:t>Current Opinion in Infectious Diseases</w:t>
       </w:r>
       <w:r>
         <w:rPr>
@@ -31853,13 +31621,13 @@
           <w:bCs/>
           <w:lang w:val="en-GB"/>
         </w:rPr>
-        <w:t>7</w:t>
-      </w:r>
-      <w:r>
-        <w:rPr>
-          <w:lang w:val="en-GB"/>
-        </w:rPr>
-        <w:t>, 555–567 (2009).</w:t>
+        <w:t>26</w:t>
+      </w:r>
+      <w:r>
+        <w:rPr>
+          <w:lang w:val="en-GB"/>
+        </w:rPr>
+        <w:t>, 338–344 (2013).</w:t>
       </w:r>
     </w:p>
     <w:p>
@@ -31873,7 +31641,7 @@
         <w:rPr>
           <w:lang w:val="en-GB"/>
         </w:rPr>
-        <w:t xml:space="preserve">32. R. M. Anderson, R. M. May, Population biology of infectious diseases: Part I. </w:t>
+        <w:t xml:space="preserve">32. E. Tajeddin, M. Rashidan, M. Razaghi, S. S. S. Javadi, S. J. Sherafat, M. Alebouyeh, M. R. Sarbazi, N. Mansouri, M. R. Zali, The role of the intensive care unit environment and health-care workers in the transmission of bacteria associated with hospital acquired infections. </w:t>
       </w:r>
       <w:r>
         <w:rPr>
@@ -31881,7 +31649,7 @@
           <w:iCs/>
           <w:lang w:val="en-GB"/>
         </w:rPr>
-        <w:t>Nature</w:t>
+        <w:t>Journal of Infection and Public Health</w:t>
       </w:r>
       <w:r>
         <w:rPr>
@@ -31895,13 +31663,13 @@
           <w:bCs/>
           <w:lang w:val="en-GB"/>
         </w:rPr>
-        <w:t>280</w:t>
-      </w:r>
-      <w:r>
-        <w:rPr>
-          <w:lang w:val="en-GB"/>
-        </w:rPr>
-        <w:t>, 361–367 (1979).</w:t>
+        <w:t>9</w:t>
+      </w:r>
+      <w:r>
+        <w:rPr>
+          <w:lang w:val="en-GB"/>
+        </w:rPr>
+        <w:t>, 13–23 (2016).</w:t>
       </w:r>
     </w:p>
     <w:p>
@@ -31915,7 +31683,7 @@
         <w:rPr>
           <w:lang w:val="en-GB"/>
         </w:rPr>
-        <w:t xml:space="preserve">33. D. J. Weber, D. Anderson, W. A. Rutala, The role of the surface environment in healthcare-associated infections: </w:t>
+        <w:t xml:space="preserve">33. R. W. Loftus, J. R. Brown, M. D. Koff, S. Reddy, S. O. Heard, H. M. Patel, P. G. Fernandez, M. L. Beach, H. L. Corwin, J. T. Jensen, D. Kispert, B. Huysman, T. M. Dodds, K. L. Ruoff, M. P. Yeager, Multiple Reservoirs Contribute to Intraoperative Bacterial Transmission. </w:t>
       </w:r>
       <w:r>
         <w:rPr>
@@ -31923,7 +31691,7 @@
           <w:iCs/>
           <w:lang w:val="en-GB"/>
         </w:rPr>
-        <w:t>Current Opinion in Infectious Diseases</w:t>
+        <w:t>Anesthesia &amp; Analgesia</w:t>
       </w:r>
       <w:r>
         <w:rPr>
@@ -31937,13 +31705,13 @@
           <w:bCs/>
           <w:lang w:val="en-GB"/>
         </w:rPr>
-        <w:t>26</w:t>
-      </w:r>
-      <w:r>
-        <w:rPr>
-          <w:lang w:val="en-GB"/>
-        </w:rPr>
-        <w:t>, 338–344 (2013).</w:t>
+        <w:t>114</w:t>
+      </w:r>
+      <w:r>
+        <w:rPr>
+          <w:lang w:val="en-GB"/>
+        </w:rPr>
+        <w:t>, 1236–1248 (2012).</w:t>
       </w:r>
     </w:p>
     <w:p>
@@ -31957,7 +31725,7 @@
         <w:rPr>
           <w:lang w:val="en-GB"/>
         </w:rPr>
-        <w:t xml:space="preserve">34. E. Tajeddin, M. Rashidan, M. Razaghi, S. S. S. Javadi, S. J. Sherafat, M. Alebouyeh, M. R. Sarbazi, N. Mansouri, M. R. Zali, The role of the intensive care unit environment and health-care workers in the transmission of bacteria associated with hospital acquired infections. </w:t>
+        <w:t xml:space="preserve">34. L. Chaoui, R. Mhand, F. Mellouki, N. Rhallabi, Contamination of the Surfaces of a Health Care Environment by Multidrug-Resistant (MDR) Bacteria. </w:t>
       </w:r>
       <w:r>
         <w:rPr>
@@ -31965,7 +31733,7 @@
           <w:iCs/>
           <w:lang w:val="en-GB"/>
         </w:rPr>
-        <w:t>Journal of Infection and Public Health</w:t>
+        <w:t>International Journal of Microbiology</w:t>
       </w:r>
       <w:r>
         <w:rPr>
@@ -31979,13 +31747,13 @@
           <w:bCs/>
           <w:lang w:val="en-GB"/>
         </w:rPr>
-        <w:t>9</w:t>
-      </w:r>
-      <w:r>
-        <w:rPr>
-          <w:lang w:val="en-GB"/>
-        </w:rPr>
-        <w:t>, 13–23 (2016).</w:t>
+        <w:t>2019</w:t>
+      </w:r>
+      <w:r>
+        <w:rPr>
+          <w:lang w:val="en-GB"/>
+        </w:rPr>
+        <w:t>, 1–7 (2019).</w:t>
       </w:r>
     </w:p>
     <w:p>
@@ -31999,7 +31767,7 @@
         <w:rPr>
           <w:lang w:val="en-GB"/>
         </w:rPr>
-        <w:t xml:space="preserve">35. R. W. Loftus, J. R. Brown, M. D. Koff, S. Reddy, S. O. Heard, H. M. Patel, P. G. Fernandez, M. L. Beach, H. L. Corwin, J. T. Jensen, D. Kispert, B. Huysman, T. M. Dodds, K. L. Ruoff, M. P. Yeager, Multiple Reservoirs Contribute to Intraoperative Bacterial Transmission. </w:t>
+        <w:t xml:space="preserve">35. S. Reuter, A. Sigge, H. Wiedeck, M. Trautmann, Analysis of transmission pathways of Pseudomonas aeruginosa between patients and tap water outlets*: </w:t>
       </w:r>
       <w:r>
         <w:rPr>
@@ -32007,7 +31775,7 @@
           <w:iCs/>
           <w:lang w:val="en-GB"/>
         </w:rPr>
-        <w:t>Anesthesia &amp; Analgesia</w:t>
+        <w:t>Critical Care Medicine</w:t>
       </w:r>
       <w:r>
         <w:rPr>
@@ -32021,13 +31789,13 @@
           <w:bCs/>
           <w:lang w:val="en-GB"/>
         </w:rPr>
-        <w:t>114</w:t>
-      </w:r>
-      <w:r>
-        <w:rPr>
-          <w:lang w:val="en-GB"/>
-        </w:rPr>
-        <w:t>, 1236–1248 (2012).</w:t>
+        <w:t>30</w:t>
+      </w:r>
+      <w:r>
+        <w:rPr>
+          <w:lang w:val="en-GB"/>
+        </w:rPr>
+        <w:t>, 2222–2228 (2002).</w:t>
       </w:r>
     </w:p>
     <w:p>
@@ -32041,7 +31809,7 @@
         <w:rPr>
           <w:lang w:val="en-GB"/>
         </w:rPr>
-        <w:t xml:space="preserve">36. L. Chaoui, R. Mhand, F. Mellouki, N. Rhallabi, Contamination of the Surfaces of a Health Care Environment by Multidrug-Resistant (MDR) Bacteria. </w:t>
+        <w:t xml:space="preserve">36. D. Lu, A. Aleta, Y. Moreno, Assessing the Risk of Spatial Spreading of Diseases in Hospitals. </w:t>
       </w:r>
       <w:r>
         <w:rPr>
@@ -32049,7 +31817,7 @@
           <w:iCs/>
           <w:lang w:val="en-GB"/>
         </w:rPr>
-        <w:t>International Journal of Microbiology</w:t>
+        <w:t>Front. Phys.</w:t>
       </w:r>
       <w:r>
         <w:rPr>
@@ -32063,13 +31831,13 @@
           <w:bCs/>
           <w:lang w:val="en-GB"/>
         </w:rPr>
-        <w:t>2019</w:t>
-      </w:r>
-      <w:r>
-        <w:rPr>
-          <w:lang w:val="en-GB"/>
-        </w:rPr>
-        <w:t>, 1–7 (2019).</w:t>
+        <w:t>10</w:t>
+      </w:r>
+      <w:r>
+        <w:rPr>
+          <w:lang w:val="en-GB"/>
+        </w:rPr>
+        <w:t>, 882314 (2022).</w:t>
       </w:r>
     </w:p>
     <w:p>
@@ -32083,35 +31851,7 @@
         <w:rPr>
           <w:lang w:val="en-GB"/>
         </w:rPr>
-        <w:t xml:space="preserve">37. S. Reuter, A. Sigge, H. Wiedeck, M. Trautmann, Analysis of transmission pathways of Pseudomonas aeruginosa between patients and tap water outlets*: </w:t>
-      </w:r>
-      <w:r>
-        <w:rPr>
-          <w:i/>
-          <w:iCs/>
-          <w:lang w:val="en-GB"/>
-        </w:rPr>
-        <w:t>Critical Care Medicine</w:t>
-      </w:r>
-      <w:r>
-        <w:rPr>
-          <w:lang w:val="en-GB"/>
-        </w:rPr>
-        <w:t xml:space="preserve"> </w:t>
-      </w:r>
-      <w:r>
-        <w:rPr>
-          <w:b/>
-          <w:bCs/>
-          <w:lang w:val="en-GB"/>
-        </w:rPr>
-        <w:t>30</w:t>
-      </w:r>
-      <w:r>
-        <w:rPr>
-          <w:lang w:val="en-GB"/>
-        </w:rPr>
-        <w:t>, 2222–2228 (2002).</w:t>
+        <w:t>37. Center for Disease Control and Prevention, Learn About Infection Control in Health Care (available at https://www.cdc.gov/infectioncontrol/projectfirstline/healthcare.html).</w:t>
       </w:r>
     </w:p>
     <w:p>
@@ -32125,35 +31865,7 @@
         <w:rPr>
           <w:lang w:val="en-GB"/>
         </w:rPr>
-        <w:t xml:space="preserve">38. D. Lu, A. Aleta, Y. Moreno, Assessing the Risk of Spatial Spreading of Diseases in Hospitals. </w:t>
-      </w:r>
-      <w:r>
-        <w:rPr>
-          <w:i/>
-          <w:iCs/>
-          <w:lang w:val="en-GB"/>
-        </w:rPr>
-        <w:t>Front. Phys.</w:t>
-      </w:r>
-      <w:r>
-        <w:rPr>
-          <w:lang w:val="en-GB"/>
-        </w:rPr>
-        <w:t xml:space="preserve"> </w:t>
-      </w:r>
-      <w:r>
-        <w:rPr>
-          <w:b/>
-          <w:bCs/>
-          <w:lang w:val="en-GB"/>
-        </w:rPr>
-        <w:t>10</w:t>
-      </w:r>
-      <w:r>
-        <w:rPr>
-          <w:lang w:val="en-GB"/>
-        </w:rPr>
-        <w:t>, 882314 (2022).</w:t>
+        <w:t>38. Center for Disease Control and Prevention, Learn Where Germs Live in Health Care (available at https://www.cdc.gov/infectioncontrol/projectfirstline/healthcare/where-germs-live.html).</w:t>
       </w:r>
     </w:p>
     <w:p>
@@ -32167,7 +31879,35 @@
         <w:rPr>
           <w:lang w:val="en-GB"/>
         </w:rPr>
-        <w:t>39. Center for Disease Control and Prevention, Learn About Infection Control in Health Care (available at https://www.cdc.gov/infectioncontrol/projectfirstline/healthcare.html).</w:t>
+        <w:t xml:space="preserve">39. A. D. Harris, M. Kotetishvili, S. Shurland, J. A. Johnson, J. G. Morris, L. L. Nemoy, J. K. Johnson, How important is patient-to-patient transmission in extended-spectrum β-lactamase Escherichia coli acquisition. </w:t>
+      </w:r>
+      <w:r>
+        <w:rPr>
+          <w:i/>
+          <w:iCs/>
+          <w:lang w:val="en-GB"/>
+        </w:rPr>
+        <w:t>American Journal of Infection Control</w:t>
+      </w:r>
+      <w:r>
+        <w:rPr>
+          <w:lang w:val="en-GB"/>
+        </w:rPr>
+        <w:t xml:space="preserve"> </w:t>
+      </w:r>
+      <w:r>
+        <w:rPr>
+          <w:b/>
+          <w:bCs/>
+          <w:lang w:val="en-GB"/>
+        </w:rPr>
+        <w:t>35</w:t>
+      </w:r>
+      <w:r>
+        <w:rPr>
+          <w:lang w:val="en-GB"/>
+        </w:rPr>
+        <w:t>, 97–101 (2007).</w:t>
       </w:r>
     </w:p>
     <w:p>
@@ -32181,7 +31921,36 @@
         <w:rPr>
           <w:lang w:val="en-GB"/>
         </w:rPr>
-        <w:t>40. Center for Disease Control and Prevention, Learn Where Germs Live in Health Care (available at https://www.cdc.gov/infectioncontrol/projectfirstline/healthcare/where-germs-live.html).</w:t>
+        <w:t xml:space="preserve">40. Q. Leclerc, A. Clements, H. Dunn, J. Hatcher, J. A. Lindsay, L. Grandjean, G. M. Knight, </w:t>
+      </w:r>
+      <w:r>
+        <w:rPr>
+          <w:i/>
+          <w:iCs/>
+          <w:lang w:val="en-GB"/>
+        </w:rPr>
+        <w:t xml:space="preserve">Quantifying patient- and hospital-level antimicrobial resistance dynamics in </w:t>
+      </w:r>
+      <w:r>
+        <w:rPr>
+          <w:lang w:val="en-GB"/>
+        </w:rPr>
+        <w:lastRenderedPageBreak/>
+        <w:t>Staphylococcus aureus</w:t>
+      </w:r>
+      <w:r>
+        <w:rPr>
+          <w:i/>
+          <w:iCs/>
+          <w:lang w:val="en-GB"/>
+        </w:rPr>
+        <w:t xml:space="preserve"> from routinely collected data</w:t>
+      </w:r>
+      <w:r>
+        <w:rPr>
+          <w:lang w:val="en-GB"/>
+        </w:rPr>
+        <w:t xml:space="preserve"> (Epidemiology, 2023; http://medrxiv.org/lookup/doi/10.1101/2023.02.15.23285946).</w:t>
       </w:r>
     </w:p>
     <w:p>
@@ -32195,14 +31964,7 @@
         <w:rPr>
           <w:lang w:val="en-GB"/>
         </w:rPr>
-        <w:t>41. A. D. Harris, M. Kotetishvili, S. Shurland, J. A. Johnson, J. G. Morris, L. L. Nemoy, J. K. Johnson, How important is patient-to-patient transmission in extended-spectrum β-</w:t>
-      </w:r>
-      <w:r>
-        <w:rPr>
-          <w:lang w:val="en-GB"/>
-        </w:rPr>
-        <w:lastRenderedPageBreak/>
-        <w:t xml:space="preserve">lactamase Escherichia coli acquisition. </w:t>
+        <w:t xml:space="preserve">41. N. G. Davies, S. Flasche, M. Jit, K. E. Atkins, Within-host dynamics shape antibiotic resistance in commensal bacteria. </w:t>
       </w:r>
       <w:r>
         <w:rPr>
@@ -32210,7 +31972,7 @@
           <w:iCs/>
           <w:lang w:val="en-GB"/>
         </w:rPr>
-        <w:t>American Journal of Infection Control</w:t>
+        <w:t>Nat Ecol Evol</w:t>
       </w:r>
       <w:r>
         <w:rPr>
@@ -32224,13 +31986,13 @@
           <w:bCs/>
           <w:lang w:val="en-GB"/>
         </w:rPr>
-        <w:t>35</w:t>
-      </w:r>
-      <w:r>
-        <w:rPr>
-          <w:lang w:val="en-GB"/>
-        </w:rPr>
-        <w:t>, 97–101 (2007).</w:t>
+        <w:t>3</w:t>
+      </w:r>
+      <w:r>
+        <w:rPr>
+          <w:lang w:val="en-GB"/>
+        </w:rPr>
+        <w:t>, 440–449 (2019).</w:t>
       </w:r>
     </w:p>
     <w:p>
@@ -32244,7 +32006,7 @@
         <w:rPr>
           <w:lang w:val="en-GB"/>
         </w:rPr>
-        <w:t xml:space="preserve">42. Q. Leclerc, A. Clements, H. Dunn, J. Hatcher, J. A. Lindsay, L. Grandjean, G. M. Knight, </w:t>
+        <w:t xml:space="preserve">42. B. J. Arnold, I.-T. Huang, W. P. Hanage, Horizontal gene transfer and adaptive evolution in bacteria. </w:t>
       </w:r>
       <w:r>
         <w:rPr>
@@ -32252,27 +32014,27 @@
           <w:iCs/>
           <w:lang w:val="en-GB"/>
         </w:rPr>
-        <w:t xml:space="preserve">Quantifying patient- and hospital-level antimicrobial resistance dynamics in </w:t>
-      </w:r>
-      <w:r>
-        <w:rPr>
-          <w:lang w:val="en-GB"/>
-        </w:rPr>
-        <w:t>Staphylococcus aureus</w:t>
-      </w:r>
-      <w:r>
-        <w:rPr>
-          <w:i/>
-          <w:iCs/>
-          <w:lang w:val="en-GB"/>
-        </w:rPr>
-        <w:t xml:space="preserve"> from routinely collected data</w:t>
-      </w:r>
-      <w:r>
-        <w:rPr>
-          <w:lang w:val="en-GB"/>
-        </w:rPr>
-        <w:t xml:space="preserve"> (Epidemiology, 2023; http://medrxiv.org/lookup/doi/10.1101/2023.02.15.23285946).</w:t>
+        <w:t>Nat Rev Microbiol</w:t>
+      </w:r>
+      <w:r>
+        <w:rPr>
+          <w:lang w:val="en-GB"/>
+        </w:rPr>
+        <w:t xml:space="preserve"> </w:t>
+      </w:r>
+      <w:r>
+        <w:rPr>
+          <w:b/>
+          <w:bCs/>
+          <w:lang w:val="en-GB"/>
+        </w:rPr>
+        <w:t>20</w:t>
+      </w:r>
+      <w:r>
+        <w:rPr>
+          <w:lang w:val="en-GB"/>
+        </w:rPr>
+        <w:t>, 206–218 (2022).</w:t>
       </w:r>
     </w:p>
     <w:p>
@@ -32286,7 +32048,7 @@
         <w:rPr>
           <w:lang w:val="en-GB"/>
         </w:rPr>
-        <w:t xml:space="preserve">43. B. J. Arnold, I.-T. Huang, W. P. Hanage, Horizontal gene transfer and adaptive evolution in bacteria. </w:t>
+        <w:t xml:space="preserve">43. M. E. Schoen, M. A. Jahne, J. Garland, L. Ramirez, A. J. Lopatkin, K. A. Hamilton, Quantitative Microbial Risk Assessment of Antimicrobial Resistant and Susceptible </w:t>
       </w:r>
       <w:r>
         <w:rPr>
@@ -32294,7 +32056,21 @@
           <w:iCs/>
           <w:lang w:val="en-GB"/>
         </w:rPr>
-        <w:t>Nat Rev Microbiol</w:t>
+        <w:t>Staphylococcus aureus</w:t>
+      </w:r>
+      <w:r>
+        <w:rPr>
+          <w:lang w:val="en-GB"/>
+        </w:rPr>
+        <w:t xml:space="preserve"> in Reclaimed Wastewaters. </w:t>
+      </w:r>
+      <w:r>
+        <w:rPr>
+          <w:i/>
+          <w:iCs/>
+          <w:lang w:val="en-GB"/>
+        </w:rPr>
+        <w:t>Environ. Sci. Technol.</w:t>
       </w:r>
       <w:r>
         <w:rPr>
@@ -32308,13 +32084,13 @@
           <w:bCs/>
           <w:lang w:val="en-GB"/>
         </w:rPr>
-        <w:t>20</w:t>
-      </w:r>
-      <w:r>
-        <w:rPr>
-          <w:lang w:val="en-GB"/>
-        </w:rPr>
-        <w:t>, 206–218 (2022).</w:t>
+        <w:t>55</w:t>
+      </w:r>
+      <w:r>
+        <w:rPr>
+          <w:lang w:val="en-GB"/>
+        </w:rPr>
+        <w:t>, 15246–15255 (2021).</w:t>
       </w:r>
     </w:p>
     <w:p>
@@ -32328,7 +32104,7 @@
         <w:rPr>
           <w:lang w:val="en-GB"/>
         </w:rPr>
-        <w:t xml:space="preserve">44. M. E. Schoen, M. A. Jahne, J. Garland, L. Ramirez, A. J. Lopatkin, K. A. Hamilton, Quantitative Microbial Risk Assessment of Antimicrobial Resistant and Susceptible </w:t>
+        <w:t xml:space="preserve">44. A. Gupta, Hospital-acquired infections in the neonatal intensive care unit-Klebsiella pneumoniae. </w:t>
       </w:r>
       <w:r>
         <w:rPr>
@@ -32336,21 +32112,7 @@
           <w:iCs/>
           <w:lang w:val="en-GB"/>
         </w:rPr>
-        <w:t>Staphylococcus aureus</w:t>
-      </w:r>
-      <w:r>
-        <w:rPr>
-          <w:lang w:val="en-GB"/>
-        </w:rPr>
-        <w:t xml:space="preserve"> in Reclaimed Wastewaters. </w:t>
-      </w:r>
-      <w:r>
-        <w:rPr>
-          <w:i/>
-          <w:iCs/>
-          <w:lang w:val="en-GB"/>
-        </w:rPr>
-        <w:t>Environ. Sci. Technol.</w:t>
+        <w:t>Seminars in Perinatology</w:t>
       </w:r>
       <w:r>
         <w:rPr>
@@ -32364,13 +32126,13 @@
           <w:bCs/>
           <w:lang w:val="en-GB"/>
         </w:rPr>
-        <w:t>55</w:t>
-      </w:r>
-      <w:r>
-        <w:rPr>
-          <w:lang w:val="en-GB"/>
-        </w:rPr>
-        <w:t>, 15246–15255 (2021).</w:t>
+        <w:t>26</w:t>
+      </w:r>
+      <w:r>
+        <w:rPr>
+          <w:lang w:val="en-GB"/>
+        </w:rPr>
+        <w:t>, 340–345 (2002).</w:t>
       </w:r>
     </w:p>
     <w:p>
@@ -32384,7 +32146,7 @@
         <w:rPr>
           <w:lang w:val="en-GB"/>
         </w:rPr>
-        <w:t xml:space="preserve">45. A. Gupta, Hospital-acquired infections in the neonatal intensive care unit-Klebsiella pneumoniae. </w:t>
+        <w:t xml:space="preserve">45. S. P. Diggle, M. Whiteley, Microbe Profile: Pseudomonas aeruginosa: opportunistic pathogen and lab rat: This article is part of the Microbe Profiles collection. </w:t>
       </w:r>
       <w:r>
         <w:rPr>
@@ -32392,7 +32154,7 @@
           <w:iCs/>
           <w:lang w:val="en-GB"/>
         </w:rPr>
-        <w:t>Seminars in Perinatology</w:t>
+        <w:t>Microbiology</w:t>
       </w:r>
       <w:r>
         <w:rPr>
@@ -32406,13 +32168,13 @@
           <w:bCs/>
           <w:lang w:val="en-GB"/>
         </w:rPr>
-        <w:t>26</w:t>
-      </w:r>
-      <w:r>
-        <w:rPr>
-          <w:lang w:val="en-GB"/>
-        </w:rPr>
-        <w:t>, 340–345 (2002).</w:t>
+        <w:t>166</w:t>
+      </w:r>
+      <w:r>
+        <w:rPr>
+          <w:lang w:val="en-GB"/>
+        </w:rPr>
+        <w:t>, 30–33 (2020).</w:t>
       </w:r>
     </w:p>
     <w:p>
@@ -32426,7 +32188,7 @@
         <w:rPr>
           <w:lang w:val="en-GB"/>
         </w:rPr>
-        <w:t xml:space="preserve">46. S. P. Diggle, M. Whiteley, Microbe Profile: Pseudomonas aeruginosa: opportunistic pathogen and lab rat: This article is part of the Microbe Profiles collection. </w:t>
+        <w:t xml:space="preserve">46. H. P. Loveday, J. A. Wilson, K. Kerr, R. Pitchers, J. T. Walker, J. Browne, Association between healthcare water systems and Pseudomonas aeruginosa infections: a rapid systematic review. </w:t>
       </w:r>
       <w:r>
         <w:rPr>
@@ -32434,7 +32196,7 @@
           <w:iCs/>
           <w:lang w:val="en-GB"/>
         </w:rPr>
-        <w:t>Microbiology</w:t>
+        <w:t>Journal of Hospital Infection</w:t>
       </w:r>
       <w:r>
         <w:rPr>
@@ -32448,13 +32210,13 @@
           <w:bCs/>
           <w:lang w:val="en-GB"/>
         </w:rPr>
-        <w:t>166</w:t>
-      </w:r>
-      <w:r>
-        <w:rPr>
-          <w:lang w:val="en-GB"/>
-        </w:rPr>
-        <w:t>, 30–33 (2020).</w:t>
+        <w:t>86</w:t>
+      </w:r>
+      <w:r>
+        <w:rPr>
+          <w:lang w:val="en-GB"/>
+        </w:rPr>
+        <w:t>, 7–15 (2014).</w:t>
       </w:r>
     </w:p>
     <w:p>
@@ -32468,7 +32230,7 @@
         <w:rPr>
           <w:lang w:val="en-GB"/>
         </w:rPr>
-        <w:t xml:space="preserve">47. H. P. Loveday, J. A. Wilson, K. Kerr, R. Pitchers, J. T. Walker, J. Browne, Association between healthcare water systems and Pseudomonas aeruginosa infections: a rapid systematic review. </w:t>
+        <w:t xml:space="preserve">47. W. E. Kloos, M. S. Musselwhite, Distribution and Persistence of Staphylococcus and Micrococcus Species and Other Aerobic Bacteria on Human Skin’. </w:t>
       </w:r>
       <w:r>
         <w:rPr>
@@ -32476,7 +32238,7 @@
           <w:iCs/>
           <w:lang w:val="en-GB"/>
         </w:rPr>
-        <w:t>Journal of Hospital Infection</w:t>
+        <w:t>APPL. MICROBIOL.</w:t>
       </w:r>
       <w:r>
         <w:rPr>
@@ -32490,13 +32252,13 @@
           <w:bCs/>
           <w:lang w:val="en-GB"/>
         </w:rPr>
-        <w:t>86</w:t>
-      </w:r>
-      <w:r>
-        <w:rPr>
-          <w:lang w:val="en-GB"/>
-        </w:rPr>
-        <w:t>, 7–15 (2014).</w:t>
+        <w:t>30</w:t>
+      </w:r>
+      <w:r>
+        <w:rPr>
+          <w:lang w:val="en-GB"/>
+        </w:rPr>
+        <w:t xml:space="preserve"> (1975).</w:t>
       </w:r>
     </w:p>
     <w:p>
@@ -32510,7 +32272,7 @@
         <w:rPr>
           <w:lang w:val="en-GB"/>
         </w:rPr>
-        <w:t xml:space="preserve">48. W. E. Kloos, M. S. Musselwhite, Distribution and Persistence of Staphylococcus and Micrococcus Species and Other Aerobic Bacteria on Human Skin’. </w:t>
+        <w:t xml:space="preserve">48. M. Dadashi, P. Sharifian, N. Bostanshirin, B. Hajikhani, N. Bostanghadiri, N. Khosravi-Dehaghi, A. van Belkum, D. Darban-Sarokhalil, The Global Prevalence of Daptomycin, Tigecycline, and Linezolid-Resistant Enterococcus faecalis and Enterococcus faecium Strains From Human Clinical Samples: A Systematic Review and Meta-Analysis. </w:t>
       </w:r>
       <w:r>
         <w:rPr>
@@ -32518,7 +32280,7 @@
           <w:iCs/>
           <w:lang w:val="en-GB"/>
         </w:rPr>
-        <w:t>APPL. MICROBIOL.</w:t>
+        <w:t>Front. Med.</w:t>
       </w:r>
       <w:r>
         <w:rPr>
@@ -32532,13 +32294,13 @@
           <w:bCs/>
           <w:lang w:val="en-GB"/>
         </w:rPr>
-        <w:t>30</w:t>
-      </w:r>
-      <w:r>
-        <w:rPr>
-          <w:lang w:val="en-GB"/>
-        </w:rPr>
-        <w:t xml:space="preserve"> (1975).</w:t>
+        <w:t>8</w:t>
+      </w:r>
+      <w:r>
+        <w:rPr>
+          <w:lang w:val="en-GB"/>
+        </w:rPr>
+        <w:t>, 720647 (2021).</w:t>
       </w:r>
     </w:p>
     <w:p>
@@ -32552,7 +32314,7 @@
         <w:rPr>
           <w:lang w:val="en-GB"/>
         </w:rPr>
-        <w:t xml:space="preserve">49. M. Dadashi, P. Sharifian, N. Bostanshirin, B. Hajikhani, N. Bostanghadiri, N. Khosravi-Dehaghi, A. van Belkum, D. Darban-Sarokhalil, The Global Prevalence of Daptomycin, Tigecycline, and Linezolid-Resistant Enterococcus faecalis and Enterococcus faecium Strains From Human Clinical Samples: A Systematic Review and Meta-Analysis. </w:t>
+        <w:t xml:space="preserve">49. X. Zhou, R. J. L. Willems, A. W. Friedrich, J. W. A. Rossen, E. Bathoorn, Enterococcus faecium: from microbiological insights to practical recommendations for infection control and diagnostics. </w:t>
       </w:r>
       <w:r>
         <w:rPr>
@@ -32560,7 +32322,7 @@
           <w:iCs/>
           <w:lang w:val="en-GB"/>
         </w:rPr>
-        <w:t>Front. Med.</w:t>
+        <w:t>Antimicrob Resist Infect Control</w:t>
       </w:r>
       <w:r>
         <w:rPr>
@@ -32574,13 +32336,13 @@
           <w:bCs/>
           <w:lang w:val="en-GB"/>
         </w:rPr>
-        <w:t>8</w:t>
-      </w:r>
-      <w:r>
-        <w:rPr>
-          <w:lang w:val="en-GB"/>
-        </w:rPr>
-        <w:t>, 720647 (2021).</w:t>
+        <w:t>9</w:t>
+      </w:r>
+      <w:r>
+        <w:rPr>
+          <w:lang w:val="en-GB"/>
+        </w:rPr>
+        <w:t>, 130 (2020).</w:t>
       </w:r>
     </w:p>
     <w:p>
@@ -32594,7 +32356,7 @@
         <w:rPr>
           <w:lang w:val="en-GB"/>
         </w:rPr>
-        <w:t xml:space="preserve">50. X. Zhou, R. J. L. Willems, A. W. Friedrich, J. W. A. Rossen, E. Bathoorn, Enterococcus faecium: from microbiological insights to practical recommendations for infection control and diagnostics. </w:t>
+        <w:t xml:space="preserve">50. S. Lehtinen, Co-colonisation and coexistence. </w:t>
       </w:r>
       <w:r>
         <w:rPr>
@@ -32602,7 +32364,7 @@
           <w:iCs/>
           <w:lang w:val="en-GB"/>
         </w:rPr>
-        <w:t>Antimicrob Resist Infect Control</w:t>
+        <w:t>Nat Ecol Evol</w:t>
       </w:r>
       <w:r>
         <w:rPr>
@@ -32616,13 +32378,13 @@
           <w:bCs/>
           <w:lang w:val="en-GB"/>
         </w:rPr>
-        <w:t>9</w:t>
-      </w:r>
-      <w:r>
-        <w:rPr>
-          <w:lang w:val="en-GB"/>
-        </w:rPr>
-        <w:t>, 130 (2020).</w:t>
+        <w:t>3</w:t>
+      </w:r>
+      <w:r>
+        <w:rPr>
+          <w:lang w:val="en-GB"/>
+        </w:rPr>
+        <w:t>, 334–335 (2019).</w:t>
       </w:r>
     </w:p>
     <w:p>
@@ -33667,7 +33429,7 @@
 
 <file path=word/comments.xml><?xml version="1.0" encoding="utf-8"?>
 <w:comments xmlns:wpc="http://schemas.microsoft.com/office/word/2010/wordprocessingCanvas" xmlns:cx="http://schemas.microsoft.com/office/drawing/2014/chartex" xmlns:cx1="http://schemas.microsoft.com/office/drawing/2015/9/8/chartex" xmlns:cx2="http://schemas.microsoft.com/office/drawing/2015/10/21/chartex" xmlns:cx3="http://schemas.microsoft.com/office/drawing/2016/5/9/chartex" xmlns:cx4="http://schemas.microsoft.com/office/drawing/2016/5/10/chartex" xmlns:cx5="http://schemas.microsoft.com/office/drawing/2016/5/11/chartex" xmlns:cx6="http://schemas.microsoft.com/office/drawing/2016/5/12/chartex" xmlns:cx7="http://schemas.microsoft.com/office/drawing/2016/5/13/chartex" xmlns:cx8="http://schemas.microsoft.com/office/drawing/2016/5/14/chartex" xmlns:mc="http://schemas.openxmlformats.org/markup-compatibility/2006" xmlns:aink="http://schemas.microsoft.com/office/drawing/2016/ink" xmlns:am3d="http://schemas.microsoft.com/office/drawing/2017/model3d" xmlns:o="urn:schemas-microsoft-com:office:office" xmlns:oel="http://schemas.microsoft.com/office/2019/extlst" xmlns:r="http://schemas.openxmlformats.org/officeDocument/2006/relationships" xmlns:m="http://schemas.openxmlformats.org/officeDocument/2006/math" xmlns:v="urn:schemas-microsoft-com:vml" xmlns:wp14="http://schemas.microsoft.com/office/word/2010/wordprocessingDrawing" xmlns:wp="http://schemas.openxmlformats.org/drawingml/2006/wordprocessingDrawing" xmlns:w10="urn:schemas-microsoft-com:office:word" xmlns:w="http://schemas.openxmlformats.org/wordprocessingml/2006/main" xmlns:w14="http://schemas.microsoft.com/office/word/2010/wordml" xmlns:w15="http://schemas.microsoft.com/office/word/2012/wordml" xmlns:w16cex="http://schemas.microsoft.com/office/word/2018/wordml/cex" xmlns:w16cid="http://schemas.microsoft.com/office/word/2016/wordml/cid" xmlns:w16="http://schemas.microsoft.com/office/word/2018/wordml" xmlns:w16sdtdh="http://schemas.microsoft.com/office/word/2020/wordml/sdtdatahash" xmlns:w16se="http://schemas.microsoft.com/office/word/2015/wordml/symex" xmlns:wpg="http://schemas.microsoft.com/office/word/2010/wordprocessingGroup" xmlns:wpi="http://schemas.microsoft.com/office/word/2010/wordprocessingInk" xmlns:wne="http://schemas.microsoft.com/office/word/2006/wordml" xmlns:wps="http://schemas.microsoft.com/office/word/2010/wordprocessingShape" mc:Ignorable="w14 w15 w16se w16cid w16 w16cex w16sdtdh wp14">
-  <w:comment w:id="0" w:author="Shaman, Jeffrey L." w:date="2023-06-18T15:24:00Z" w:initials="JS">
+  <w:comment w:id="2" w:author="Shaman, Jeffrey L." w:date="2023-06-18T15:37:00Z" w:initials="JS">
     <w:p>
       <w:r>
         <w:rPr>
@@ -33681,11 +33443,11 @@
           <w:sz w:val="20"/>
           <w:szCs w:val="20"/>
         </w:rPr>
-        <w:t>Prefer the first</w:t>
+        <w:t>1B shows admission, but not as percent.  Please correct.</w:t>
       </w:r>
     </w:p>
   </w:comment>
-  <w:comment w:id="3" w:author="Shaman, Jeffrey L." w:date="2023-06-18T15:34:00Z" w:initials="JS">
+  <w:comment w:id="3" w:author="Cascante Vega, Jaime E." w:date="2023-06-22T14:42:00Z" w:initials="JC">
     <w:p>
       <w:r>
         <w:rPr>
@@ -33699,11 +33461,11 @@
           <w:sz w:val="20"/>
           <w:szCs w:val="20"/>
         </w:rPr>
-        <w:t>Not sure what this phrase means.</w:t>
+        <w:t>I used the raw numbers. Lmk if you would prefer to change the y-axis of the figure to rate</w:t>
       </w:r>
     </w:p>
   </w:comment>
-  <w:comment w:id="4" w:author="Shaman, Jeffrey L." w:date="2023-06-18T15:37:00Z" w:initials="JS">
+  <w:comment w:id="5" w:author="Shaman, Jeffrey L." w:date="2023-06-18T16:20:00Z" w:initials="JS">
     <w:p>
       <w:r>
         <w:rPr>
@@ -33717,11 +33479,11 @@
           <w:sz w:val="20"/>
           <w:szCs w:val="20"/>
         </w:rPr>
-        <w:t>1B shows admission, but not as percent.  Please correct.</w:t>
+        <w:t>Worth mentioning that our model, as designed, only capture ‘new’ infections.  There could be lots of passage of E. Coli among people already colonized.  I.e. nosocomial transmission may happen at a higher level, but our \beta is only defined to capture the transmission to susceptible individuals.</w:t>
       </w:r>
     </w:p>
   </w:comment>
-  <w:comment w:id="6" w:author="Cascante Vega, Jaime E." w:date="2023-05-31T13:09:00Z" w:initials="JC">
+  <w:comment w:id="6" w:author="Cascante Vega, Jaime E." w:date="2023-06-19T12:00:00Z" w:initials="JC">
     <w:p>
       <w:r>
         <w:rPr>
@@ -33731,29 +33493,51 @@
       </w:r>
       <w:r>
         <w:rPr>
+          <w:color w:val="000000"/>
           <w:sz w:val="20"/>
           <w:szCs w:val="20"/>
         </w:rPr>
-        <w:t xml:space="preserve">Jeff: </w:t>
-      </w:r>
-      <w:r>
-        <w:rPr>
-          <w:color w:val="FF0000"/>
+        <w:t>Sure. Wouldn’t this be general to all pathogens?  Why just mentioning it for E. coli.</w:t>
+      </w:r>
+    </w:p>
+  </w:comment>
+  <w:comment w:id="7" w:author="Shaman, Jeffrey L." w:date="2023-06-18T17:23:00Z" w:initials="JS">
+    <w:p>
+      <w:r>
+        <w:rPr>
+          <w:rStyle w:val="CommentReference"/>
+        </w:rPr>
+        <w:annotationRef/>
+      </w:r>
+      <w:r>
+        <w:rPr>
+          <w:color w:val="000000"/>
           <w:sz w:val="20"/>
           <w:szCs w:val="20"/>
         </w:rPr>
-        <w:t>Jaime, this paragraph is very confused.  It’s also too long.  The point are that: 1) \rho bundles a number of processes; 2) it’s not unexpected that most estimates are quite low; 3) this property and our findings of low values motivate further exploration of this quantity and true prevalence.</w:t>
-      </w:r>
-      <w:r>
-        <w:rPr>
+        <w:t>You ‘anonymize’ the hospitals in the text, but they are named in the figures.  We need to make a clear choice.</w:t>
+      </w:r>
+    </w:p>
+  </w:comment>
+  <w:comment w:id="8" w:author="Cascante Vega, Jaime E." w:date="2023-06-20T12:15:00Z" w:initials="JC">
+    <w:p>
+      <w:r>
+        <w:rPr>
+          <w:rStyle w:val="CommentReference"/>
+        </w:rPr>
+        <w:annotationRef/>
+      </w:r>
+      <w:r>
+        <w:rPr>
+          <w:color w:val="000000"/>
           <w:sz w:val="20"/>
           <w:szCs w:val="20"/>
         </w:rPr>
-        <w:cr/>
+        <w:t>Let me go until the last draft, and then rename. I just kind of have the {numbers, hospital_name} in mind - so it’s useful</w:t>
       </w:r>
     </w:p>
   </w:comment>
-  <w:comment w:id="7" w:author="Cascante Vega, Jaime E." w:date="2023-05-31T13:10:00Z" w:initials="JC">
+  <w:comment w:id="9" w:author="Shaman, Jeffrey L." w:date="2023-06-18T17:41:00Z" w:initials="JS">
     <w:p>
       <w:r>
         <w:rPr>
@@ -33763,14 +33547,15 @@
       </w:r>
       <w:r>
         <w:rPr>
+          <w:color w:val="000000"/>
           <w:sz w:val="20"/>
           <w:szCs w:val="20"/>
         </w:rPr>
-        <w:t xml:space="preserve">Jeff, I reduced all the paragraph to this 2 sentences. </w:t>
+        <w:t>X is not defined.</w:t>
       </w:r>
     </w:p>
   </w:comment>
-  <w:comment w:id="8" w:author="Shaman, Jeffrey L." w:date="2023-06-18T16:20:00Z" w:initials="JS">
+  <w:comment w:id="10" w:author="Cascante Vega, Jaime E." w:date="2023-06-20T21:53:00Z" w:initials="JC">
     <w:p>
       <w:r>
         <w:rPr>
@@ -33784,11 +33569,11 @@
           <w:sz w:val="20"/>
           <w:szCs w:val="20"/>
         </w:rPr>
-        <w:t>Worth mentioning that our model, as designed, only capture ‘new’ infections.  There could be lots of passage of E. Coli among people already colonized.  I.e. nosocomial transmission may happen at a higher level, but our \beta is only defined to capture the transmission to susceptible individuals.</w:t>
+        <w:t>Done</w:t>
       </w:r>
     </w:p>
   </w:comment>
-  <w:comment w:id="9" w:author="Cascante Vega, Jaime E." w:date="2023-06-19T12:00:00Z" w:initials="JC">
+  <w:comment w:id="11" w:author="Shaman, Jeffrey L." w:date="2023-06-18T17:43:00Z" w:initials="JS">
     <w:p>
       <w:r>
         <w:rPr>
@@ -33802,201 +33587,7 @@
           <w:sz w:val="20"/>
           <w:szCs w:val="20"/>
         </w:rPr>
-        <w:t>Sure. Wouldn’t this be general to all pathogens?  Why just mentioning it for E. coli.</w:t>
-      </w:r>
-    </w:p>
-  </w:comment>
-  <w:comment w:id="10" w:author="Shaman, Jeffrey L." w:date="2023-06-18T17:23:00Z" w:initials="JS">
-    <w:p>
-      <w:r>
-        <w:rPr>
-          <w:rStyle w:val="CommentReference"/>
-        </w:rPr>
-        <w:annotationRef/>
-      </w:r>
-      <w:r>
-        <w:rPr>
-          <w:color w:val="000000"/>
-          <w:sz w:val="20"/>
-          <w:szCs w:val="20"/>
-        </w:rPr>
-        <w:t>You ‘anonymize’ the hospitals in the text, but they are named in the figures.  We need to make a clear choice.</w:t>
-      </w:r>
-    </w:p>
-  </w:comment>
-  <w:comment w:id="11" w:author="Cascante Vega, Jaime E." w:date="2023-06-20T12:15:00Z" w:initials="JC">
-    <w:p>
-      <w:r>
-        <w:rPr>
-          <w:rStyle w:val="CommentReference"/>
-        </w:rPr>
-        <w:annotationRef/>
-      </w:r>
-      <w:r>
-        <w:rPr>
-          <w:color w:val="000000"/>
-          <w:sz w:val="20"/>
-          <w:szCs w:val="20"/>
-        </w:rPr>
-        <w:t>Let me go until the last draft, and then rename. I just kind of have the {numbers, hospital_name} in mind - so it’s useful</w:t>
-      </w:r>
-    </w:p>
-  </w:comment>
-  <w:comment w:id="12" w:author="Shaman, Jeffrey L." w:date="2023-06-18T17:35:00Z" w:initials="JS">
-    <w:p>
-      <w:r>
-        <w:rPr>
-          <w:rStyle w:val="CommentReference"/>
-        </w:rPr>
-        <w:annotationRef/>
-      </w:r>
-      <w:r>
-        <w:rPr>
-          <w:color w:val="000000"/>
-          <w:sz w:val="20"/>
-          <w:szCs w:val="20"/>
-        </w:rPr>
-        <w:t>Not clear</w:t>
-      </w:r>
-    </w:p>
-  </w:comment>
-  <w:comment w:id="13" w:author="Shaman, Jeffrey L." w:date="2023-06-18T17:41:00Z" w:initials="JS">
-    <w:p>
-      <w:r>
-        <w:rPr>
-          <w:rStyle w:val="CommentReference"/>
-        </w:rPr>
-        <w:annotationRef/>
-      </w:r>
-      <w:r>
-        <w:rPr>
-          <w:color w:val="000000"/>
-          <w:sz w:val="20"/>
-          <w:szCs w:val="20"/>
-        </w:rPr>
-        <w:t>X is not defined.</w:t>
-      </w:r>
-    </w:p>
-  </w:comment>
-  <w:comment w:id="14" w:author="Shaman, Jeffrey L." w:date="2023-06-18T17:43:00Z" w:initials="JS">
-    <w:p>
-      <w:r>
-        <w:rPr>
-          <w:rStyle w:val="CommentReference"/>
-        </w:rPr>
-        <w:annotationRef/>
-      </w:r>
-      <w:r>
-        <w:rPr>
-          <w:color w:val="000000"/>
-          <w:sz w:val="20"/>
-          <w:szCs w:val="20"/>
-        </w:rPr>
         <w:t>Not anonymized.  Are we anonymizing the hospital?</w:t>
-      </w:r>
-    </w:p>
-  </w:comment>
-  <w:comment w:id="15" w:author="Shaman, Jeffrey L." w:date="2023-05-28T15:55:00Z" w:initials="SJL">
-    <w:p>
-      <w:r>
-        <w:rPr>
-          <w:rStyle w:val="CommentReference"/>
-        </w:rPr>
-        <w:annotationRef/>
-      </w:r>
-      <w:r>
-        <w:rPr>
-          <w:color w:val="000000"/>
-          <w:sz w:val="20"/>
-          <w:szCs w:val="20"/>
-        </w:rPr>
-        <w:t>Two things: 1) I’ve never seen a journal allow use of colored text to indicate the color in a figure.  Keep the font black and name the colors (or provide a legend in the figure).  2) Are we allowed to name hospital buildings?  I.e. does NYP want all indicators that this is their hospital system stripped from the manuscript?  If so, we need dummy names (e.g. Buildings A-F).</w:t>
-      </w:r>
-    </w:p>
-  </w:comment>
-  <w:comment w:id="16" w:author="Cascante Vega, Jaime E." w:date="2023-05-31T17:04:00Z" w:initials="JC">
-    <w:p>
-      <w:r>
-        <w:rPr>
-          <w:rStyle w:val="CommentReference"/>
-        </w:rPr>
-        <w:annotationRef/>
-      </w:r>
-      <w:r>
-        <w:rPr>
-          <w:color w:val="000000"/>
-          <w:sz w:val="20"/>
-          <w:szCs w:val="20"/>
-        </w:rPr>
-        <w:t>Done</w:t>
-      </w:r>
-    </w:p>
-  </w:comment>
-  <w:comment w:id="17" w:author="Yaari, Rami A." w:date="2023-05-17T15:35:00Z" w:initials="YRA">
-    <w:p>
-      <w:pPr>
-        <w:pStyle w:val="CommentText"/>
-      </w:pPr>
-      <w:r>
-        <w:rPr>
-          <w:rStyle w:val="CommentReference"/>
-        </w:rPr>
-        <w:annotationRef/>
-      </w:r>
-      <w:r>
-        <w:t>Maybe try to reduce the y upper limit to 0.15 and increase the overall size of the figures to make everything more visible and clearer. Also, what's up with scenario 12 background?</w:t>
-      </w:r>
-    </w:p>
-  </w:comment>
-  <w:comment w:id="18" w:author="Cascante Vega, Jaime E." w:date="2023-05-22T14:10:00Z" w:initials="JC">
-    <w:p>
-      <w:r>
-        <w:rPr>
-          <w:rStyle w:val="CommentReference"/>
-        </w:rPr>
-        <w:annotationRef/>
-      </w:r>
-      <w:r>
-        <w:rPr>
-          <w:color w:val="000000"/>
-          <w:sz w:val="20"/>
-          <w:szCs w:val="20"/>
-        </w:rPr>
-        <w:t>The limits are the prior range, Jeff wanted all the prior shown in the figure. I’ll check scenario 12. It’s because the posterior is very sharp.</w:t>
-      </w:r>
-    </w:p>
-  </w:comment>
-  <w:comment w:id="19" w:author="Cascante Vega, Jaime E." w:date="2023-05-09T16:54:00Z" w:initials="JC">
-    <w:p>
-      <w:r>
-        <w:rPr>
-          <w:rStyle w:val="CommentReference"/>
-        </w:rPr>
-        <w:annotationRef/>
-      </w:r>
-      <w:r>
-        <w:rPr>
-          <w:color w:val="000000"/>
-          <w:sz w:val="20"/>
-          <w:szCs w:val="20"/>
-        </w:rPr>
-        <w:t>Maybe a bigger version of this Figure?</w:t>
-      </w:r>
-    </w:p>
-  </w:comment>
-  <w:comment w:id="20" w:author="Yaari, Rami A." w:date="2023-05-17T23:14:00Z" w:initials="YRA">
-    <w:p>
-      <w:pPr>
-        <w:pStyle w:val="CommentText"/>
-      </w:pPr>
-      <w:r>
-        <w:rPr>
-          <w:rStyle w:val="CommentReference"/>
-        </w:rPr>
-        <w:annotationRef/>
-      </w:r>
-      <w:r>
-        <w:t>Community prevalence ranges? Where is the table?</w:t>
       </w:r>
     </w:p>
   </w:comment>
@@ -34005,70 +33596,43 @@
 
 <file path=word/commentsExtended.xml><?xml version="1.0" encoding="utf-8"?>
 <w15:commentsEx xmlns:wpc="http://schemas.microsoft.com/office/word/2010/wordprocessingCanvas" xmlns:cx="http://schemas.microsoft.com/office/drawing/2014/chartex" xmlns:cx1="http://schemas.microsoft.com/office/drawing/2015/9/8/chartex" xmlns:cx2="http://schemas.microsoft.com/office/drawing/2015/10/21/chartex" xmlns:cx3="http://schemas.microsoft.com/office/drawing/2016/5/9/chartex" xmlns:cx4="http://schemas.microsoft.com/office/drawing/2016/5/10/chartex" xmlns:cx5="http://schemas.microsoft.com/office/drawing/2016/5/11/chartex" xmlns:cx6="http://schemas.microsoft.com/office/drawing/2016/5/12/chartex" xmlns:cx7="http://schemas.microsoft.com/office/drawing/2016/5/13/chartex" xmlns:cx8="http://schemas.microsoft.com/office/drawing/2016/5/14/chartex" xmlns:mc="http://schemas.openxmlformats.org/markup-compatibility/2006" xmlns:aink="http://schemas.microsoft.com/office/drawing/2016/ink" xmlns:am3d="http://schemas.microsoft.com/office/drawing/2017/model3d" xmlns:o="urn:schemas-microsoft-com:office:office" xmlns:oel="http://schemas.microsoft.com/office/2019/extlst" xmlns:r="http://schemas.openxmlformats.org/officeDocument/2006/relationships" xmlns:m="http://schemas.openxmlformats.org/officeDocument/2006/math" xmlns:v="urn:schemas-microsoft-com:vml" xmlns:wp14="http://schemas.microsoft.com/office/word/2010/wordprocessingDrawing" xmlns:wp="http://schemas.openxmlformats.org/drawingml/2006/wordprocessingDrawing" xmlns:w10="urn:schemas-microsoft-com:office:word" xmlns:w="http://schemas.openxmlformats.org/wordprocessingml/2006/main" xmlns:w14="http://schemas.microsoft.com/office/word/2010/wordml" xmlns:w15="http://schemas.microsoft.com/office/word/2012/wordml" xmlns:w16cex="http://schemas.microsoft.com/office/word/2018/wordml/cex" xmlns:w16cid="http://schemas.microsoft.com/office/word/2016/wordml/cid" xmlns:w16="http://schemas.microsoft.com/office/word/2018/wordml" xmlns:w16sdtdh="http://schemas.microsoft.com/office/word/2020/wordml/sdtdatahash" xmlns:w16se="http://schemas.microsoft.com/office/word/2015/wordml/symex" xmlns:wpg="http://schemas.microsoft.com/office/word/2010/wordprocessingGroup" xmlns:wpi="http://schemas.microsoft.com/office/word/2010/wordprocessingInk" xmlns:wne="http://schemas.microsoft.com/office/word/2006/wordml" xmlns:wps="http://schemas.microsoft.com/office/word/2010/wordprocessingShape" mc:Ignorable="w14 w15 w16se w16cid w16 w16cex w16sdtdh wp14">
-  <w15:commentEx w15:paraId="414DB4A8" w15:done="1"/>
-  <w15:commentEx w15:paraId="15C9A7C6" w15:done="0"/>
   <w15:commentEx w15:paraId="4F8A23CC" w15:done="0"/>
-  <w15:commentEx w15:paraId="3453B597" w15:done="1"/>
-  <w15:commentEx w15:paraId="0A6A2C7D" w15:paraIdParent="3453B597" w15:done="1"/>
+  <w15:commentEx w15:paraId="3FDCFBB7" w15:paraIdParent="4F8A23CC" w15:done="0"/>
   <w15:commentEx w15:paraId="1EB3B997" w15:done="0"/>
   <w15:commentEx w15:paraId="0D4D14B6" w15:paraIdParent="1EB3B997" w15:done="0"/>
   <w15:commentEx w15:paraId="3E3390F2" w15:done="0"/>
   <w15:commentEx w15:paraId="7205A629" w15:paraIdParent="3E3390F2" w15:done="0"/>
-  <w15:commentEx w15:paraId="03237404" w15:done="0"/>
-  <w15:commentEx w15:paraId="184B5B85" w15:done="0"/>
+  <w15:commentEx w15:paraId="184B5B85" w15:done="1"/>
+  <w15:commentEx w15:paraId="34357A14" w15:paraIdParent="184B5B85" w15:done="1"/>
   <w15:commentEx w15:paraId="243A24C7" w15:done="0"/>
-  <w15:commentEx w15:paraId="4CEA65BF" w15:done="1"/>
-  <w15:commentEx w15:paraId="08AF4D05" w15:paraIdParent="4CEA65BF" w15:done="1"/>
-  <w15:commentEx w15:paraId="1193E408" w15:done="1"/>
-  <w15:commentEx w15:paraId="65AB0731" w15:paraIdParent="1193E408" w15:done="1"/>
-  <w15:commentEx w15:paraId="719FBA3B" w15:done="0"/>
-  <w15:commentEx w15:paraId="17B85389" w15:done="1"/>
 </w15:commentsEx>
 </file>
 
 <file path=word/commentsExtensible.xml><?xml version="1.0" encoding="utf-8"?>
 <w16cex:commentsExtensible xmlns:wpc="http://schemas.microsoft.com/office/word/2010/wordprocessingCanvas" xmlns:cx="http://schemas.microsoft.com/office/drawing/2014/chartex" xmlns:cx1="http://schemas.microsoft.com/office/drawing/2015/9/8/chartex" xmlns:cx2="http://schemas.microsoft.com/office/drawing/2015/10/21/chartex" xmlns:cx3="http://schemas.microsoft.com/office/drawing/2016/5/9/chartex" xmlns:cx4="http://schemas.microsoft.com/office/drawing/2016/5/10/chartex" xmlns:cx5="http://schemas.microsoft.com/office/drawing/2016/5/11/chartex" xmlns:cx6="http://schemas.microsoft.com/office/drawing/2016/5/12/chartex" xmlns:cx7="http://schemas.microsoft.com/office/drawing/2016/5/13/chartex" xmlns:cx8="http://schemas.microsoft.com/office/drawing/2016/5/14/chartex" xmlns:mc="http://schemas.openxmlformats.org/markup-compatibility/2006" xmlns:aink="http://schemas.microsoft.com/office/drawing/2016/ink" xmlns:am3d="http://schemas.microsoft.com/office/drawing/2017/model3d" xmlns:o="urn:schemas-microsoft-com:office:office" xmlns:oel="http://schemas.microsoft.com/office/2019/extlst" xmlns:r="http://schemas.openxmlformats.org/officeDocument/2006/relationships" xmlns:m="http://schemas.openxmlformats.org/officeDocument/2006/math" xmlns:v="urn:schemas-microsoft-com:vml" xmlns:wp14="http://schemas.microsoft.com/office/word/2010/wordprocessingDrawing" xmlns:wp="http://schemas.openxmlformats.org/drawingml/2006/wordprocessingDrawing" xmlns:w10="urn:schemas-microsoft-com:office:word" xmlns:w="http://schemas.openxmlformats.org/wordprocessingml/2006/main" xmlns:w14="http://schemas.microsoft.com/office/word/2010/wordml" xmlns:w15="http://schemas.microsoft.com/office/word/2012/wordml" xmlns:w16cex="http://schemas.microsoft.com/office/word/2018/wordml/cex" xmlns:w16cid="http://schemas.microsoft.com/office/word/2016/wordml/cid" xmlns:w16="http://schemas.microsoft.com/office/word/2018/wordml" xmlns:w16sdtdh="http://schemas.microsoft.com/office/word/2020/wordml/sdtdatahash" xmlns:w16se="http://schemas.microsoft.com/office/word/2015/wordml/symex" xmlns:wpg="http://schemas.microsoft.com/office/word/2010/wordprocessingGroup" xmlns:wpi="http://schemas.microsoft.com/office/word/2010/wordprocessingInk" xmlns:wne="http://schemas.microsoft.com/office/word/2006/wordml" xmlns:wps="http://schemas.microsoft.com/office/word/2010/wordprocessingShape" mc:Ignorable="w14 w15 w16se w16cid w16 w16cex w16sdtdh wp14">
-  <w16cex:commentExtensible w16cex:durableId="2839A042" w16cex:dateUtc="2023-06-18T19:24:00Z"/>
-  <w16cex:commentExtensible w16cex:durableId="2839A2A7" w16cex:dateUtc="2023-06-18T19:34:00Z"/>
   <w16cex:commentExtensible w16cex:durableId="2839A324" w16cex:dateUtc="2023-06-18T19:37:00Z"/>
-  <w16cex:commentExtensible w16cex:durableId="2821C56D" w16cex:dateUtc="2023-05-31T17:09:00Z"/>
-  <w16cex:commentExtensible w16cex:durableId="2821C5C3" w16cex:dateUtc="2023-05-31T17:10:00Z"/>
+  <w16cex:commentExtensible w16cex:durableId="283EDC47" w16cex:dateUtc="2023-06-22T19:42:00Z"/>
   <w16cex:commentExtensible w16cex:durableId="2839AD51" w16cex:dateUtc="2023-06-18T20:20:00Z"/>
   <w16cex:commentExtensible w16cex:durableId="283AC1D9" w16cex:dateUtc="2023-06-19T17:00:00Z"/>
   <w16cex:commentExtensible w16cex:durableId="2839BC17" w16cex:dateUtc="2023-06-18T21:23:00Z"/>
   <w16cex:commentExtensible w16cex:durableId="283C16CA" w16cex:dateUtc="2023-06-20T17:15:00Z"/>
-  <w16cex:commentExtensible w16cex:durableId="2839BEED" w16cex:dateUtc="2023-06-18T21:35:00Z"/>
   <w16cex:commentExtensible w16cex:durableId="2839C04B" w16cex:dateUtc="2023-06-18T21:41:00Z"/>
+  <w16cex:commentExtensible w16cex:durableId="283C9E6A" w16cex:dateUtc="2023-06-21T02:53:00Z"/>
   <w16cex:commentExtensible w16cex:durableId="2839C0B2" w16cex:dateUtc="2023-06-18T21:43:00Z"/>
-  <w16cex:commentExtensible w16cex:durableId="281DF7E8" w16cex:dateUtc="2023-05-28T19:55:00Z"/>
-  <w16cex:commentExtensible w16cex:durableId="2821FC84" w16cex:dateUtc="2023-05-31T21:04:00Z"/>
-  <w16cex:commentExtensible w16cex:durableId="280F72C1" w16cex:dateUtc="2023-05-17T19:35:00Z"/>
-  <w16cex:commentExtensible w16cex:durableId="2815F668" w16cex:dateUtc="2023-05-22T18:10:00Z"/>
-  <w16cex:commentExtensible w16cex:durableId="2804F939" w16cex:dateUtc="2023-05-09T20:54:00Z"/>
-  <w16cex:commentExtensible w16cex:durableId="280FDE58" w16cex:dateUtc="2023-05-18T03:14:00Z"/>
 </w16cex:commentsExtensible>
 </file>
 
 <file path=word/commentsIds.xml><?xml version="1.0" encoding="utf-8"?>
 <w16cid:commentsIds xmlns:wpc="http://schemas.microsoft.com/office/word/2010/wordprocessingCanvas" xmlns:cx="http://schemas.microsoft.com/office/drawing/2014/chartex" xmlns:cx1="http://schemas.microsoft.com/office/drawing/2015/9/8/chartex" xmlns:cx2="http://schemas.microsoft.com/office/drawing/2015/10/21/chartex" xmlns:cx3="http://schemas.microsoft.com/office/drawing/2016/5/9/chartex" xmlns:cx4="http://schemas.microsoft.com/office/drawing/2016/5/10/chartex" xmlns:cx5="http://schemas.microsoft.com/office/drawing/2016/5/11/chartex" xmlns:cx6="http://schemas.microsoft.com/office/drawing/2016/5/12/chartex" xmlns:cx7="http://schemas.microsoft.com/office/drawing/2016/5/13/chartex" xmlns:cx8="http://schemas.microsoft.com/office/drawing/2016/5/14/chartex" xmlns:mc="http://schemas.openxmlformats.org/markup-compatibility/2006" xmlns:aink="http://schemas.microsoft.com/office/drawing/2016/ink" xmlns:am3d="http://schemas.microsoft.com/office/drawing/2017/model3d" xmlns:o="urn:schemas-microsoft-com:office:office" xmlns:oel="http://schemas.microsoft.com/office/2019/extlst" xmlns:r="http://schemas.openxmlformats.org/officeDocument/2006/relationships" xmlns:m="http://schemas.openxmlformats.org/officeDocument/2006/math" xmlns:v="urn:schemas-microsoft-com:vml" xmlns:wp14="http://schemas.microsoft.com/office/word/2010/wordprocessingDrawing" xmlns:wp="http://schemas.openxmlformats.org/drawingml/2006/wordprocessingDrawing" xmlns:w10="urn:schemas-microsoft-com:office:word" xmlns:w="http://schemas.openxmlformats.org/wordprocessingml/2006/main" xmlns:w14="http://schemas.microsoft.com/office/word/2010/wordml" xmlns:w15="http://schemas.microsoft.com/office/word/2012/wordml" xmlns:w16cex="http://schemas.microsoft.com/office/word/2018/wordml/cex" xmlns:w16cid="http://schemas.microsoft.com/office/word/2016/wordml/cid" xmlns:w16="http://schemas.microsoft.com/office/word/2018/wordml" xmlns:w16sdtdh="http://schemas.microsoft.com/office/word/2020/wordml/sdtdatahash" xmlns:w16se="http://schemas.microsoft.com/office/word/2015/wordml/symex" xmlns:wpg="http://schemas.microsoft.com/office/word/2010/wordprocessingGroup" xmlns:wpi="http://schemas.microsoft.com/office/word/2010/wordprocessingInk" xmlns:wne="http://schemas.microsoft.com/office/word/2006/wordml" xmlns:wps="http://schemas.microsoft.com/office/word/2010/wordprocessingShape" mc:Ignorable="w14 w15 w16se w16cid w16 w16cex w16sdtdh wp14">
-  <w16cid:commentId w16cid:paraId="414DB4A8" w16cid:durableId="2839A042"/>
-  <w16cid:commentId w16cid:paraId="15C9A7C6" w16cid:durableId="2839A2A7"/>
   <w16cid:commentId w16cid:paraId="4F8A23CC" w16cid:durableId="2839A324"/>
-  <w16cid:commentId w16cid:paraId="3453B597" w16cid:durableId="2821C56D"/>
-  <w16cid:commentId w16cid:paraId="0A6A2C7D" w16cid:durableId="2821C5C3"/>
+  <w16cid:commentId w16cid:paraId="3FDCFBB7" w16cid:durableId="283EDC47"/>
   <w16cid:commentId w16cid:paraId="1EB3B997" w16cid:durableId="2839AD51"/>
   <w16cid:commentId w16cid:paraId="0D4D14B6" w16cid:durableId="283AC1D9"/>
   <w16cid:commentId w16cid:paraId="3E3390F2" w16cid:durableId="2839BC17"/>
   <w16cid:commentId w16cid:paraId="7205A629" w16cid:durableId="283C16CA"/>
-  <w16cid:commentId w16cid:paraId="03237404" w16cid:durableId="2839BEED"/>
   <w16cid:commentId w16cid:paraId="184B5B85" w16cid:durableId="2839C04B"/>
+  <w16cid:commentId w16cid:paraId="34357A14" w16cid:durableId="283C9E6A"/>
   <w16cid:commentId w16cid:paraId="243A24C7" w16cid:durableId="2839C0B2"/>
-  <w16cid:commentId w16cid:paraId="4CEA65BF" w16cid:durableId="281DF7E8"/>
-  <w16cid:commentId w16cid:paraId="08AF4D05" w16cid:durableId="2821FC84"/>
-  <w16cid:commentId w16cid:paraId="1193E408" w16cid:durableId="280F72C1"/>
-  <w16cid:commentId w16cid:paraId="65AB0731" w16cid:durableId="2815F668"/>
-  <w16cid:commentId w16cid:paraId="719FBA3B" w16cid:durableId="2804F939"/>
-  <w16cid:commentId w16cid:paraId="17B85389" w16cid:durableId="280FDE58"/>
 </w16cid:commentsIds>
 </file>
 
@@ -35168,9 +34732,6 @@
   </w15:person>
   <w15:person w15:author="Cascante Vega, Jaime E.">
     <w15:presenceInfo w15:providerId="AD" w15:userId="S::jc5647@cumc.columbia.edu::3677c03d-1a31-4cc1-b5d3-d4cdd0e39dc4"/>
-  </w15:person>
-  <w15:person w15:author="Yaari, Rami A.">
-    <w15:presenceInfo w15:providerId="AD" w15:userId="S::ry2460@cumc.columbia.edu::1f4ead09-f3d8-4298-9374-1da91d4ab457"/>
   </w15:person>
 </w15:people>
 </file>

</xml_diff>